<commit_message>
Datasets length script created
</commit_message>
<xml_diff>
--- a/figures_draft.docx
+++ b/figures_draft.docx
@@ -70,24 +70,220 @@
       <w:pPr>
         <w:pStyle w:val="Ttulo3"/>
       </w:pPr>
-      <w:bookmarkStart w:id="21" w:name="main-text"/>
-      <w:r>
-        <w:t xml:space="preserve">Main text</w:t>
+      <w:bookmarkStart w:id="21" w:name="figure-1"/>
+      <w:r>
+        <w:t xml:space="preserve">Figure 1</w:t>
       </w:r>
       <w:bookmarkEnd w:id="21"/>
     </w:p>
     <w:p>
       <w:pPr>
+        <w:pStyle w:val="Compact"/>
+        <w:numPr>
+          <w:numId w:val="1001"/>
+          <w:ilvl w:val="0"/>
+        </w:numPr>
+      </w:pPr>
+      <w:r>
+        <w:t xml:space="preserve">This version of the figures uses a low quality version of the base maps because</w:t>
+      </w:r>
+      <w:r>
+        <w:t xml:space="preserve"> </w:t>
+      </w:r>
+      <w:r>
+        <w:t xml:space="preserve">it’s faster to run this way. Inaccuracies in the map result from rasterisation.</w:t>
+      </w:r>
+    </w:p>
+    <w:p>
+      <w:pPr>
+        <w:pStyle w:val="Compact"/>
+        <w:numPr>
+          <w:numId w:val="1001"/>
+          <w:ilvl w:val="0"/>
+        </w:numPr>
+      </w:pPr>
+      <w:r>
+        <w:t xml:space="preserve">I include two versions of the figure with the maps, one with numeric codes and</w:t>
+      </w:r>
+      <w:r>
+        <w:t xml:space="preserve"> </w:t>
+      </w:r>
+      <w:r>
+        <w:t xml:space="preserve">another without them. Need to improve the layout and/or tweak the parameters controlling</w:t>
+      </w:r>
+      <w:r>
+        <w:t xml:space="preserve"> </w:t>
+      </w:r>
+      <w:r>
+        <w:t xml:space="preserve">the position of the labels to get an optimal figure.</w:t>
+      </w:r>
+    </w:p>
+    <w:p>
+      <w:pPr>
+        <w:pStyle w:val="Compact"/>
+        <w:numPr>
+          <w:numId w:val="1001"/>
+          <w:ilvl w:val="0"/>
+        </w:numPr>
+      </w:pPr>
+      <w:r>
+        <w:t xml:space="preserve">TODO: use paler colour for forest area, see if I can display IGBP code (EBF, ENF, etc)</w:t>
+      </w:r>
+    </w:p>
+    <w:p>
+      <w:pPr>
+        <w:pStyle w:val="Ttulo3"/>
+      </w:pPr>
+      <w:bookmarkStart w:id="22" w:name="figure-2"/>
+      <w:r>
+        <w:t xml:space="preserve">Figure 2</w:t>
+      </w:r>
+      <w:bookmarkEnd w:id="22"/>
+    </w:p>
+    <w:p>
+      <w:pPr>
+        <w:pStyle w:val="Compact"/>
+        <w:numPr>
+          <w:numId w:val="1002"/>
+          <w:ilvl w:val="0"/>
+        </w:numPr>
+      </w:pPr>
+      <w:r>
+        <w:t xml:space="preserve">This figure is OK.</w:t>
+      </w:r>
+    </w:p>
+    <w:p>
+      <w:pPr>
+        <w:pStyle w:val="Ttulo3"/>
+      </w:pPr>
+      <w:bookmarkStart w:id="23" w:name="figure-3"/>
+      <w:r>
+        <w:t xml:space="preserve">Figure 3</w:t>
+      </w:r>
+      <w:bookmarkEnd w:id="23"/>
+    </w:p>
+    <w:p>
+      <w:pPr>
+        <w:pStyle w:val="Compact"/>
+        <w:numPr>
+          <w:numId w:val="1003"/>
+          <w:ilvl w:val="0"/>
+        </w:numPr>
+      </w:pPr>
+      <w:r>
+        <w:t xml:space="preserve">I chose to show genera with &gt;50 trees and species with &gt;30 trees, arbitrarily…</w:t>
+      </w:r>
+    </w:p>
+    <w:p>
+      <w:pPr>
+        <w:pStyle w:val="Ttulo3"/>
+      </w:pPr>
+      <w:bookmarkStart w:id="24" w:name="figure-4"/>
+      <w:r>
+        <w:t xml:space="preserve">Figure 4</w:t>
+      </w:r>
+      <w:bookmarkEnd w:id="24"/>
+    </w:p>
+    <w:p>
+      <w:pPr>
+        <w:pStyle w:val="Compact"/>
+        <w:numPr>
+          <w:numId w:val="1004"/>
+          <w:ilvl w:val="0"/>
+        </w:numPr>
+      </w:pPr>
+      <w:r>
+        <w:t xml:space="preserve">Need to reduce the overlap between the labels of sap flow methods.</w:t>
+      </w:r>
+    </w:p>
+    <w:p>
+      <w:pPr>
+        <w:pStyle w:val="Ttulo3"/>
+      </w:pPr>
+      <w:bookmarkStart w:id="25" w:name="figure-5.-site-and-plant-level-attributes"/>
+      <w:r>
+        <w:t xml:space="preserve">Figure 5. Site and plant level attributes</w:t>
+      </w:r>
+      <w:bookmarkEnd w:id="25"/>
+    </w:p>
+    <w:p>
+      <w:pPr>
         <w:pStyle w:val="FirstParagraph"/>
       </w:pPr>
       <w:r>
-        <w:t xml:space="preserve">This version of the figures use a low quality version of the base maps because it’s faster to run this way.</w:t>
+        <w:t xml:space="preserve">-TODO</w:t>
+      </w:r>
+    </w:p>
+    <w:p>
+      <w:pPr>
+        <w:pStyle w:val="Ttulo3"/>
+      </w:pPr>
+      <w:bookmarkStart w:id="26" w:name="figure-6.-dataset-length"/>
+      <w:r>
+        <w:t xml:space="preserve">Figure 6. Dataset length</w:t>
+      </w:r>
+      <w:bookmarkEnd w:id="26"/>
+    </w:p>
+    <w:p>
+      <w:pPr>
+        <w:pStyle w:val="Compact"/>
+        <w:numPr>
+          <w:numId w:val="1005"/>
+          <w:ilvl w:val="0"/>
+        </w:numPr>
+      </w:pPr>
+      <w:r>
+        <w:t xml:space="preserve">TODO: need to get starting dates from R objects or from tidy versions,</w:t>
       </w:r>
       <w:r>
         <w:t xml:space="preserve"> </w:t>
       </w:r>
       <w:r>
-        <w:t xml:space="preserve">Inaccuracies in the map result from rasterisation.</w:t>
+        <w:t xml:space="preserve">combining plant and sapwood</w:t>
+      </w:r>
+    </w:p>
+    <w:p>
+      <w:pPr>
+        <w:pStyle w:val="Ttulo2"/>
+      </w:pPr>
+      <w:bookmarkStart w:id="27" w:name="figure-7.-temporal-patterns"/>
+      <w:r>
+        <w:t xml:space="preserve">Figure 7. Temporal patterns</w:t>
+      </w:r>
+      <w:bookmarkEnd w:id="27"/>
+    </w:p>
+    <w:p>
+      <w:pPr>
+        <w:pStyle w:val="Compact"/>
+        <w:numPr>
+          <w:numId w:val="1006"/>
+          <w:ilvl w:val="0"/>
+        </w:numPr>
+      </w:pPr>
+      <w:r>
+        <w:t xml:space="preserve">TODO: elaborate some fingerprint plots? by species?</w:t>
+      </w:r>
+    </w:p>
+    <w:p>
+      <w:pPr>
+        <w:pStyle w:val="Ttulo2"/>
+      </w:pPr>
+      <w:bookmarkStart w:id="28" w:name="figure-8.-validity"/>
+      <w:r>
+        <w:t xml:space="preserve">Figure 8. Validity?</w:t>
+      </w:r>
+      <w:bookmarkEnd w:id="28"/>
+    </w:p>
+    <w:p>
+      <w:pPr>
+        <w:pStyle w:val="Compact"/>
+        <w:numPr>
+          <w:numId w:val="1007"/>
+          <w:ilvl w:val="0"/>
+        </w:numPr>
+      </w:pPr>
+      <w:r>
+        <w:t xml:space="preserve">Show some correspondence between SF and MODIS ET?</w:t>
       </w:r>
     </w:p>
     <w:p>
@@ -97,7 +293,7 @@
     </w:p>
     <w:p>
       <w:pPr>
-        <w:pStyle w:val="Cuerpodetexto"/>
+        <w:pStyle w:val="FirstParagraph"/>
       </w:pPr>
       <w:r>
         <w:drawing>
@@ -115,7 +311,7 @@
                     </pic:cNvPicPr>
                   </pic:nvPicPr>
                   <pic:blipFill>
-                    <a:blip r:embed="rId22"/>
+                    <a:blip r:embed="rId29"/>
                     <a:stretch>
                       <a:fillRect/>
                     </a:stretch>
@@ -175,7 +371,7 @@
                     </pic:cNvPicPr>
                   </pic:nvPicPr>
                   <pic:blipFill>
-                    <a:blip r:embed="rId23"/>
+                    <a:blip r:embed="rId30"/>
                     <a:stretch>
                       <a:fillRect/>
                     </a:stretch>
@@ -235,7 +431,7 @@
                     </pic:cNvPicPr>
                   </pic:nvPicPr>
                   <pic:blipFill>
-                    <a:blip r:embed="rId24"/>
+                    <a:blip r:embed="rId31"/>
                     <a:stretch>
                       <a:fillRect/>
                     </a:stretch>
@@ -293,7 +489,7 @@
                     </pic:cNvPicPr>
                   </pic:nvPicPr>
                   <pic:blipFill>
-                    <a:blip r:embed="rId25"/>
+                    <a:blip r:embed="rId32"/>
                     <a:stretch>
                       <a:fillRect/>
                     </a:stretch>
@@ -357,7 +553,7 @@
                     </pic:cNvPicPr>
                   </pic:nvPicPr>
                   <pic:blipFill>
-                    <a:blip r:embed="rId26"/>
+                    <a:blip r:embed="rId33"/>
                     <a:stretch>
                       <a:fillRect/>
                     </a:stretch>
@@ -384,6 +580,14 @@
         </w:drawing>
       </w:r>
     </w:p>
+    <w:p>
+      <w:pPr>
+        <w:pStyle w:val="Cuerpodetexto"/>
+      </w:pPr>
+      <w:r>
+        <w:t xml:space="preserve">Figure 4. Distribution of trees in SAPFLUXNET according to sap flow method and measurement level.</w:t>
+      </w:r>
+    </w:p>
     <w:sectPr>
       <w:type w:val="nextPage"/>
       <w:pgSz w:w="12240" w:h="15840"/>
@@ -628,11 +832,135 @@
       </w:pPr>
     </w:lvl>
   </w:abstractNum>
+  <w:abstractNum w:abstractNumId="991">
+    <w:nsid w:val="ea454b4c"/>
+    <w:multiLevelType w:val="multilevel"/>
+    <w:lvl w:ilvl="0">
+      <w:numFmt w:val="bullet"/>
+      <w:lvlText w:val="•"/>
+      <w:lvlJc w:val="left"/>
+      <w:pPr>
+        <w:tabs>
+          <w:tab w:val="num" w:pos="0"/>
+        </w:tabs>
+        <w:ind w:left="480" w:hanging="480"/>
+      </w:pPr>
+    </w:lvl>
+    <w:lvl w:ilvl="1">
+      <w:numFmt w:val="bullet"/>
+      <w:lvlText w:val="–"/>
+      <w:lvlJc w:val="left"/>
+      <w:pPr>
+        <w:tabs>
+          <w:tab w:val="num" w:pos="720"/>
+        </w:tabs>
+        <w:ind w:left="1200" w:hanging="480"/>
+      </w:pPr>
+    </w:lvl>
+    <w:lvl w:ilvl="2">
+      <w:numFmt w:val="bullet"/>
+      <w:lvlText w:val="•"/>
+      <w:lvlJc w:val="left"/>
+      <w:pPr>
+        <w:tabs>
+          <w:tab w:val="num" w:pos="1440"/>
+        </w:tabs>
+        <w:ind w:left="1920" w:hanging="480"/>
+      </w:pPr>
+    </w:lvl>
+    <w:lvl w:ilvl="3">
+      <w:numFmt w:val="bullet"/>
+      <w:lvlText w:val="–"/>
+      <w:lvlJc w:val="left"/>
+      <w:pPr>
+        <w:tabs>
+          <w:tab w:val="num" w:pos="2160"/>
+        </w:tabs>
+        <w:ind w:left="2640" w:hanging="480"/>
+      </w:pPr>
+    </w:lvl>
+    <w:lvl w:ilvl="4">
+      <w:numFmt w:val="bullet"/>
+      <w:lvlText w:val="•"/>
+      <w:lvlJc w:val="left"/>
+      <w:pPr>
+        <w:tabs>
+          <w:tab w:val="num" w:pos="2880"/>
+        </w:tabs>
+        <w:ind w:left="3360" w:hanging="480"/>
+      </w:pPr>
+    </w:lvl>
+    <w:lvl w:ilvl="5">
+      <w:numFmt w:val="bullet"/>
+      <w:lvlText w:val="–"/>
+      <w:lvlJc w:val="left"/>
+      <w:pPr>
+        <w:tabs>
+          <w:tab w:val="num" w:pos="3600"/>
+        </w:tabs>
+        <w:ind w:left="4080" w:hanging="480"/>
+      </w:pPr>
+    </w:lvl>
+    <w:lvl w:ilvl="6">
+      <w:numFmt w:val="bullet"/>
+      <w:lvlText w:val="•"/>
+      <w:lvlJc w:val="left"/>
+      <w:pPr>
+        <w:tabs>
+          <w:tab w:val="num" w:pos="4320"/>
+        </w:tabs>
+        <w:ind w:left="4800" w:hanging="480"/>
+      </w:pPr>
+    </w:lvl>
+    <w:lvl w:ilvl="7">
+      <w:numFmt w:val="bullet"/>
+      <w:lvlText w:val="–"/>
+      <w:lvlJc w:val="left"/>
+      <w:pPr>
+        <w:tabs>
+          <w:tab w:val="num" w:pos="5040"/>
+        </w:tabs>
+        <w:ind w:left="5520" w:hanging="480"/>
+      </w:pPr>
+    </w:lvl>
+    <w:lvl w:ilvl="8">
+      <w:numFmt w:val="bullet"/>
+      <w:lvlText w:val="•"/>
+      <w:lvlJc w:val="left"/>
+      <w:pPr>
+        <w:tabs>
+          <w:tab w:val="num" w:pos="5760"/>
+        </w:tabs>
+        <w:ind w:left="6240" w:hanging="480"/>
+      </w:pPr>
+    </w:lvl>
+  </w:abstractNum>
   <w:num w:numId="1000">
     <w:abstractNumId w:val="990"/>
   </w:num>
   <w:num w:numId="1000">
     <w:abstractNumId w:val="990"/>
+  </w:num>
+  <w:num w:numId="1001">
+    <w:abstractNumId w:val="991"/>
+  </w:num>
+  <w:num w:numId="1002">
+    <w:abstractNumId w:val="991"/>
+  </w:num>
+  <w:num w:numId="1003">
+    <w:abstractNumId w:val="991"/>
+  </w:num>
+  <w:num w:numId="1004">
+    <w:abstractNumId w:val="991"/>
+  </w:num>
+  <w:num w:numId="1005">
+    <w:abstractNumId w:val="991"/>
+  </w:num>
+  <w:num w:numId="1006">
+    <w:abstractNumId w:val="991"/>
+  </w:num>
+  <w:num w:numId="1007">
+    <w:abstractNumId w:val="991"/>
   </w:num>
 </w:numbering>
 </file>

</xml_diff>

<commit_message>
Reorganised figures in md document
</commit_message>
<xml_diff>
--- a/figures_draft.docx
+++ b/figures_draft.docx
@@ -70,9 +70,9 @@
       <w:pPr>
         <w:pStyle w:val="Ttulo3"/>
       </w:pPr>
-      <w:bookmarkStart w:id="21" w:name="figure-1"/>
-      <w:r>
-        <w:t xml:space="preserve">Figure 1</w:t>
+      <w:bookmarkStart w:id="21" w:name="figure-1."/>
+      <w:r>
+        <w:t xml:space="preserve">Figure 1.</w:t>
       </w:r>
       <w:bookmarkEnd w:id="21"/>
     </w:p>
@@ -85,49 +85,7 @@
         </w:numPr>
       </w:pPr>
       <w:r>
-        <w:t xml:space="preserve">This version of the figures uses a low quality version of the base maps because</w:t>
-      </w:r>
-      <w:r>
-        <w:t xml:space="preserve"> </w:t>
-      </w:r>
-      <w:r>
-        <w:t xml:space="preserve">it’s faster to run this way. Inaccuracies in the map result from rasterisation.</w:t>
-      </w:r>
-    </w:p>
-    <w:p>
-      <w:pPr>
-        <w:pStyle w:val="Compact"/>
-        <w:numPr>
-          <w:numId w:val="1001"/>
-          <w:ilvl w:val="0"/>
-        </w:numPr>
-      </w:pPr>
-      <w:r>
-        <w:t xml:space="preserve">I include two versions of the figure with the maps, one with numeric codes and</w:t>
-      </w:r>
-      <w:r>
-        <w:t xml:space="preserve"> </w:t>
-      </w:r>
-      <w:r>
-        <w:t xml:space="preserve">another without them. Need to improve the layout and/or tweak the parameters controlling</w:t>
-      </w:r>
-      <w:r>
-        <w:t xml:space="preserve"> </w:t>
-      </w:r>
-      <w:r>
-        <w:t xml:space="preserve">the position of the labels to get an optimal figure.</w:t>
-      </w:r>
-    </w:p>
-    <w:p>
-      <w:pPr>
-        <w:pStyle w:val="Compact"/>
-        <w:numPr>
-          <w:numId w:val="1001"/>
-          <w:ilvl w:val="0"/>
-        </w:numPr>
-      </w:pPr>
-      <w:r>
-        <w:t xml:space="preserve">TODO: use paler colour for forest area, see if I can display IGBP code (EBF, ENF, etc)</w:t>
+        <w:t xml:space="preserve">Data workflow</w:t>
       </w:r>
     </w:p>
     <w:p>
@@ -149,16 +107,58 @@
         </w:numPr>
       </w:pPr>
       <w:r>
-        <w:t xml:space="preserve">This figure is OK.</w:t>
+        <w:t xml:space="preserve">This version of the figures uses a low quality version of the base maps because</w:t>
+      </w:r>
+      <w:r>
+        <w:t xml:space="preserve"> </w:t>
+      </w:r>
+      <w:r>
+        <w:t xml:space="preserve">it’s faster to run this way. Inaccuracies in the map result from rasterisation.</w:t>
+      </w:r>
+    </w:p>
+    <w:p>
+      <w:pPr>
+        <w:pStyle w:val="Compact"/>
+        <w:numPr>
+          <w:numId w:val="1002"/>
+          <w:ilvl w:val="0"/>
+        </w:numPr>
+      </w:pPr>
+      <w:r>
+        <w:t xml:space="preserve">I include two versions of the figure with the maps, one with numeric codes and</w:t>
+      </w:r>
+      <w:r>
+        <w:t xml:space="preserve"> </w:t>
+      </w:r>
+      <w:r>
+        <w:t xml:space="preserve">another without them. Need to improve the layout and/or tweak the parameters controlling</w:t>
+      </w:r>
+      <w:r>
+        <w:t xml:space="preserve"> </w:t>
+      </w:r>
+      <w:r>
+        <w:t xml:space="preserve">the position of the labels to get an optimal figure.</w:t>
+      </w:r>
+    </w:p>
+    <w:p>
+      <w:pPr>
+        <w:pStyle w:val="Compact"/>
+        <w:numPr>
+          <w:numId w:val="1002"/>
+          <w:ilvl w:val="0"/>
+        </w:numPr>
+      </w:pPr>
+      <w:r>
+        <w:t xml:space="preserve">TODO: use paler colour for forest area, see if I can display IGBP code (EBF, ENF, etc)</w:t>
       </w:r>
     </w:p>
     <w:p>
       <w:pPr>
         <w:pStyle w:val="Ttulo3"/>
       </w:pPr>
-      <w:bookmarkStart w:id="23" w:name="figure-3"/>
-      <w:r>
-        <w:t xml:space="preserve">Figure 3</w:t>
+      <w:bookmarkStart w:id="23" w:name="figure-3.-biomes."/>
+      <w:r>
+        <w:t xml:space="preserve">Figure 3. Biomes.</w:t>
       </w:r>
       <w:bookmarkEnd w:id="23"/>
     </w:p>
@@ -171,16 +171,16 @@
         </w:numPr>
       </w:pPr>
       <w:r>
-        <w:t xml:space="preserve">I chose to show genera with &gt;50 trees and species with &gt;30 trees, arbitrarily…</w:t>
+        <w:t xml:space="preserve">This figure is OK.</w:t>
       </w:r>
     </w:p>
     <w:p>
       <w:pPr>
         <w:pStyle w:val="Ttulo3"/>
       </w:pPr>
-      <w:bookmarkStart w:id="24" w:name="figure-4"/>
-      <w:r>
-        <w:t xml:space="preserve">Figure 4</w:t>
+      <w:bookmarkStart w:id="24" w:name="figure-4.-taxonomy."/>
+      <w:r>
+        <w:t xml:space="preserve">Figure 4. Taxonomy.</w:t>
       </w:r>
       <w:bookmarkEnd w:id="24"/>
     </w:p>
@@ -193,36 +193,18 @@
         </w:numPr>
       </w:pPr>
       <w:r>
-        <w:t xml:space="preserve">Need to reduce the overlap between the labels of sap flow methods.</w:t>
+        <w:t xml:space="preserve">I chose to show genera with &gt;50 trees and species with &gt;30 trees, arbitrarily…</w:t>
       </w:r>
     </w:p>
     <w:p>
       <w:pPr>
         <w:pStyle w:val="Ttulo3"/>
       </w:pPr>
-      <w:bookmarkStart w:id="25" w:name="figure-5.-site-and-plant-level-attributes"/>
-      <w:r>
-        <w:t xml:space="preserve">Figure 5. Site and plant level attributes</w:t>
+      <w:bookmarkStart w:id="25" w:name="figure-5.-sap-flow-methods-and-level."/>
+      <w:r>
+        <w:t xml:space="preserve">Figure 5. Sap flow methods and level.</w:t>
       </w:r>
       <w:bookmarkEnd w:id="25"/>
-    </w:p>
-    <w:p>
-      <w:pPr>
-        <w:pStyle w:val="FirstParagraph"/>
-      </w:pPr>
-      <w:r>
-        <w:t xml:space="preserve">-TODO</w:t>
-      </w:r>
-    </w:p>
-    <w:p>
-      <w:pPr>
-        <w:pStyle w:val="Ttulo3"/>
-      </w:pPr>
-      <w:bookmarkStart w:id="26" w:name="figure-6.-dataset-length"/>
-      <w:r>
-        <w:t xml:space="preserve">Figure 6. Dataset length</w:t>
-      </w:r>
-      <w:bookmarkEnd w:id="26"/>
     </w:p>
     <w:p>
       <w:pPr>
@@ -233,24 +215,30 @@
         </w:numPr>
       </w:pPr>
       <w:r>
-        <w:t xml:space="preserve">TODO: need to get starting dates from R objects or from tidy versions,</w:t>
-      </w:r>
-      <w:r>
-        <w:t xml:space="preserve"> </w:t>
-      </w:r>
-      <w:r>
-        <w:t xml:space="preserve">combining plant and sapwood</w:t>
-      </w:r>
-    </w:p>
-    <w:p>
-      <w:pPr>
-        <w:pStyle w:val="Ttulo2"/>
-      </w:pPr>
-      <w:bookmarkStart w:id="27" w:name="figure-7.-temporal-patterns"/>
-      <w:r>
-        <w:t xml:space="preserve">Figure 7. Temporal patterns</w:t>
-      </w:r>
-      <w:bookmarkEnd w:id="27"/>
+        <w:t xml:space="preserve">Need to reduce the overlap between the labels of sap flow methods.</w:t>
+      </w:r>
+    </w:p>
+    <w:p>
+      <w:pPr>
+        <w:pStyle w:val="Compact"/>
+        <w:numPr>
+          <w:numId w:val="1005"/>
+          <w:ilvl w:val="0"/>
+        </w:numPr>
+      </w:pPr>
+      <w:r>
+        <w:t xml:space="preserve">Taxonize species and show another column Gymno, Angio</w:t>
+      </w:r>
+    </w:p>
+    <w:p>
+      <w:pPr>
+        <w:pStyle w:val="Ttulo3"/>
+      </w:pPr>
+      <w:bookmarkStart w:id="26" w:name="figure-6.-site-and-plant-level-attributes"/>
+      <w:r>
+        <w:t xml:space="preserve">Figure 6. Site and plant level attributes</w:t>
+      </w:r>
+      <w:bookmarkEnd w:id="26"/>
     </w:p>
     <w:p>
       <w:pPr>
@@ -261,18 +249,18 @@
         </w:numPr>
       </w:pPr>
       <w:r>
-        <w:t xml:space="preserve">TODO: elaborate some fingerprint plots? by species?</w:t>
-      </w:r>
-    </w:p>
-    <w:p>
-      <w:pPr>
-        <w:pStyle w:val="Ttulo2"/>
-      </w:pPr>
-      <w:bookmarkStart w:id="28" w:name="figure-8.-validity"/>
-      <w:r>
-        <w:t xml:space="preserve">Figure 8. Validity?</w:t>
-      </w:r>
-      <w:bookmarkEnd w:id="28"/>
+        <w:t xml:space="preserve">TODO: get from Víctor’s code.</w:t>
+      </w:r>
+    </w:p>
+    <w:p>
+      <w:pPr>
+        <w:pStyle w:val="Ttulo3"/>
+      </w:pPr>
+      <w:bookmarkStart w:id="27" w:name="figure-7.-datasets-duration-and-period"/>
+      <w:r>
+        <w:t xml:space="preserve">Figure 7. Datasets duration and period</w:t>
+      </w:r>
+      <w:bookmarkEnd w:id="27"/>
     </w:p>
     <w:p>
       <w:pPr>
@@ -283,7 +271,29 @@
         </w:numPr>
       </w:pPr>
       <w:r>
-        <w:t xml:space="preserve">Show some correspondence between SF and MODIS ET?</w:t>
+        <w:t xml:space="preserve">TODO: improve with Víctor.</w:t>
+      </w:r>
+    </w:p>
+    <w:p>
+      <w:pPr>
+        <w:pStyle w:val="Ttulo3"/>
+      </w:pPr>
+      <w:bookmarkStart w:id="28" w:name="figure-8.-temporal-patterns"/>
+      <w:r>
+        <w:t xml:space="preserve">Figure 8. Temporal patterns</w:t>
+      </w:r>
+      <w:bookmarkEnd w:id="28"/>
+    </w:p>
+    <w:p>
+      <w:pPr>
+        <w:pStyle w:val="Compact"/>
+        <w:numPr>
+          <w:numId w:val="1008"/>
+          <w:ilvl w:val="0"/>
+        </w:numPr>
+      </w:pPr>
+      <w:r>
+        <w:t xml:space="preserve">Improvements…</w:t>
       </w:r>
     </w:p>
     <w:p>
@@ -298,7 +308,7 @@
       <w:r>
         <w:drawing>
           <wp:inline>
-            <wp:extent cx="5943600" cy="4754879"/>
+            <wp:extent cx="5943600" cy="7132320"/>
             <wp:effectExtent b="0" l="0" r="0" t="0"/>
             <wp:docPr descr="" title="" id="1" name="Picture"/>
             <a:graphic>
@@ -319,7 +329,7 @@
                   <pic:spPr bwMode="auto">
                     <a:xfrm>
                       <a:off x="0" y="0"/>
-                      <a:ext cx="5943600" cy="4754879"/>
+                      <a:ext cx="5943600" cy="7132320"/>
                     </a:xfrm>
                     <a:prstGeom prst="rect">
                       <a:avLst/>
@@ -343,7 +353,7 @@
         <w:pStyle w:val="Cuerpodetexto"/>
       </w:pPr>
       <w:r>
-        <w:t xml:space="preserve">Figure 1. Geographical distribution of SAPFLUXNET datasets showing dataset #.</w:t>
+        <w:t xml:space="preserve">Figure 2. Geographical distribution of SAPFLUXNET datasets showing dataset #.</w:t>
       </w:r>
     </w:p>
     <w:p>
@@ -358,7 +368,7 @@
       <w:r>
         <w:drawing>
           <wp:inline>
-            <wp:extent cx="5943600" cy="4754879"/>
+            <wp:extent cx="5943600" cy="7132320"/>
             <wp:effectExtent b="0" l="0" r="0" t="0"/>
             <wp:docPr descr="" title="" id="1" name="Picture"/>
             <a:graphic>
@@ -379,7 +389,7 @@
                   <pic:spPr bwMode="auto">
                     <a:xfrm>
                       <a:off x="0" y="0"/>
-                      <a:ext cx="5943600" cy="4754879"/>
+                      <a:ext cx="5943600" cy="7132320"/>
                     </a:xfrm>
                     <a:prstGeom prst="rect">
                       <a:avLst/>
@@ -403,7 +413,7 @@
         <w:pStyle w:val="Cuerpodetexto"/>
       </w:pPr>
       <w:r>
-        <w:t xml:space="preserve">Figure 1. Geographical distribution of SAPFLUXNET datasets.</w:t>
+        <w:t xml:space="preserve">Figure 2. Geographical distribution of SAPFLUXNET datasets.</w:t>
       </w:r>
     </w:p>
     <w:p>
@@ -461,7 +471,7 @@
         <w:t xml:space="preserve"> </w:t>
       </w:r>
       <w:r>
-        <w:t xml:space="preserve">Figure 2. Bioclimatic distribution of SAPFLUXNET datasets in the Whittaker biome space.</w:t>
+        <w:t xml:space="preserve">Figure 3. Bioclimatic distribution of SAPFLUXNET datasets in the Whittaker biome space.</w:t>
       </w:r>
     </w:p>
     <w:p>
@@ -519,7 +529,7 @@
         <w:t xml:space="preserve"> </w:t>
       </w:r>
       <w:r>
-        <w:t xml:space="preserve">Figure 3. Taxonomic distribution of genera and species in SAPFLUXNET, showing (a) genera with &gt; 50 trees and (b) species with &gt; 30 trees</w:t>
+        <w:t xml:space="preserve">Figure 4. Taxonomic distribution of genera and species in SAPFLUXNET, showing (a) genera with &gt; 50 trees and (b) species with &gt; 30 trees</w:t>
       </w:r>
       <w:r>
         <w:t xml:space="preserve"> </w:t>
@@ -540,7 +550,7 @@
       <w:r>
         <w:drawing>
           <wp:inline>
-            <wp:extent cx="5943600" cy="3962399"/>
+            <wp:extent cx="5943600" cy="7132320"/>
             <wp:effectExtent b="0" l="0" r="0" t="0"/>
             <wp:docPr descr="" title="" id="1" name="Picture"/>
             <a:graphic>
@@ -561,7 +571,7 @@
                   <pic:spPr bwMode="auto">
                     <a:xfrm>
                       <a:off x="0" y="0"/>
-                      <a:ext cx="5943600" cy="3962399"/>
+                      <a:ext cx="5943600" cy="7132320"/>
                     </a:xfrm>
                     <a:prstGeom prst="rect">
                       <a:avLst/>
@@ -585,7 +595,193 @@
         <w:pStyle w:val="Cuerpodetexto"/>
       </w:pPr>
       <w:r>
-        <w:t xml:space="preserve">Figure 4. Distribution of trees in SAPFLUXNET according to sap flow method and measurement level.</w:t>
+        <w:t xml:space="preserve">Figure 5. Distribution of trees in SAPFLUXNET according to sap flow method and measurement level.</w:t>
+      </w:r>
+    </w:p>
+    <w:p>
+      <w:r>
+        <w:br w:type="page"/>
+      </w:r>
+    </w:p>
+    <w:p>
+      <w:pPr>
+        <w:pStyle w:val="Cuerpodetexto"/>
+      </w:pPr>
+      <w:r>
+        <w:t xml:space="preserve">Figure 6. Plant and stand attributes</w:t>
+      </w:r>
+    </w:p>
+    <w:p>
+      <w:r>
+        <w:br w:type="page"/>
+      </w:r>
+    </w:p>
+    <w:p>
+      <w:pPr>
+        <w:pStyle w:val="SourceCode"/>
+      </w:pPr>
+      <w:r>
+        <w:rPr>
+          <w:rStyle w:val="VerbatimChar"/>
+        </w:rPr>
+        <w:t xml:space="preserve">## Warning: namespace 'ggbiome' is not available and has been replaced</w:t>
+      </w:r>
+      <w:r>
+        <w:br w:type="textWrapping"/>
+      </w:r>
+      <w:r>
+        <w:rPr>
+          <w:rStyle w:val="VerbatimChar"/>
+        </w:rPr>
+        <w:t xml:space="preserve">## by .GlobalEnv when processing object 'biomes_plot'</w:t>
+      </w:r>
+    </w:p>
+    <w:p>
+      <w:pPr>
+        <w:pStyle w:val="FirstParagraph"/>
+      </w:pPr>
+      <w:r>
+        <w:drawing>
+          <wp:inline>
+            <wp:extent cx="5943600" cy="7132320"/>
+            <wp:effectExtent b="0" l="0" r="0" t="0"/>
+            <wp:docPr descr="" title="" id="1" name="Picture"/>
+            <a:graphic>
+              <a:graphicData uri="http://schemas.openxmlformats.org/drawingml/2006/picture">
+                <pic:pic>
+                  <pic:nvPicPr>
+                    <pic:cNvPr descr="figures_draft_files/figure-docx/dataset_duration-1.png" id="0" name="Picture"/>
+                    <pic:cNvPicPr>
+                      <a:picLocks noChangeArrowheads="1" noChangeAspect="1"/>
+                    </pic:cNvPicPr>
+                  </pic:nvPicPr>
+                  <pic:blipFill>
+                    <a:blip r:embed="rId34"/>
+                    <a:stretch>
+                      <a:fillRect/>
+                    </a:stretch>
+                  </pic:blipFill>
+                  <pic:spPr bwMode="auto">
+                    <a:xfrm>
+                      <a:off x="0" y="0"/>
+                      <a:ext cx="5943600" cy="7132320"/>
+                    </a:xfrm>
+                    <a:prstGeom prst="rect">
+                      <a:avLst/>
+                    </a:prstGeom>
+                    <a:noFill/>
+                    <a:ln w="9525">
+                      <a:noFill/>
+                      <a:headEnd/>
+                      <a:tailEnd/>
+                    </a:ln>
+                  </pic:spPr>
+                </pic:pic>
+              </a:graphicData>
+            </a:graphic>
+          </wp:inline>
+        </w:drawing>
+      </w:r>
+    </w:p>
+    <w:p>
+      <w:pPr>
+        <w:pStyle w:val="Cuerpodetexto"/>
+      </w:pPr>
+      <w:r>
+        <w:t xml:space="preserve">Figure 7. Datasets duration and period</w:t>
+      </w:r>
+    </w:p>
+    <w:p>
+      <w:r>
+        <w:br w:type="page"/>
+      </w:r>
+    </w:p>
+    <w:p>
+      <w:pPr>
+        <w:pStyle w:val="SourceCode"/>
+      </w:pPr>
+      <w:r>
+        <w:rPr>
+          <w:rStyle w:val="VerbatimChar"/>
+        </w:rPr>
+        <w:t xml:space="preserve">## Warning in f(...): Raster pixels are placed at uneven vertical intervals and</w:t>
+      </w:r>
+      <w:r>
+        <w:br w:type="textWrapping"/>
+      </w:r>
+      <w:r>
+        <w:rPr>
+          <w:rStyle w:val="VerbatimChar"/>
+        </w:rPr>
+        <w:t xml:space="preserve">## will be shifted. Consider using geom_tile() instead.</w:t>
+      </w:r>
+    </w:p>
+    <w:p>
+      <w:pPr>
+        <w:pStyle w:val="FirstParagraph"/>
+      </w:pPr>
+      <w:r>
+        <w:drawing>
+          <wp:inline>
+            <wp:extent cx="5943600" cy="7132320"/>
+            <wp:effectExtent b="0" l="0" r="0" t="0"/>
+            <wp:docPr descr="" title="" id="1" name="Picture"/>
+            <a:graphic>
+              <a:graphicData uri="http://schemas.openxmlformats.org/drawingml/2006/picture">
+                <pic:pic>
+                  <pic:nvPicPr>
+                    <pic:cNvPr descr="figures_draft_files/figure-docx/fingerprint_plots-1.png" id="0" name="Picture"/>
+                    <pic:cNvPicPr>
+                      <a:picLocks noChangeArrowheads="1" noChangeAspect="1"/>
+                    </pic:cNvPicPr>
+                  </pic:nvPicPr>
+                  <pic:blipFill>
+                    <a:blip r:embed="rId35"/>
+                    <a:stretch>
+                      <a:fillRect/>
+                    </a:stretch>
+                  </pic:blipFill>
+                  <pic:spPr bwMode="auto">
+                    <a:xfrm>
+                      <a:off x="0" y="0"/>
+                      <a:ext cx="5943600" cy="7132320"/>
+                    </a:xfrm>
+                    <a:prstGeom prst="rect">
+                      <a:avLst/>
+                    </a:prstGeom>
+                    <a:noFill/>
+                    <a:ln w="9525">
+                      <a:noFill/>
+                      <a:headEnd/>
+                      <a:tailEnd/>
+                    </a:ln>
+                  </pic:spPr>
+                </pic:pic>
+              </a:graphicData>
+            </a:graphic>
+          </wp:inline>
+        </w:drawing>
+      </w:r>
+    </w:p>
+    <w:p>
+      <w:pPr>
+        <w:pStyle w:val="Cuerpodetexto"/>
+      </w:pPr>
+      <w:r>
+        <w:t xml:space="preserve">Figure 8. Temporal patterns.</w:t>
+      </w:r>
+    </w:p>
+    <w:p>
+      <w:r>
+        <w:br w:type="page"/>
+      </w:r>
+    </w:p>
+    <w:p>
+      <w:pPr>
+        <w:pStyle w:val="Cuerpodetexto"/>
+      </w:pPr>
+      <w:r>
+        <w:t xml:space="preserve">Figure 9. Scaling</w:t>
       </w:r>
     </w:p>
     <w:sectPr>
@@ -960,6 +1156,9 @@
     <w:abstractNumId w:val="991"/>
   </w:num>
   <w:num w:numId="1007">
+    <w:abstractNumId w:val="991"/>
+  </w:num>
+  <w:num w:numId="1008">
     <w:abstractNumId w:val="991"/>
   </w:num>
 </w:numbering>

</xml_diff>

<commit_message>
Added stand and plant attributes plot
</commit_message>
<xml_diff>
--- a/figures_draft.docx
+++ b/figures_draft.docx
@@ -85,7 +85,7 @@
         </w:numPr>
       </w:pPr>
       <w:r>
-        <w:t xml:space="preserve">Data workflow</w:t>
+        <w:t xml:space="preserve">Data workflow. Víctor is on it…</w:t>
       </w:r>
     </w:p>
     <w:p>
@@ -176,6 +176,24 @@
     </w:p>
     <w:p>
       <w:pPr>
+        <w:pStyle w:val="Compact"/>
+        <w:numPr>
+          <w:numId w:val="1003"/>
+          <w:ilvl w:val="0"/>
+        </w:numPr>
+      </w:pPr>
+      <w:r>
+        <w:t xml:space="preserve">TODO: explore the possibility that Fig. 2 is (a) world map, (b) biome plot and that figure (3)</w:t>
+      </w:r>
+      <w:r>
+        <w:t xml:space="preserve"> </w:t>
+      </w:r>
+      <w:r>
+        <w:t xml:space="preserve">is more regionally detailed, showing PFT.</w:t>
+      </w:r>
+    </w:p>
+    <w:p>
+      <w:pPr>
         <w:pStyle w:val="Ttulo3"/>
       </w:pPr>
       <w:bookmarkStart w:id="24" w:name="figure-4.-taxonomy."/>
@@ -194,6 +212,18 @@
       </w:pPr>
       <w:r>
         <w:t xml:space="preserve">I chose to show genera with &gt;50 trees and species with &gt;30 trees, arbitrarily…</w:t>
+      </w:r>
+    </w:p>
+    <w:p>
+      <w:pPr>
+        <w:pStyle w:val="Compact"/>
+        <w:numPr>
+          <w:numId w:val="1004"/>
+          <w:ilvl w:val="0"/>
+        </w:numPr>
+      </w:pPr>
+      <w:r>
+        <w:t xml:space="preserve">TODO: show number of tree days as well??</w:t>
       </w:r>
     </w:p>
     <w:p>
@@ -608,6 +638,53 @@
         <w:pStyle w:val="Cuerpodetexto"/>
       </w:pPr>
       <w:r>
+        <w:drawing>
+          <wp:inline>
+            <wp:extent cx="5943600" cy="4953000"/>
+            <wp:effectExtent b="0" l="0" r="0" t="0"/>
+            <wp:docPr descr="" title="" id="1" name="Picture"/>
+            <a:graphic>
+              <a:graphicData uri="http://schemas.openxmlformats.org/drawingml/2006/picture">
+                <pic:pic>
+                  <pic:nvPicPr>
+                    <pic:cNvPr descr="figures_draft_files/figure-docx/stand_plant_attributes-1.png" id="0" name="Picture"/>
+                    <pic:cNvPicPr>
+                      <a:picLocks noChangeArrowheads="1" noChangeAspect="1"/>
+                    </pic:cNvPicPr>
+                  </pic:nvPicPr>
+                  <pic:blipFill>
+                    <a:blip r:embed="rId34"/>
+                    <a:stretch>
+                      <a:fillRect/>
+                    </a:stretch>
+                  </pic:blipFill>
+                  <pic:spPr bwMode="auto">
+                    <a:xfrm>
+                      <a:off x="0" y="0"/>
+                      <a:ext cx="5943600" cy="4953000"/>
+                    </a:xfrm>
+                    <a:prstGeom prst="rect">
+                      <a:avLst/>
+                    </a:prstGeom>
+                    <a:noFill/>
+                    <a:ln w="9525">
+                      <a:noFill/>
+                      <a:headEnd/>
+                      <a:tailEnd/>
+                    </a:ln>
+                  </pic:spPr>
+                </pic:pic>
+              </a:graphicData>
+            </a:graphic>
+          </wp:inline>
+        </w:drawing>
+      </w:r>
+    </w:p>
+    <w:p>
+      <w:pPr>
+        <w:pStyle w:val="Cuerpodetexto"/>
+      </w:pPr>
+      <w:r>
         <w:t xml:space="preserve">Figure 6. Plant and stand attributes</w:t>
       </w:r>
     </w:p>
@@ -618,27 +695,7 @@
     </w:p>
     <w:p>
       <w:pPr>
-        <w:pStyle w:val="SourceCode"/>
-      </w:pPr>
-      <w:r>
-        <w:rPr>
-          <w:rStyle w:val="VerbatimChar"/>
-        </w:rPr>
-        <w:t xml:space="preserve">## Warning: namespace 'ggbiome' is not available and has been replaced</w:t>
-      </w:r>
-      <w:r>
-        <w:br w:type="textWrapping"/>
-      </w:r>
-      <w:r>
-        <w:rPr>
-          <w:rStyle w:val="VerbatimChar"/>
-        </w:rPr>
-        <w:t xml:space="preserve">## by .GlobalEnv when processing object 'biomes_plot'</w:t>
-      </w:r>
-    </w:p>
-    <w:p>
-      <w:pPr>
-        <w:pStyle w:val="FirstParagraph"/>
+        <w:pStyle w:val="Cuerpodetexto"/>
       </w:pPr>
       <w:r>
         <w:drawing>
@@ -656,7 +713,7 @@
                     </pic:cNvPicPr>
                   </pic:nvPicPr>
                   <pic:blipFill>
-                    <a:blip r:embed="rId34"/>
+                    <a:blip r:embed="rId35"/>
                     <a:stretch>
                       <a:fillRect/>
                     </a:stretch>
@@ -698,27 +755,7 @@
     </w:p>
     <w:p>
       <w:pPr>
-        <w:pStyle w:val="SourceCode"/>
-      </w:pPr>
-      <w:r>
-        <w:rPr>
-          <w:rStyle w:val="VerbatimChar"/>
-        </w:rPr>
-        <w:t xml:space="preserve">## Warning in f(...): Raster pixels are placed at uneven vertical intervals and</w:t>
-      </w:r>
-      <w:r>
-        <w:br w:type="textWrapping"/>
-      </w:r>
-      <w:r>
-        <w:rPr>
-          <w:rStyle w:val="VerbatimChar"/>
-        </w:rPr>
-        <w:t xml:space="preserve">## will be shifted. Consider using geom_tile() instead.</w:t>
-      </w:r>
-    </w:p>
-    <w:p>
-      <w:pPr>
-        <w:pStyle w:val="FirstParagraph"/>
+        <w:pStyle w:val="Cuerpodetexto"/>
       </w:pPr>
       <w:r>
         <w:drawing>
@@ -736,7 +773,7 @@
                     </pic:cNvPicPr>
                   </pic:nvPicPr>
                   <pic:blipFill>
-                    <a:blip r:embed="rId35"/>
+                    <a:blip r:embed="rId36"/>
                     <a:stretch>
                       <a:fillRect/>
                     </a:stretch>

</xml_diff>

<commit_message>
added QC schema to figures and resources. Starting to tweak with the genus plots (figure 4)
</commit_message>
<xml_diff>
--- a/figures_draft.docx
+++ b/figures_draft.docx
@@ -335,25 +335,20 @@
       </w:r>
     </w:p>
     <w:p>
-      <w:r>
-        <w:br w:type="page"/>
-      </w:r>
-    </w:p>
-    <w:p>
       <w:pPr>
         <w:pStyle w:val="FirstParagraph"/>
       </w:pPr>
       <w:r>
         <w:drawing>
           <wp:inline>
-            <wp:extent cx="5943600" cy="9586930"/>
+            <wp:extent cx="3590925" cy="6429375"/>
             <wp:effectExtent b="0" l="0" r="0" t="0"/>
             <wp:docPr descr="" title="" id="1" name="Picture"/>
             <a:graphic>
               <a:graphicData uri="http://schemas.openxmlformats.org/drawingml/2006/picture">
                 <pic:pic>
                   <pic:nvPicPr>
-                    <pic:cNvPr descr="resources/QC_summary2.svg" id="0" name="Picture"/>
+                    <pic:cNvPr descr="resources/QC_process.svg" id="0" name="Picture"/>
                     <pic:cNvPicPr>
                       <a:picLocks noChangeArrowheads="1" noChangeAspect="1"/>
                     </pic:cNvPicPr>
@@ -367,7 +362,7 @@
                   <pic:spPr bwMode="auto">
                     <a:xfrm>
                       <a:off x="0" y="0"/>
-                      <a:ext cx="5943600" cy="9586930"/>
+                      <a:ext cx="3590925" cy="6429375"/>
                     </a:xfrm>
                     <a:prstGeom prst="rect">
                       <a:avLst/>
@@ -392,11 +387,6 @@
       </w:pPr>
       <w:r>
         <w:t xml:space="preserve">Figure 1. Data workflow.</w:t>
-      </w:r>
-    </w:p>
-    <w:p>
-      <w:r>
-        <w:br w:type="page"/>
       </w:r>
     </w:p>
     <w:p>
@@ -455,11 +445,6 @@
       </w:r>
     </w:p>
     <w:p>
-      <w:r>
-        <w:br w:type="page"/>
-      </w:r>
-    </w:p>
-    <w:p>
       <w:pPr>
         <w:pStyle w:val="Cuerpodetexto"/>
       </w:pPr>
@@ -513,11 +498,6 @@
       </w:r>
     </w:p>
     <w:p>
-      <w:r>
-        <w:br w:type="page"/>
-      </w:r>
-    </w:p>
-    <w:p>
       <w:pPr>
         <w:pStyle w:val="Cuerpodetexto"/>
       </w:pPr>
@@ -571,11 +551,6 @@
       </w:r>
     </w:p>
     <w:p>
-      <w:r>
-        <w:br w:type="page"/>
-      </w:r>
-    </w:p>
-    <w:p>
       <w:pPr>
         <w:pStyle w:val="Cuerpodetexto"/>
       </w:pPr>
@@ -631,11 +606,6 @@
       </w:r>
     </w:p>
     <w:p>
-      <w:r>
-        <w:br w:type="page"/>
-      </w:r>
-    </w:p>
-    <w:p>
       <w:pPr>
         <w:pStyle w:val="Cuerpodetexto"/>
       </w:pPr>
@@ -691,11 +661,6 @@
       </w:r>
     </w:p>
     <w:p>
-      <w:r>
-        <w:br w:type="page"/>
-      </w:r>
-    </w:p>
-    <w:p>
       <w:pPr>
         <w:pStyle w:val="Cuerpodetexto"/>
       </w:pPr>
@@ -751,11 +716,6 @@
       </w:r>
     </w:p>
     <w:p>
-      <w:r>
-        <w:br w:type="page"/>
-      </w:r>
-    </w:p>
-    <w:p>
       <w:pPr>
         <w:pStyle w:val="Cuerpodetexto"/>
       </w:pPr>
@@ -808,11 +768,6 @@
       </w:pPr>
       <w:r>
         <w:t xml:space="preserve">Figure 8. Temporal patterns.</w:t>
-      </w:r>
-    </w:p>
-    <w:p>
-      <w:r>
-        <w:br w:type="page"/>
       </w:r>
     </w:p>
     <w:p>

</xml_diff>

<commit_message>
Added calibration and integration tables
</commit_message>
<xml_diff>
--- a/figures_draft.docx
+++ b/figures_draft.docx
@@ -630,6 +630,4535 @@
         <w:t xml:space="preserve">Figure 5. Distribution of trees in SAPFLUXNET according to sap flow method and measurement level.</w:t>
       </w:r>
     </w:p>
+    <w:p>
+      <w:r>
+        <w:br w:type="page"/>
+      </w:r>
+    </w:p>
+    <w:p>
+      <w:pPr>
+        <w:pStyle w:val="TableCaption"/>
+      </w:pPr>
+      <w:r>
+        <w:t xml:space="preserve">Table 1. Number of sap flow times series in SAPFLUXNET with species-specific calibrated data</w:t>
+      </w:r>
+    </w:p>
+    <w:tbl xmlns:w="http://schemas.openxmlformats.org/wordprocessingml/2006/main" xmlns:r="http://schemas.openxmlformats.org/officeDocument/2006/relationships" xmlns:w14="http://schemas.microsoft.com/office/word/2010/wordml" xmlns:wp="http://schemas.openxmlformats.org/drawingml/2006/wordprocessingDrawing" xmlns:a="http://schemas.openxmlformats.org/drawingml/2006/main" xmlns:pic="http://schemas.openxmlformats.org/drawingml/2006/picture">
+      <w:tblPr>
+        <w:tblLayout w:type="fixed"/>
+        <w:jc w:val="center"/>
+      </w:tblPr>
+      <w:tblGrid>
+        <w:gridCol w:w="1144"/>
+        <w:gridCol w:w="1413"/>
+        <w:gridCol w:w="1841"/>
+        <w:gridCol w:w="1658"/>
+        <w:gridCol w:w="1621"/>
+      </w:tblGrid>
+      <w:tr>
+        <w:trPr>
+          <w:cantSplit/>
+          <w:trHeight w:val="456" w:hRule="exact"/>
+          <w:tblHeader/>
+        </w:trPr>
+        <w:tc>
+          <w:tcPr>
+            <w:tcBorders>
+              <w:bottom w:val="single" w:sz="16" w:space="0" w:color="000000"/>
+              <w:top w:val="single" w:sz="16" w:space="0" w:color="000000"/>
+            </w:tcBorders>
+            <w:shd w:val="clear" w:color="auto" w:fill="FFFFFF"/>
+            <w:tcMar>
+              <w:top w:w="0" w:type="dxa"/>
+              <w:bottom w:w="0" w:type="dxa"/>
+              <w:left w:w="0" w:type="dxa"/>
+              <w:right w:w="0" w:type="dxa"/>
+            </w:tcMar>
+            <w:vAlign w:val="center"/>
+          </w:tcPr>
+          <w:p>
+            <w:pPr>
+              <w:jc w:val="left"/>
+              <w:spacing w:after="40" w:before="40"/>
+              <w:ind w:firstLine="0" w:left="100" w:right="100"/>
+            </w:pPr>
+            <w:r xmlns:w="http://schemas.openxmlformats.org/wordprocessingml/2006/main" xmlns:wp="http://schemas.openxmlformats.org/drawingml/2006/wordprocessingDrawing" xmlns:r="http://schemas.openxmlformats.org/officeDocument/2006/relationships" xmlns:w14="http://schemas.microsoft.com/office/word/2010/wordml">
+              <w:rPr>
+                <w:rFonts w:ascii="Arial" w:hAnsi="Arial" w:eastAsia="Arial" w:cs="Arial"/>
+                <w:sz w:val="22"/>
+                <w:szCs w:val="22"/>
+                <w:color w:val="111111"/>
+              </w:rPr>
+              <w:t xml:space="preserve">Method</w:t>
+            </w:r>
+          </w:p>
+        </w:tc>
+        <w:tc>
+          <w:tcPr>
+            <w:tcBorders>
+              <w:bottom w:val="single" w:sz="16" w:space="0" w:color="000000"/>
+              <w:top w:val="single" w:sz="16" w:space="0" w:color="000000"/>
+            </w:tcBorders>
+            <w:shd w:val="clear" w:color="auto" w:fill="FFFFFF"/>
+            <w:tcMar>
+              <w:top w:w="0" w:type="dxa"/>
+              <w:bottom w:w="0" w:type="dxa"/>
+              <w:left w:w="0" w:type="dxa"/>
+              <w:right w:w="0" w:type="dxa"/>
+            </w:tcMar>
+            <w:vAlign w:val="center"/>
+          </w:tcPr>
+          <w:p>
+            <w:pPr>
+              <w:jc w:val="right"/>
+              <w:spacing w:after="40" w:before="40"/>
+              <w:ind w:firstLine="0" w:left="100" w:right="100"/>
+            </w:pPr>
+            <w:r xmlns:w="http://schemas.openxmlformats.org/wordprocessingml/2006/main" xmlns:wp="http://schemas.openxmlformats.org/drawingml/2006/wordprocessingDrawing" xmlns:r="http://schemas.openxmlformats.org/officeDocument/2006/relationships" xmlns:w14="http://schemas.microsoft.com/office/word/2010/wordml">
+              <w:rPr>
+                <w:rFonts w:ascii="Arial" w:hAnsi="Arial" w:eastAsia="Arial" w:cs="Arial"/>
+                <w:sz w:val="22"/>
+                <w:szCs w:val="22"/>
+                <w:color w:val="111111"/>
+              </w:rPr>
+              <w:t xml:space="preserve">Calibrated</w:t>
+            </w:r>
+          </w:p>
+        </w:tc>
+        <w:tc>
+          <w:tcPr>
+            <w:tcBorders>
+              <w:bottom w:val="single" w:sz="16" w:space="0" w:color="000000"/>
+              <w:top w:val="single" w:sz="16" w:space="0" w:color="000000"/>
+            </w:tcBorders>
+            <w:shd w:val="clear" w:color="auto" w:fill="FFFFFF"/>
+            <w:tcMar>
+              <w:top w:w="0" w:type="dxa"/>
+              <w:bottom w:w="0" w:type="dxa"/>
+              <w:left w:w="0" w:type="dxa"/>
+              <w:right w:w="0" w:type="dxa"/>
+            </w:tcMar>
+            <w:vAlign w:val="center"/>
+          </w:tcPr>
+          <w:p>
+            <w:pPr>
+              <w:jc w:val="right"/>
+              <w:spacing w:after="40" w:before="40"/>
+              <w:ind w:firstLine="0" w:left="100" w:right="100"/>
+            </w:pPr>
+            <w:r xmlns:w="http://schemas.openxmlformats.org/wordprocessingml/2006/main" xmlns:wp="http://schemas.openxmlformats.org/drawingml/2006/wordprocessingDrawing" xmlns:r="http://schemas.openxmlformats.org/officeDocument/2006/relationships" xmlns:w14="http://schemas.microsoft.com/office/word/2010/wordml">
+              <w:rPr>
+                <w:rFonts w:ascii="Arial" w:hAnsi="Arial" w:eastAsia="Arial" w:cs="Arial"/>
+                <w:sz w:val="22"/>
+                <w:szCs w:val="22"/>
+                <w:color w:val="111111"/>
+              </w:rPr>
+              <w:t xml:space="preserve">Non-calibrated</w:t>
+            </w:r>
+          </w:p>
+        </w:tc>
+        <w:tc>
+          <w:tcPr>
+            <w:tcBorders>
+              <w:bottom w:val="single" w:sz="16" w:space="0" w:color="000000"/>
+              <w:top w:val="single" w:sz="16" w:space="0" w:color="000000"/>
+            </w:tcBorders>
+            <w:shd w:val="clear" w:color="auto" w:fill="FFFFFF"/>
+            <w:tcMar>
+              <w:top w:w="0" w:type="dxa"/>
+              <w:bottom w:w="0" w:type="dxa"/>
+              <w:left w:w="0" w:type="dxa"/>
+              <w:right w:w="0" w:type="dxa"/>
+            </w:tcMar>
+            <w:vAlign w:val="center"/>
+          </w:tcPr>
+          <w:p>
+            <w:pPr>
+              <w:jc w:val="right"/>
+              <w:spacing w:after="40" w:before="40"/>
+              <w:ind w:firstLine="0" w:left="100" w:right="100"/>
+            </w:pPr>
+            <w:r xmlns:w="http://schemas.openxmlformats.org/wordprocessingml/2006/main" xmlns:wp="http://schemas.openxmlformats.org/drawingml/2006/wordprocessingDrawing" xmlns:r="http://schemas.openxmlformats.org/officeDocument/2006/relationships" xmlns:w14="http://schemas.microsoft.com/office/word/2010/wordml">
+              <w:rPr>
+                <w:rFonts w:ascii="Arial" w:hAnsi="Arial" w:eastAsia="Arial" w:cs="Arial"/>
+                <w:sz w:val="22"/>
+                <w:szCs w:val="22"/>
+                <w:color w:val="111111"/>
+              </w:rPr>
+              <w:t xml:space="preserve">Not provided</w:t>
+            </w:r>
+          </w:p>
+        </w:tc>
+        <w:tc>
+          <w:tcPr>
+            <w:tcBorders>
+              <w:bottom w:val="single" w:sz="16" w:space="0" w:color="000000"/>
+              <w:top w:val="single" w:sz="16" w:space="0" w:color="000000"/>
+            </w:tcBorders>
+            <w:shd w:val="clear" w:color="auto" w:fill="FFFFFF"/>
+            <w:tcMar>
+              <w:top w:w="0" w:type="dxa"/>
+              <w:bottom w:w="0" w:type="dxa"/>
+              <w:left w:w="0" w:type="dxa"/>
+              <w:right w:w="0" w:type="dxa"/>
+            </w:tcMar>
+            <w:vAlign w:val="center"/>
+          </w:tcPr>
+          <w:p>
+            <w:pPr>
+              <w:jc w:val="right"/>
+              <w:spacing w:after="40" w:before="40"/>
+              <w:ind w:firstLine="0" w:left="100" w:right="100"/>
+            </w:pPr>
+            <w:r xmlns:w="http://schemas.openxmlformats.org/wordprocessingml/2006/main" xmlns:wp="http://schemas.openxmlformats.org/drawingml/2006/wordprocessingDrawing" xmlns:r="http://schemas.openxmlformats.org/officeDocument/2006/relationships" xmlns:w14="http://schemas.microsoft.com/office/word/2010/wordml">
+              <w:rPr>
+                <w:rFonts w:ascii="Arial" w:hAnsi="Arial" w:eastAsia="Arial" w:cs="Arial"/>
+                <w:sz w:val="22"/>
+                <w:szCs w:val="22"/>
+                <w:color w:val="111111"/>
+              </w:rPr>
+              <w:t xml:space="preserve">% calibrated</w:t>
+            </w:r>
+          </w:p>
+        </w:tc>
+      </w:tr>
+      <w:tr>
+        <w:trPr>
+          <w:cantSplit/>
+          <w:trHeight w:val="406" w:hRule="exact"/>
+        </w:trPr>
+        <w:tc>
+          <w:tcPr>
+            <w:tcBorders/>
+            <w:shd w:val="clear" w:color="auto" w:fill="FFFFFF"/>
+            <w:tcMar>
+              <w:top w:w="0" w:type="dxa"/>
+              <w:bottom w:w="0" w:type="dxa"/>
+              <w:left w:w="0" w:type="dxa"/>
+              <w:right w:w="0" w:type="dxa"/>
+            </w:tcMar>
+            <w:vAlign w:val="center"/>
+          </w:tcPr>
+          <w:p>
+            <w:pPr>
+              <w:jc w:val="left"/>
+              <w:spacing w:after="40" w:before="40"/>
+              <w:ind w:firstLine="0" w:left="100" w:right="100"/>
+            </w:pPr>
+            <w:r xmlns:w="http://schemas.openxmlformats.org/wordprocessingml/2006/main" xmlns:wp="http://schemas.openxmlformats.org/drawingml/2006/wordprocessingDrawing" xmlns:r="http://schemas.openxmlformats.org/officeDocument/2006/relationships" xmlns:w14="http://schemas.microsoft.com/office/word/2010/wordml">
+              <w:rPr>
+                <w:rFonts w:ascii="Arial" w:hAnsi="Arial" w:eastAsia="Arial" w:cs="Arial"/>
+                <w:sz w:val="22"/>
+                <w:szCs w:val="22"/>
+                <w:color w:val="111111"/>
+              </w:rPr>
+              <w:t xml:space="preserve">CHD</w:t>
+            </w:r>
+          </w:p>
+        </w:tc>
+        <w:tc>
+          <w:tcPr>
+            <w:tcBorders/>
+            <w:shd w:val="clear" w:color="auto" w:fill="FFFFFF"/>
+            <w:tcMar>
+              <w:top w:w="0" w:type="dxa"/>
+              <w:bottom w:w="0" w:type="dxa"/>
+              <w:left w:w="0" w:type="dxa"/>
+              <w:right w:w="0" w:type="dxa"/>
+            </w:tcMar>
+            <w:vAlign w:val="center"/>
+          </w:tcPr>
+          <w:p>
+            <w:pPr>
+              <w:jc w:val="right"/>
+              <w:spacing w:after="40" w:before="40"/>
+              <w:ind w:firstLine="0" w:left="100" w:right="100"/>
+            </w:pPr>
+            <w:r xmlns:w="http://schemas.openxmlformats.org/wordprocessingml/2006/main" xmlns:wp="http://schemas.openxmlformats.org/drawingml/2006/wordprocessingDrawing" xmlns:r="http://schemas.openxmlformats.org/officeDocument/2006/relationships" xmlns:w14="http://schemas.microsoft.com/office/word/2010/wordml">
+              <w:rPr>
+                <w:rFonts w:ascii="Arial" w:hAnsi="Arial" w:eastAsia="Arial" w:cs="Arial"/>
+                <w:sz w:val="22"/>
+                <w:szCs w:val="22"/>
+                <w:color w:val="111111"/>
+              </w:rPr>
+              <w:t xml:space="preserve">6</w:t>
+            </w:r>
+          </w:p>
+        </w:tc>
+        <w:tc>
+          <w:tcPr>
+            <w:tcBorders/>
+            <w:shd w:val="clear" w:color="auto" w:fill="FFFFFF"/>
+            <w:tcMar>
+              <w:top w:w="0" w:type="dxa"/>
+              <w:bottom w:w="0" w:type="dxa"/>
+              <w:left w:w="0" w:type="dxa"/>
+              <w:right w:w="0" w:type="dxa"/>
+            </w:tcMar>
+            <w:vAlign w:val="center"/>
+          </w:tcPr>
+          <w:p>
+            <w:pPr>
+              <w:jc w:val="right"/>
+              <w:spacing w:after="40" w:before="40"/>
+              <w:ind w:firstLine="0" w:left="100" w:right="100"/>
+            </w:pPr>
+            <w:r xmlns:w="http://schemas.openxmlformats.org/wordprocessingml/2006/main" xmlns:wp="http://schemas.openxmlformats.org/drawingml/2006/wordprocessingDrawing" xmlns:r="http://schemas.openxmlformats.org/officeDocument/2006/relationships" xmlns:w14="http://schemas.microsoft.com/office/word/2010/wordml">
+              <w:rPr>
+                <w:rFonts w:ascii="Arial" w:hAnsi="Arial" w:eastAsia="Arial" w:cs="Arial"/>
+                <w:sz w:val="22"/>
+                <w:szCs w:val="22"/>
+                <w:color w:val="111111"/>
+              </w:rPr>
+              <w:t xml:space="preserve">13</w:t>
+            </w:r>
+          </w:p>
+        </w:tc>
+        <w:tc>
+          <w:tcPr>
+            <w:tcBorders/>
+            <w:shd w:val="clear" w:color="auto" w:fill="FFFFFF"/>
+            <w:tcMar>
+              <w:top w:w="0" w:type="dxa"/>
+              <w:bottom w:w="0" w:type="dxa"/>
+              <w:left w:w="0" w:type="dxa"/>
+              <w:right w:w="0" w:type="dxa"/>
+            </w:tcMar>
+            <w:vAlign w:val="center"/>
+          </w:tcPr>
+          <w:p>
+            <w:pPr>
+              <w:jc w:val="right"/>
+              <w:spacing w:after="40" w:before="40"/>
+              <w:ind w:firstLine="0" w:left="100" w:right="100"/>
+            </w:pPr>
+            <w:r xmlns:w="http://schemas.openxmlformats.org/wordprocessingml/2006/main" xmlns:wp="http://schemas.openxmlformats.org/drawingml/2006/wordprocessingDrawing" xmlns:r="http://schemas.openxmlformats.org/officeDocument/2006/relationships" xmlns:w14="http://schemas.microsoft.com/office/word/2010/wordml">
+              <w:rPr>
+                <w:rFonts w:ascii="Arial" w:hAnsi="Arial" w:eastAsia="Arial" w:cs="Arial"/>
+                <w:sz w:val="22"/>
+                <w:szCs w:val="22"/>
+                <w:color w:val="111111"/>
+              </w:rPr>
+              <w:t xml:space="preserve">0</w:t>
+            </w:r>
+          </w:p>
+        </w:tc>
+        <w:tc>
+          <w:tcPr>
+            <w:tcBorders/>
+            <w:shd w:val="clear" w:color="auto" w:fill="FFFFFF"/>
+            <w:tcMar>
+              <w:top w:w="0" w:type="dxa"/>
+              <w:bottom w:w="0" w:type="dxa"/>
+              <w:left w:w="0" w:type="dxa"/>
+              <w:right w:w="0" w:type="dxa"/>
+            </w:tcMar>
+            <w:vAlign w:val="center"/>
+          </w:tcPr>
+          <w:p>
+            <w:pPr>
+              <w:jc w:val="right"/>
+              <w:spacing w:after="40" w:before="40"/>
+              <w:ind w:firstLine="0" w:left="100" w:right="100"/>
+            </w:pPr>
+            <w:r xmlns:w="http://schemas.openxmlformats.org/wordprocessingml/2006/main" xmlns:wp="http://schemas.openxmlformats.org/drawingml/2006/wordprocessingDrawing" xmlns:r="http://schemas.openxmlformats.org/officeDocument/2006/relationships" xmlns:w14="http://schemas.microsoft.com/office/word/2010/wordml">
+              <w:rPr>
+                <w:rFonts w:ascii="Arial" w:hAnsi="Arial" w:eastAsia="Arial" w:cs="Arial"/>
+                <w:sz w:val="22"/>
+                <w:szCs w:val="22"/>
+                <w:color w:val="111111"/>
+              </w:rPr>
+              <w:t xml:space="preserve">46.2</w:t>
+            </w:r>
+          </w:p>
+        </w:tc>
+      </w:tr>
+      <w:tr>
+        <w:trPr>
+          <w:cantSplit/>
+          <w:trHeight w:val="406" w:hRule="exact"/>
+        </w:trPr>
+        <w:tc>
+          <w:tcPr>
+            <w:tcBorders/>
+            <w:shd w:val="clear" w:color="auto" w:fill="FFFFFF"/>
+            <w:tcMar>
+              <w:top w:w="0" w:type="dxa"/>
+              <w:bottom w:w="0" w:type="dxa"/>
+              <w:left w:w="0" w:type="dxa"/>
+              <w:right w:w="0" w:type="dxa"/>
+            </w:tcMar>
+            <w:vAlign w:val="center"/>
+          </w:tcPr>
+          <w:p>
+            <w:pPr>
+              <w:jc w:val="left"/>
+              <w:spacing w:after="40" w:before="40"/>
+              <w:ind w:firstLine="0" w:left="100" w:right="100"/>
+            </w:pPr>
+            <w:r xmlns:w="http://schemas.openxmlformats.org/wordprocessingml/2006/main" xmlns:wp="http://schemas.openxmlformats.org/drawingml/2006/wordprocessingDrawing" xmlns:r="http://schemas.openxmlformats.org/officeDocument/2006/relationships" xmlns:w14="http://schemas.microsoft.com/office/word/2010/wordml">
+              <w:rPr>
+                <w:rFonts w:ascii="Arial" w:hAnsi="Arial" w:eastAsia="Arial" w:cs="Arial"/>
+                <w:sz w:val="22"/>
+                <w:szCs w:val="22"/>
+                <w:color w:val="111111"/>
+              </w:rPr>
+              <w:t xml:space="preserve">CHP</w:t>
+            </w:r>
+          </w:p>
+        </w:tc>
+        <w:tc>
+          <w:tcPr>
+            <w:tcBorders/>
+            <w:shd w:val="clear" w:color="auto" w:fill="FFFFFF"/>
+            <w:tcMar>
+              <w:top w:w="0" w:type="dxa"/>
+              <w:bottom w:w="0" w:type="dxa"/>
+              <w:left w:w="0" w:type="dxa"/>
+              <w:right w:w="0" w:type="dxa"/>
+            </w:tcMar>
+            <w:vAlign w:val="center"/>
+          </w:tcPr>
+          <w:p>
+            <w:pPr>
+              <w:jc w:val="right"/>
+              <w:spacing w:after="40" w:before="40"/>
+              <w:ind w:firstLine="0" w:left="100" w:right="100"/>
+            </w:pPr>
+            <w:r xmlns:w="http://schemas.openxmlformats.org/wordprocessingml/2006/main" xmlns:wp="http://schemas.openxmlformats.org/drawingml/2006/wordprocessingDrawing" xmlns:r="http://schemas.openxmlformats.org/officeDocument/2006/relationships" xmlns:w14="http://schemas.microsoft.com/office/word/2010/wordml">
+              <w:rPr>
+                <w:rFonts w:ascii="Arial" w:hAnsi="Arial" w:eastAsia="Arial" w:cs="Arial"/>
+                <w:sz w:val="22"/>
+                <w:szCs w:val="22"/>
+                <w:color w:val="111111"/>
+              </w:rPr>
+              <w:t xml:space="preserve">29</w:t>
+            </w:r>
+          </w:p>
+        </w:tc>
+        <w:tc>
+          <w:tcPr>
+            <w:tcBorders/>
+            <w:shd w:val="clear" w:color="auto" w:fill="FFFFFF"/>
+            <w:tcMar>
+              <w:top w:w="0" w:type="dxa"/>
+              <w:bottom w:w="0" w:type="dxa"/>
+              <w:left w:w="0" w:type="dxa"/>
+              <w:right w:w="0" w:type="dxa"/>
+            </w:tcMar>
+            <w:vAlign w:val="center"/>
+          </w:tcPr>
+          <w:p>
+            <w:pPr>
+              <w:jc w:val="right"/>
+              <w:spacing w:after="40" w:before="40"/>
+              <w:ind w:firstLine="0" w:left="100" w:right="100"/>
+            </w:pPr>
+            <w:r xmlns:w="http://schemas.openxmlformats.org/wordprocessingml/2006/main" xmlns:wp="http://schemas.openxmlformats.org/drawingml/2006/wordprocessingDrawing" xmlns:r="http://schemas.openxmlformats.org/officeDocument/2006/relationships" xmlns:w14="http://schemas.microsoft.com/office/word/2010/wordml">
+              <w:rPr>
+                <w:rFonts w:ascii="Arial" w:hAnsi="Arial" w:eastAsia="Arial" w:cs="Arial"/>
+                <w:sz w:val="22"/>
+                <w:szCs w:val="22"/>
+                <w:color w:val="111111"/>
+              </w:rPr>
+              <w:t xml:space="preserve">42</w:t>
+            </w:r>
+          </w:p>
+        </w:tc>
+        <w:tc>
+          <w:tcPr>
+            <w:tcBorders/>
+            <w:shd w:val="clear" w:color="auto" w:fill="FFFFFF"/>
+            <w:tcMar>
+              <w:top w:w="0" w:type="dxa"/>
+              <w:bottom w:w="0" w:type="dxa"/>
+              <w:left w:w="0" w:type="dxa"/>
+              <w:right w:w="0" w:type="dxa"/>
+            </w:tcMar>
+            <w:vAlign w:val="center"/>
+          </w:tcPr>
+          <w:p>
+            <w:pPr>
+              <w:jc w:val="right"/>
+              <w:spacing w:after="40" w:before="40"/>
+              <w:ind w:firstLine="0" w:left="100" w:right="100"/>
+            </w:pPr>
+            <w:r xmlns:w="http://schemas.openxmlformats.org/wordprocessingml/2006/main" xmlns:wp="http://schemas.openxmlformats.org/drawingml/2006/wordprocessingDrawing" xmlns:r="http://schemas.openxmlformats.org/officeDocument/2006/relationships" xmlns:w14="http://schemas.microsoft.com/office/word/2010/wordml">
+              <w:rPr>
+                <w:rFonts w:ascii="Arial" w:hAnsi="Arial" w:eastAsia="Arial" w:cs="Arial"/>
+                <w:sz w:val="22"/>
+                <w:szCs w:val="22"/>
+                <w:color w:val="111111"/>
+              </w:rPr>
+              <w:t xml:space="preserve">157</w:t>
+            </w:r>
+          </w:p>
+        </w:tc>
+        <w:tc>
+          <w:tcPr>
+            <w:tcBorders/>
+            <w:shd w:val="clear" w:color="auto" w:fill="FFFFFF"/>
+            <w:tcMar>
+              <w:top w:w="0" w:type="dxa"/>
+              <w:bottom w:w="0" w:type="dxa"/>
+              <w:left w:w="0" w:type="dxa"/>
+              <w:right w:w="0" w:type="dxa"/>
+            </w:tcMar>
+            <w:vAlign w:val="center"/>
+          </w:tcPr>
+          <w:p>
+            <w:pPr>
+              <w:jc w:val="right"/>
+              <w:spacing w:after="40" w:before="40"/>
+              <w:ind w:firstLine="0" w:left="100" w:right="100"/>
+            </w:pPr>
+            <w:r xmlns:w="http://schemas.openxmlformats.org/wordprocessingml/2006/main" xmlns:wp="http://schemas.openxmlformats.org/drawingml/2006/wordprocessingDrawing" xmlns:r="http://schemas.openxmlformats.org/officeDocument/2006/relationships" xmlns:w14="http://schemas.microsoft.com/office/word/2010/wordml">
+              <w:rPr>
+                <w:rFonts w:ascii="Arial" w:hAnsi="Arial" w:eastAsia="Arial" w:cs="Arial"/>
+                <w:sz w:val="22"/>
+                <w:szCs w:val="22"/>
+                <w:color w:val="111111"/>
+              </w:rPr>
+              <w:t xml:space="preserve">14.6</w:t>
+            </w:r>
+          </w:p>
+        </w:tc>
+      </w:tr>
+      <w:tr>
+        <w:trPr>
+          <w:cantSplit/>
+          <w:trHeight w:val="406" w:hRule="exact"/>
+        </w:trPr>
+        <w:tc>
+          <w:tcPr>
+            <w:tcBorders/>
+            <w:shd w:val="clear" w:color="auto" w:fill="FFFFFF"/>
+            <w:tcMar>
+              <w:top w:w="0" w:type="dxa"/>
+              <w:bottom w:w="0" w:type="dxa"/>
+              <w:left w:w="0" w:type="dxa"/>
+              <w:right w:w="0" w:type="dxa"/>
+            </w:tcMar>
+            <w:vAlign w:val="center"/>
+          </w:tcPr>
+          <w:p>
+            <w:pPr>
+              <w:jc w:val="left"/>
+              <w:spacing w:after="40" w:before="40"/>
+              <w:ind w:firstLine="0" w:left="100" w:right="100"/>
+            </w:pPr>
+            <w:r xmlns:w="http://schemas.openxmlformats.org/wordprocessingml/2006/main" xmlns:wp="http://schemas.openxmlformats.org/drawingml/2006/wordprocessingDrawing" xmlns:r="http://schemas.openxmlformats.org/officeDocument/2006/relationships" xmlns:w14="http://schemas.microsoft.com/office/word/2010/wordml">
+              <w:rPr>
+                <w:rFonts w:ascii="Arial" w:hAnsi="Arial" w:eastAsia="Arial" w:cs="Arial"/>
+                <w:sz w:val="22"/>
+                <w:szCs w:val="22"/>
+                <w:color w:val="111111"/>
+              </w:rPr>
+              <w:t xml:space="preserve">HD</w:t>
+            </w:r>
+          </w:p>
+        </w:tc>
+        <w:tc>
+          <w:tcPr>
+            <w:tcBorders/>
+            <w:shd w:val="clear" w:color="auto" w:fill="FFFFFF"/>
+            <w:tcMar>
+              <w:top w:w="0" w:type="dxa"/>
+              <w:bottom w:w="0" w:type="dxa"/>
+              <w:left w:w="0" w:type="dxa"/>
+              <w:right w:w="0" w:type="dxa"/>
+            </w:tcMar>
+            <w:vAlign w:val="center"/>
+          </w:tcPr>
+          <w:p>
+            <w:pPr>
+              <w:jc w:val="right"/>
+              <w:spacing w:after="40" w:before="40"/>
+              <w:ind w:firstLine="0" w:left="100" w:right="100"/>
+            </w:pPr>
+            <w:r xmlns:w="http://schemas.openxmlformats.org/wordprocessingml/2006/main" xmlns:wp="http://schemas.openxmlformats.org/drawingml/2006/wordprocessingDrawing" xmlns:r="http://schemas.openxmlformats.org/officeDocument/2006/relationships" xmlns:w14="http://schemas.microsoft.com/office/word/2010/wordml">
+              <w:rPr>
+                <w:rFonts w:ascii="Arial" w:hAnsi="Arial" w:eastAsia="Arial" w:cs="Arial"/>
+                <w:sz w:val="22"/>
+                <w:szCs w:val="22"/>
+                <w:color w:val="111111"/>
+              </w:rPr>
+              <w:t xml:space="preserve">214</w:t>
+            </w:r>
+          </w:p>
+        </w:tc>
+        <w:tc>
+          <w:tcPr>
+            <w:tcBorders/>
+            <w:shd w:val="clear" w:color="auto" w:fill="FFFFFF"/>
+            <w:tcMar>
+              <w:top w:w="0" w:type="dxa"/>
+              <w:bottom w:w="0" w:type="dxa"/>
+              <w:left w:w="0" w:type="dxa"/>
+              <w:right w:w="0" w:type="dxa"/>
+            </w:tcMar>
+            <w:vAlign w:val="center"/>
+          </w:tcPr>
+          <w:p>
+            <w:pPr>
+              <w:jc w:val="right"/>
+              <w:spacing w:after="40" w:before="40"/>
+              <w:ind w:firstLine="0" w:left="100" w:right="100"/>
+            </w:pPr>
+            <w:r xmlns:w="http://schemas.openxmlformats.org/wordprocessingml/2006/main" xmlns:wp="http://schemas.openxmlformats.org/drawingml/2006/wordprocessingDrawing" xmlns:r="http://schemas.openxmlformats.org/officeDocument/2006/relationships" xmlns:w14="http://schemas.microsoft.com/office/word/2010/wordml">
+              <w:rPr>
+                <w:rFonts w:ascii="Arial" w:hAnsi="Arial" w:eastAsia="Arial" w:cs="Arial"/>
+                <w:sz w:val="22"/>
+                <w:szCs w:val="22"/>
+                <w:color w:val="111111"/>
+              </w:rPr>
+              <w:t xml:space="preserve">1491</w:t>
+            </w:r>
+          </w:p>
+        </w:tc>
+        <w:tc>
+          <w:tcPr>
+            <w:tcBorders/>
+            <w:shd w:val="clear" w:color="auto" w:fill="FFFFFF"/>
+            <w:tcMar>
+              <w:top w:w="0" w:type="dxa"/>
+              <w:bottom w:w="0" w:type="dxa"/>
+              <w:left w:w="0" w:type="dxa"/>
+              <w:right w:w="0" w:type="dxa"/>
+            </w:tcMar>
+            <w:vAlign w:val="center"/>
+          </w:tcPr>
+          <w:p>
+            <w:pPr>
+              <w:jc w:val="right"/>
+              <w:spacing w:after="40" w:before="40"/>
+              <w:ind w:firstLine="0" w:left="100" w:right="100"/>
+            </w:pPr>
+            <w:r xmlns:w="http://schemas.openxmlformats.org/wordprocessingml/2006/main" xmlns:wp="http://schemas.openxmlformats.org/drawingml/2006/wordprocessingDrawing" xmlns:r="http://schemas.openxmlformats.org/officeDocument/2006/relationships" xmlns:w14="http://schemas.microsoft.com/office/word/2010/wordml">
+              <w:rPr>
+                <w:rFonts w:ascii="Arial" w:hAnsi="Arial" w:eastAsia="Arial" w:cs="Arial"/>
+                <w:sz w:val="22"/>
+                <w:szCs w:val="22"/>
+                <w:color w:val="111111"/>
+              </w:rPr>
+              <w:t xml:space="preserve">98</w:t>
+            </w:r>
+          </w:p>
+        </w:tc>
+        <w:tc>
+          <w:tcPr>
+            <w:tcBorders/>
+            <w:shd w:val="clear" w:color="auto" w:fill="FFFFFF"/>
+            <w:tcMar>
+              <w:top w:w="0" w:type="dxa"/>
+              <w:bottom w:w="0" w:type="dxa"/>
+              <w:left w:w="0" w:type="dxa"/>
+              <w:right w:w="0" w:type="dxa"/>
+            </w:tcMar>
+            <w:vAlign w:val="center"/>
+          </w:tcPr>
+          <w:p>
+            <w:pPr>
+              <w:jc w:val="right"/>
+              <w:spacing w:after="40" w:before="40"/>
+              <w:ind w:firstLine="0" w:left="100" w:right="100"/>
+            </w:pPr>
+            <w:r xmlns:w="http://schemas.openxmlformats.org/wordprocessingml/2006/main" xmlns:wp="http://schemas.openxmlformats.org/drawingml/2006/wordprocessingDrawing" xmlns:r="http://schemas.openxmlformats.org/officeDocument/2006/relationships" xmlns:w14="http://schemas.microsoft.com/office/word/2010/wordml">
+              <w:rPr>
+                <w:rFonts w:ascii="Arial" w:hAnsi="Arial" w:eastAsia="Arial" w:cs="Arial"/>
+                <w:sz w:val="22"/>
+                <w:szCs w:val="22"/>
+                <w:color w:val="111111"/>
+              </w:rPr>
+              <w:t xml:space="preserve">13.5</w:t>
+            </w:r>
+          </w:p>
+        </w:tc>
+      </w:tr>
+      <w:tr>
+        <w:trPr>
+          <w:cantSplit/>
+          <w:trHeight w:val="406" w:hRule="exact"/>
+        </w:trPr>
+        <w:tc>
+          <w:tcPr>
+            <w:tcBorders/>
+            <w:shd w:val="clear" w:color="auto" w:fill="FFFFFF"/>
+            <w:tcMar>
+              <w:top w:w="0" w:type="dxa"/>
+              <w:bottom w:w="0" w:type="dxa"/>
+              <w:left w:w="0" w:type="dxa"/>
+              <w:right w:w="0" w:type="dxa"/>
+            </w:tcMar>
+            <w:vAlign w:val="center"/>
+          </w:tcPr>
+          <w:p>
+            <w:pPr>
+              <w:jc w:val="left"/>
+              <w:spacing w:after="40" w:before="40"/>
+              <w:ind w:firstLine="0" w:left="100" w:right="100"/>
+            </w:pPr>
+            <w:r xmlns:w="http://schemas.openxmlformats.org/wordprocessingml/2006/main" xmlns:wp="http://schemas.openxmlformats.org/drawingml/2006/wordprocessingDrawing" xmlns:r="http://schemas.openxmlformats.org/officeDocument/2006/relationships" xmlns:w14="http://schemas.microsoft.com/office/word/2010/wordml">
+              <w:rPr>
+                <w:rFonts w:ascii="Arial" w:hAnsi="Arial" w:eastAsia="Arial" w:cs="Arial"/>
+                <w:sz w:val="22"/>
+                <w:szCs w:val="22"/>
+                <w:color w:val="111111"/>
+              </w:rPr>
+              <w:t xml:space="preserve">HFD</w:t>
+            </w:r>
+          </w:p>
+        </w:tc>
+        <w:tc>
+          <w:tcPr>
+            <w:tcBorders/>
+            <w:shd w:val="clear" w:color="auto" w:fill="FFFFFF"/>
+            <w:tcMar>
+              <w:top w:w="0" w:type="dxa"/>
+              <w:bottom w:w="0" w:type="dxa"/>
+              <w:left w:w="0" w:type="dxa"/>
+              <w:right w:w="0" w:type="dxa"/>
+            </w:tcMar>
+            <w:vAlign w:val="center"/>
+          </w:tcPr>
+          <w:p>
+            <w:pPr>
+              <w:jc w:val="right"/>
+              <w:spacing w:after="40" w:before="40"/>
+              <w:ind w:firstLine="0" w:left="100" w:right="100"/>
+            </w:pPr>
+            <w:r xmlns:w="http://schemas.openxmlformats.org/wordprocessingml/2006/main" xmlns:wp="http://schemas.openxmlformats.org/drawingml/2006/wordprocessingDrawing" xmlns:r="http://schemas.openxmlformats.org/officeDocument/2006/relationships" xmlns:w14="http://schemas.microsoft.com/office/word/2010/wordml">
+              <w:rPr>
+                <w:rFonts w:ascii="Arial" w:hAnsi="Arial" w:eastAsia="Arial" w:cs="Arial"/>
+                <w:sz w:val="22"/>
+                <w:szCs w:val="22"/>
+                <w:color w:val="111111"/>
+              </w:rPr>
+              <w:t xml:space="preserve">0</w:t>
+            </w:r>
+          </w:p>
+        </w:tc>
+        <w:tc>
+          <w:tcPr>
+            <w:tcBorders/>
+            <w:shd w:val="clear" w:color="auto" w:fill="FFFFFF"/>
+            <w:tcMar>
+              <w:top w:w="0" w:type="dxa"/>
+              <w:bottom w:w="0" w:type="dxa"/>
+              <w:left w:w="0" w:type="dxa"/>
+              <w:right w:w="0" w:type="dxa"/>
+            </w:tcMar>
+            <w:vAlign w:val="center"/>
+          </w:tcPr>
+          <w:p>
+            <w:pPr>
+              <w:jc w:val="right"/>
+              <w:spacing w:after="40" w:before="40"/>
+              <w:ind w:firstLine="0" w:left="100" w:right="100"/>
+            </w:pPr>
+            <w:r xmlns:w="http://schemas.openxmlformats.org/wordprocessingml/2006/main" xmlns:wp="http://schemas.openxmlformats.org/drawingml/2006/wordprocessingDrawing" xmlns:r="http://schemas.openxmlformats.org/officeDocument/2006/relationships" xmlns:w14="http://schemas.microsoft.com/office/word/2010/wordml">
+              <w:rPr>
+                <w:rFonts w:ascii="Arial" w:hAnsi="Arial" w:eastAsia="Arial" w:cs="Arial"/>
+                <w:sz w:val="22"/>
+                <w:szCs w:val="22"/>
+                <w:color w:val="111111"/>
+              </w:rPr>
+              <w:t xml:space="preserve">8</w:t>
+            </w:r>
+          </w:p>
+        </w:tc>
+        <w:tc>
+          <w:tcPr>
+            <w:tcBorders/>
+            <w:shd w:val="clear" w:color="auto" w:fill="FFFFFF"/>
+            <w:tcMar>
+              <w:top w:w="0" w:type="dxa"/>
+              <w:bottom w:w="0" w:type="dxa"/>
+              <w:left w:w="0" w:type="dxa"/>
+              <w:right w:w="0" w:type="dxa"/>
+            </w:tcMar>
+            <w:vAlign w:val="center"/>
+          </w:tcPr>
+          <w:p>
+            <w:pPr>
+              <w:jc w:val="right"/>
+              <w:spacing w:after="40" w:before="40"/>
+              <w:ind w:firstLine="0" w:left="100" w:right="100"/>
+            </w:pPr>
+            <w:r xmlns:w="http://schemas.openxmlformats.org/wordprocessingml/2006/main" xmlns:wp="http://schemas.openxmlformats.org/drawingml/2006/wordprocessingDrawing" xmlns:r="http://schemas.openxmlformats.org/officeDocument/2006/relationships" xmlns:w14="http://schemas.microsoft.com/office/word/2010/wordml">
+              <w:rPr>
+                <w:rFonts w:ascii="Arial" w:hAnsi="Arial" w:eastAsia="Arial" w:cs="Arial"/>
+                <w:sz w:val="22"/>
+                <w:szCs w:val="22"/>
+                <w:color w:val="111111"/>
+              </w:rPr>
+              <w:t xml:space="preserve">0</w:t>
+            </w:r>
+          </w:p>
+        </w:tc>
+        <w:tc>
+          <w:tcPr>
+            <w:tcBorders/>
+            <w:shd w:val="clear" w:color="auto" w:fill="FFFFFF"/>
+            <w:tcMar>
+              <w:top w:w="0" w:type="dxa"/>
+              <w:bottom w:w="0" w:type="dxa"/>
+              <w:left w:w="0" w:type="dxa"/>
+              <w:right w:w="0" w:type="dxa"/>
+            </w:tcMar>
+            <w:vAlign w:val="center"/>
+          </w:tcPr>
+          <w:p>
+            <w:pPr>
+              <w:jc w:val="right"/>
+              <w:spacing w:after="40" w:before="40"/>
+              <w:ind w:firstLine="0" w:left="100" w:right="100"/>
+            </w:pPr>
+            <w:r xmlns:w="http://schemas.openxmlformats.org/wordprocessingml/2006/main" xmlns:wp="http://schemas.openxmlformats.org/drawingml/2006/wordprocessingDrawing" xmlns:r="http://schemas.openxmlformats.org/officeDocument/2006/relationships" xmlns:w14="http://schemas.microsoft.com/office/word/2010/wordml">
+              <w:rPr>
+                <w:rFonts w:ascii="Arial" w:hAnsi="Arial" w:eastAsia="Arial" w:cs="Arial"/>
+                <w:sz w:val="22"/>
+                <w:szCs w:val="22"/>
+                <w:color w:val="111111"/>
+              </w:rPr>
+              <w:t xml:space="preserve">0.0</w:t>
+            </w:r>
+          </w:p>
+        </w:tc>
+      </w:tr>
+      <w:tr>
+        <w:trPr>
+          <w:cantSplit/>
+          <w:trHeight w:val="406" w:hRule="exact"/>
+        </w:trPr>
+        <w:tc>
+          <w:tcPr>
+            <w:tcBorders/>
+            <w:shd w:val="clear" w:color="auto" w:fill="FFFFFF"/>
+            <w:tcMar>
+              <w:top w:w="0" w:type="dxa"/>
+              <w:bottom w:w="0" w:type="dxa"/>
+              <w:left w:w="0" w:type="dxa"/>
+              <w:right w:w="0" w:type="dxa"/>
+            </w:tcMar>
+            <w:vAlign w:val="center"/>
+          </w:tcPr>
+          <w:p>
+            <w:pPr>
+              <w:jc w:val="left"/>
+              <w:spacing w:after="40" w:before="40"/>
+              <w:ind w:firstLine="0" w:left="100" w:right="100"/>
+            </w:pPr>
+            <w:r xmlns:w="http://schemas.openxmlformats.org/wordprocessingml/2006/main" xmlns:wp="http://schemas.openxmlformats.org/drawingml/2006/wordprocessingDrawing" xmlns:r="http://schemas.openxmlformats.org/officeDocument/2006/relationships" xmlns:w14="http://schemas.microsoft.com/office/word/2010/wordml">
+              <w:rPr>
+                <w:rFonts w:ascii="Arial" w:hAnsi="Arial" w:eastAsia="Arial" w:cs="Arial"/>
+                <w:sz w:val="22"/>
+                <w:szCs w:val="22"/>
+                <w:color w:val="111111"/>
+              </w:rPr>
+              <w:t xml:space="preserve">HPTM</w:t>
+            </w:r>
+          </w:p>
+        </w:tc>
+        <w:tc>
+          <w:tcPr>
+            <w:tcBorders/>
+            <w:shd w:val="clear" w:color="auto" w:fill="FFFFFF"/>
+            <w:tcMar>
+              <w:top w:w="0" w:type="dxa"/>
+              <w:bottom w:w="0" w:type="dxa"/>
+              <w:left w:w="0" w:type="dxa"/>
+              <w:right w:w="0" w:type="dxa"/>
+            </w:tcMar>
+            <w:vAlign w:val="center"/>
+          </w:tcPr>
+          <w:p>
+            <w:pPr>
+              <w:jc w:val="right"/>
+              <w:spacing w:after="40" w:before="40"/>
+              <w:ind w:firstLine="0" w:left="100" w:right="100"/>
+            </w:pPr>
+            <w:r xmlns:w="http://schemas.openxmlformats.org/wordprocessingml/2006/main" xmlns:wp="http://schemas.openxmlformats.org/drawingml/2006/wordprocessingDrawing" xmlns:r="http://schemas.openxmlformats.org/officeDocument/2006/relationships" xmlns:w14="http://schemas.microsoft.com/office/word/2010/wordml">
+              <w:rPr>
+                <w:rFonts w:ascii="Arial" w:hAnsi="Arial" w:eastAsia="Arial" w:cs="Arial"/>
+                <w:sz w:val="22"/>
+                <w:szCs w:val="22"/>
+                <w:color w:val="111111"/>
+              </w:rPr>
+              <w:t xml:space="preserve">0</w:t>
+            </w:r>
+          </w:p>
+        </w:tc>
+        <w:tc>
+          <w:tcPr>
+            <w:tcBorders/>
+            <w:shd w:val="clear" w:color="auto" w:fill="FFFFFF"/>
+            <w:tcMar>
+              <w:top w:w="0" w:type="dxa"/>
+              <w:bottom w:w="0" w:type="dxa"/>
+              <w:left w:w="0" w:type="dxa"/>
+              <w:right w:w="0" w:type="dxa"/>
+            </w:tcMar>
+            <w:vAlign w:val="center"/>
+          </w:tcPr>
+          <w:p>
+            <w:pPr>
+              <w:jc w:val="right"/>
+              <w:spacing w:after="40" w:before="40"/>
+              <w:ind w:firstLine="0" w:left="100" w:right="100"/>
+            </w:pPr>
+            <w:r xmlns:w="http://schemas.openxmlformats.org/wordprocessingml/2006/main" xmlns:wp="http://schemas.openxmlformats.org/drawingml/2006/wordprocessingDrawing" xmlns:r="http://schemas.openxmlformats.org/officeDocument/2006/relationships" xmlns:w14="http://schemas.microsoft.com/office/word/2010/wordml">
+              <w:rPr>
+                <w:rFonts w:ascii="Arial" w:hAnsi="Arial" w:eastAsia="Arial" w:cs="Arial"/>
+                <w:sz w:val="22"/>
+                <w:szCs w:val="22"/>
+                <w:color w:val="111111"/>
+              </w:rPr>
+              <w:t xml:space="preserve">80</w:t>
+            </w:r>
+          </w:p>
+        </w:tc>
+        <w:tc>
+          <w:tcPr>
+            <w:tcBorders/>
+            <w:shd w:val="clear" w:color="auto" w:fill="FFFFFF"/>
+            <w:tcMar>
+              <w:top w:w="0" w:type="dxa"/>
+              <w:bottom w:w="0" w:type="dxa"/>
+              <w:left w:w="0" w:type="dxa"/>
+              <w:right w:w="0" w:type="dxa"/>
+            </w:tcMar>
+            <w:vAlign w:val="center"/>
+          </w:tcPr>
+          <w:p>
+            <w:pPr>
+              <w:jc w:val="right"/>
+              <w:spacing w:after="40" w:before="40"/>
+              <w:ind w:firstLine="0" w:left="100" w:right="100"/>
+            </w:pPr>
+            <w:r xmlns:w="http://schemas.openxmlformats.org/wordprocessingml/2006/main" xmlns:wp="http://schemas.openxmlformats.org/drawingml/2006/wordprocessingDrawing" xmlns:r="http://schemas.openxmlformats.org/officeDocument/2006/relationships" xmlns:w14="http://schemas.microsoft.com/office/word/2010/wordml">
+              <w:rPr>
+                <w:rFonts w:ascii="Arial" w:hAnsi="Arial" w:eastAsia="Arial" w:cs="Arial"/>
+                <w:sz w:val="22"/>
+                <w:szCs w:val="22"/>
+                <w:color w:val="111111"/>
+              </w:rPr>
+              <w:t xml:space="preserve">0</w:t>
+            </w:r>
+          </w:p>
+        </w:tc>
+        <w:tc>
+          <w:tcPr>
+            <w:tcBorders/>
+            <w:shd w:val="clear" w:color="auto" w:fill="FFFFFF"/>
+            <w:tcMar>
+              <w:top w:w="0" w:type="dxa"/>
+              <w:bottom w:w="0" w:type="dxa"/>
+              <w:left w:w="0" w:type="dxa"/>
+              <w:right w:w="0" w:type="dxa"/>
+            </w:tcMar>
+            <w:vAlign w:val="center"/>
+          </w:tcPr>
+          <w:p>
+            <w:pPr>
+              <w:jc w:val="right"/>
+              <w:spacing w:after="40" w:before="40"/>
+              <w:ind w:firstLine="0" w:left="100" w:right="100"/>
+            </w:pPr>
+            <w:r xmlns:w="http://schemas.openxmlformats.org/wordprocessingml/2006/main" xmlns:wp="http://schemas.openxmlformats.org/drawingml/2006/wordprocessingDrawing" xmlns:r="http://schemas.openxmlformats.org/officeDocument/2006/relationships" xmlns:w14="http://schemas.microsoft.com/office/word/2010/wordml">
+              <w:rPr>
+                <w:rFonts w:ascii="Arial" w:hAnsi="Arial" w:eastAsia="Arial" w:cs="Arial"/>
+                <w:sz w:val="22"/>
+                <w:szCs w:val="22"/>
+                <w:color w:val="111111"/>
+              </w:rPr>
+              <w:t xml:space="preserve">0.0</w:t>
+            </w:r>
+          </w:p>
+        </w:tc>
+      </w:tr>
+      <w:tr>
+        <w:trPr>
+          <w:cantSplit/>
+          <w:trHeight w:val="406" w:hRule="exact"/>
+        </w:trPr>
+        <w:tc>
+          <w:tcPr>
+            <w:tcBorders/>
+            <w:shd w:val="clear" w:color="auto" w:fill="FFFFFF"/>
+            <w:tcMar>
+              <w:top w:w="0" w:type="dxa"/>
+              <w:bottom w:w="0" w:type="dxa"/>
+              <w:left w:w="0" w:type="dxa"/>
+              <w:right w:w="0" w:type="dxa"/>
+            </w:tcMar>
+            <w:vAlign w:val="center"/>
+          </w:tcPr>
+          <w:p>
+            <w:pPr>
+              <w:jc w:val="left"/>
+              <w:spacing w:after="40" w:before="40"/>
+              <w:ind w:firstLine="0" w:left="100" w:right="100"/>
+            </w:pPr>
+            <w:r xmlns:w="http://schemas.openxmlformats.org/wordprocessingml/2006/main" xmlns:wp="http://schemas.openxmlformats.org/drawingml/2006/wordprocessingDrawing" xmlns:r="http://schemas.openxmlformats.org/officeDocument/2006/relationships" xmlns:w14="http://schemas.microsoft.com/office/word/2010/wordml">
+              <w:rPr>
+                <w:rFonts w:ascii="Arial" w:hAnsi="Arial" w:eastAsia="Arial" w:cs="Arial"/>
+                <w:sz w:val="22"/>
+                <w:szCs w:val="22"/>
+                <w:color w:val="111111"/>
+              </w:rPr>
+              <w:t xml:space="preserve">HR</w:t>
+            </w:r>
+          </w:p>
+        </w:tc>
+        <w:tc>
+          <w:tcPr>
+            <w:tcBorders/>
+            <w:shd w:val="clear" w:color="auto" w:fill="FFFFFF"/>
+            <w:tcMar>
+              <w:top w:w="0" w:type="dxa"/>
+              <w:bottom w:w="0" w:type="dxa"/>
+              <w:left w:w="0" w:type="dxa"/>
+              <w:right w:w="0" w:type="dxa"/>
+            </w:tcMar>
+            <w:vAlign w:val="center"/>
+          </w:tcPr>
+          <w:p>
+            <w:pPr>
+              <w:jc w:val="right"/>
+              <w:spacing w:after="40" w:before="40"/>
+              <w:ind w:firstLine="0" w:left="100" w:right="100"/>
+            </w:pPr>
+            <w:r xmlns:w="http://schemas.openxmlformats.org/wordprocessingml/2006/main" xmlns:wp="http://schemas.openxmlformats.org/drawingml/2006/wordprocessingDrawing" xmlns:r="http://schemas.openxmlformats.org/officeDocument/2006/relationships" xmlns:w14="http://schemas.microsoft.com/office/word/2010/wordml">
+              <w:rPr>
+                <w:rFonts w:ascii="Arial" w:hAnsi="Arial" w:eastAsia="Arial" w:cs="Arial"/>
+                <w:sz w:val="22"/>
+                <w:szCs w:val="22"/>
+                <w:color w:val="111111"/>
+              </w:rPr>
+              <w:t xml:space="preserve">3</w:t>
+            </w:r>
+          </w:p>
+        </w:tc>
+        <w:tc>
+          <w:tcPr>
+            <w:tcBorders/>
+            <w:shd w:val="clear" w:color="auto" w:fill="FFFFFF"/>
+            <w:tcMar>
+              <w:top w:w="0" w:type="dxa"/>
+              <w:bottom w:w="0" w:type="dxa"/>
+              <w:left w:w="0" w:type="dxa"/>
+              <w:right w:w="0" w:type="dxa"/>
+            </w:tcMar>
+            <w:vAlign w:val="center"/>
+          </w:tcPr>
+          <w:p>
+            <w:pPr>
+              <w:jc w:val="right"/>
+              <w:spacing w:after="40" w:before="40"/>
+              <w:ind w:firstLine="0" w:left="100" w:right="100"/>
+            </w:pPr>
+            <w:r xmlns:w="http://schemas.openxmlformats.org/wordprocessingml/2006/main" xmlns:wp="http://schemas.openxmlformats.org/drawingml/2006/wordprocessingDrawing" xmlns:r="http://schemas.openxmlformats.org/officeDocument/2006/relationships" xmlns:w14="http://schemas.microsoft.com/office/word/2010/wordml">
+              <w:rPr>
+                <w:rFonts w:ascii="Arial" w:hAnsi="Arial" w:eastAsia="Arial" w:cs="Arial"/>
+                <w:sz w:val="22"/>
+                <w:szCs w:val="22"/>
+                <w:color w:val="111111"/>
+              </w:rPr>
+              <w:t xml:space="preserve">55</w:t>
+            </w:r>
+          </w:p>
+        </w:tc>
+        <w:tc>
+          <w:tcPr>
+            <w:tcBorders/>
+            <w:shd w:val="clear" w:color="auto" w:fill="FFFFFF"/>
+            <w:tcMar>
+              <w:top w:w="0" w:type="dxa"/>
+              <w:bottom w:w="0" w:type="dxa"/>
+              <w:left w:w="0" w:type="dxa"/>
+              <w:right w:w="0" w:type="dxa"/>
+            </w:tcMar>
+            <w:vAlign w:val="center"/>
+          </w:tcPr>
+          <w:p>
+            <w:pPr>
+              <w:jc w:val="right"/>
+              <w:spacing w:after="40" w:before="40"/>
+              <w:ind w:firstLine="0" w:left="100" w:right="100"/>
+            </w:pPr>
+            <w:r xmlns:w="http://schemas.openxmlformats.org/wordprocessingml/2006/main" xmlns:wp="http://schemas.openxmlformats.org/drawingml/2006/wordprocessingDrawing" xmlns:r="http://schemas.openxmlformats.org/officeDocument/2006/relationships" xmlns:w14="http://schemas.microsoft.com/office/word/2010/wordml">
+              <w:rPr>
+                <w:rFonts w:ascii="Arial" w:hAnsi="Arial" w:eastAsia="Arial" w:cs="Arial"/>
+                <w:sz w:val="22"/>
+                <w:szCs w:val="22"/>
+                <w:color w:val="111111"/>
+              </w:rPr>
+              <w:t xml:space="preserve">47</w:t>
+            </w:r>
+          </w:p>
+        </w:tc>
+        <w:tc>
+          <w:tcPr>
+            <w:tcBorders/>
+            <w:shd w:val="clear" w:color="auto" w:fill="FFFFFF"/>
+            <w:tcMar>
+              <w:top w:w="0" w:type="dxa"/>
+              <w:bottom w:w="0" w:type="dxa"/>
+              <w:left w:w="0" w:type="dxa"/>
+              <w:right w:w="0" w:type="dxa"/>
+            </w:tcMar>
+            <w:vAlign w:val="center"/>
+          </w:tcPr>
+          <w:p>
+            <w:pPr>
+              <w:jc w:val="right"/>
+              <w:spacing w:after="40" w:before="40"/>
+              <w:ind w:firstLine="0" w:left="100" w:right="100"/>
+            </w:pPr>
+            <w:r xmlns:w="http://schemas.openxmlformats.org/wordprocessingml/2006/main" xmlns:wp="http://schemas.openxmlformats.org/drawingml/2006/wordprocessingDrawing" xmlns:r="http://schemas.openxmlformats.org/officeDocument/2006/relationships" xmlns:w14="http://schemas.microsoft.com/office/word/2010/wordml">
+              <w:rPr>
+                <w:rFonts w:ascii="Arial" w:hAnsi="Arial" w:eastAsia="Arial" w:cs="Arial"/>
+                <w:sz w:val="22"/>
+                <w:szCs w:val="22"/>
+                <w:color w:val="111111"/>
+              </w:rPr>
+              <w:t xml:space="preserve">2.9</w:t>
+            </w:r>
+          </w:p>
+        </w:tc>
+      </w:tr>
+      <w:tr>
+        <w:trPr>
+          <w:cantSplit/>
+          <w:trHeight w:val="406" w:hRule="exact"/>
+        </w:trPr>
+        <w:tc>
+          <w:tcPr>
+            <w:tcBorders/>
+            <w:shd w:val="clear" w:color="auto" w:fill="FFFFFF"/>
+            <w:tcMar>
+              <w:top w:w="0" w:type="dxa"/>
+              <w:bottom w:w="0" w:type="dxa"/>
+              <w:left w:w="0" w:type="dxa"/>
+              <w:right w:w="0" w:type="dxa"/>
+            </w:tcMar>
+            <w:vAlign w:val="center"/>
+          </w:tcPr>
+          <w:p>
+            <w:pPr>
+              <w:jc w:val="left"/>
+              <w:spacing w:after="40" w:before="40"/>
+              <w:ind w:firstLine="0" w:left="100" w:right="100"/>
+            </w:pPr>
+            <w:r xmlns:w="http://schemas.openxmlformats.org/wordprocessingml/2006/main" xmlns:wp="http://schemas.openxmlformats.org/drawingml/2006/wordprocessingDrawing" xmlns:r="http://schemas.openxmlformats.org/officeDocument/2006/relationships" xmlns:w14="http://schemas.microsoft.com/office/word/2010/wordml">
+              <w:rPr>
+                <w:rFonts w:ascii="Arial" w:hAnsi="Arial" w:eastAsia="Arial" w:cs="Arial"/>
+                <w:sz w:val="22"/>
+                <w:szCs w:val="22"/>
+                <w:color w:val="111111"/>
+              </w:rPr>
+              <w:t xml:space="preserve">SHB</w:t>
+            </w:r>
+          </w:p>
+        </w:tc>
+        <w:tc>
+          <w:tcPr>
+            <w:tcBorders/>
+            <w:shd w:val="clear" w:color="auto" w:fill="FFFFFF"/>
+            <w:tcMar>
+              <w:top w:w="0" w:type="dxa"/>
+              <w:bottom w:w="0" w:type="dxa"/>
+              <w:left w:w="0" w:type="dxa"/>
+              <w:right w:w="0" w:type="dxa"/>
+            </w:tcMar>
+            <w:vAlign w:val="center"/>
+          </w:tcPr>
+          <w:p>
+            <w:pPr>
+              <w:jc w:val="right"/>
+              <w:spacing w:after="40" w:before="40"/>
+              <w:ind w:firstLine="0" w:left="100" w:right="100"/>
+            </w:pPr>
+            <w:r xmlns:w="http://schemas.openxmlformats.org/wordprocessingml/2006/main" xmlns:wp="http://schemas.openxmlformats.org/drawingml/2006/wordprocessingDrawing" xmlns:r="http://schemas.openxmlformats.org/officeDocument/2006/relationships" xmlns:w14="http://schemas.microsoft.com/office/word/2010/wordml">
+              <w:rPr>
+                <w:rFonts w:ascii="Arial" w:hAnsi="Arial" w:eastAsia="Arial" w:cs="Arial"/>
+                <w:sz w:val="22"/>
+                <w:szCs w:val="22"/>
+                <w:color w:val="111111"/>
+              </w:rPr>
+              <w:t xml:space="preserve">0</w:t>
+            </w:r>
+          </w:p>
+        </w:tc>
+        <w:tc>
+          <w:tcPr>
+            <w:tcBorders/>
+            <w:shd w:val="clear" w:color="auto" w:fill="FFFFFF"/>
+            <w:tcMar>
+              <w:top w:w="0" w:type="dxa"/>
+              <w:bottom w:w="0" w:type="dxa"/>
+              <w:left w:w="0" w:type="dxa"/>
+              <w:right w:w="0" w:type="dxa"/>
+            </w:tcMar>
+            <w:vAlign w:val="center"/>
+          </w:tcPr>
+          <w:p>
+            <w:pPr>
+              <w:jc w:val="right"/>
+              <w:spacing w:after="40" w:before="40"/>
+              <w:ind w:firstLine="0" w:left="100" w:right="100"/>
+            </w:pPr>
+            <w:r xmlns:w="http://schemas.openxmlformats.org/wordprocessingml/2006/main" xmlns:wp="http://schemas.openxmlformats.org/drawingml/2006/wordprocessingDrawing" xmlns:r="http://schemas.openxmlformats.org/officeDocument/2006/relationships" xmlns:w14="http://schemas.microsoft.com/office/word/2010/wordml">
+              <w:rPr>
+                <w:rFonts w:ascii="Arial" w:hAnsi="Arial" w:eastAsia="Arial" w:cs="Arial"/>
+                <w:sz w:val="22"/>
+                <w:szCs w:val="22"/>
+                <w:color w:val="111111"/>
+              </w:rPr>
+              <w:t xml:space="preserve">27</w:t>
+            </w:r>
+          </w:p>
+        </w:tc>
+        <w:tc>
+          <w:tcPr>
+            <w:tcBorders/>
+            <w:shd w:val="clear" w:color="auto" w:fill="FFFFFF"/>
+            <w:tcMar>
+              <w:top w:w="0" w:type="dxa"/>
+              <w:bottom w:w="0" w:type="dxa"/>
+              <w:left w:w="0" w:type="dxa"/>
+              <w:right w:w="0" w:type="dxa"/>
+            </w:tcMar>
+            <w:vAlign w:val="center"/>
+          </w:tcPr>
+          <w:p>
+            <w:pPr>
+              <w:jc w:val="right"/>
+              <w:spacing w:after="40" w:before="40"/>
+              <w:ind w:firstLine="0" w:left="100" w:right="100"/>
+            </w:pPr>
+            <w:r xmlns:w="http://schemas.openxmlformats.org/wordprocessingml/2006/main" xmlns:wp="http://schemas.openxmlformats.org/drawingml/2006/wordprocessingDrawing" xmlns:r="http://schemas.openxmlformats.org/officeDocument/2006/relationships" xmlns:w14="http://schemas.microsoft.com/office/word/2010/wordml">
+              <w:rPr>
+                <w:rFonts w:ascii="Arial" w:hAnsi="Arial" w:eastAsia="Arial" w:cs="Arial"/>
+                <w:sz w:val="22"/>
+                <w:szCs w:val="22"/>
+                <w:color w:val="111111"/>
+              </w:rPr>
+              <w:t xml:space="preserve">0</w:t>
+            </w:r>
+          </w:p>
+        </w:tc>
+        <w:tc>
+          <w:tcPr>
+            <w:tcBorders/>
+            <w:shd w:val="clear" w:color="auto" w:fill="FFFFFF"/>
+            <w:tcMar>
+              <w:top w:w="0" w:type="dxa"/>
+              <w:bottom w:w="0" w:type="dxa"/>
+              <w:left w:w="0" w:type="dxa"/>
+              <w:right w:w="0" w:type="dxa"/>
+            </w:tcMar>
+            <w:vAlign w:val="center"/>
+          </w:tcPr>
+          <w:p>
+            <w:pPr>
+              <w:jc w:val="right"/>
+              <w:spacing w:after="40" w:before="40"/>
+              <w:ind w:firstLine="0" w:left="100" w:right="100"/>
+            </w:pPr>
+            <w:r xmlns:w="http://schemas.openxmlformats.org/wordprocessingml/2006/main" xmlns:wp="http://schemas.openxmlformats.org/drawingml/2006/wordprocessingDrawing" xmlns:r="http://schemas.openxmlformats.org/officeDocument/2006/relationships" xmlns:w14="http://schemas.microsoft.com/office/word/2010/wordml">
+              <w:rPr>
+                <w:rFonts w:ascii="Arial" w:hAnsi="Arial" w:eastAsia="Arial" w:cs="Arial"/>
+                <w:sz w:val="22"/>
+                <w:szCs w:val="22"/>
+                <w:color w:val="111111"/>
+              </w:rPr>
+              <w:t xml:space="preserve">0.0</w:t>
+            </w:r>
+          </w:p>
+        </w:tc>
+      </w:tr>
+      <w:tr>
+        <w:trPr>
+          <w:cantSplit/>
+          <w:trHeight w:val="406" w:hRule="exact"/>
+        </w:trPr>
+        <w:tc>
+          <w:tcPr>
+            <w:tcBorders>
+              <w:bottom w:val="single" w:sz="16" w:space="0" w:color="000000"/>
+            </w:tcBorders>
+            <w:shd w:val="clear" w:color="auto" w:fill="FFFFFF"/>
+            <w:tcMar>
+              <w:top w:w="0" w:type="dxa"/>
+              <w:bottom w:w="0" w:type="dxa"/>
+              <w:left w:w="0" w:type="dxa"/>
+              <w:right w:w="0" w:type="dxa"/>
+            </w:tcMar>
+            <w:vAlign w:val="center"/>
+          </w:tcPr>
+          <w:p>
+            <w:pPr>
+              <w:jc w:val="left"/>
+              <w:spacing w:after="40" w:before="40"/>
+              <w:ind w:firstLine="0" w:left="100" w:right="100"/>
+            </w:pPr>
+            <w:r xmlns:w="http://schemas.openxmlformats.org/wordprocessingml/2006/main" xmlns:wp="http://schemas.openxmlformats.org/drawingml/2006/wordprocessingDrawing" xmlns:r="http://schemas.openxmlformats.org/officeDocument/2006/relationships" xmlns:w14="http://schemas.microsoft.com/office/word/2010/wordml">
+              <w:rPr>
+                <w:rFonts w:ascii="Arial" w:hAnsi="Arial" w:eastAsia="Arial" w:cs="Arial"/>
+                <w:sz w:val="22"/>
+                <w:szCs w:val="22"/>
+                <w:color w:val="111111"/>
+              </w:rPr>
+              <w:t xml:space="preserve">TSHB</w:t>
+            </w:r>
+          </w:p>
+        </w:tc>
+        <w:tc>
+          <w:tcPr>
+            <w:tcBorders>
+              <w:bottom w:val="single" w:sz="16" w:space="0" w:color="000000"/>
+            </w:tcBorders>
+            <w:shd w:val="clear" w:color="auto" w:fill="FFFFFF"/>
+            <w:tcMar>
+              <w:top w:w="0" w:type="dxa"/>
+              <w:bottom w:w="0" w:type="dxa"/>
+              <w:left w:w="0" w:type="dxa"/>
+              <w:right w:w="0" w:type="dxa"/>
+            </w:tcMar>
+            <w:vAlign w:val="center"/>
+          </w:tcPr>
+          <w:p>
+            <w:pPr>
+              <w:jc w:val="right"/>
+              <w:spacing w:after="40" w:before="40"/>
+              <w:ind w:firstLine="0" w:left="100" w:right="100"/>
+            </w:pPr>
+            <w:r xmlns:w="http://schemas.openxmlformats.org/wordprocessingml/2006/main" xmlns:wp="http://schemas.openxmlformats.org/drawingml/2006/wordprocessingDrawing" xmlns:r="http://schemas.openxmlformats.org/officeDocument/2006/relationships" xmlns:w14="http://schemas.microsoft.com/office/word/2010/wordml">
+              <w:rPr>
+                <w:rFonts w:ascii="Arial" w:hAnsi="Arial" w:eastAsia="Arial" w:cs="Arial"/>
+                <w:sz w:val="22"/>
+                <w:szCs w:val="22"/>
+                <w:color w:val="111111"/>
+              </w:rPr>
+              <w:t xml:space="preserve">7</w:t>
+            </w:r>
+          </w:p>
+        </w:tc>
+        <w:tc>
+          <w:tcPr>
+            <w:tcBorders>
+              <w:bottom w:val="single" w:sz="16" w:space="0" w:color="000000"/>
+            </w:tcBorders>
+            <w:shd w:val="clear" w:color="auto" w:fill="FFFFFF"/>
+            <w:tcMar>
+              <w:top w:w="0" w:type="dxa"/>
+              <w:bottom w:w="0" w:type="dxa"/>
+              <w:left w:w="0" w:type="dxa"/>
+              <w:right w:w="0" w:type="dxa"/>
+            </w:tcMar>
+            <w:vAlign w:val="center"/>
+          </w:tcPr>
+          <w:p>
+            <w:pPr>
+              <w:jc w:val="right"/>
+              <w:spacing w:after="40" w:before="40"/>
+              <w:ind w:firstLine="0" w:left="100" w:right="100"/>
+            </w:pPr>
+            <w:r xmlns:w="http://schemas.openxmlformats.org/wordprocessingml/2006/main" xmlns:wp="http://schemas.openxmlformats.org/drawingml/2006/wordprocessingDrawing" xmlns:r="http://schemas.openxmlformats.org/officeDocument/2006/relationships" xmlns:w14="http://schemas.microsoft.com/office/word/2010/wordml">
+              <w:rPr>
+                <w:rFonts w:ascii="Arial" w:hAnsi="Arial" w:eastAsia="Arial" w:cs="Arial"/>
+                <w:sz w:val="22"/>
+                <w:szCs w:val="22"/>
+                <w:color w:val="111111"/>
+              </w:rPr>
+              <w:t xml:space="preserve">433</w:t>
+            </w:r>
+          </w:p>
+        </w:tc>
+        <w:tc>
+          <w:tcPr>
+            <w:tcBorders>
+              <w:bottom w:val="single" w:sz="16" w:space="0" w:color="000000"/>
+            </w:tcBorders>
+            <w:shd w:val="clear" w:color="auto" w:fill="FFFFFF"/>
+            <w:tcMar>
+              <w:top w:w="0" w:type="dxa"/>
+              <w:bottom w:w="0" w:type="dxa"/>
+              <w:left w:w="0" w:type="dxa"/>
+              <w:right w:w="0" w:type="dxa"/>
+            </w:tcMar>
+            <w:vAlign w:val="center"/>
+          </w:tcPr>
+          <w:p>
+            <w:pPr>
+              <w:jc w:val="right"/>
+              <w:spacing w:after="40" w:before="40"/>
+              <w:ind w:firstLine="0" w:left="100" w:right="100"/>
+            </w:pPr>
+            <w:r xmlns:w="http://schemas.openxmlformats.org/wordprocessingml/2006/main" xmlns:wp="http://schemas.openxmlformats.org/drawingml/2006/wordprocessingDrawing" xmlns:r="http://schemas.openxmlformats.org/officeDocument/2006/relationships" xmlns:w14="http://schemas.microsoft.com/office/word/2010/wordml">
+              <w:rPr>
+                <w:rFonts w:ascii="Arial" w:hAnsi="Arial" w:eastAsia="Arial" w:cs="Arial"/>
+                <w:sz w:val="22"/>
+                <w:szCs w:val="22"/>
+                <w:color w:val="111111"/>
+              </w:rPr>
+              <w:t xml:space="preserve">4</w:t>
+            </w:r>
+          </w:p>
+        </w:tc>
+        <w:tc>
+          <w:tcPr>
+            <w:tcBorders>
+              <w:bottom w:val="single" w:sz="16" w:space="0" w:color="000000"/>
+            </w:tcBorders>
+            <w:shd w:val="clear" w:color="auto" w:fill="FFFFFF"/>
+            <w:tcMar>
+              <w:top w:w="0" w:type="dxa"/>
+              <w:bottom w:w="0" w:type="dxa"/>
+              <w:left w:w="0" w:type="dxa"/>
+              <w:right w:w="0" w:type="dxa"/>
+            </w:tcMar>
+            <w:vAlign w:val="center"/>
+          </w:tcPr>
+          <w:p>
+            <w:pPr>
+              <w:jc w:val="right"/>
+              <w:spacing w:after="40" w:before="40"/>
+              <w:ind w:firstLine="0" w:left="100" w:right="100"/>
+            </w:pPr>
+            <w:r xmlns:w="http://schemas.openxmlformats.org/wordprocessingml/2006/main" xmlns:wp="http://schemas.openxmlformats.org/drawingml/2006/wordprocessingDrawing" xmlns:r="http://schemas.openxmlformats.org/officeDocument/2006/relationships" xmlns:w14="http://schemas.microsoft.com/office/word/2010/wordml">
+              <w:rPr>
+                <w:rFonts w:ascii="Arial" w:hAnsi="Arial" w:eastAsia="Arial" w:cs="Arial"/>
+                <w:sz w:val="22"/>
+                <w:szCs w:val="22"/>
+                <w:color w:val="111111"/>
+              </w:rPr>
+              <w:t xml:space="preserve">1.6</w:t>
+            </w:r>
+          </w:p>
+        </w:tc>
+      </w:tr>
+    </w:tbl>
+    <w:p>
+      <w:r>
+        <w:br w:type="page"/>
+      </w:r>
+    </w:p>
+    <w:p>
+      <w:pPr>
+        <w:pStyle w:val="TableCaption"/>
+      </w:pPr>
+      <w:r>
+        <w:t xml:space="preserve">Table 2. Number of trees using different radial and azimuthal integration approaches, for</w:t>
+      </w:r>
+      <w:r>
+        <w:t xml:space="preserve"> </w:t>
+      </w:r>
+      <w:r>
+        <w:t xml:space="preserve">the different sap flow methods</w:t>
+      </w:r>
+    </w:p>
+    <w:tbl xmlns:w="http://schemas.openxmlformats.org/wordprocessingml/2006/main" xmlns:r="http://schemas.openxmlformats.org/officeDocument/2006/relationships" xmlns:w14="http://schemas.microsoft.com/office/word/2010/wordml" xmlns:wp="http://schemas.openxmlformats.org/drawingml/2006/wordprocessingDrawing" xmlns:a="http://schemas.openxmlformats.org/drawingml/2006/main" xmlns:pic="http://schemas.openxmlformats.org/drawingml/2006/picture">
+      <w:tblPr>
+        <w:tblLayout w:type="fixed"/>
+        <w:jc w:val="center"/>
+      </w:tblPr>
+      <w:tblGrid>
+        <w:gridCol w:w="936"/>
+        <w:gridCol w:w="1080"/>
+        <w:gridCol w:w="1080"/>
+        <w:gridCol w:w="1080"/>
+        <w:gridCol w:w="1080"/>
+        <w:gridCol w:w="1080"/>
+        <w:gridCol w:w="1080"/>
+        <w:gridCol w:w="1080"/>
+        <w:gridCol w:w="1080"/>
+        <w:gridCol w:w="1080"/>
+        <w:gridCol w:w="1080"/>
+      </w:tblGrid>
+      <w:tr>
+        <w:trPr>
+          <w:cantSplit/>
+          <w:trHeight w:val="360" w:hRule="exact"/>
+          <w:tblHeader/>
+        </w:trPr>
+        <w:tc>
+          <w:tcPr>
+            <w:tcBorders/>
+            <w:shd w:val="clear" w:color="auto" w:fill="FFFFFF"/>
+            <w:tcMar>
+              <w:top w:w="0" w:type="dxa"/>
+              <w:bottom w:w="0" w:type="dxa"/>
+              <w:left w:w="0" w:type="dxa"/>
+              <w:right w:w="0" w:type="dxa"/>
+            </w:tcMar>
+            <w:vAlign w:val="center"/>
+          </w:tcPr>
+          <w:p>
+            <w:pPr>
+              <w:jc w:val="left"/>
+              <w:spacing w:after="0" w:before="0"/>
+              <w:ind w:firstLine="0" w:left="0" w:right="0"/>
+            </w:pPr>
+            <w:r xmlns:w="http://schemas.openxmlformats.org/wordprocessingml/2006/main" xmlns:wp="http://schemas.openxmlformats.org/drawingml/2006/wordprocessingDrawing" xmlns:r="http://schemas.openxmlformats.org/officeDocument/2006/relationships" xmlns:w14="http://schemas.microsoft.com/office/word/2010/wordml">
+              <w:rPr>
+                <w:rFonts w:ascii="Arial" w:hAnsi="Arial" w:eastAsia="Arial" w:cs="Arial"/>
+                <w:b/>
+                <w:sz w:val="20"/>
+                <w:szCs w:val="20"/>
+                <w:color w:val="000000"/>
+              </w:rPr>
+              <w:t xml:space="preserve"/>
+            </w:r>
+          </w:p>
+        </w:tc>
+        <w:tc>
+          <w:tcPr>
+            <w:gridSpan w:val="5"/>
+            <w:tcBorders/>
+            <w:shd w:val="clear" w:color="auto" w:fill="FFFFFF"/>
+            <w:tcMar>
+              <w:top w:w="0" w:type="dxa"/>
+              <w:bottom w:w="0" w:type="dxa"/>
+              <w:left w:w="0" w:type="dxa"/>
+              <w:right w:w="0" w:type="dxa"/>
+            </w:tcMar>
+            <w:vAlign w:val="center"/>
+          </w:tcPr>
+          <w:p>
+            <w:pPr>
+              <w:jc w:val="left"/>
+              <w:spacing w:after="0" w:before="0"/>
+              <w:ind w:firstLine="0" w:left="0" w:right="0"/>
+            </w:pPr>
+            <w:r xmlns:w="http://schemas.openxmlformats.org/wordprocessingml/2006/main" xmlns:wp="http://schemas.openxmlformats.org/drawingml/2006/wordprocessingDrawing" xmlns:r="http://schemas.openxmlformats.org/officeDocument/2006/relationships" xmlns:w14="http://schemas.microsoft.com/office/word/2010/wordml">
+              <w:rPr>
+                <w:rFonts w:ascii="Arial" w:hAnsi="Arial" w:eastAsia="Arial" w:cs="Arial"/>
+                <w:b/>
+                <w:sz w:val="20"/>
+                <w:szCs w:val="20"/>
+                <w:color w:val="000000"/>
+              </w:rPr>
+              <w:t xml:space="preserve">Radial correction</w:t>
+            </w:r>
+          </w:p>
+        </w:tc>
+        <w:tc>
+          <w:tcPr>
+            <w:gridSpan w:val="5"/>
+            <w:tcBorders/>
+            <w:shd w:val="clear" w:color="auto" w:fill="FFFFFF"/>
+            <w:tcMar>
+              <w:top w:w="0" w:type="dxa"/>
+              <w:bottom w:w="0" w:type="dxa"/>
+              <w:left w:w="0" w:type="dxa"/>
+              <w:right w:w="0" w:type="dxa"/>
+            </w:tcMar>
+            <w:vAlign w:val="center"/>
+          </w:tcPr>
+          <w:p>
+            <w:pPr>
+              <w:jc w:val="left"/>
+              <w:spacing w:after="0" w:before="0"/>
+              <w:ind w:firstLine="0" w:left="0" w:right="0"/>
+            </w:pPr>
+            <w:r xmlns:w="http://schemas.openxmlformats.org/wordprocessingml/2006/main" xmlns:wp="http://schemas.openxmlformats.org/drawingml/2006/wordprocessingDrawing" xmlns:r="http://schemas.openxmlformats.org/officeDocument/2006/relationships" xmlns:w14="http://schemas.microsoft.com/office/word/2010/wordml">
+              <w:rPr>
+                <w:rFonts w:ascii="Arial" w:hAnsi="Arial" w:eastAsia="Arial" w:cs="Arial"/>
+                <w:b/>
+                <w:sz w:val="20"/>
+                <w:szCs w:val="20"/>
+                <w:color w:val="000000"/>
+              </w:rPr>
+              <w:t xml:space="preserve">Azimuthal correction</w:t>
+            </w:r>
+          </w:p>
+        </w:tc>
+      </w:tr>
+      <w:tr>
+        <w:trPr>
+          <w:cantSplit/>
+          <w:trHeight w:val="1440" w:hRule="exact"/>
+          <w:tblHeader/>
+        </w:trPr>
+        <w:tc>
+          <w:tcPr>
+            <w:tcBorders>
+              <w:bottom w:val="single" w:sz="16" w:space="0" w:color="000000"/>
+              <w:top w:val="single" w:sz="16" w:space="0" w:color="000000"/>
+            </w:tcBorders>
+            <w:shd w:val="clear" w:color="auto" w:fill="FFFFFF"/>
+            <w:tcMar>
+              <w:top w:w="0" w:type="dxa"/>
+              <w:bottom w:w="0" w:type="dxa"/>
+              <w:left w:w="0" w:type="dxa"/>
+              <w:right w:w="0" w:type="dxa"/>
+            </w:tcMar>
+            <w:vAlign w:val="center"/>
+          </w:tcPr>
+          <w:p>
+            <w:pPr>
+              <w:jc w:val="left"/>
+              <w:spacing w:after="40" w:before="40"/>
+              <w:ind w:firstLine="0" w:left="100" w:right="100"/>
+            </w:pPr>
+            <w:r xmlns:w="http://schemas.openxmlformats.org/wordprocessingml/2006/main" xmlns:wp="http://schemas.openxmlformats.org/drawingml/2006/wordprocessingDrawing" xmlns:r="http://schemas.openxmlformats.org/officeDocument/2006/relationships" xmlns:w14="http://schemas.microsoft.com/office/word/2010/wordml">
+              <w:rPr>
+                <w:rFonts w:ascii="Arial" w:hAnsi="Arial" w:eastAsia="Arial" w:cs="Arial"/>
+                <w:sz w:val="20"/>
+                <w:szCs w:val="20"/>
+                <w:color w:val="111111"/>
+              </w:rPr>
+              <w:t xml:space="preserve">Method</w:t>
+            </w:r>
+          </w:p>
+        </w:tc>
+        <w:tc>
+          <w:tcPr>
+            <w:tcBorders>
+              <w:bottom w:val="single" w:sz="16" w:space="0" w:color="000000"/>
+              <w:top w:val="single" w:sz="16" w:space="0" w:color="000000"/>
+            </w:tcBorders>
+            <w:shd w:val="clear" w:color="auto" w:fill="FFFFFF"/>
+            <w:tcMar>
+              <w:top w:w="0" w:type="dxa"/>
+              <w:bottom w:w="0" w:type="dxa"/>
+              <w:left w:w="0" w:type="dxa"/>
+              <w:right w:w="0" w:type="dxa"/>
+            </w:tcMar>
+            <w:vAlign w:val="center"/>
+          </w:tcPr>
+          <w:p>
+            <w:pPr>
+              <w:jc w:val="right"/>
+              <w:spacing w:after="40" w:before="40"/>
+              <w:ind w:firstLine="0" w:left="100" w:right="100"/>
+            </w:pPr>
+            <w:r xmlns:w="http://schemas.openxmlformats.org/wordprocessingml/2006/main" xmlns:wp="http://schemas.openxmlformats.org/drawingml/2006/wordprocessingDrawing" xmlns:r="http://schemas.openxmlformats.org/officeDocument/2006/relationships" xmlns:w14="http://schemas.microsoft.com/office/word/2010/wordml">
+              <w:rPr>
+                <w:rFonts w:ascii="Arial" w:hAnsi="Arial" w:eastAsia="Arial" w:cs="Arial"/>
+                <w:sz w:val="20"/>
+                <w:szCs w:val="20"/>
+                <w:color w:val="111111"/>
+              </w:rPr>
+              <w:t xml:space="preserve">Measured</w:t>
+            </w:r>
+          </w:p>
+        </w:tc>
+        <w:tc>
+          <w:tcPr>
+            <w:tcBorders>
+              <w:bottom w:val="single" w:sz="16" w:space="0" w:color="000000"/>
+              <w:top w:val="single" w:sz="16" w:space="0" w:color="000000"/>
+            </w:tcBorders>
+            <w:shd w:val="clear" w:color="auto" w:fill="FFFFFF"/>
+            <w:tcMar>
+              <w:top w:w="0" w:type="dxa"/>
+              <w:bottom w:w="0" w:type="dxa"/>
+              <w:left w:w="0" w:type="dxa"/>
+              <w:right w:w="0" w:type="dxa"/>
+            </w:tcMar>
+            <w:vAlign w:val="center"/>
+          </w:tcPr>
+          <w:p>
+            <w:pPr>
+              <w:jc w:val="right"/>
+              <w:spacing w:after="40" w:before="40"/>
+              <w:ind w:firstLine="0" w:left="100" w:right="100"/>
+            </w:pPr>
+            <w:r xmlns:w="http://schemas.openxmlformats.org/wordprocessingml/2006/main" xmlns:wp="http://schemas.openxmlformats.org/drawingml/2006/wordprocessingDrawing" xmlns:r="http://schemas.openxmlformats.org/officeDocument/2006/relationships" xmlns:w14="http://schemas.microsoft.com/office/word/2010/wordml">
+              <w:rPr>
+                <w:rFonts w:ascii="Arial" w:hAnsi="Arial" w:eastAsia="Arial" w:cs="Arial"/>
+                <w:sz w:val="20"/>
+                <w:szCs w:val="20"/>
+                <w:color w:val="111111"/>
+              </w:rPr>
+              <w:t xml:space="preserve">Sensor-integrated</w:t>
+            </w:r>
+          </w:p>
+        </w:tc>
+        <w:tc>
+          <w:tcPr>
+            <w:tcBorders>
+              <w:bottom w:val="single" w:sz="16" w:space="0" w:color="000000"/>
+              <w:top w:val="single" w:sz="16" w:space="0" w:color="000000"/>
+            </w:tcBorders>
+            <w:shd w:val="clear" w:color="auto" w:fill="FFFFFF"/>
+            <w:tcMar>
+              <w:top w:w="0" w:type="dxa"/>
+              <w:bottom w:w="0" w:type="dxa"/>
+              <w:left w:w="0" w:type="dxa"/>
+              <w:right w:w="0" w:type="dxa"/>
+            </w:tcMar>
+            <w:vAlign w:val="center"/>
+          </w:tcPr>
+          <w:p>
+            <w:pPr>
+              <w:jc w:val="right"/>
+              <w:spacing w:after="40" w:before="40"/>
+              <w:ind w:firstLine="0" w:left="100" w:right="100"/>
+            </w:pPr>
+            <w:r xmlns:w="http://schemas.openxmlformats.org/wordprocessingml/2006/main" xmlns:wp="http://schemas.openxmlformats.org/drawingml/2006/wordprocessingDrawing" xmlns:r="http://schemas.openxmlformats.org/officeDocument/2006/relationships" xmlns:w14="http://schemas.microsoft.com/office/word/2010/wordml">
+              <w:rPr>
+                <w:rFonts w:ascii="Arial" w:hAnsi="Arial" w:eastAsia="Arial" w:cs="Arial"/>
+                <w:sz w:val="20"/>
+                <w:szCs w:val="20"/>
+                <w:color w:val="111111"/>
+              </w:rPr>
+              <w:t xml:space="preserve">Corrected, measured radial variation</w:t>
+            </w:r>
+          </w:p>
+        </w:tc>
+        <w:tc>
+          <w:tcPr>
+            <w:tcBorders>
+              <w:bottom w:val="single" w:sz="16" w:space="0" w:color="000000"/>
+              <w:top w:val="single" w:sz="16" w:space="0" w:color="000000"/>
+            </w:tcBorders>
+            <w:shd w:val="clear" w:color="auto" w:fill="FFFFFF"/>
+            <w:tcMar>
+              <w:top w:w="0" w:type="dxa"/>
+              <w:bottom w:w="0" w:type="dxa"/>
+              <w:left w:w="0" w:type="dxa"/>
+              <w:right w:w="0" w:type="dxa"/>
+            </w:tcMar>
+            <w:vAlign w:val="center"/>
+          </w:tcPr>
+          <w:p>
+            <w:pPr>
+              <w:jc w:val="right"/>
+              <w:spacing w:after="40" w:before="40"/>
+              <w:ind w:firstLine="0" w:left="100" w:right="100"/>
+            </w:pPr>
+            <w:r xmlns:w="http://schemas.openxmlformats.org/wordprocessingml/2006/main" xmlns:wp="http://schemas.openxmlformats.org/drawingml/2006/wordprocessingDrawing" xmlns:r="http://schemas.openxmlformats.org/officeDocument/2006/relationships" xmlns:w14="http://schemas.microsoft.com/office/word/2010/wordml">
+              <w:rPr>
+                <w:rFonts w:ascii="Arial" w:hAnsi="Arial" w:eastAsia="Arial" w:cs="Arial"/>
+                <w:sz w:val="20"/>
+                <w:szCs w:val="20"/>
+                <w:color w:val="111111"/>
+              </w:rPr>
+              <w:t xml:space="preserve">No radial correction</w:t>
+            </w:r>
+          </w:p>
+        </w:tc>
+        <w:tc>
+          <w:tcPr>
+            <w:tcBorders>
+              <w:bottom w:val="single" w:sz="16" w:space="0" w:color="000000"/>
+              <w:top w:val="single" w:sz="16" w:space="0" w:color="000000"/>
+            </w:tcBorders>
+            <w:shd w:val="clear" w:color="auto" w:fill="FFFFFF"/>
+            <w:tcMar>
+              <w:top w:w="0" w:type="dxa"/>
+              <w:bottom w:w="0" w:type="dxa"/>
+              <w:left w:w="0" w:type="dxa"/>
+              <w:right w:w="0" w:type="dxa"/>
+            </w:tcMar>
+            <w:vAlign w:val="center"/>
+          </w:tcPr>
+          <w:p>
+            <w:pPr>
+              <w:jc w:val="right"/>
+              <w:spacing w:after="40" w:before="40"/>
+              <w:ind w:firstLine="0" w:left="100" w:right="100"/>
+            </w:pPr>
+            <w:r xmlns:w="http://schemas.openxmlformats.org/wordprocessingml/2006/main" xmlns:wp="http://schemas.openxmlformats.org/drawingml/2006/wordprocessingDrawing" xmlns:r="http://schemas.openxmlformats.org/officeDocument/2006/relationships" xmlns:w14="http://schemas.microsoft.com/office/word/2010/wordml">
+              <w:rPr>
+                <w:rFonts w:ascii="Arial" w:hAnsi="Arial" w:eastAsia="Arial" w:cs="Arial"/>
+                <w:sz w:val="20"/>
+                <w:szCs w:val="20"/>
+                <w:color w:val="111111"/>
+              </w:rPr>
+              <w:t xml:space="preserve">Not provided</w:t>
+            </w:r>
+          </w:p>
+        </w:tc>
+        <w:tc>
+          <w:tcPr>
+            <w:tcBorders>
+              <w:bottom w:val="single" w:sz="16" w:space="0" w:color="000000"/>
+              <w:top w:val="single" w:sz="16" w:space="0" w:color="000000"/>
+            </w:tcBorders>
+            <w:shd w:val="clear" w:color="auto" w:fill="FFFFFF"/>
+            <w:tcMar>
+              <w:top w:w="0" w:type="dxa"/>
+              <w:bottom w:w="0" w:type="dxa"/>
+              <w:left w:w="0" w:type="dxa"/>
+              <w:right w:w="0" w:type="dxa"/>
+            </w:tcMar>
+            <w:vAlign w:val="center"/>
+          </w:tcPr>
+          <w:p>
+            <w:pPr>
+              <w:jc w:val="right"/>
+              <w:spacing w:after="40" w:before="40"/>
+              <w:ind w:firstLine="0" w:left="100" w:right="100"/>
+            </w:pPr>
+            <w:r xmlns:w="http://schemas.openxmlformats.org/wordprocessingml/2006/main" xmlns:wp="http://schemas.openxmlformats.org/drawingml/2006/wordprocessingDrawing" xmlns:r="http://schemas.openxmlformats.org/officeDocument/2006/relationships" xmlns:w14="http://schemas.microsoft.com/office/word/2010/wordml">
+              <w:rPr>
+                <w:rFonts w:ascii="Arial" w:hAnsi="Arial" w:eastAsia="Arial" w:cs="Arial"/>
+                <w:sz w:val="20"/>
+                <w:szCs w:val="20"/>
+                <w:color w:val="111111"/>
+              </w:rPr>
+              <w:t xml:space="preserve">Measured</w:t>
+            </w:r>
+          </w:p>
+        </w:tc>
+        <w:tc>
+          <w:tcPr>
+            <w:tcBorders>
+              <w:bottom w:val="single" w:sz="16" w:space="0" w:color="000000"/>
+              <w:top w:val="single" w:sz="16" w:space="0" w:color="000000"/>
+            </w:tcBorders>
+            <w:shd w:val="clear" w:color="auto" w:fill="FFFFFF"/>
+            <w:tcMar>
+              <w:top w:w="0" w:type="dxa"/>
+              <w:bottom w:w="0" w:type="dxa"/>
+              <w:left w:w="0" w:type="dxa"/>
+              <w:right w:w="0" w:type="dxa"/>
+            </w:tcMar>
+            <w:vAlign w:val="center"/>
+          </w:tcPr>
+          <w:p>
+            <w:pPr>
+              <w:jc w:val="right"/>
+              <w:spacing w:after="40" w:before="40"/>
+              <w:ind w:firstLine="0" w:left="100" w:right="100"/>
+            </w:pPr>
+            <w:r xmlns:w="http://schemas.openxmlformats.org/wordprocessingml/2006/main" xmlns:wp="http://schemas.openxmlformats.org/drawingml/2006/wordprocessingDrawing" xmlns:r="http://schemas.openxmlformats.org/officeDocument/2006/relationships" xmlns:w14="http://schemas.microsoft.com/office/word/2010/wordml">
+              <w:rPr>
+                <w:rFonts w:ascii="Arial" w:hAnsi="Arial" w:eastAsia="Arial" w:cs="Arial"/>
+                <w:sz w:val="20"/>
+                <w:szCs w:val="20"/>
+                <w:color w:val="111111"/>
+              </w:rPr>
+              <w:t xml:space="preserve">Sensor-integrated</w:t>
+            </w:r>
+          </w:p>
+        </w:tc>
+        <w:tc>
+          <w:tcPr>
+            <w:tcBorders>
+              <w:bottom w:val="single" w:sz="16" w:space="0" w:color="000000"/>
+              <w:top w:val="single" w:sz="16" w:space="0" w:color="000000"/>
+            </w:tcBorders>
+            <w:shd w:val="clear" w:color="auto" w:fill="FFFFFF"/>
+            <w:tcMar>
+              <w:top w:w="0" w:type="dxa"/>
+              <w:bottom w:w="0" w:type="dxa"/>
+              <w:left w:w="0" w:type="dxa"/>
+              <w:right w:w="0" w:type="dxa"/>
+            </w:tcMar>
+            <w:vAlign w:val="center"/>
+          </w:tcPr>
+          <w:p>
+            <w:pPr>
+              <w:jc w:val="right"/>
+              <w:spacing w:after="40" w:before="40"/>
+              <w:ind w:firstLine="0" w:left="100" w:right="100"/>
+            </w:pPr>
+            <w:r xmlns:w="http://schemas.openxmlformats.org/wordprocessingml/2006/main" xmlns:wp="http://schemas.openxmlformats.org/drawingml/2006/wordprocessingDrawing" xmlns:r="http://schemas.openxmlformats.org/officeDocument/2006/relationships" xmlns:w14="http://schemas.microsoft.com/office/word/2010/wordml">
+              <w:rPr>
+                <w:rFonts w:ascii="Arial" w:hAnsi="Arial" w:eastAsia="Arial" w:cs="Arial"/>
+                <w:sz w:val="20"/>
+                <w:szCs w:val="20"/>
+                <w:color w:val="111111"/>
+              </w:rPr>
+              <w:t xml:space="preserve">Corrected, measured azimuthal variation</w:t>
+            </w:r>
+          </w:p>
+        </w:tc>
+        <w:tc>
+          <w:tcPr>
+            <w:tcBorders>
+              <w:bottom w:val="single" w:sz="16" w:space="0" w:color="000000"/>
+              <w:top w:val="single" w:sz="16" w:space="0" w:color="000000"/>
+            </w:tcBorders>
+            <w:shd w:val="clear" w:color="auto" w:fill="FFFFFF"/>
+            <w:tcMar>
+              <w:top w:w="0" w:type="dxa"/>
+              <w:bottom w:w="0" w:type="dxa"/>
+              <w:left w:w="0" w:type="dxa"/>
+              <w:right w:w="0" w:type="dxa"/>
+            </w:tcMar>
+            <w:vAlign w:val="center"/>
+          </w:tcPr>
+          <w:p>
+            <w:pPr>
+              <w:jc w:val="right"/>
+              <w:spacing w:after="40" w:before="40"/>
+              <w:ind w:firstLine="0" w:left="100" w:right="100"/>
+            </w:pPr>
+            <w:r xmlns:w="http://schemas.openxmlformats.org/wordprocessingml/2006/main" xmlns:wp="http://schemas.openxmlformats.org/drawingml/2006/wordprocessingDrawing" xmlns:r="http://schemas.openxmlformats.org/officeDocument/2006/relationships" xmlns:w14="http://schemas.microsoft.com/office/word/2010/wordml">
+              <w:rPr>
+                <w:rFonts w:ascii="Arial" w:hAnsi="Arial" w:eastAsia="Arial" w:cs="Arial"/>
+                <w:sz w:val="20"/>
+                <w:szCs w:val="20"/>
+                <w:color w:val="111111"/>
+              </w:rPr>
+              <w:t xml:space="preserve">No azimuthal correction</w:t>
+            </w:r>
+          </w:p>
+        </w:tc>
+        <w:tc>
+          <w:tcPr>
+            <w:tcBorders>
+              <w:bottom w:val="single" w:sz="16" w:space="0" w:color="000000"/>
+              <w:top w:val="single" w:sz="16" w:space="0" w:color="000000"/>
+            </w:tcBorders>
+            <w:shd w:val="clear" w:color="auto" w:fill="FFFFFF"/>
+            <w:tcMar>
+              <w:top w:w="0" w:type="dxa"/>
+              <w:bottom w:w="0" w:type="dxa"/>
+              <w:left w:w="0" w:type="dxa"/>
+              <w:right w:w="0" w:type="dxa"/>
+            </w:tcMar>
+            <w:vAlign w:val="center"/>
+          </w:tcPr>
+          <w:p>
+            <w:pPr>
+              <w:jc w:val="right"/>
+              <w:spacing w:after="40" w:before="40"/>
+              <w:ind w:firstLine="0" w:left="100" w:right="100"/>
+            </w:pPr>
+            <w:r xmlns:w="http://schemas.openxmlformats.org/wordprocessingml/2006/main" xmlns:wp="http://schemas.openxmlformats.org/drawingml/2006/wordprocessingDrawing" xmlns:r="http://schemas.openxmlformats.org/officeDocument/2006/relationships" xmlns:w14="http://schemas.microsoft.com/office/word/2010/wordml">
+              <w:rPr>
+                <w:rFonts w:ascii="Arial" w:hAnsi="Arial" w:eastAsia="Arial" w:cs="Arial"/>
+                <w:sz w:val="20"/>
+                <w:szCs w:val="20"/>
+                <w:color w:val="111111"/>
+              </w:rPr>
+              <w:t xml:space="preserve">Not provided</w:t>
+            </w:r>
+          </w:p>
+        </w:tc>
+      </w:tr>
+      <w:tr>
+        <w:trPr>
+          <w:cantSplit/>
+          <w:trHeight w:val="360" w:hRule="exact"/>
+        </w:trPr>
+        <w:tc>
+          <w:tcPr>
+            <w:tcBorders/>
+            <w:shd w:val="clear" w:color="auto" w:fill="FFFFFF"/>
+            <w:tcMar>
+              <w:top w:w="0" w:type="dxa"/>
+              <w:bottom w:w="0" w:type="dxa"/>
+              <w:left w:w="0" w:type="dxa"/>
+              <w:right w:w="0" w:type="dxa"/>
+            </w:tcMar>
+            <w:vAlign w:val="center"/>
+          </w:tcPr>
+          <w:p>
+            <w:pPr>
+              <w:jc w:val="right"/>
+              <w:spacing w:after="40" w:before="40"/>
+              <w:ind w:firstLine="0" w:left="100" w:right="100"/>
+            </w:pPr>
+            <w:r xmlns:w="http://schemas.openxmlformats.org/wordprocessingml/2006/main" xmlns:wp="http://schemas.openxmlformats.org/drawingml/2006/wordprocessingDrawing" xmlns:r="http://schemas.openxmlformats.org/officeDocument/2006/relationships" xmlns:w14="http://schemas.microsoft.com/office/word/2010/wordml">
+              <w:rPr>
+                <w:rFonts w:ascii="Arial" w:hAnsi="Arial" w:eastAsia="Arial" w:cs="Arial"/>
+                <w:sz w:val="20"/>
+                <w:szCs w:val="20"/>
+                <w:color w:val="111111"/>
+              </w:rPr>
+              <w:t xml:space="preserve">CHD</w:t>
+            </w:r>
+          </w:p>
+        </w:tc>
+        <w:tc>
+          <w:tcPr>
+            <w:tcBorders/>
+            <w:shd w:val="clear" w:color="auto" w:fill="FFFFFF"/>
+            <w:tcMar>
+              <w:top w:w="0" w:type="dxa"/>
+              <w:bottom w:w="0" w:type="dxa"/>
+              <w:left w:w="0" w:type="dxa"/>
+              <w:right w:w="0" w:type="dxa"/>
+            </w:tcMar>
+            <w:vAlign w:val="center"/>
+          </w:tcPr>
+          <w:p>
+            <w:pPr>
+              <w:jc w:val="right"/>
+              <w:spacing w:after="40" w:before="40"/>
+              <w:ind w:firstLine="0" w:left="100" w:right="100"/>
+            </w:pPr>
+            <w:r xmlns:w="http://schemas.openxmlformats.org/wordprocessingml/2006/main" xmlns:wp="http://schemas.openxmlformats.org/drawingml/2006/wordprocessingDrawing" xmlns:r="http://schemas.openxmlformats.org/officeDocument/2006/relationships" xmlns:w14="http://schemas.microsoft.com/office/word/2010/wordml">
+              <w:rPr>
+                <w:rFonts w:ascii="Arial" w:hAnsi="Arial" w:eastAsia="Arial" w:cs="Arial"/>
+                <w:sz w:val="20"/>
+                <w:szCs w:val="20"/>
+                <w:color w:val="111111"/>
+              </w:rPr>
+              <w:t xml:space="preserve">0</w:t>
+            </w:r>
+          </w:p>
+        </w:tc>
+        <w:tc>
+          <w:tcPr>
+            <w:tcBorders/>
+            <w:shd w:val="clear" w:color="auto" w:fill="FFFFFF"/>
+            <w:tcMar>
+              <w:top w:w="0" w:type="dxa"/>
+              <w:bottom w:w="0" w:type="dxa"/>
+              <w:left w:w="0" w:type="dxa"/>
+              <w:right w:w="0" w:type="dxa"/>
+            </w:tcMar>
+            <w:vAlign w:val="center"/>
+          </w:tcPr>
+          <w:p>
+            <w:pPr>
+              <w:jc w:val="right"/>
+              <w:spacing w:after="40" w:before="40"/>
+              <w:ind w:firstLine="0" w:left="100" w:right="100"/>
+            </w:pPr>
+            <w:r xmlns:w="http://schemas.openxmlformats.org/wordprocessingml/2006/main" xmlns:wp="http://schemas.openxmlformats.org/drawingml/2006/wordprocessingDrawing" xmlns:r="http://schemas.openxmlformats.org/officeDocument/2006/relationships" xmlns:w14="http://schemas.microsoft.com/office/word/2010/wordml">
+              <w:rPr>
+                <w:rFonts w:ascii="Arial" w:hAnsi="Arial" w:eastAsia="Arial" w:cs="Arial"/>
+                <w:sz w:val="20"/>
+                <w:szCs w:val="20"/>
+                <w:color w:val="111111"/>
+              </w:rPr>
+              <w:t xml:space="preserve">0</w:t>
+            </w:r>
+          </w:p>
+        </w:tc>
+        <w:tc>
+          <w:tcPr>
+            <w:tcBorders/>
+            <w:shd w:val="clear" w:color="auto" w:fill="FFFFFF"/>
+            <w:tcMar>
+              <w:top w:w="0" w:type="dxa"/>
+              <w:bottom w:w="0" w:type="dxa"/>
+              <w:left w:w="0" w:type="dxa"/>
+              <w:right w:w="0" w:type="dxa"/>
+            </w:tcMar>
+            <w:vAlign w:val="center"/>
+          </w:tcPr>
+          <w:p>
+            <w:pPr>
+              <w:jc w:val="right"/>
+              <w:spacing w:after="40" w:before="40"/>
+              <w:ind w:firstLine="0" w:left="100" w:right="100"/>
+            </w:pPr>
+            <w:r xmlns:w="http://schemas.openxmlformats.org/wordprocessingml/2006/main" xmlns:wp="http://schemas.openxmlformats.org/drawingml/2006/wordprocessingDrawing" xmlns:r="http://schemas.openxmlformats.org/officeDocument/2006/relationships" xmlns:w14="http://schemas.microsoft.com/office/word/2010/wordml">
+              <w:rPr>
+                <w:rFonts w:ascii="Arial" w:hAnsi="Arial" w:eastAsia="Arial" w:cs="Arial"/>
+                <w:sz w:val="20"/>
+                <w:szCs w:val="20"/>
+                <w:color w:val="111111"/>
+              </w:rPr>
+              <w:t xml:space="preserve">6</w:t>
+            </w:r>
+          </w:p>
+        </w:tc>
+        <w:tc>
+          <w:tcPr>
+            <w:tcBorders/>
+            <w:shd w:val="clear" w:color="auto" w:fill="FFFFFF"/>
+            <w:tcMar>
+              <w:top w:w="0" w:type="dxa"/>
+              <w:bottom w:w="0" w:type="dxa"/>
+              <w:left w:w="0" w:type="dxa"/>
+              <w:right w:w="0" w:type="dxa"/>
+            </w:tcMar>
+            <w:vAlign w:val="center"/>
+          </w:tcPr>
+          <w:p>
+            <w:pPr>
+              <w:jc w:val="right"/>
+              <w:spacing w:after="40" w:before="40"/>
+              <w:ind w:firstLine="0" w:left="100" w:right="100"/>
+            </w:pPr>
+            <w:r xmlns:w="http://schemas.openxmlformats.org/wordprocessingml/2006/main" xmlns:wp="http://schemas.openxmlformats.org/drawingml/2006/wordprocessingDrawing" xmlns:r="http://schemas.openxmlformats.org/officeDocument/2006/relationships" xmlns:w14="http://schemas.microsoft.com/office/word/2010/wordml">
+              <w:rPr>
+                <w:rFonts w:ascii="Arial" w:hAnsi="Arial" w:eastAsia="Arial" w:cs="Arial"/>
+                <w:sz w:val="20"/>
+                <w:szCs w:val="20"/>
+                <w:color w:val="111111"/>
+              </w:rPr>
+              <w:t xml:space="preserve">13</w:t>
+            </w:r>
+          </w:p>
+        </w:tc>
+        <w:tc>
+          <w:tcPr>
+            <w:tcBorders/>
+            <w:shd w:val="clear" w:color="auto" w:fill="FFFFFF"/>
+            <w:tcMar>
+              <w:top w:w="0" w:type="dxa"/>
+              <w:bottom w:w="0" w:type="dxa"/>
+              <w:left w:w="0" w:type="dxa"/>
+              <w:right w:w="0" w:type="dxa"/>
+            </w:tcMar>
+            <w:vAlign w:val="center"/>
+          </w:tcPr>
+          <w:p>
+            <w:pPr>
+              <w:jc w:val="right"/>
+              <w:spacing w:after="40" w:before="40"/>
+              <w:ind w:firstLine="0" w:left="100" w:right="100"/>
+            </w:pPr>
+            <w:r xmlns:w="http://schemas.openxmlformats.org/wordprocessingml/2006/main" xmlns:wp="http://schemas.openxmlformats.org/drawingml/2006/wordprocessingDrawing" xmlns:r="http://schemas.openxmlformats.org/officeDocument/2006/relationships" xmlns:w14="http://schemas.microsoft.com/office/word/2010/wordml">
+              <w:rPr>
+                <w:rFonts w:ascii="Arial" w:hAnsi="Arial" w:eastAsia="Arial" w:cs="Arial"/>
+                <w:sz w:val="20"/>
+                <w:szCs w:val="20"/>
+                <w:color w:val="111111"/>
+              </w:rPr>
+              <w:t xml:space="preserve">0</w:t>
+            </w:r>
+          </w:p>
+        </w:tc>
+        <w:tc>
+          <w:tcPr>
+            <w:tcBorders/>
+            <w:shd w:val="clear" w:color="auto" w:fill="FFFFFF"/>
+            <w:tcMar>
+              <w:top w:w="0" w:type="dxa"/>
+              <w:bottom w:w="0" w:type="dxa"/>
+              <w:left w:w="0" w:type="dxa"/>
+              <w:right w:w="0" w:type="dxa"/>
+            </w:tcMar>
+            <w:vAlign w:val="center"/>
+          </w:tcPr>
+          <w:p>
+            <w:pPr>
+              <w:jc w:val="right"/>
+              <w:spacing w:after="40" w:before="40"/>
+              <w:ind w:firstLine="0" w:left="100" w:right="100"/>
+            </w:pPr>
+            <w:r xmlns:w="http://schemas.openxmlformats.org/wordprocessingml/2006/main" xmlns:wp="http://schemas.openxmlformats.org/drawingml/2006/wordprocessingDrawing" xmlns:r="http://schemas.openxmlformats.org/officeDocument/2006/relationships" xmlns:w14="http://schemas.microsoft.com/office/word/2010/wordml">
+              <w:rPr>
+                <w:rFonts w:ascii="Arial" w:hAnsi="Arial" w:eastAsia="Arial" w:cs="Arial"/>
+                <w:sz w:val="20"/>
+                <w:szCs w:val="20"/>
+                <w:color w:val="111111"/>
+              </w:rPr>
+              <w:t xml:space="preserve">15</w:t>
+            </w:r>
+          </w:p>
+        </w:tc>
+        <w:tc>
+          <w:tcPr>
+            <w:tcBorders/>
+            <w:shd w:val="clear" w:color="auto" w:fill="FFFFFF"/>
+            <w:tcMar>
+              <w:top w:w="0" w:type="dxa"/>
+              <w:bottom w:w="0" w:type="dxa"/>
+              <w:left w:w="0" w:type="dxa"/>
+              <w:right w:w="0" w:type="dxa"/>
+            </w:tcMar>
+            <w:vAlign w:val="center"/>
+          </w:tcPr>
+          <w:p>
+            <w:pPr>
+              <w:jc w:val="right"/>
+              <w:spacing w:after="40" w:before="40"/>
+              <w:ind w:firstLine="0" w:left="100" w:right="100"/>
+            </w:pPr>
+            <w:r xmlns:w="http://schemas.openxmlformats.org/wordprocessingml/2006/main" xmlns:wp="http://schemas.openxmlformats.org/drawingml/2006/wordprocessingDrawing" xmlns:r="http://schemas.openxmlformats.org/officeDocument/2006/relationships" xmlns:w14="http://schemas.microsoft.com/office/word/2010/wordml">
+              <w:rPr>
+                <w:rFonts w:ascii="Arial" w:hAnsi="Arial" w:eastAsia="Arial" w:cs="Arial"/>
+                <w:sz w:val="20"/>
+                <w:szCs w:val="20"/>
+                <w:color w:val="111111"/>
+              </w:rPr>
+              <w:t xml:space="preserve">0</w:t>
+            </w:r>
+          </w:p>
+        </w:tc>
+        <w:tc>
+          <w:tcPr>
+            <w:tcBorders/>
+            <w:shd w:val="clear" w:color="auto" w:fill="FFFFFF"/>
+            <w:tcMar>
+              <w:top w:w="0" w:type="dxa"/>
+              <w:bottom w:w="0" w:type="dxa"/>
+              <w:left w:w="0" w:type="dxa"/>
+              <w:right w:w="0" w:type="dxa"/>
+            </w:tcMar>
+            <w:vAlign w:val="center"/>
+          </w:tcPr>
+          <w:p>
+            <w:pPr>
+              <w:jc w:val="right"/>
+              <w:spacing w:after="40" w:before="40"/>
+              <w:ind w:firstLine="0" w:left="100" w:right="100"/>
+            </w:pPr>
+            <w:r xmlns:w="http://schemas.openxmlformats.org/wordprocessingml/2006/main" xmlns:wp="http://schemas.openxmlformats.org/drawingml/2006/wordprocessingDrawing" xmlns:r="http://schemas.openxmlformats.org/officeDocument/2006/relationships" xmlns:w14="http://schemas.microsoft.com/office/word/2010/wordml">
+              <w:rPr>
+                <w:rFonts w:ascii="Arial" w:hAnsi="Arial" w:eastAsia="Arial" w:cs="Arial"/>
+                <w:sz w:val="20"/>
+                <w:szCs w:val="20"/>
+                <w:color w:val="111111"/>
+              </w:rPr>
+              <w:t xml:space="preserve">0</w:t>
+            </w:r>
+          </w:p>
+        </w:tc>
+        <w:tc>
+          <w:tcPr>
+            <w:tcBorders/>
+            <w:shd w:val="clear" w:color="auto" w:fill="FFFFFF"/>
+            <w:tcMar>
+              <w:top w:w="0" w:type="dxa"/>
+              <w:bottom w:w="0" w:type="dxa"/>
+              <w:left w:w="0" w:type="dxa"/>
+              <w:right w:w="0" w:type="dxa"/>
+            </w:tcMar>
+            <w:vAlign w:val="center"/>
+          </w:tcPr>
+          <w:p>
+            <w:pPr>
+              <w:jc w:val="right"/>
+              <w:spacing w:after="40" w:before="40"/>
+              <w:ind w:firstLine="0" w:left="100" w:right="100"/>
+            </w:pPr>
+            <w:r xmlns:w="http://schemas.openxmlformats.org/wordprocessingml/2006/main" xmlns:wp="http://schemas.openxmlformats.org/drawingml/2006/wordprocessingDrawing" xmlns:r="http://schemas.openxmlformats.org/officeDocument/2006/relationships" xmlns:w14="http://schemas.microsoft.com/office/word/2010/wordml">
+              <w:rPr>
+                <w:rFonts w:ascii="Arial" w:hAnsi="Arial" w:eastAsia="Arial" w:cs="Arial"/>
+                <w:sz w:val="20"/>
+                <w:szCs w:val="20"/>
+                <w:color w:val="111111"/>
+              </w:rPr>
+              <w:t xml:space="preserve">0</w:t>
+            </w:r>
+          </w:p>
+        </w:tc>
+        <w:tc>
+          <w:tcPr>
+            <w:tcBorders/>
+            <w:shd w:val="clear" w:color="auto" w:fill="FFFFFF"/>
+            <w:tcMar>
+              <w:top w:w="0" w:type="dxa"/>
+              <w:bottom w:w="0" w:type="dxa"/>
+              <w:left w:w="0" w:type="dxa"/>
+              <w:right w:w="0" w:type="dxa"/>
+            </w:tcMar>
+            <w:vAlign w:val="center"/>
+          </w:tcPr>
+          <w:p>
+            <w:pPr>
+              <w:jc w:val="right"/>
+              <w:spacing w:after="40" w:before="40"/>
+              <w:ind w:firstLine="0" w:left="100" w:right="100"/>
+            </w:pPr>
+            <w:r xmlns:w="http://schemas.openxmlformats.org/wordprocessingml/2006/main" xmlns:wp="http://schemas.openxmlformats.org/drawingml/2006/wordprocessingDrawing" xmlns:r="http://schemas.openxmlformats.org/officeDocument/2006/relationships" xmlns:w14="http://schemas.microsoft.com/office/word/2010/wordml">
+              <w:rPr>
+                <w:rFonts w:ascii="Arial" w:hAnsi="Arial" w:eastAsia="Arial" w:cs="Arial"/>
+                <w:sz w:val="20"/>
+                <w:szCs w:val="20"/>
+                <w:color w:val="111111"/>
+              </w:rPr>
+              <w:t xml:space="preserve">4</w:t>
+            </w:r>
+          </w:p>
+        </w:tc>
+      </w:tr>
+      <w:tr>
+        <w:trPr>
+          <w:cantSplit/>
+          <w:trHeight w:val="360" w:hRule="exact"/>
+        </w:trPr>
+        <w:tc>
+          <w:tcPr>
+            <w:tcBorders/>
+            <w:shd w:val="clear" w:color="auto" w:fill="FFFFFF"/>
+            <w:tcMar>
+              <w:top w:w="0" w:type="dxa"/>
+              <w:bottom w:w="0" w:type="dxa"/>
+              <w:left w:w="0" w:type="dxa"/>
+              <w:right w:w="0" w:type="dxa"/>
+            </w:tcMar>
+            <w:vAlign w:val="center"/>
+          </w:tcPr>
+          <w:p>
+            <w:pPr>
+              <w:jc w:val="right"/>
+              <w:spacing w:after="40" w:before="40"/>
+              <w:ind w:firstLine="0" w:left="100" w:right="100"/>
+            </w:pPr>
+            <w:r xmlns:w="http://schemas.openxmlformats.org/wordprocessingml/2006/main" xmlns:wp="http://schemas.openxmlformats.org/drawingml/2006/wordprocessingDrawing" xmlns:r="http://schemas.openxmlformats.org/officeDocument/2006/relationships" xmlns:w14="http://schemas.microsoft.com/office/word/2010/wordml">
+              <w:rPr>
+                <w:rFonts w:ascii="Arial" w:hAnsi="Arial" w:eastAsia="Arial" w:cs="Arial"/>
+                <w:sz w:val="20"/>
+                <w:szCs w:val="20"/>
+                <w:color w:val="111111"/>
+              </w:rPr>
+              <w:t xml:space="preserve">CHP</w:t>
+            </w:r>
+          </w:p>
+        </w:tc>
+        <w:tc>
+          <w:tcPr>
+            <w:tcBorders/>
+            <w:shd w:val="clear" w:color="auto" w:fill="FFFFFF"/>
+            <w:tcMar>
+              <w:top w:w="0" w:type="dxa"/>
+              <w:bottom w:w="0" w:type="dxa"/>
+              <w:left w:w="0" w:type="dxa"/>
+              <w:right w:w="0" w:type="dxa"/>
+            </w:tcMar>
+            <w:vAlign w:val="center"/>
+          </w:tcPr>
+          <w:p>
+            <w:pPr>
+              <w:jc w:val="right"/>
+              <w:spacing w:after="40" w:before="40"/>
+              <w:ind w:firstLine="0" w:left="100" w:right="100"/>
+            </w:pPr>
+            <w:r xmlns:w="http://schemas.openxmlformats.org/wordprocessingml/2006/main" xmlns:wp="http://schemas.openxmlformats.org/drawingml/2006/wordprocessingDrawing" xmlns:r="http://schemas.openxmlformats.org/officeDocument/2006/relationships" xmlns:w14="http://schemas.microsoft.com/office/word/2010/wordml">
+              <w:rPr>
+                <w:rFonts w:ascii="Arial" w:hAnsi="Arial" w:eastAsia="Arial" w:cs="Arial"/>
+                <w:sz w:val="20"/>
+                <w:szCs w:val="20"/>
+                <w:color w:val="111111"/>
+              </w:rPr>
+              <w:t xml:space="preserve">222</w:t>
+            </w:r>
+          </w:p>
+        </w:tc>
+        <w:tc>
+          <w:tcPr>
+            <w:tcBorders/>
+            <w:shd w:val="clear" w:color="auto" w:fill="FFFFFF"/>
+            <w:tcMar>
+              <w:top w:w="0" w:type="dxa"/>
+              <w:bottom w:w="0" w:type="dxa"/>
+              <w:left w:w="0" w:type="dxa"/>
+              <w:right w:w="0" w:type="dxa"/>
+            </w:tcMar>
+            <w:vAlign w:val="center"/>
+          </w:tcPr>
+          <w:p>
+            <w:pPr>
+              <w:jc w:val="right"/>
+              <w:spacing w:after="40" w:before="40"/>
+              <w:ind w:firstLine="0" w:left="100" w:right="100"/>
+            </w:pPr>
+            <w:r xmlns:w="http://schemas.openxmlformats.org/wordprocessingml/2006/main" xmlns:wp="http://schemas.openxmlformats.org/drawingml/2006/wordprocessingDrawing" xmlns:r="http://schemas.openxmlformats.org/officeDocument/2006/relationships" xmlns:w14="http://schemas.microsoft.com/office/word/2010/wordml">
+              <w:rPr>
+                <w:rFonts w:ascii="Arial" w:hAnsi="Arial" w:eastAsia="Arial" w:cs="Arial"/>
+                <w:sz w:val="20"/>
+                <w:szCs w:val="20"/>
+                <w:color w:val="111111"/>
+              </w:rPr>
+              <w:t xml:space="preserve">0</w:t>
+            </w:r>
+          </w:p>
+        </w:tc>
+        <w:tc>
+          <w:tcPr>
+            <w:tcBorders/>
+            <w:shd w:val="clear" w:color="auto" w:fill="FFFFFF"/>
+            <w:tcMar>
+              <w:top w:w="0" w:type="dxa"/>
+              <w:bottom w:w="0" w:type="dxa"/>
+              <w:left w:w="0" w:type="dxa"/>
+              <w:right w:w="0" w:type="dxa"/>
+            </w:tcMar>
+            <w:vAlign w:val="center"/>
+          </w:tcPr>
+          <w:p>
+            <w:pPr>
+              <w:jc w:val="right"/>
+              <w:spacing w:after="40" w:before="40"/>
+              <w:ind w:firstLine="0" w:left="100" w:right="100"/>
+            </w:pPr>
+            <w:r xmlns:w="http://schemas.openxmlformats.org/wordprocessingml/2006/main" xmlns:wp="http://schemas.openxmlformats.org/drawingml/2006/wordprocessingDrawing" xmlns:r="http://schemas.openxmlformats.org/officeDocument/2006/relationships" xmlns:w14="http://schemas.microsoft.com/office/word/2010/wordml">
+              <w:rPr>
+                <w:rFonts w:ascii="Arial" w:hAnsi="Arial" w:eastAsia="Arial" w:cs="Arial"/>
+                <w:sz w:val="20"/>
+                <w:szCs w:val="20"/>
+                <w:color w:val="111111"/>
+              </w:rPr>
+              <w:t xml:space="preserve">6</w:t>
+            </w:r>
+          </w:p>
+        </w:tc>
+        <w:tc>
+          <w:tcPr>
+            <w:tcBorders/>
+            <w:shd w:val="clear" w:color="auto" w:fill="FFFFFF"/>
+            <w:tcMar>
+              <w:top w:w="0" w:type="dxa"/>
+              <w:bottom w:w="0" w:type="dxa"/>
+              <w:left w:w="0" w:type="dxa"/>
+              <w:right w:w="0" w:type="dxa"/>
+            </w:tcMar>
+            <w:vAlign w:val="center"/>
+          </w:tcPr>
+          <w:p>
+            <w:pPr>
+              <w:jc w:val="right"/>
+              <w:spacing w:after="40" w:before="40"/>
+              <w:ind w:firstLine="0" w:left="100" w:right="100"/>
+            </w:pPr>
+            <w:r xmlns:w="http://schemas.openxmlformats.org/wordprocessingml/2006/main" xmlns:wp="http://schemas.openxmlformats.org/drawingml/2006/wordprocessingDrawing" xmlns:r="http://schemas.openxmlformats.org/officeDocument/2006/relationships" xmlns:w14="http://schemas.microsoft.com/office/word/2010/wordml">
+              <w:rPr>
+                <w:rFonts w:ascii="Arial" w:hAnsi="Arial" w:eastAsia="Arial" w:cs="Arial"/>
+                <w:sz w:val="20"/>
+                <w:szCs w:val="20"/>
+                <w:color w:val="111111"/>
+              </w:rPr>
+              <w:t xml:space="preserve">0</w:t>
+            </w:r>
+          </w:p>
+        </w:tc>
+        <w:tc>
+          <w:tcPr>
+            <w:tcBorders/>
+            <w:shd w:val="clear" w:color="auto" w:fill="FFFFFF"/>
+            <w:tcMar>
+              <w:top w:w="0" w:type="dxa"/>
+              <w:bottom w:w="0" w:type="dxa"/>
+              <w:left w:w="0" w:type="dxa"/>
+              <w:right w:w="0" w:type="dxa"/>
+            </w:tcMar>
+            <w:vAlign w:val="center"/>
+          </w:tcPr>
+          <w:p>
+            <w:pPr>
+              <w:jc w:val="right"/>
+              <w:spacing w:after="40" w:before="40"/>
+              <w:ind w:firstLine="0" w:left="100" w:right="100"/>
+            </w:pPr>
+            <w:r xmlns:w="http://schemas.openxmlformats.org/wordprocessingml/2006/main" xmlns:wp="http://schemas.openxmlformats.org/drawingml/2006/wordprocessingDrawing" xmlns:r="http://schemas.openxmlformats.org/officeDocument/2006/relationships" xmlns:w14="http://schemas.microsoft.com/office/word/2010/wordml">
+              <w:rPr>
+                <w:rFonts w:ascii="Arial" w:hAnsi="Arial" w:eastAsia="Arial" w:cs="Arial"/>
+                <w:sz w:val="20"/>
+                <w:szCs w:val="20"/>
+                <w:color w:val="111111"/>
+              </w:rPr>
+              <w:t xml:space="preserve">0</w:t>
+            </w:r>
+          </w:p>
+        </w:tc>
+        <w:tc>
+          <w:tcPr>
+            <w:tcBorders/>
+            <w:shd w:val="clear" w:color="auto" w:fill="FFFFFF"/>
+            <w:tcMar>
+              <w:top w:w="0" w:type="dxa"/>
+              <w:bottom w:w="0" w:type="dxa"/>
+              <w:left w:w="0" w:type="dxa"/>
+              <w:right w:w="0" w:type="dxa"/>
+            </w:tcMar>
+            <w:vAlign w:val="center"/>
+          </w:tcPr>
+          <w:p>
+            <w:pPr>
+              <w:jc w:val="right"/>
+              <w:spacing w:after="40" w:before="40"/>
+              <w:ind w:firstLine="0" w:left="100" w:right="100"/>
+            </w:pPr>
+            <w:r xmlns:w="http://schemas.openxmlformats.org/wordprocessingml/2006/main" xmlns:wp="http://schemas.openxmlformats.org/drawingml/2006/wordprocessingDrawing" xmlns:r="http://schemas.openxmlformats.org/officeDocument/2006/relationships" xmlns:w14="http://schemas.microsoft.com/office/word/2010/wordml">
+              <w:rPr>
+                <w:rFonts w:ascii="Arial" w:hAnsi="Arial" w:eastAsia="Arial" w:cs="Arial"/>
+                <w:sz w:val="20"/>
+                <w:szCs w:val="20"/>
+                <w:color w:val="111111"/>
+              </w:rPr>
+              <w:t xml:space="preserve">61</w:t>
+            </w:r>
+          </w:p>
+        </w:tc>
+        <w:tc>
+          <w:tcPr>
+            <w:tcBorders/>
+            <w:shd w:val="clear" w:color="auto" w:fill="FFFFFF"/>
+            <w:tcMar>
+              <w:top w:w="0" w:type="dxa"/>
+              <w:bottom w:w="0" w:type="dxa"/>
+              <w:left w:w="0" w:type="dxa"/>
+              <w:right w:w="0" w:type="dxa"/>
+            </w:tcMar>
+            <w:vAlign w:val="center"/>
+          </w:tcPr>
+          <w:p>
+            <w:pPr>
+              <w:jc w:val="right"/>
+              <w:spacing w:after="40" w:before="40"/>
+              <w:ind w:firstLine="0" w:left="100" w:right="100"/>
+            </w:pPr>
+            <w:r xmlns:w="http://schemas.openxmlformats.org/wordprocessingml/2006/main" xmlns:wp="http://schemas.openxmlformats.org/drawingml/2006/wordprocessingDrawing" xmlns:r="http://schemas.openxmlformats.org/officeDocument/2006/relationships" xmlns:w14="http://schemas.microsoft.com/office/word/2010/wordml">
+              <w:rPr>
+                <w:rFonts w:ascii="Arial" w:hAnsi="Arial" w:eastAsia="Arial" w:cs="Arial"/>
+                <w:sz w:val="20"/>
+                <w:szCs w:val="20"/>
+                <w:color w:val="111111"/>
+              </w:rPr>
+              <w:t xml:space="preserve">0</w:t>
+            </w:r>
+          </w:p>
+        </w:tc>
+        <w:tc>
+          <w:tcPr>
+            <w:tcBorders/>
+            <w:shd w:val="clear" w:color="auto" w:fill="FFFFFF"/>
+            <w:tcMar>
+              <w:top w:w="0" w:type="dxa"/>
+              <w:bottom w:w="0" w:type="dxa"/>
+              <w:left w:w="0" w:type="dxa"/>
+              <w:right w:w="0" w:type="dxa"/>
+            </w:tcMar>
+            <w:vAlign w:val="center"/>
+          </w:tcPr>
+          <w:p>
+            <w:pPr>
+              <w:jc w:val="right"/>
+              <w:spacing w:after="40" w:before="40"/>
+              <w:ind w:firstLine="0" w:left="100" w:right="100"/>
+            </w:pPr>
+            <w:r xmlns:w="http://schemas.openxmlformats.org/wordprocessingml/2006/main" xmlns:wp="http://schemas.openxmlformats.org/drawingml/2006/wordprocessingDrawing" xmlns:r="http://schemas.openxmlformats.org/officeDocument/2006/relationships" xmlns:w14="http://schemas.microsoft.com/office/word/2010/wordml">
+              <w:rPr>
+                <w:rFonts w:ascii="Arial" w:hAnsi="Arial" w:eastAsia="Arial" w:cs="Arial"/>
+                <w:sz w:val="20"/>
+                <w:szCs w:val="20"/>
+                <w:color w:val="111111"/>
+              </w:rPr>
+              <w:t xml:space="preserve">0</w:t>
+            </w:r>
+          </w:p>
+        </w:tc>
+        <w:tc>
+          <w:tcPr>
+            <w:tcBorders/>
+            <w:shd w:val="clear" w:color="auto" w:fill="FFFFFF"/>
+            <w:tcMar>
+              <w:top w:w="0" w:type="dxa"/>
+              <w:bottom w:w="0" w:type="dxa"/>
+              <w:left w:w="0" w:type="dxa"/>
+              <w:right w:w="0" w:type="dxa"/>
+            </w:tcMar>
+            <w:vAlign w:val="center"/>
+          </w:tcPr>
+          <w:p>
+            <w:pPr>
+              <w:jc w:val="right"/>
+              <w:spacing w:after="40" w:before="40"/>
+              <w:ind w:firstLine="0" w:left="100" w:right="100"/>
+            </w:pPr>
+            <w:r xmlns:w="http://schemas.openxmlformats.org/wordprocessingml/2006/main" xmlns:wp="http://schemas.openxmlformats.org/drawingml/2006/wordprocessingDrawing" xmlns:r="http://schemas.openxmlformats.org/officeDocument/2006/relationships" xmlns:w14="http://schemas.microsoft.com/office/word/2010/wordml">
+              <w:rPr>
+                <w:rFonts w:ascii="Arial" w:hAnsi="Arial" w:eastAsia="Arial" w:cs="Arial"/>
+                <w:sz w:val="20"/>
+                <w:szCs w:val="20"/>
+                <w:color w:val="111111"/>
+              </w:rPr>
+              <w:t xml:space="preserve">167</w:t>
+            </w:r>
+          </w:p>
+        </w:tc>
+        <w:tc>
+          <w:tcPr>
+            <w:tcBorders/>
+            <w:shd w:val="clear" w:color="auto" w:fill="FFFFFF"/>
+            <w:tcMar>
+              <w:top w:w="0" w:type="dxa"/>
+              <w:bottom w:w="0" w:type="dxa"/>
+              <w:left w:w="0" w:type="dxa"/>
+              <w:right w:w="0" w:type="dxa"/>
+            </w:tcMar>
+            <w:vAlign w:val="center"/>
+          </w:tcPr>
+          <w:p>
+            <w:pPr>
+              <w:jc w:val="right"/>
+              <w:spacing w:after="40" w:before="40"/>
+              <w:ind w:firstLine="0" w:left="100" w:right="100"/>
+            </w:pPr>
+            <w:r xmlns:w="http://schemas.openxmlformats.org/wordprocessingml/2006/main" xmlns:wp="http://schemas.openxmlformats.org/drawingml/2006/wordprocessingDrawing" xmlns:r="http://schemas.openxmlformats.org/officeDocument/2006/relationships" xmlns:w14="http://schemas.microsoft.com/office/word/2010/wordml">
+              <w:rPr>
+                <w:rFonts w:ascii="Arial" w:hAnsi="Arial" w:eastAsia="Arial" w:cs="Arial"/>
+                <w:sz w:val="20"/>
+                <w:szCs w:val="20"/>
+                <w:color w:val="111111"/>
+              </w:rPr>
+              <w:t xml:space="preserve">0</w:t>
+            </w:r>
+          </w:p>
+        </w:tc>
+      </w:tr>
+      <w:tr>
+        <w:trPr>
+          <w:cantSplit/>
+          <w:trHeight w:val="360" w:hRule="exact"/>
+        </w:trPr>
+        <w:tc>
+          <w:tcPr>
+            <w:tcBorders/>
+            <w:shd w:val="clear" w:color="auto" w:fill="FFFFFF"/>
+            <w:tcMar>
+              <w:top w:w="0" w:type="dxa"/>
+              <w:bottom w:w="0" w:type="dxa"/>
+              <w:left w:w="0" w:type="dxa"/>
+              <w:right w:w="0" w:type="dxa"/>
+            </w:tcMar>
+            <w:vAlign w:val="center"/>
+          </w:tcPr>
+          <w:p>
+            <w:pPr>
+              <w:jc w:val="right"/>
+              <w:spacing w:after="40" w:before="40"/>
+              <w:ind w:firstLine="0" w:left="100" w:right="100"/>
+            </w:pPr>
+            <w:r xmlns:w="http://schemas.openxmlformats.org/wordprocessingml/2006/main" xmlns:wp="http://schemas.openxmlformats.org/drawingml/2006/wordprocessingDrawing" xmlns:r="http://schemas.openxmlformats.org/officeDocument/2006/relationships" xmlns:w14="http://schemas.microsoft.com/office/word/2010/wordml">
+              <w:rPr>
+                <w:rFonts w:ascii="Arial" w:hAnsi="Arial" w:eastAsia="Arial" w:cs="Arial"/>
+                <w:sz w:val="20"/>
+                <w:szCs w:val="20"/>
+                <w:color w:val="111111"/>
+              </w:rPr>
+              <w:t xml:space="preserve">HD</w:t>
+            </w:r>
+          </w:p>
+        </w:tc>
+        <w:tc>
+          <w:tcPr>
+            <w:tcBorders/>
+            <w:shd w:val="clear" w:color="auto" w:fill="FFFFFF"/>
+            <w:tcMar>
+              <w:top w:w="0" w:type="dxa"/>
+              <w:bottom w:w="0" w:type="dxa"/>
+              <w:left w:w="0" w:type="dxa"/>
+              <w:right w:w="0" w:type="dxa"/>
+            </w:tcMar>
+            <w:vAlign w:val="center"/>
+          </w:tcPr>
+          <w:p>
+            <w:pPr>
+              <w:jc w:val="right"/>
+              <w:spacing w:after="40" w:before="40"/>
+              <w:ind w:firstLine="0" w:left="100" w:right="100"/>
+            </w:pPr>
+            <w:r xmlns:w="http://schemas.openxmlformats.org/wordprocessingml/2006/main" xmlns:wp="http://schemas.openxmlformats.org/drawingml/2006/wordprocessingDrawing" xmlns:r="http://schemas.openxmlformats.org/officeDocument/2006/relationships" xmlns:w14="http://schemas.microsoft.com/office/word/2010/wordml">
+              <w:rPr>
+                <w:rFonts w:ascii="Arial" w:hAnsi="Arial" w:eastAsia="Arial" w:cs="Arial"/>
+                <w:sz w:val="20"/>
+                <w:szCs w:val="20"/>
+                <w:color w:val="111111"/>
+              </w:rPr>
+              <w:t xml:space="preserve">77</w:t>
+            </w:r>
+          </w:p>
+        </w:tc>
+        <w:tc>
+          <w:tcPr>
+            <w:tcBorders/>
+            <w:shd w:val="clear" w:color="auto" w:fill="FFFFFF"/>
+            <w:tcMar>
+              <w:top w:w="0" w:type="dxa"/>
+              <w:bottom w:w="0" w:type="dxa"/>
+              <w:left w:w="0" w:type="dxa"/>
+              <w:right w:w="0" w:type="dxa"/>
+            </w:tcMar>
+            <w:vAlign w:val="center"/>
+          </w:tcPr>
+          <w:p>
+            <w:pPr>
+              <w:jc w:val="right"/>
+              <w:spacing w:after="40" w:before="40"/>
+              <w:ind w:firstLine="0" w:left="100" w:right="100"/>
+            </w:pPr>
+            <w:r xmlns:w="http://schemas.openxmlformats.org/wordprocessingml/2006/main" xmlns:wp="http://schemas.openxmlformats.org/drawingml/2006/wordprocessingDrawing" xmlns:r="http://schemas.openxmlformats.org/officeDocument/2006/relationships" xmlns:w14="http://schemas.microsoft.com/office/word/2010/wordml">
+              <w:rPr>
+                <w:rFonts w:ascii="Arial" w:hAnsi="Arial" w:eastAsia="Arial" w:cs="Arial"/>
+                <w:sz w:val="20"/>
+                <w:szCs w:val="20"/>
+                <w:color w:val="111111"/>
+              </w:rPr>
+              <w:t xml:space="preserve">3</w:t>
+            </w:r>
+          </w:p>
+        </w:tc>
+        <w:tc>
+          <w:tcPr>
+            <w:tcBorders/>
+            <w:shd w:val="clear" w:color="auto" w:fill="FFFFFF"/>
+            <w:tcMar>
+              <w:top w:w="0" w:type="dxa"/>
+              <w:bottom w:w="0" w:type="dxa"/>
+              <w:left w:w="0" w:type="dxa"/>
+              <w:right w:w="0" w:type="dxa"/>
+            </w:tcMar>
+            <w:vAlign w:val="center"/>
+          </w:tcPr>
+          <w:p>
+            <w:pPr>
+              <w:jc w:val="right"/>
+              <w:spacing w:after="40" w:before="40"/>
+              <w:ind w:firstLine="0" w:left="100" w:right="100"/>
+            </w:pPr>
+            <w:r xmlns:w="http://schemas.openxmlformats.org/wordprocessingml/2006/main" xmlns:wp="http://schemas.openxmlformats.org/drawingml/2006/wordprocessingDrawing" xmlns:r="http://schemas.openxmlformats.org/officeDocument/2006/relationships" xmlns:w14="http://schemas.microsoft.com/office/word/2010/wordml">
+              <w:rPr>
+                <w:rFonts w:ascii="Arial" w:hAnsi="Arial" w:eastAsia="Arial" w:cs="Arial"/>
+                <w:sz w:val="20"/>
+                <w:szCs w:val="20"/>
+                <w:color w:val="111111"/>
+              </w:rPr>
+              <w:t xml:space="preserve">645</w:t>
+            </w:r>
+          </w:p>
+        </w:tc>
+        <w:tc>
+          <w:tcPr>
+            <w:tcBorders/>
+            <w:shd w:val="clear" w:color="auto" w:fill="FFFFFF"/>
+            <w:tcMar>
+              <w:top w:w="0" w:type="dxa"/>
+              <w:bottom w:w="0" w:type="dxa"/>
+              <w:left w:w="0" w:type="dxa"/>
+              <w:right w:w="0" w:type="dxa"/>
+            </w:tcMar>
+            <w:vAlign w:val="center"/>
+          </w:tcPr>
+          <w:p>
+            <w:pPr>
+              <w:jc w:val="right"/>
+              <w:spacing w:after="40" w:before="40"/>
+              <w:ind w:firstLine="0" w:left="100" w:right="100"/>
+            </w:pPr>
+            <w:r xmlns:w="http://schemas.openxmlformats.org/wordprocessingml/2006/main" xmlns:wp="http://schemas.openxmlformats.org/drawingml/2006/wordprocessingDrawing" xmlns:r="http://schemas.openxmlformats.org/officeDocument/2006/relationships" xmlns:w14="http://schemas.microsoft.com/office/word/2010/wordml">
+              <w:rPr>
+                <w:rFonts w:ascii="Arial" w:hAnsi="Arial" w:eastAsia="Arial" w:cs="Arial"/>
+                <w:sz w:val="20"/>
+                <w:szCs w:val="20"/>
+                <w:color w:val="111111"/>
+              </w:rPr>
+              <w:t xml:space="preserve">703</w:t>
+            </w:r>
+          </w:p>
+        </w:tc>
+        <w:tc>
+          <w:tcPr>
+            <w:tcBorders/>
+            <w:shd w:val="clear" w:color="auto" w:fill="FFFFFF"/>
+            <w:tcMar>
+              <w:top w:w="0" w:type="dxa"/>
+              <w:bottom w:w="0" w:type="dxa"/>
+              <w:left w:w="0" w:type="dxa"/>
+              <w:right w:w="0" w:type="dxa"/>
+            </w:tcMar>
+            <w:vAlign w:val="center"/>
+          </w:tcPr>
+          <w:p>
+            <w:pPr>
+              <w:jc w:val="right"/>
+              <w:spacing w:after="40" w:before="40"/>
+              <w:ind w:firstLine="0" w:left="100" w:right="100"/>
+            </w:pPr>
+            <w:r xmlns:w="http://schemas.openxmlformats.org/wordprocessingml/2006/main" xmlns:wp="http://schemas.openxmlformats.org/drawingml/2006/wordprocessingDrawing" xmlns:r="http://schemas.openxmlformats.org/officeDocument/2006/relationships" xmlns:w14="http://schemas.microsoft.com/office/word/2010/wordml">
+              <w:rPr>
+                <w:rFonts w:ascii="Arial" w:hAnsi="Arial" w:eastAsia="Arial" w:cs="Arial"/>
+                <w:sz w:val="20"/>
+                <w:szCs w:val="20"/>
+                <w:color w:val="111111"/>
+              </w:rPr>
+              <w:t xml:space="preserve">142</w:t>
+            </w:r>
+          </w:p>
+        </w:tc>
+        <w:tc>
+          <w:tcPr>
+            <w:tcBorders/>
+            <w:shd w:val="clear" w:color="auto" w:fill="FFFFFF"/>
+            <w:tcMar>
+              <w:top w:w="0" w:type="dxa"/>
+              <w:bottom w:w="0" w:type="dxa"/>
+              <w:left w:w="0" w:type="dxa"/>
+              <w:right w:w="0" w:type="dxa"/>
+            </w:tcMar>
+            <w:vAlign w:val="center"/>
+          </w:tcPr>
+          <w:p>
+            <w:pPr>
+              <w:jc w:val="right"/>
+              <w:spacing w:after="40" w:before="40"/>
+              <w:ind w:firstLine="0" w:left="100" w:right="100"/>
+            </w:pPr>
+            <w:r xmlns:w="http://schemas.openxmlformats.org/wordprocessingml/2006/main" xmlns:wp="http://schemas.openxmlformats.org/drawingml/2006/wordprocessingDrawing" xmlns:r="http://schemas.openxmlformats.org/officeDocument/2006/relationships" xmlns:w14="http://schemas.microsoft.com/office/word/2010/wordml">
+              <w:rPr>
+                <w:rFonts w:ascii="Arial" w:hAnsi="Arial" w:eastAsia="Arial" w:cs="Arial"/>
+                <w:sz w:val="20"/>
+                <w:szCs w:val="20"/>
+                <w:color w:val="111111"/>
+              </w:rPr>
+              <w:t xml:space="preserve">216</w:t>
+            </w:r>
+          </w:p>
+        </w:tc>
+        <w:tc>
+          <w:tcPr>
+            <w:tcBorders/>
+            <w:shd w:val="clear" w:color="auto" w:fill="FFFFFF"/>
+            <w:tcMar>
+              <w:top w:w="0" w:type="dxa"/>
+              <w:bottom w:w="0" w:type="dxa"/>
+              <w:left w:w="0" w:type="dxa"/>
+              <w:right w:w="0" w:type="dxa"/>
+            </w:tcMar>
+            <w:vAlign w:val="center"/>
+          </w:tcPr>
+          <w:p>
+            <w:pPr>
+              <w:jc w:val="right"/>
+              <w:spacing w:after="40" w:before="40"/>
+              <w:ind w:firstLine="0" w:left="100" w:right="100"/>
+            </w:pPr>
+            <w:r xmlns:w="http://schemas.openxmlformats.org/wordprocessingml/2006/main" xmlns:wp="http://schemas.openxmlformats.org/drawingml/2006/wordprocessingDrawing" xmlns:r="http://schemas.openxmlformats.org/officeDocument/2006/relationships" xmlns:w14="http://schemas.microsoft.com/office/word/2010/wordml">
+              <w:rPr>
+                <w:rFonts w:ascii="Arial" w:hAnsi="Arial" w:eastAsia="Arial" w:cs="Arial"/>
+                <w:sz w:val="20"/>
+                <w:szCs w:val="20"/>
+                <w:color w:val="111111"/>
+              </w:rPr>
+              <w:t xml:space="preserve">0</w:t>
+            </w:r>
+          </w:p>
+        </w:tc>
+        <w:tc>
+          <w:tcPr>
+            <w:tcBorders/>
+            <w:shd w:val="clear" w:color="auto" w:fill="FFFFFF"/>
+            <w:tcMar>
+              <w:top w:w="0" w:type="dxa"/>
+              <w:bottom w:w="0" w:type="dxa"/>
+              <w:left w:w="0" w:type="dxa"/>
+              <w:right w:w="0" w:type="dxa"/>
+            </w:tcMar>
+            <w:vAlign w:val="center"/>
+          </w:tcPr>
+          <w:p>
+            <w:pPr>
+              <w:jc w:val="right"/>
+              <w:spacing w:after="40" w:before="40"/>
+              <w:ind w:firstLine="0" w:left="100" w:right="100"/>
+            </w:pPr>
+            <w:r xmlns:w="http://schemas.openxmlformats.org/wordprocessingml/2006/main" xmlns:wp="http://schemas.openxmlformats.org/drawingml/2006/wordprocessingDrawing" xmlns:r="http://schemas.openxmlformats.org/officeDocument/2006/relationships" xmlns:w14="http://schemas.microsoft.com/office/word/2010/wordml">
+              <w:rPr>
+                <w:rFonts w:ascii="Arial" w:hAnsi="Arial" w:eastAsia="Arial" w:cs="Arial"/>
+                <w:sz w:val="20"/>
+                <w:szCs w:val="20"/>
+                <w:color w:val="111111"/>
+              </w:rPr>
+              <w:t xml:space="preserve">520</w:t>
+            </w:r>
+          </w:p>
+        </w:tc>
+        <w:tc>
+          <w:tcPr>
+            <w:tcBorders/>
+            <w:shd w:val="clear" w:color="auto" w:fill="FFFFFF"/>
+            <w:tcMar>
+              <w:top w:w="0" w:type="dxa"/>
+              <w:bottom w:w="0" w:type="dxa"/>
+              <w:left w:w="0" w:type="dxa"/>
+              <w:right w:w="0" w:type="dxa"/>
+            </w:tcMar>
+            <w:vAlign w:val="center"/>
+          </w:tcPr>
+          <w:p>
+            <w:pPr>
+              <w:jc w:val="right"/>
+              <w:spacing w:after="40" w:before="40"/>
+              <w:ind w:firstLine="0" w:left="100" w:right="100"/>
+            </w:pPr>
+            <w:r xmlns:w="http://schemas.openxmlformats.org/wordprocessingml/2006/main" xmlns:wp="http://schemas.openxmlformats.org/drawingml/2006/wordprocessingDrawing" xmlns:r="http://schemas.openxmlformats.org/officeDocument/2006/relationships" xmlns:w14="http://schemas.microsoft.com/office/word/2010/wordml">
+              <w:rPr>
+                <w:rFonts w:ascii="Arial" w:hAnsi="Arial" w:eastAsia="Arial" w:cs="Arial"/>
+                <w:sz w:val="20"/>
+                <w:szCs w:val="20"/>
+                <w:color w:val="111111"/>
+              </w:rPr>
+              <w:t xml:space="preserve">1021</w:t>
+            </w:r>
+          </w:p>
+        </w:tc>
+        <w:tc>
+          <w:tcPr>
+            <w:tcBorders/>
+            <w:shd w:val="clear" w:color="auto" w:fill="FFFFFF"/>
+            <w:tcMar>
+              <w:top w:w="0" w:type="dxa"/>
+              <w:bottom w:w="0" w:type="dxa"/>
+              <w:left w:w="0" w:type="dxa"/>
+              <w:right w:w="0" w:type="dxa"/>
+            </w:tcMar>
+            <w:vAlign w:val="center"/>
+          </w:tcPr>
+          <w:p>
+            <w:pPr>
+              <w:jc w:val="right"/>
+              <w:spacing w:after="40" w:before="40"/>
+              <w:ind w:firstLine="0" w:left="100" w:right="100"/>
+            </w:pPr>
+            <w:r xmlns:w="http://schemas.openxmlformats.org/wordprocessingml/2006/main" xmlns:wp="http://schemas.openxmlformats.org/drawingml/2006/wordprocessingDrawing" xmlns:r="http://schemas.openxmlformats.org/officeDocument/2006/relationships" xmlns:w14="http://schemas.microsoft.com/office/word/2010/wordml">
+              <w:rPr>
+                <w:rFonts w:ascii="Arial" w:hAnsi="Arial" w:eastAsia="Arial" w:cs="Arial"/>
+                <w:sz w:val="20"/>
+                <w:szCs w:val="20"/>
+                <w:color w:val="111111"/>
+              </w:rPr>
+              <w:t xml:space="preserve">46</w:t>
+            </w:r>
+          </w:p>
+        </w:tc>
+      </w:tr>
+      <w:tr>
+        <w:trPr>
+          <w:cantSplit/>
+          <w:trHeight w:val="360" w:hRule="exact"/>
+        </w:trPr>
+        <w:tc>
+          <w:tcPr>
+            <w:tcBorders/>
+            <w:shd w:val="clear" w:color="auto" w:fill="FFFFFF"/>
+            <w:tcMar>
+              <w:top w:w="0" w:type="dxa"/>
+              <w:bottom w:w="0" w:type="dxa"/>
+              <w:left w:w="0" w:type="dxa"/>
+              <w:right w:w="0" w:type="dxa"/>
+            </w:tcMar>
+            <w:vAlign w:val="center"/>
+          </w:tcPr>
+          <w:p>
+            <w:pPr>
+              <w:jc w:val="right"/>
+              <w:spacing w:after="40" w:before="40"/>
+              <w:ind w:firstLine="0" w:left="100" w:right="100"/>
+            </w:pPr>
+            <w:r xmlns:w="http://schemas.openxmlformats.org/wordprocessingml/2006/main" xmlns:wp="http://schemas.openxmlformats.org/drawingml/2006/wordprocessingDrawing" xmlns:r="http://schemas.openxmlformats.org/officeDocument/2006/relationships" xmlns:w14="http://schemas.microsoft.com/office/word/2010/wordml">
+              <w:rPr>
+                <w:rFonts w:ascii="Arial" w:hAnsi="Arial" w:eastAsia="Arial" w:cs="Arial"/>
+                <w:sz w:val="20"/>
+                <w:szCs w:val="20"/>
+                <w:color w:val="111111"/>
+              </w:rPr>
+              <w:t xml:space="preserve">HFD</w:t>
+            </w:r>
+          </w:p>
+        </w:tc>
+        <w:tc>
+          <w:tcPr>
+            <w:tcBorders/>
+            <w:shd w:val="clear" w:color="auto" w:fill="FFFFFF"/>
+            <w:tcMar>
+              <w:top w:w="0" w:type="dxa"/>
+              <w:bottom w:w="0" w:type="dxa"/>
+              <w:left w:w="0" w:type="dxa"/>
+              <w:right w:w="0" w:type="dxa"/>
+            </w:tcMar>
+            <w:vAlign w:val="center"/>
+          </w:tcPr>
+          <w:p>
+            <w:pPr>
+              <w:jc w:val="right"/>
+              <w:spacing w:after="40" w:before="40"/>
+              <w:ind w:firstLine="0" w:left="100" w:right="100"/>
+            </w:pPr>
+            <w:r xmlns:w="http://schemas.openxmlformats.org/wordprocessingml/2006/main" xmlns:wp="http://schemas.openxmlformats.org/drawingml/2006/wordprocessingDrawing" xmlns:r="http://schemas.openxmlformats.org/officeDocument/2006/relationships" xmlns:w14="http://schemas.microsoft.com/office/word/2010/wordml">
+              <w:rPr>
+                <w:rFonts w:ascii="Arial" w:hAnsi="Arial" w:eastAsia="Arial" w:cs="Arial"/>
+                <w:sz w:val="20"/>
+                <w:szCs w:val="20"/>
+                <w:color w:val="111111"/>
+              </w:rPr>
+              <w:t xml:space="preserve">2</w:t>
+            </w:r>
+          </w:p>
+        </w:tc>
+        <w:tc>
+          <w:tcPr>
+            <w:tcBorders/>
+            <w:shd w:val="clear" w:color="auto" w:fill="FFFFFF"/>
+            <w:tcMar>
+              <w:top w:w="0" w:type="dxa"/>
+              <w:bottom w:w="0" w:type="dxa"/>
+              <w:left w:w="0" w:type="dxa"/>
+              <w:right w:w="0" w:type="dxa"/>
+            </w:tcMar>
+            <w:vAlign w:val="center"/>
+          </w:tcPr>
+          <w:p>
+            <w:pPr>
+              <w:jc w:val="right"/>
+              <w:spacing w:after="40" w:before="40"/>
+              <w:ind w:firstLine="0" w:left="100" w:right="100"/>
+            </w:pPr>
+            <w:r xmlns:w="http://schemas.openxmlformats.org/wordprocessingml/2006/main" xmlns:wp="http://schemas.openxmlformats.org/drawingml/2006/wordprocessingDrawing" xmlns:r="http://schemas.openxmlformats.org/officeDocument/2006/relationships" xmlns:w14="http://schemas.microsoft.com/office/word/2010/wordml">
+              <w:rPr>
+                <w:rFonts w:ascii="Arial" w:hAnsi="Arial" w:eastAsia="Arial" w:cs="Arial"/>
+                <w:sz w:val="20"/>
+                <w:szCs w:val="20"/>
+                <w:color w:val="111111"/>
+              </w:rPr>
+              <w:t xml:space="preserve">0</w:t>
+            </w:r>
+          </w:p>
+        </w:tc>
+        <w:tc>
+          <w:tcPr>
+            <w:tcBorders/>
+            <w:shd w:val="clear" w:color="auto" w:fill="FFFFFF"/>
+            <w:tcMar>
+              <w:top w:w="0" w:type="dxa"/>
+              <w:bottom w:w="0" w:type="dxa"/>
+              <w:left w:w="0" w:type="dxa"/>
+              <w:right w:w="0" w:type="dxa"/>
+            </w:tcMar>
+            <w:vAlign w:val="center"/>
+          </w:tcPr>
+          <w:p>
+            <w:pPr>
+              <w:jc w:val="right"/>
+              <w:spacing w:after="40" w:before="40"/>
+              <w:ind w:firstLine="0" w:left="100" w:right="100"/>
+            </w:pPr>
+            <w:r xmlns:w="http://schemas.openxmlformats.org/wordprocessingml/2006/main" xmlns:wp="http://schemas.openxmlformats.org/drawingml/2006/wordprocessingDrawing" xmlns:r="http://schemas.openxmlformats.org/officeDocument/2006/relationships" xmlns:w14="http://schemas.microsoft.com/office/word/2010/wordml">
+              <w:rPr>
+                <w:rFonts w:ascii="Arial" w:hAnsi="Arial" w:eastAsia="Arial" w:cs="Arial"/>
+                <w:sz w:val="20"/>
+                <w:szCs w:val="20"/>
+                <w:color w:val="111111"/>
+              </w:rPr>
+              <w:t xml:space="preserve">0</w:t>
+            </w:r>
+          </w:p>
+        </w:tc>
+        <w:tc>
+          <w:tcPr>
+            <w:tcBorders/>
+            <w:shd w:val="clear" w:color="auto" w:fill="FFFFFF"/>
+            <w:tcMar>
+              <w:top w:w="0" w:type="dxa"/>
+              <w:bottom w:w="0" w:type="dxa"/>
+              <w:left w:w="0" w:type="dxa"/>
+              <w:right w:w="0" w:type="dxa"/>
+            </w:tcMar>
+            <w:vAlign w:val="center"/>
+          </w:tcPr>
+          <w:p>
+            <w:pPr>
+              <w:jc w:val="right"/>
+              <w:spacing w:after="40" w:before="40"/>
+              <w:ind w:firstLine="0" w:left="100" w:right="100"/>
+            </w:pPr>
+            <w:r xmlns:w="http://schemas.openxmlformats.org/wordprocessingml/2006/main" xmlns:wp="http://schemas.openxmlformats.org/drawingml/2006/wordprocessingDrawing" xmlns:r="http://schemas.openxmlformats.org/officeDocument/2006/relationships" xmlns:w14="http://schemas.microsoft.com/office/word/2010/wordml">
+              <w:rPr>
+                <w:rFonts w:ascii="Arial" w:hAnsi="Arial" w:eastAsia="Arial" w:cs="Arial"/>
+                <w:sz w:val="20"/>
+                <w:szCs w:val="20"/>
+                <w:color w:val="111111"/>
+              </w:rPr>
+              <w:t xml:space="preserve">6</w:t>
+            </w:r>
+          </w:p>
+        </w:tc>
+        <w:tc>
+          <w:tcPr>
+            <w:tcBorders/>
+            <w:shd w:val="clear" w:color="auto" w:fill="FFFFFF"/>
+            <w:tcMar>
+              <w:top w:w="0" w:type="dxa"/>
+              <w:bottom w:w="0" w:type="dxa"/>
+              <w:left w:w="0" w:type="dxa"/>
+              <w:right w:w="0" w:type="dxa"/>
+            </w:tcMar>
+            <w:vAlign w:val="center"/>
+          </w:tcPr>
+          <w:p>
+            <w:pPr>
+              <w:jc w:val="right"/>
+              <w:spacing w:after="40" w:before="40"/>
+              <w:ind w:firstLine="0" w:left="100" w:right="100"/>
+            </w:pPr>
+            <w:r xmlns:w="http://schemas.openxmlformats.org/wordprocessingml/2006/main" xmlns:wp="http://schemas.openxmlformats.org/drawingml/2006/wordprocessingDrawing" xmlns:r="http://schemas.openxmlformats.org/officeDocument/2006/relationships" xmlns:w14="http://schemas.microsoft.com/office/word/2010/wordml">
+              <w:rPr>
+                <w:rFonts w:ascii="Arial" w:hAnsi="Arial" w:eastAsia="Arial" w:cs="Arial"/>
+                <w:sz w:val="20"/>
+                <w:szCs w:val="20"/>
+                <w:color w:val="111111"/>
+              </w:rPr>
+              <w:t xml:space="preserve">0</w:t>
+            </w:r>
+          </w:p>
+        </w:tc>
+        <w:tc>
+          <w:tcPr>
+            <w:tcBorders/>
+            <w:shd w:val="clear" w:color="auto" w:fill="FFFFFF"/>
+            <w:tcMar>
+              <w:top w:w="0" w:type="dxa"/>
+              <w:bottom w:w="0" w:type="dxa"/>
+              <w:left w:w="0" w:type="dxa"/>
+              <w:right w:w="0" w:type="dxa"/>
+            </w:tcMar>
+            <w:vAlign w:val="center"/>
+          </w:tcPr>
+          <w:p>
+            <w:pPr>
+              <w:jc w:val="right"/>
+              <w:spacing w:after="40" w:before="40"/>
+              <w:ind w:firstLine="0" w:left="100" w:right="100"/>
+            </w:pPr>
+            <w:r xmlns:w="http://schemas.openxmlformats.org/wordprocessingml/2006/main" xmlns:wp="http://schemas.openxmlformats.org/drawingml/2006/wordprocessingDrawing" xmlns:r="http://schemas.openxmlformats.org/officeDocument/2006/relationships" xmlns:w14="http://schemas.microsoft.com/office/word/2010/wordml">
+              <w:rPr>
+                <w:rFonts w:ascii="Arial" w:hAnsi="Arial" w:eastAsia="Arial" w:cs="Arial"/>
+                <w:sz w:val="20"/>
+                <w:szCs w:val="20"/>
+                <w:color w:val="111111"/>
+              </w:rPr>
+              <w:t xml:space="preserve">0</w:t>
+            </w:r>
+          </w:p>
+        </w:tc>
+        <w:tc>
+          <w:tcPr>
+            <w:tcBorders/>
+            <w:shd w:val="clear" w:color="auto" w:fill="FFFFFF"/>
+            <w:tcMar>
+              <w:top w:w="0" w:type="dxa"/>
+              <w:bottom w:w="0" w:type="dxa"/>
+              <w:left w:w="0" w:type="dxa"/>
+              <w:right w:w="0" w:type="dxa"/>
+            </w:tcMar>
+            <w:vAlign w:val="center"/>
+          </w:tcPr>
+          <w:p>
+            <w:pPr>
+              <w:jc w:val="right"/>
+              <w:spacing w:after="40" w:before="40"/>
+              <w:ind w:firstLine="0" w:left="100" w:right="100"/>
+            </w:pPr>
+            <w:r xmlns:w="http://schemas.openxmlformats.org/wordprocessingml/2006/main" xmlns:wp="http://schemas.openxmlformats.org/drawingml/2006/wordprocessingDrawing" xmlns:r="http://schemas.openxmlformats.org/officeDocument/2006/relationships" xmlns:w14="http://schemas.microsoft.com/office/word/2010/wordml">
+              <w:rPr>
+                <w:rFonts w:ascii="Arial" w:hAnsi="Arial" w:eastAsia="Arial" w:cs="Arial"/>
+                <w:sz w:val="20"/>
+                <w:szCs w:val="20"/>
+                <w:color w:val="111111"/>
+              </w:rPr>
+              <w:t xml:space="preserve">0</w:t>
+            </w:r>
+          </w:p>
+        </w:tc>
+        <w:tc>
+          <w:tcPr>
+            <w:tcBorders/>
+            <w:shd w:val="clear" w:color="auto" w:fill="FFFFFF"/>
+            <w:tcMar>
+              <w:top w:w="0" w:type="dxa"/>
+              <w:bottom w:w="0" w:type="dxa"/>
+              <w:left w:w="0" w:type="dxa"/>
+              <w:right w:w="0" w:type="dxa"/>
+            </w:tcMar>
+            <w:vAlign w:val="center"/>
+          </w:tcPr>
+          <w:p>
+            <w:pPr>
+              <w:jc w:val="right"/>
+              <w:spacing w:after="40" w:before="40"/>
+              <w:ind w:firstLine="0" w:left="100" w:right="100"/>
+            </w:pPr>
+            <w:r xmlns:w="http://schemas.openxmlformats.org/wordprocessingml/2006/main" xmlns:wp="http://schemas.openxmlformats.org/drawingml/2006/wordprocessingDrawing" xmlns:r="http://schemas.openxmlformats.org/officeDocument/2006/relationships" xmlns:w14="http://schemas.microsoft.com/office/word/2010/wordml">
+              <w:rPr>
+                <w:rFonts w:ascii="Arial" w:hAnsi="Arial" w:eastAsia="Arial" w:cs="Arial"/>
+                <w:sz w:val="20"/>
+                <w:szCs w:val="20"/>
+                <w:color w:val="111111"/>
+              </w:rPr>
+              <w:t xml:space="preserve">0</w:t>
+            </w:r>
+          </w:p>
+        </w:tc>
+        <w:tc>
+          <w:tcPr>
+            <w:tcBorders/>
+            <w:shd w:val="clear" w:color="auto" w:fill="FFFFFF"/>
+            <w:tcMar>
+              <w:top w:w="0" w:type="dxa"/>
+              <w:bottom w:w="0" w:type="dxa"/>
+              <w:left w:w="0" w:type="dxa"/>
+              <w:right w:w="0" w:type="dxa"/>
+            </w:tcMar>
+            <w:vAlign w:val="center"/>
+          </w:tcPr>
+          <w:p>
+            <w:pPr>
+              <w:jc w:val="right"/>
+              <w:spacing w:after="40" w:before="40"/>
+              <w:ind w:firstLine="0" w:left="100" w:right="100"/>
+            </w:pPr>
+            <w:r xmlns:w="http://schemas.openxmlformats.org/wordprocessingml/2006/main" xmlns:wp="http://schemas.openxmlformats.org/drawingml/2006/wordprocessingDrawing" xmlns:r="http://schemas.openxmlformats.org/officeDocument/2006/relationships" xmlns:w14="http://schemas.microsoft.com/office/word/2010/wordml">
+              <w:rPr>
+                <w:rFonts w:ascii="Arial" w:hAnsi="Arial" w:eastAsia="Arial" w:cs="Arial"/>
+                <w:sz w:val="20"/>
+                <w:szCs w:val="20"/>
+                <w:color w:val="111111"/>
+              </w:rPr>
+              <w:t xml:space="preserve">8</w:t>
+            </w:r>
+          </w:p>
+        </w:tc>
+        <w:tc>
+          <w:tcPr>
+            <w:tcBorders/>
+            <w:shd w:val="clear" w:color="auto" w:fill="FFFFFF"/>
+            <w:tcMar>
+              <w:top w:w="0" w:type="dxa"/>
+              <w:bottom w:w="0" w:type="dxa"/>
+              <w:left w:w="0" w:type="dxa"/>
+              <w:right w:w="0" w:type="dxa"/>
+            </w:tcMar>
+            <w:vAlign w:val="center"/>
+          </w:tcPr>
+          <w:p>
+            <w:pPr>
+              <w:jc w:val="right"/>
+              <w:spacing w:after="40" w:before="40"/>
+              <w:ind w:firstLine="0" w:left="100" w:right="100"/>
+            </w:pPr>
+            <w:r xmlns:w="http://schemas.openxmlformats.org/wordprocessingml/2006/main" xmlns:wp="http://schemas.openxmlformats.org/drawingml/2006/wordprocessingDrawing" xmlns:r="http://schemas.openxmlformats.org/officeDocument/2006/relationships" xmlns:w14="http://schemas.microsoft.com/office/word/2010/wordml">
+              <w:rPr>
+                <w:rFonts w:ascii="Arial" w:hAnsi="Arial" w:eastAsia="Arial" w:cs="Arial"/>
+                <w:sz w:val="20"/>
+                <w:szCs w:val="20"/>
+                <w:color w:val="111111"/>
+              </w:rPr>
+              <w:t xml:space="preserve">0</w:t>
+            </w:r>
+          </w:p>
+        </w:tc>
+      </w:tr>
+      <w:tr>
+        <w:trPr>
+          <w:cantSplit/>
+          <w:trHeight w:val="360" w:hRule="exact"/>
+        </w:trPr>
+        <w:tc>
+          <w:tcPr>
+            <w:tcBorders/>
+            <w:shd w:val="clear" w:color="auto" w:fill="FFFFFF"/>
+            <w:tcMar>
+              <w:top w:w="0" w:type="dxa"/>
+              <w:bottom w:w="0" w:type="dxa"/>
+              <w:left w:w="0" w:type="dxa"/>
+              <w:right w:w="0" w:type="dxa"/>
+            </w:tcMar>
+            <w:vAlign w:val="center"/>
+          </w:tcPr>
+          <w:p>
+            <w:pPr>
+              <w:jc w:val="right"/>
+              <w:spacing w:after="40" w:before="40"/>
+              <w:ind w:firstLine="0" w:left="100" w:right="100"/>
+            </w:pPr>
+            <w:r xmlns:w="http://schemas.openxmlformats.org/wordprocessingml/2006/main" xmlns:wp="http://schemas.openxmlformats.org/drawingml/2006/wordprocessingDrawing" xmlns:r="http://schemas.openxmlformats.org/officeDocument/2006/relationships" xmlns:w14="http://schemas.microsoft.com/office/word/2010/wordml">
+              <w:rPr>
+                <w:rFonts w:ascii="Arial" w:hAnsi="Arial" w:eastAsia="Arial" w:cs="Arial"/>
+                <w:sz w:val="20"/>
+                <w:szCs w:val="20"/>
+                <w:color w:val="111111"/>
+              </w:rPr>
+              <w:t xml:space="preserve">HPTM</w:t>
+            </w:r>
+          </w:p>
+        </w:tc>
+        <w:tc>
+          <w:tcPr>
+            <w:tcBorders/>
+            <w:shd w:val="clear" w:color="auto" w:fill="FFFFFF"/>
+            <w:tcMar>
+              <w:top w:w="0" w:type="dxa"/>
+              <w:bottom w:w="0" w:type="dxa"/>
+              <w:left w:w="0" w:type="dxa"/>
+              <w:right w:w="0" w:type="dxa"/>
+            </w:tcMar>
+            <w:vAlign w:val="center"/>
+          </w:tcPr>
+          <w:p>
+            <w:pPr>
+              <w:jc w:val="right"/>
+              <w:spacing w:after="40" w:before="40"/>
+              <w:ind w:firstLine="0" w:left="100" w:right="100"/>
+            </w:pPr>
+            <w:r xmlns:w="http://schemas.openxmlformats.org/wordprocessingml/2006/main" xmlns:wp="http://schemas.openxmlformats.org/drawingml/2006/wordprocessingDrawing" xmlns:r="http://schemas.openxmlformats.org/officeDocument/2006/relationships" xmlns:w14="http://schemas.microsoft.com/office/word/2010/wordml">
+              <w:rPr>
+                <w:rFonts w:ascii="Arial" w:hAnsi="Arial" w:eastAsia="Arial" w:cs="Arial"/>
+                <w:sz w:val="20"/>
+                <w:szCs w:val="20"/>
+                <w:color w:val="111111"/>
+              </w:rPr>
+              <w:t xml:space="preserve">0</w:t>
+            </w:r>
+          </w:p>
+        </w:tc>
+        <w:tc>
+          <w:tcPr>
+            <w:tcBorders/>
+            <w:shd w:val="clear" w:color="auto" w:fill="FFFFFF"/>
+            <w:tcMar>
+              <w:top w:w="0" w:type="dxa"/>
+              <w:bottom w:w="0" w:type="dxa"/>
+              <w:left w:w="0" w:type="dxa"/>
+              <w:right w:w="0" w:type="dxa"/>
+            </w:tcMar>
+            <w:vAlign w:val="center"/>
+          </w:tcPr>
+          <w:p>
+            <w:pPr>
+              <w:jc w:val="right"/>
+              <w:spacing w:after="40" w:before="40"/>
+              <w:ind w:firstLine="0" w:left="100" w:right="100"/>
+            </w:pPr>
+            <w:r xmlns:w="http://schemas.openxmlformats.org/wordprocessingml/2006/main" xmlns:wp="http://schemas.openxmlformats.org/drawingml/2006/wordprocessingDrawing" xmlns:r="http://schemas.openxmlformats.org/officeDocument/2006/relationships" xmlns:w14="http://schemas.microsoft.com/office/word/2010/wordml">
+              <w:rPr>
+                <w:rFonts w:ascii="Arial" w:hAnsi="Arial" w:eastAsia="Arial" w:cs="Arial"/>
+                <w:sz w:val="20"/>
+                <w:szCs w:val="20"/>
+                <w:color w:val="111111"/>
+              </w:rPr>
+              <w:t xml:space="preserve">0</w:t>
+            </w:r>
+          </w:p>
+        </w:tc>
+        <w:tc>
+          <w:tcPr>
+            <w:tcBorders/>
+            <w:shd w:val="clear" w:color="auto" w:fill="FFFFFF"/>
+            <w:tcMar>
+              <w:top w:w="0" w:type="dxa"/>
+              <w:bottom w:w="0" w:type="dxa"/>
+              <w:left w:w="0" w:type="dxa"/>
+              <w:right w:w="0" w:type="dxa"/>
+            </w:tcMar>
+            <w:vAlign w:val="center"/>
+          </w:tcPr>
+          <w:p>
+            <w:pPr>
+              <w:jc w:val="right"/>
+              <w:spacing w:after="40" w:before="40"/>
+              <w:ind w:firstLine="0" w:left="100" w:right="100"/>
+            </w:pPr>
+            <w:r xmlns:w="http://schemas.openxmlformats.org/wordprocessingml/2006/main" xmlns:wp="http://schemas.openxmlformats.org/drawingml/2006/wordprocessingDrawing" xmlns:r="http://schemas.openxmlformats.org/officeDocument/2006/relationships" xmlns:w14="http://schemas.microsoft.com/office/word/2010/wordml">
+              <w:rPr>
+                <w:rFonts w:ascii="Arial" w:hAnsi="Arial" w:eastAsia="Arial" w:cs="Arial"/>
+                <w:sz w:val="20"/>
+                <w:szCs w:val="20"/>
+                <w:color w:val="111111"/>
+              </w:rPr>
+              <w:t xml:space="preserve">0</w:t>
+            </w:r>
+          </w:p>
+        </w:tc>
+        <w:tc>
+          <w:tcPr>
+            <w:tcBorders/>
+            <w:shd w:val="clear" w:color="auto" w:fill="FFFFFF"/>
+            <w:tcMar>
+              <w:top w:w="0" w:type="dxa"/>
+              <w:bottom w:w="0" w:type="dxa"/>
+              <w:left w:w="0" w:type="dxa"/>
+              <w:right w:w="0" w:type="dxa"/>
+            </w:tcMar>
+            <w:vAlign w:val="center"/>
+          </w:tcPr>
+          <w:p>
+            <w:pPr>
+              <w:jc w:val="right"/>
+              <w:spacing w:after="40" w:before="40"/>
+              <w:ind w:firstLine="0" w:left="100" w:right="100"/>
+            </w:pPr>
+            <w:r xmlns:w="http://schemas.openxmlformats.org/wordprocessingml/2006/main" xmlns:wp="http://schemas.openxmlformats.org/drawingml/2006/wordprocessingDrawing" xmlns:r="http://schemas.openxmlformats.org/officeDocument/2006/relationships" xmlns:w14="http://schemas.microsoft.com/office/word/2010/wordml">
+              <w:rPr>
+                <w:rFonts w:ascii="Arial" w:hAnsi="Arial" w:eastAsia="Arial" w:cs="Arial"/>
+                <w:sz w:val="20"/>
+                <w:szCs w:val="20"/>
+                <w:color w:val="111111"/>
+              </w:rPr>
+              <w:t xml:space="preserve">80</w:t>
+            </w:r>
+          </w:p>
+        </w:tc>
+        <w:tc>
+          <w:tcPr>
+            <w:tcBorders/>
+            <w:shd w:val="clear" w:color="auto" w:fill="FFFFFF"/>
+            <w:tcMar>
+              <w:top w:w="0" w:type="dxa"/>
+              <w:bottom w:w="0" w:type="dxa"/>
+              <w:left w:w="0" w:type="dxa"/>
+              <w:right w:w="0" w:type="dxa"/>
+            </w:tcMar>
+            <w:vAlign w:val="center"/>
+          </w:tcPr>
+          <w:p>
+            <w:pPr>
+              <w:jc w:val="right"/>
+              <w:spacing w:after="40" w:before="40"/>
+              <w:ind w:firstLine="0" w:left="100" w:right="100"/>
+            </w:pPr>
+            <w:r xmlns:w="http://schemas.openxmlformats.org/wordprocessingml/2006/main" xmlns:wp="http://schemas.openxmlformats.org/drawingml/2006/wordprocessingDrawing" xmlns:r="http://schemas.openxmlformats.org/officeDocument/2006/relationships" xmlns:w14="http://schemas.microsoft.com/office/word/2010/wordml">
+              <w:rPr>
+                <w:rFonts w:ascii="Arial" w:hAnsi="Arial" w:eastAsia="Arial" w:cs="Arial"/>
+                <w:sz w:val="20"/>
+                <w:szCs w:val="20"/>
+                <w:color w:val="111111"/>
+              </w:rPr>
+              <w:t xml:space="preserve">0</w:t>
+            </w:r>
+          </w:p>
+        </w:tc>
+        <w:tc>
+          <w:tcPr>
+            <w:tcBorders/>
+            <w:shd w:val="clear" w:color="auto" w:fill="FFFFFF"/>
+            <w:tcMar>
+              <w:top w:w="0" w:type="dxa"/>
+              <w:bottom w:w="0" w:type="dxa"/>
+              <w:left w:w="0" w:type="dxa"/>
+              <w:right w:w="0" w:type="dxa"/>
+            </w:tcMar>
+            <w:vAlign w:val="center"/>
+          </w:tcPr>
+          <w:p>
+            <w:pPr>
+              <w:jc w:val="right"/>
+              <w:spacing w:after="40" w:before="40"/>
+              <w:ind w:firstLine="0" w:left="100" w:right="100"/>
+            </w:pPr>
+            <w:r xmlns:w="http://schemas.openxmlformats.org/wordprocessingml/2006/main" xmlns:wp="http://schemas.openxmlformats.org/drawingml/2006/wordprocessingDrawing" xmlns:r="http://schemas.openxmlformats.org/officeDocument/2006/relationships" xmlns:w14="http://schemas.microsoft.com/office/word/2010/wordml">
+              <w:rPr>
+                <w:rFonts w:ascii="Arial" w:hAnsi="Arial" w:eastAsia="Arial" w:cs="Arial"/>
+                <w:sz w:val="20"/>
+                <w:szCs w:val="20"/>
+                <w:color w:val="111111"/>
+              </w:rPr>
+              <w:t xml:space="preserve">0</w:t>
+            </w:r>
+          </w:p>
+        </w:tc>
+        <w:tc>
+          <w:tcPr>
+            <w:tcBorders/>
+            <w:shd w:val="clear" w:color="auto" w:fill="FFFFFF"/>
+            <w:tcMar>
+              <w:top w:w="0" w:type="dxa"/>
+              <w:bottom w:w="0" w:type="dxa"/>
+              <w:left w:w="0" w:type="dxa"/>
+              <w:right w:w="0" w:type="dxa"/>
+            </w:tcMar>
+            <w:vAlign w:val="center"/>
+          </w:tcPr>
+          <w:p>
+            <w:pPr>
+              <w:jc w:val="right"/>
+              <w:spacing w:after="40" w:before="40"/>
+              <w:ind w:firstLine="0" w:left="100" w:right="100"/>
+            </w:pPr>
+            <w:r xmlns:w="http://schemas.openxmlformats.org/wordprocessingml/2006/main" xmlns:wp="http://schemas.openxmlformats.org/drawingml/2006/wordprocessingDrawing" xmlns:r="http://schemas.openxmlformats.org/officeDocument/2006/relationships" xmlns:w14="http://schemas.microsoft.com/office/word/2010/wordml">
+              <w:rPr>
+                <w:rFonts w:ascii="Arial" w:hAnsi="Arial" w:eastAsia="Arial" w:cs="Arial"/>
+                <w:sz w:val="20"/>
+                <w:szCs w:val="20"/>
+                <w:color w:val="111111"/>
+              </w:rPr>
+              <w:t xml:space="preserve">0</w:t>
+            </w:r>
+          </w:p>
+        </w:tc>
+        <w:tc>
+          <w:tcPr>
+            <w:tcBorders/>
+            <w:shd w:val="clear" w:color="auto" w:fill="FFFFFF"/>
+            <w:tcMar>
+              <w:top w:w="0" w:type="dxa"/>
+              <w:bottom w:w="0" w:type="dxa"/>
+              <w:left w:w="0" w:type="dxa"/>
+              <w:right w:w="0" w:type="dxa"/>
+            </w:tcMar>
+            <w:vAlign w:val="center"/>
+          </w:tcPr>
+          <w:p>
+            <w:pPr>
+              <w:jc w:val="right"/>
+              <w:spacing w:after="40" w:before="40"/>
+              <w:ind w:firstLine="0" w:left="100" w:right="100"/>
+            </w:pPr>
+            <w:r xmlns:w="http://schemas.openxmlformats.org/wordprocessingml/2006/main" xmlns:wp="http://schemas.openxmlformats.org/drawingml/2006/wordprocessingDrawing" xmlns:r="http://schemas.openxmlformats.org/officeDocument/2006/relationships" xmlns:w14="http://schemas.microsoft.com/office/word/2010/wordml">
+              <w:rPr>
+                <w:rFonts w:ascii="Arial" w:hAnsi="Arial" w:eastAsia="Arial" w:cs="Arial"/>
+                <w:sz w:val="20"/>
+                <w:szCs w:val="20"/>
+                <w:color w:val="111111"/>
+              </w:rPr>
+              <w:t xml:space="preserve">0</w:t>
+            </w:r>
+          </w:p>
+        </w:tc>
+        <w:tc>
+          <w:tcPr>
+            <w:tcBorders/>
+            <w:shd w:val="clear" w:color="auto" w:fill="FFFFFF"/>
+            <w:tcMar>
+              <w:top w:w="0" w:type="dxa"/>
+              <w:bottom w:w="0" w:type="dxa"/>
+              <w:left w:w="0" w:type="dxa"/>
+              <w:right w:w="0" w:type="dxa"/>
+            </w:tcMar>
+            <w:vAlign w:val="center"/>
+          </w:tcPr>
+          <w:p>
+            <w:pPr>
+              <w:jc w:val="right"/>
+              <w:spacing w:after="40" w:before="40"/>
+              <w:ind w:firstLine="0" w:left="100" w:right="100"/>
+            </w:pPr>
+            <w:r xmlns:w="http://schemas.openxmlformats.org/wordprocessingml/2006/main" xmlns:wp="http://schemas.openxmlformats.org/drawingml/2006/wordprocessingDrawing" xmlns:r="http://schemas.openxmlformats.org/officeDocument/2006/relationships" xmlns:w14="http://schemas.microsoft.com/office/word/2010/wordml">
+              <w:rPr>
+                <w:rFonts w:ascii="Arial" w:hAnsi="Arial" w:eastAsia="Arial" w:cs="Arial"/>
+                <w:sz w:val="20"/>
+                <w:szCs w:val="20"/>
+                <w:color w:val="111111"/>
+              </w:rPr>
+              <w:t xml:space="preserve">80</w:t>
+            </w:r>
+          </w:p>
+        </w:tc>
+        <w:tc>
+          <w:tcPr>
+            <w:tcBorders/>
+            <w:shd w:val="clear" w:color="auto" w:fill="FFFFFF"/>
+            <w:tcMar>
+              <w:top w:w="0" w:type="dxa"/>
+              <w:bottom w:w="0" w:type="dxa"/>
+              <w:left w:w="0" w:type="dxa"/>
+              <w:right w:w="0" w:type="dxa"/>
+            </w:tcMar>
+            <w:vAlign w:val="center"/>
+          </w:tcPr>
+          <w:p>
+            <w:pPr>
+              <w:jc w:val="right"/>
+              <w:spacing w:after="40" w:before="40"/>
+              <w:ind w:firstLine="0" w:left="100" w:right="100"/>
+            </w:pPr>
+            <w:r xmlns:w="http://schemas.openxmlformats.org/wordprocessingml/2006/main" xmlns:wp="http://schemas.openxmlformats.org/drawingml/2006/wordprocessingDrawing" xmlns:r="http://schemas.openxmlformats.org/officeDocument/2006/relationships" xmlns:w14="http://schemas.microsoft.com/office/word/2010/wordml">
+              <w:rPr>
+                <w:rFonts w:ascii="Arial" w:hAnsi="Arial" w:eastAsia="Arial" w:cs="Arial"/>
+                <w:sz w:val="20"/>
+                <w:szCs w:val="20"/>
+                <w:color w:val="111111"/>
+              </w:rPr>
+              <w:t xml:space="preserve">0</w:t>
+            </w:r>
+          </w:p>
+        </w:tc>
+      </w:tr>
+      <w:tr>
+        <w:trPr>
+          <w:cantSplit/>
+          <w:trHeight w:val="360" w:hRule="exact"/>
+        </w:trPr>
+        <w:tc>
+          <w:tcPr>
+            <w:tcBorders/>
+            <w:shd w:val="clear" w:color="auto" w:fill="FFFFFF"/>
+            <w:tcMar>
+              <w:top w:w="0" w:type="dxa"/>
+              <w:bottom w:w="0" w:type="dxa"/>
+              <w:left w:w="0" w:type="dxa"/>
+              <w:right w:w="0" w:type="dxa"/>
+            </w:tcMar>
+            <w:vAlign w:val="center"/>
+          </w:tcPr>
+          <w:p>
+            <w:pPr>
+              <w:jc w:val="right"/>
+              <w:spacing w:after="40" w:before="40"/>
+              <w:ind w:firstLine="0" w:left="100" w:right="100"/>
+            </w:pPr>
+            <w:r xmlns:w="http://schemas.openxmlformats.org/wordprocessingml/2006/main" xmlns:wp="http://schemas.openxmlformats.org/drawingml/2006/wordprocessingDrawing" xmlns:r="http://schemas.openxmlformats.org/officeDocument/2006/relationships" xmlns:w14="http://schemas.microsoft.com/office/word/2010/wordml">
+              <w:rPr>
+                <w:rFonts w:ascii="Arial" w:hAnsi="Arial" w:eastAsia="Arial" w:cs="Arial"/>
+                <w:sz w:val="20"/>
+                <w:szCs w:val="20"/>
+                <w:color w:val="111111"/>
+              </w:rPr>
+              <w:t xml:space="preserve">HR</w:t>
+            </w:r>
+          </w:p>
+        </w:tc>
+        <w:tc>
+          <w:tcPr>
+            <w:tcBorders/>
+            <w:shd w:val="clear" w:color="auto" w:fill="FFFFFF"/>
+            <w:tcMar>
+              <w:top w:w="0" w:type="dxa"/>
+              <w:bottom w:w="0" w:type="dxa"/>
+              <w:left w:w="0" w:type="dxa"/>
+              <w:right w:w="0" w:type="dxa"/>
+            </w:tcMar>
+            <w:vAlign w:val="center"/>
+          </w:tcPr>
+          <w:p>
+            <w:pPr>
+              <w:jc w:val="right"/>
+              <w:spacing w:after="40" w:before="40"/>
+              <w:ind w:firstLine="0" w:left="100" w:right="100"/>
+            </w:pPr>
+            <w:r xmlns:w="http://schemas.openxmlformats.org/wordprocessingml/2006/main" xmlns:wp="http://schemas.openxmlformats.org/drawingml/2006/wordprocessingDrawing" xmlns:r="http://schemas.openxmlformats.org/officeDocument/2006/relationships" xmlns:w14="http://schemas.microsoft.com/office/word/2010/wordml">
+              <w:rPr>
+                <w:rFonts w:ascii="Arial" w:hAnsi="Arial" w:eastAsia="Arial" w:cs="Arial"/>
+                <w:sz w:val="20"/>
+                <w:szCs w:val="20"/>
+                <w:color w:val="111111"/>
+              </w:rPr>
+              <w:t xml:space="preserve">57</w:t>
+            </w:r>
+          </w:p>
+        </w:tc>
+        <w:tc>
+          <w:tcPr>
+            <w:tcBorders/>
+            <w:shd w:val="clear" w:color="auto" w:fill="FFFFFF"/>
+            <w:tcMar>
+              <w:top w:w="0" w:type="dxa"/>
+              <w:bottom w:w="0" w:type="dxa"/>
+              <w:left w:w="0" w:type="dxa"/>
+              <w:right w:w="0" w:type="dxa"/>
+            </w:tcMar>
+            <w:vAlign w:val="center"/>
+          </w:tcPr>
+          <w:p>
+            <w:pPr>
+              <w:jc w:val="right"/>
+              <w:spacing w:after="40" w:before="40"/>
+              <w:ind w:firstLine="0" w:left="100" w:right="100"/>
+            </w:pPr>
+            <w:r xmlns:w="http://schemas.openxmlformats.org/wordprocessingml/2006/main" xmlns:wp="http://schemas.openxmlformats.org/drawingml/2006/wordprocessingDrawing" xmlns:r="http://schemas.openxmlformats.org/officeDocument/2006/relationships" xmlns:w14="http://schemas.microsoft.com/office/word/2010/wordml">
+              <w:rPr>
+                <w:rFonts w:ascii="Arial" w:hAnsi="Arial" w:eastAsia="Arial" w:cs="Arial"/>
+                <w:sz w:val="20"/>
+                <w:szCs w:val="20"/>
+                <w:color w:val="111111"/>
+              </w:rPr>
+              <w:t xml:space="preserve">1</w:t>
+            </w:r>
+          </w:p>
+        </w:tc>
+        <w:tc>
+          <w:tcPr>
+            <w:tcBorders/>
+            <w:shd w:val="clear" w:color="auto" w:fill="FFFFFF"/>
+            <w:tcMar>
+              <w:top w:w="0" w:type="dxa"/>
+              <w:bottom w:w="0" w:type="dxa"/>
+              <w:left w:w="0" w:type="dxa"/>
+              <w:right w:w="0" w:type="dxa"/>
+            </w:tcMar>
+            <w:vAlign w:val="center"/>
+          </w:tcPr>
+          <w:p>
+            <w:pPr>
+              <w:jc w:val="right"/>
+              <w:spacing w:after="40" w:before="40"/>
+              <w:ind w:firstLine="0" w:left="100" w:right="100"/>
+            </w:pPr>
+            <w:r xmlns:w="http://schemas.openxmlformats.org/wordprocessingml/2006/main" xmlns:wp="http://schemas.openxmlformats.org/drawingml/2006/wordprocessingDrawing" xmlns:r="http://schemas.openxmlformats.org/officeDocument/2006/relationships" xmlns:w14="http://schemas.microsoft.com/office/word/2010/wordml">
+              <w:rPr>
+                <w:rFonts w:ascii="Arial" w:hAnsi="Arial" w:eastAsia="Arial" w:cs="Arial"/>
+                <w:sz w:val="20"/>
+                <w:szCs w:val="20"/>
+                <w:color w:val="111111"/>
+              </w:rPr>
+              <w:t xml:space="preserve">42</w:t>
+            </w:r>
+          </w:p>
+        </w:tc>
+        <w:tc>
+          <w:tcPr>
+            <w:tcBorders/>
+            <w:shd w:val="clear" w:color="auto" w:fill="FFFFFF"/>
+            <w:tcMar>
+              <w:top w:w="0" w:type="dxa"/>
+              <w:bottom w:w="0" w:type="dxa"/>
+              <w:left w:w="0" w:type="dxa"/>
+              <w:right w:w="0" w:type="dxa"/>
+            </w:tcMar>
+            <w:vAlign w:val="center"/>
+          </w:tcPr>
+          <w:p>
+            <w:pPr>
+              <w:jc w:val="right"/>
+              <w:spacing w:after="40" w:before="40"/>
+              <w:ind w:firstLine="0" w:left="100" w:right="100"/>
+            </w:pPr>
+            <w:r xmlns:w="http://schemas.openxmlformats.org/wordprocessingml/2006/main" xmlns:wp="http://schemas.openxmlformats.org/drawingml/2006/wordprocessingDrawing" xmlns:r="http://schemas.openxmlformats.org/officeDocument/2006/relationships" xmlns:w14="http://schemas.microsoft.com/office/word/2010/wordml">
+              <w:rPr>
+                <w:rFonts w:ascii="Arial" w:hAnsi="Arial" w:eastAsia="Arial" w:cs="Arial"/>
+                <w:sz w:val="20"/>
+                <w:szCs w:val="20"/>
+                <w:color w:val="111111"/>
+              </w:rPr>
+              <w:t xml:space="preserve">3</w:t>
+            </w:r>
+          </w:p>
+        </w:tc>
+        <w:tc>
+          <w:tcPr>
+            <w:tcBorders/>
+            <w:shd w:val="clear" w:color="auto" w:fill="FFFFFF"/>
+            <w:tcMar>
+              <w:top w:w="0" w:type="dxa"/>
+              <w:bottom w:w="0" w:type="dxa"/>
+              <w:left w:w="0" w:type="dxa"/>
+              <w:right w:w="0" w:type="dxa"/>
+            </w:tcMar>
+            <w:vAlign w:val="center"/>
+          </w:tcPr>
+          <w:p>
+            <w:pPr>
+              <w:jc w:val="right"/>
+              <w:spacing w:after="40" w:before="40"/>
+              <w:ind w:firstLine="0" w:left="100" w:right="100"/>
+            </w:pPr>
+            <w:r xmlns:w="http://schemas.openxmlformats.org/wordprocessingml/2006/main" xmlns:wp="http://schemas.openxmlformats.org/drawingml/2006/wordprocessingDrawing" xmlns:r="http://schemas.openxmlformats.org/officeDocument/2006/relationships" xmlns:w14="http://schemas.microsoft.com/office/word/2010/wordml">
+              <w:rPr>
+                <w:rFonts w:ascii="Arial" w:hAnsi="Arial" w:eastAsia="Arial" w:cs="Arial"/>
+                <w:sz w:val="20"/>
+                <w:szCs w:val="20"/>
+                <w:color w:val="111111"/>
+              </w:rPr>
+              <w:t xml:space="preserve">2</w:t>
+            </w:r>
+          </w:p>
+        </w:tc>
+        <w:tc>
+          <w:tcPr>
+            <w:tcBorders/>
+            <w:shd w:val="clear" w:color="auto" w:fill="FFFFFF"/>
+            <w:tcMar>
+              <w:top w:w="0" w:type="dxa"/>
+              <w:bottom w:w="0" w:type="dxa"/>
+              <w:left w:w="0" w:type="dxa"/>
+              <w:right w:w="0" w:type="dxa"/>
+            </w:tcMar>
+            <w:vAlign w:val="center"/>
+          </w:tcPr>
+          <w:p>
+            <w:pPr>
+              <w:jc w:val="right"/>
+              <w:spacing w:after="40" w:before="40"/>
+              <w:ind w:firstLine="0" w:left="100" w:right="100"/>
+            </w:pPr>
+            <w:r xmlns:w="http://schemas.openxmlformats.org/wordprocessingml/2006/main" xmlns:wp="http://schemas.openxmlformats.org/drawingml/2006/wordprocessingDrawing" xmlns:r="http://schemas.openxmlformats.org/officeDocument/2006/relationships" xmlns:w14="http://schemas.microsoft.com/office/word/2010/wordml">
+              <w:rPr>
+                <w:rFonts w:ascii="Arial" w:hAnsi="Arial" w:eastAsia="Arial" w:cs="Arial"/>
+                <w:sz w:val="20"/>
+                <w:szCs w:val="20"/>
+                <w:color w:val="111111"/>
+              </w:rPr>
+              <w:t xml:space="preserve">7</w:t>
+            </w:r>
+          </w:p>
+        </w:tc>
+        <w:tc>
+          <w:tcPr>
+            <w:tcBorders/>
+            <w:shd w:val="clear" w:color="auto" w:fill="FFFFFF"/>
+            <w:tcMar>
+              <w:top w:w="0" w:type="dxa"/>
+              <w:bottom w:w="0" w:type="dxa"/>
+              <w:left w:w="0" w:type="dxa"/>
+              <w:right w:w="0" w:type="dxa"/>
+            </w:tcMar>
+            <w:vAlign w:val="center"/>
+          </w:tcPr>
+          <w:p>
+            <w:pPr>
+              <w:jc w:val="right"/>
+              <w:spacing w:after="40" w:before="40"/>
+              <w:ind w:firstLine="0" w:left="100" w:right="100"/>
+            </w:pPr>
+            <w:r xmlns:w="http://schemas.openxmlformats.org/wordprocessingml/2006/main" xmlns:wp="http://schemas.openxmlformats.org/drawingml/2006/wordprocessingDrawing" xmlns:r="http://schemas.openxmlformats.org/officeDocument/2006/relationships" xmlns:w14="http://schemas.microsoft.com/office/word/2010/wordml">
+              <w:rPr>
+                <w:rFonts w:ascii="Arial" w:hAnsi="Arial" w:eastAsia="Arial" w:cs="Arial"/>
+                <w:sz w:val="20"/>
+                <w:szCs w:val="20"/>
+                <w:color w:val="111111"/>
+              </w:rPr>
+              <w:t xml:space="preserve">0</w:t>
+            </w:r>
+          </w:p>
+        </w:tc>
+        <w:tc>
+          <w:tcPr>
+            <w:tcBorders/>
+            <w:shd w:val="clear" w:color="auto" w:fill="FFFFFF"/>
+            <w:tcMar>
+              <w:top w:w="0" w:type="dxa"/>
+              <w:bottom w:w="0" w:type="dxa"/>
+              <w:left w:w="0" w:type="dxa"/>
+              <w:right w:w="0" w:type="dxa"/>
+            </w:tcMar>
+            <w:vAlign w:val="center"/>
+          </w:tcPr>
+          <w:p>
+            <w:pPr>
+              <w:jc w:val="right"/>
+              <w:spacing w:after="40" w:before="40"/>
+              <w:ind w:firstLine="0" w:left="100" w:right="100"/>
+            </w:pPr>
+            <w:r xmlns:w="http://schemas.openxmlformats.org/wordprocessingml/2006/main" xmlns:wp="http://schemas.openxmlformats.org/drawingml/2006/wordprocessingDrawing" xmlns:r="http://schemas.openxmlformats.org/officeDocument/2006/relationships" xmlns:w14="http://schemas.microsoft.com/office/word/2010/wordml">
+              <w:rPr>
+                <w:rFonts w:ascii="Arial" w:hAnsi="Arial" w:eastAsia="Arial" w:cs="Arial"/>
+                <w:sz w:val="20"/>
+                <w:szCs w:val="20"/>
+                <w:color w:val="111111"/>
+              </w:rPr>
+              <w:t xml:space="preserve">2</w:t>
+            </w:r>
+          </w:p>
+        </w:tc>
+        <w:tc>
+          <w:tcPr>
+            <w:tcBorders/>
+            <w:shd w:val="clear" w:color="auto" w:fill="FFFFFF"/>
+            <w:tcMar>
+              <w:top w:w="0" w:type="dxa"/>
+              <w:bottom w:w="0" w:type="dxa"/>
+              <w:left w:w="0" w:type="dxa"/>
+              <w:right w:w="0" w:type="dxa"/>
+            </w:tcMar>
+            <w:vAlign w:val="center"/>
+          </w:tcPr>
+          <w:p>
+            <w:pPr>
+              <w:jc w:val="right"/>
+              <w:spacing w:after="40" w:before="40"/>
+              <w:ind w:firstLine="0" w:left="100" w:right="100"/>
+            </w:pPr>
+            <w:r xmlns:w="http://schemas.openxmlformats.org/wordprocessingml/2006/main" xmlns:wp="http://schemas.openxmlformats.org/drawingml/2006/wordprocessingDrawing" xmlns:r="http://schemas.openxmlformats.org/officeDocument/2006/relationships" xmlns:w14="http://schemas.microsoft.com/office/word/2010/wordml">
+              <w:rPr>
+                <w:rFonts w:ascii="Arial" w:hAnsi="Arial" w:eastAsia="Arial" w:cs="Arial"/>
+                <w:sz w:val="20"/>
+                <w:szCs w:val="20"/>
+                <w:color w:val="111111"/>
+              </w:rPr>
+              <w:t xml:space="preserve">88</w:t>
+            </w:r>
+          </w:p>
+        </w:tc>
+        <w:tc>
+          <w:tcPr>
+            <w:tcBorders/>
+            <w:shd w:val="clear" w:color="auto" w:fill="FFFFFF"/>
+            <w:tcMar>
+              <w:top w:w="0" w:type="dxa"/>
+              <w:bottom w:w="0" w:type="dxa"/>
+              <w:left w:w="0" w:type="dxa"/>
+              <w:right w:w="0" w:type="dxa"/>
+            </w:tcMar>
+            <w:vAlign w:val="center"/>
+          </w:tcPr>
+          <w:p>
+            <w:pPr>
+              <w:jc w:val="right"/>
+              <w:spacing w:after="40" w:before="40"/>
+              <w:ind w:firstLine="0" w:left="100" w:right="100"/>
+            </w:pPr>
+            <w:r xmlns:w="http://schemas.openxmlformats.org/wordprocessingml/2006/main" xmlns:wp="http://schemas.openxmlformats.org/drawingml/2006/wordprocessingDrawing" xmlns:r="http://schemas.openxmlformats.org/officeDocument/2006/relationships" xmlns:w14="http://schemas.microsoft.com/office/word/2010/wordml">
+              <w:rPr>
+                <w:rFonts w:ascii="Arial" w:hAnsi="Arial" w:eastAsia="Arial" w:cs="Arial"/>
+                <w:sz w:val="20"/>
+                <w:szCs w:val="20"/>
+                <w:color w:val="111111"/>
+              </w:rPr>
+              <w:t xml:space="preserve">8</w:t>
+            </w:r>
+          </w:p>
+        </w:tc>
+      </w:tr>
+      <w:tr>
+        <w:trPr>
+          <w:cantSplit/>
+          <w:trHeight w:val="360" w:hRule="exact"/>
+        </w:trPr>
+        <w:tc>
+          <w:tcPr>
+            <w:tcBorders/>
+            <w:shd w:val="clear" w:color="auto" w:fill="FFFFFF"/>
+            <w:tcMar>
+              <w:top w:w="0" w:type="dxa"/>
+              <w:bottom w:w="0" w:type="dxa"/>
+              <w:left w:w="0" w:type="dxa"/>
+              <w:right w:w="0" w:type="dxa"/>
+            </w:tcMar>
+            <w:vAlign w:val="center"/>
+          </w:tcPr>
+          <w:p>
+            <w:pPr>
+              <w:jc w:val="right"/>
+              <w:spacing w:after="40" w:before="40"/>
+              <w:ind w:firstLine="0" w:left="100" w:right="100"/>
+            </w:pPr>
+            <w:r xmlns:w="http://schemas.openxmlformats.org/wordprocessingml/2006/main" xmlns:wp="http://schemas.openxmlformats.org/drawingml/2006/wordprocessingDrawing" xmlns:r="http://schemas.openxmlformats.org/officeDocument/2006/relationships" xmlns:w14="http://schemas.microsoft.com/office/word/2010/wordml">
+              <w:rPr>
+                <w:rFonts w:ascii="Arial" w:hAnsi="Arial" w:eastAsia="Arial" w:cs="Arial"/>
+                <w:sz w:val="20"/>
+                <w:szCs w:val="20"/>
+                <w:color w:val="111111"/>
+              </w:rPr>
+              <w:t xml:space="preserve">SHB</w:t>
+            </w:r>
+          </w:p>
+        </w:tc>
+        <w:tc>
+          <w:tcPr>
+            <w:tcBorders/>
+            <w:shd w:val="clear" w:color="auto" w:fill="FFFFFF"/>
+            <w:tcMar>
+              <w:top w:w="0" w:type="dxa"/>
+              <w:bottom w:w="0" w:type="dxa"/>
+              <w:left w:w="0" w:type="dxa"/>
+              <w:right w:w="0" w:type="dxa"/>
+            </w:tcMar>
+            <w:vAlign w:val="center"/>
+          </w:tcPr>
+          <w:p>
+            <w:pPr>
+              <w:jc w:val="right"/>
+              <w:spacing w:after="40" w:before="40"/>
+              <w:ind w:firstLine="0" w:left="100" w:right="100"/>
+            </w:pPr>
+            <w:r xmlns:w="http://schemas.openxmlformats.org/wordprocessingml/2006/main" xmlns:wp="http://schemas.openxmlformats.org/drawingml/2006/wordprocessingDrawing" xmlns:r="http://schemas.openxmlformats.org/officeDocument/2006/relationships" xmlns:w14="http://schemas.microsoft.com/office/word/2010/wordml">
+              <w:rPr>
+                <w:rFonts w:ascii="Arial" w:hAnsi="Arial" w:eastAsia="Arial" w:cs="Arial"/>
+                <w:sz w:val="20"/>
+                <w:szCs w:val="20"/>
+                <w:color w:val="111111"/>
+              </w:rPr>
+              <w:t xml:space="preserve">0</w:t>
+            </w:r>
+          </w:p>
+        </w:tc>
+        <w:tc>
+          <w:tcPr>
+            <w:tcBorders/>
+            <w:shd w:val="clear" w:color="auto" w:fill="FFFFFF"/>
+            <w:tcMar>
+              <w:top w:w="0" w:type="dxa"/>
+              <w:bottom w:w="0" w:type="dxa"/>
+              <w:left w:w="0" w:type="dxa"/>
+              <w:right w:w="0" w:type="dxa"/>
+            </w:tcMar>
+            <w:vAlign w:val="center"/>
+          </w:tcPr>
+          <w:p>
+            <w:pPr>
+              <w:jc w:val="right"/>
+              <w:spacing w:after="40" w:before="40"/>
+              <w:ind w:firstLine="0" w:left="100" w:right="100"/>
+            </w:pPr>
+            <w:r xmlns:w="http://schemas.openxmlformats.org/wordprocessingml/2006/main" xmlns:wp="http://schemas.openxmlformats.org/drawingml/2006/wordprocessingDrawing" xmlns:r="http://schemas.openxmlformats.org/officeDocument/2006/relationships" xmlns:w14="http://schemas.microsoft.com/office/word/2010/wordml">
+              <w:rPr>
+                <w:rFonts w:ascii="Arial" w:hAnsi="Arial" w:eastAsia="Arial" w:cs="Arial"/>
+                <w:sz w:val="20"/>
+                <w:szCs w:val="20"/>
+                <w:color w:val="111111"/>
+              </w:rPr>
+              <w:t xml:space="preserve">27</w:t>
+            </w:r>
+          </w:p>
+        </w:tc>
+        <w:tc>
+          <w:tcPr>
+            <w:tcBorders/>
+            <w:shd w:val="clear" w:color="auto" w:fill="FFFFFF"/>
+            <w:tcMar>
+              <w:top w:w="0" w:type="dxa"/>
+              <w:bottom w:w="0" w:type="dxa"/>
+              <w:left w:w="0" w:type="dxa"/>
+              <w:right w:w="0" w:type="dxa"/>
+            </w:tcMar>
+            <w:vAlign w:val="center"/>
+          </w:tcPr>
+          <w:p>
+            <w:pPr>
+              <w:jc w:val="right"/>
+              <w:spacing w:after="40" w:before="40"/>
+              <w:ind w:firstLine="0" w:left="100" w:right="100"/>
+            </w:pPr>
+            <w:r xmlns:w="http://schemas.openxmlformats.org/wordprocessingml/2006/main" xmlns:wp="http://schemas.openxmlformats.org/drawingml/2006/wordprocessingDrawing" xmlns:r="http://schemas.openxmlformats.org/officeDocument/2006/relationships" xmlns:w14="http://schemas.microsoft.com/office/word/2010/wordml">
+              <w:rPr>
+                <w:rFonts w:ascii="Arial" w:hAnsi="Arial" w:eastAsia="Arial" w:cs="Arial"/>
+                <w:sz w:val="20"/>
+                <w:szCs w:val="20"/>
+                <w:color w:val="111111"/>
+              </w:rPr>
+              <w:t xml:space="preserve">0</w:t>
+            </w:r>
+          </w:p>
+        </w:tc>
+        <w:tc>
+          <w:tcPr>
+            <w:tcBorders/>
+            <w:shd w:val="clear" w:color="auto" w:fill="FFFFFF"/>
+            <w:tcMar>
+              <w:top w:w="0" w:type="dxa"/>
+              <w:bottom w:w="0" w:type="dxa"/>
+              <w:left w:w="0" w:type="dxa"/>
+              <w:right w:w="0" w:type="dxa"/>
+            </w:tcMar>
+            <w:vAlign w:val="center"/>
+          </w:tcPr>
+          <w:p>
+            <w:pPr>
+              <w:jc w:val="right"/>
+              <w:spacing w:after="40" w:before="40"/>
+              <w:ind w:firstLine="0" w:left="100" w:right="100"/>
+            </w:pPr>
+            <w:r xmlns:w="http://schemas.openxmlformats.org/wordprocessingml/2006/main" xmlns:wp="http://schemas.openxmlformats.org/drawingml/2006/wordprocessingDrawing" xmlns:r="http://schemas.openxmlformats.org/officeDocument/2006/relationships" xmlns:w14="http://schemas.microsoft.com/office/word/2010/wordml">
+              <w:rPr>
+                <w:rFonts w:ascii="Arial" w:hAnsi="Arial" w:eastAsia="Arial" w:cs="Arial"/>
+                <w:sz w:val="20"/>
+                <w:szCs w:val="20"/>
+                <w:color w:val="111111"/>
+              </w:rPr>
+              <w:t xml:space="preserve">0</w:t>
+            </w:r>
+          </w:p>
+        </w:tc>
+        <w:tc>
+          <w:tcPr>
+            <w:tcBorders/>
+            <w:shd w:val="clear" w:color="auto" w:fill="FFFFFF"/>
+            <w:tcMar>
+              <w:top w:w="0" w:type="dxa"/>
+              <w:bottom w:w="0" w:type="dxa"/>
+              <w:left w:w="0" w:type="dxa"/>
+              <w:right w:w="0" w:type="dxa"/>
+            </w:tcMar>
+            <w:vAlign w:val="center"/>
+          </w:tcPr>
+          <w:p>
+            <w:pPr>
+              <w:jc w:val="right"/>
+              <w:spacing w:after="40" w:before="40"/>
+              <w:ind w:firstLine="0" w:left="100" w:right="100"/>
+            </w:pPr>
+            <w:r xmlns:w="http://schemas.openxmlformats.org/wordprocessingml/2006/main" xmlns:wp="http://schemas.openxmlformats.org/drawingml/2006/wordprocessingDrawing" xmlns:r="http://schemas.openxmlformats.org/officeDocument/2006/relationships" xmlns:w14="http://schemas.microsoft.com/office/word/2010/wordml">
+              <w:rPr>
+                <w:rFonts w:ascii="Arial" w:hAnsi="Arial" w:eastAsia="Arial" w:cs="Arial"/>
+                <w:sz w:val="20"/>
+                <w:szCs w:val="20"/>
+                <w:color w:val="111111"/>
+              </w:rPr>
+              <w:t xml:space="preserve">0</w:t>
+            </w:r>
+          </w:p>
+        </w:tc>
+        <w:tc>
+          <w:tcPr>
+            <w:tcBorders/>
+            <w:shd w:val="clear" w:color="auto" w:fill="FFFFFF"/>
+            <w:tcMar>
+              <w:top w:w="0" w:type="dxa"/>
+              <w:bottom w:w="0" w:type="dxa"/>
+              <w:left w:w="0" w:type="dxa"/>
+              <w:right w:w="0" w:type="dxa"/>
+            </w:tcMar>
+            <w:vAlign w:val="center"/>
+          </w:tcPr>
+          <w:p>
+            <w:pPr>
+              <w:jc w:val="right"/>
+              <w:spacing w:after="40" w:before="40"/>
+              <w:ind w:firstLine="0" w:left="100" w:right="100"/>
+            </w:pPr>
+            <w:r xmlns:w="http://schemas.openxmlformats.org/wordprocessingml/2006/main" xmlns:wp="http://schemas.openxmlformats.org/drawingml/2006/wordprocessingDrawing" xmlns:r="http://schemas.openxmlformats.org/officeDocument/2006/relationships" xmlns:w14="http://schemas.microsoft.com/office/word/2010/wordml">
+              <w:rPr>
+                <w:rFonts w:ascii="Arial" w:hAnsi="Arial" w:eastAsia="Arial" w:cs="Arial"/>
+                <w:sz w:val="20"/>
+                <w:szCs w:val="20"/>
+                <w:color w:val="111111"/>
+              </w:rPr>
+              <w:t xml:space="preserve">0</w:t>
+            </w:r>
+          </w:p>
+        </w:tc>
+        <w:tc>
+          <w:tcPr>
+            <w:tcBorders/>
+            <w:shd w:val="clear" w:color="auto" w:fill="FFFFFF"/>
+            <w:tcMar>
+              <w:top w:w="0" w:type="dxa"/>
+              <w:bottom w:w="0" w:type="dxa"/>
+              <w:left w:w="0" w:type="dxa"/>
+              <w:right w:w="0" w:type="dxa"/>
+            </w:tcMar>
+            <w:vAlign w:val="center"/>
+          </w:tcPr>
+          <w:p>
+            <w:pPr>
+              <w:jc w:val="right"/>
+              <w:spacing w:after="40" w:before="40"/>
+              <w:ind w:firstLine="0" w:left="100" w:right="100"/>
+            </w:pPr>
+            <w:r xmlns:w="http://schemas.openxmlformats.org/wordprocessingml/2006/main" xmlns:wp="http://schemas.openxmlformats.org/drawingml/2006/wordprocessingDrawing" xmlns:r="http://schemas.openxmlformats.org/officeDocument/2006/relationships" xmlns:w14="http://schemas.microsoft.com/office/word/2010/wordml">
+              <w:rPr>
+                <w:rFonts w:ascii="Arial" w:hAnsi="Arial" w:eastAsia="Arial" w:cs="Arial"/>
+                <w:sz w:val="20"/>
+                <w:szCs w:val="20"/>
+                <w:color w:val="111111"/>
+              </w:rPr>
+              <w:t xml:space="preserve">0</w:t>
+            </w:r>
+          </w:p>
+        </w:tc>
+        <w:tc>
+          <w:tcPr>
+            <w:tcBorders/>
+            <w:shd w:val="clear" w:color="auto" w:fill="FFFFFF"/>
+            <w:tcMar>
+              <w:top w:w="0" w:type="dxa"/>
+              <w:bottom w:w="0" w:type="dxa"/>
+              <w:left w:w="0" w:type="dxa"/>
+              <w:right w:w="0" w:type="dxa"/>
+            </w:tcMar>
+            <w:vAlign w:val="center"/>
+          </w:tcPr>
+          <w:p>
+            <w:pPr>
+              <w:jc w:val="right"/>
+              <w:spacing w:after="40" w:before="40"/>
+              <w:ind w:firstLine="0" w:left="100" w:right="100"/>
+            </w:pPr>
+            <w:r xmlns:w="http://schemas.openxmlformats.org/wordprocessingml/2006/main" xmlns:wp="http://schemas.openxmlformats.org/drawingml/2006/wordprocessingDrawing" xmlns:r="http://schemas.openxmlformats.org/officeDocument/2006/relationships" xmlns:w14="http://schemas.microsoft.com/office/word/2010/wordml">
+              <w:rPr>
+                <w:rFonts w:ascii="Arial" w:hAnsi="Arial" w:eastAsia="Arial" w:cs="Arial"/>
+                <w:sz w:val="20"/>
+                <w:szCs w:val="20"/>
+                <w:color w:val="111111"/>
+              </w:rPr>
+              <w:t xml:space="preserve">0</w:t>
+            </w:r>
+          </w:p>
+        </w:tc>
+        <w:tc>
+          <w:tcPr>
+            <w:tcBorders/>
+            <w:shd w:val="clear" w:color="auto" w:fill="FFFFFF"/>
+            <w:tcMar>
+              <w:top w:w="0" w:type="dxa"/>
+              <w:bottom w:w="0" w:type="dxa"/>
+              <w:left w:w="0" w:type="dxa"/>
+              <w:right w:w="0" w:type="dxa"/>
+            </w:tcMar>
+            <w:vAlign w:val="center"/>
+          </w:tcPr>
+          <w:p>
+            <w:pPr>
+              <w:jc w:val="right"/>
+              <w:spacing w:after="40" w:before="40"/>
+              <w:ind w:firstLine="0" w:left="100" w:right="100"/>
+            </w:pPr>
+            <w:r xmlns:w="http://schemas.openxmlformats.org/wordprocessingml/2006/main" xmlns:wp="http://schemas.openxmlformats.org/drawingml/2006/wordprocessingDrawing" xmlns:r="http://schemas.openxmlformats.org/officeDocument/2006/relationships" xmlns:w14="http://schemas.microsoft.com/office/word/2010/wordml">
+              <w:rPr>
+                <w:rFonts w:ascii="Arial" w:hAnsi="Arial" w:eastAsia="Arial" w:cs="Arial"/>
+                <w:sz w:val="20"/>
+                <w:szCs w:val="20"/>
+                <w:color w:val="111111"/>
+              </w:rPr>
+              <w:t xml:space="preserve">27</w:t>
+            </w:r>
+          </w:p>
+        </w:tc>
+        <w:tc>
+          <w:tcPr>
+            <w:tcBorders/>
+            <w:shd w:val="clear" w:color="auto" w:fill="FFFFFF"/>
+            <w:tcMar>
+              <w:top w:w="0" w:type="dxa"/>
+              <w:bottom w:w="0" w:type="dxa"/>
+              <w:left w:w="0" w:type="dxa"/>
+              <w:right w:w="0" w:type="dxa"/>
+            </w:tcMar>
+            <w:vAlign w:val="center"/>
+          </w:tcPr>
+          <w:p>
+            <w:pPr>
+              <w:jc w:val="right"/>
+              <w:spacing w:after="40" w:before="40"/>
+              <w:ind w:firstLine="0" w:left="100" w:right="100"/>
+            </w:pPr>
+            <w:r xmlns:w="http://schemas.openxmlformats.org/wordprocessingml/2006/main" xmlns:wp="http://schemas.openxmlformats.org/drawingml/2006/wordprocessingDrawing" xmlns:r="http://schemas.openxmlformats.org/officeDocument/2006/relationships" xmlns:w14="http://schemas.microsoft.com/office/word/2010/wordml">
+              <w:rPr>
+                <w:rFonts w:ascii="Arial" w:hAnsi="Arial" w:eastAsia="Arial" w:cs="Arial"/>
+                <w:sz w:val="20"/>
+                <w:szCs w:val="20"/>
+                <w:color w:val="111111"/>
+              </w:rPr>
+              <w:t xml:space="preserve">0</w:t>
+            </w:r>
+          </w:p>
+        </w:tc>
+      </w:tr>
+      <w:tr>
+        <w:trPr>
+          <w:cantSplit/>
+          <w:trHeight w:val="360" w:hRule="exact"/>
+        </w:trPr>
+        <w:tc>
+          <w:tcPr>
+            <w:tcBorders>
+              <w:bottom w:val="single" w:sz="16" w:space="0" w:color="000000"/>
+            </w:tcBorders>
+            <w:shd w:val="clear" w:color="auto" w:fill="FFFFFF"/>
+            <w:tcMar>
+              <w:top w:w="0" w:type="dxa"/>
+              <w:bottom w:w="0" w:type="dxa"/>
+              <w:left w:w="0" w:type="dxa"/>
+              <w:right w:w="0" w:type="dxa"/>
+            </w:tcMar>
+            <w:vAlign w:val="center"/>
+          </w:tcPr>
+          <w:p>
+            <w:pPr>
+              <w:jc w:val="right"/>
+              <w:spacing w:after="40" w:before="40"/>
+              <w:ind w:firstLine="0" w:left="100" w:right="100"/>
+            </w:pPr>
+            <w:r xmlns:w="http://schemas.openxmlformats.org/wordprocessingml/2006/main" xmlns:wp="http://schemas.openxmlformats.org/drawingml/2006/wordprocessingDrawing" xmlns:r="http://schemas.openxmlformats.org/officeDocument/2006/relationships" xmlns:w14="http://schemas.microsoft.com/office/word/2010/wordml">
+              <w:rPr>
+                <w:rFonts w:ascii="Arial" w:hAnsi="Arial" w:eastAsia="Arial" w:cs="Arial"/>
+                <w:sz w:val="20"/>
+                <w:szCs w:val="20"/>
+                <w:color w:val="111111"/>
+              </w:rPr>
+              <w:t xml:space="preserve">TSHB</w:t>
+            </w:r>
+          </w:p>
+        </w:tc>
+        <w:tc>
+          <w:tcPr>
+            <w:tcBorders>
+              <w:bottom w:val="single" w:sz="16" w:space="0" w:color="000000"/>
+            </w:tcBorders>
+            <w:shd w:val="clear" w:color="auto" w:fill="FFFFFF"/>
+            <w:tcMar>
+              <w:top w:w="0" w:type="dxa"/>
+              <w:bottom w:w="0" w:type="dxa"/>
+              <w:left w:w="0" w:type="dxa"/>
+              <w:right w:w="0" w:type="dxa"/>
+            </w:tcMar>
+            <w:vAlign w:val="center"/>
+          </w:tcPr>
+          <w:p>
+            <w:pPr>
+              <w:jc w:val="right"/>
+              <w:spacing w:after="40" w:before="40"/>
+              <w:ind w:firstLine="0" w:left="100" w:right="100"/>
+            </w:pPr>
+            <w:r xmlns:w="http://schemas.openxmlformats.org/wordprocessingml/2006/main" xmlns:wp="http://schemas.openxmlformats.org/drawingml/2006/wordprocessingDrawing" xmlns:r="http://schemas.openxmlformats.org/officeDocument/2006/relationships" xmlns:w14="http://schemas.microsoft.com/office/word/2010/wordml">
+              <w:rPr>
+                <w:rFonts w:ascii="Arial" w:hAnsi="Arial" w:eastAsia="Arial" w:cs="Arial"/>
+                <w:sz w:val="20"/>
+                <w:szCs w:val="20"/>
+                <w:color w:val="111111"/>
+              </w:rPr>
+              <w:t xml:space="preserve">0</w:t>
+            </w:r>
+          </w:p>
+        </w:tc>
+        <w:tc>
+          <w:tcPr>
+            <w:tcBorders>
+              <w:bottom w:val="single" w:sz="16" w:space="0" w:color="000000"/>
+            </w:tcBorders>
+            <w:shd w:val="clear" w:color="auto" w:fill="FFFFFF"/>
+            <w:tcMar>
+              <w:top w:w="0" w:type="dxa"/>
+              <w:bottom w:w="0" w:type="dxa"/>
+              <w:left w:w="0" w:type="dxa"/>
+              <w:right w:w="0" w:type="dxa"/>
+            </w:tcMar>
+            <w:vAlign w:val="center"/>
+          </w:tcPr>
+          <w:p>
+            <w:pPr>
+              <w:jc w:val="right"/>
+              <w:spacing w:after="40" w:before="40"/>
+              <w:ind w:firstLine="0" w:left="100" w:right="100"/>
+            </w:pPr>
+            <w:r xmlns:w="http://schemas.openxmlformats.org/wordprocessingml/2006/main" xmlns:wp="http://schemas.openxmlformats.org/drawingml/2006/wordprocessingDrawing" xmlns:r="http://schemas.openxmlformats.org/officeDocument/2006/relationships" xmlns:w14="http://schemas.microsoft.com/office/word/2010/wordml">
+              <w:rPr>
+                <w:rFonts w:ascii="Arial" w:hAnsi="Arial" w:eastAsia="Arial" w:cs="Arial"/>
+                <w:sz w:val="20"/>
+                <w:szCs w:val="20"/>
+                <w:color w:val="111111"/>
+              </w:rPr>
+              <w:t xml:space="preserve">338</w:t>
+            </w:r>
+          </w:p>
+        </w:tc>
+        <w:tc>
+          <w:tcPr>
+            <w:tcBorders>
+              <w:bottom w:val="single" w:sz="16" w:space="0" w:color="000000"/>
+            </w:tcBorders>
+            <w:shd w:val="clear" w:color="auto" w:fill="FFFFFF"/>
+            <w:tcMar>
+              <w:top w:w="0" w:type="dxa"/>
+              <w:bottom w:w="0" w:type="dxa"/>
+              <w:left w:w="0" w:type="dxa"/>
+              <w:right w:w="0" w:type="dxa"/>
+            </w:tcMar>
+            <w:vAlign w:val="center"/>
+          </w:tcPr>
+          <w:p>
+            <w:pPr>
+              <w:jc w:val="right"/>
+              <w:spacing w:after="40" w:before="40"/>
+              <w:ind w:firstLine="0" w:left="100" w:right="100"/>
+            </w:pPr>
+            <w:r xmlns:w="http://schemas.openxmlformats.org/wordprocessingml/2006/main" xmlns:wp="http://schemas.openxmlformats.org/drawingml/2006/wordprocessingDrawing" xmlns:r="http://schemas.openxmlformats.org/officeDocument/2006/relationships" xmlns:w14="http://schemas.microsoft.com/office/word/2010/wordml">
+              <w:rPr>
+                <w:rFonts w:ascii="Arial" w:hAnsi="Arial" w:eastAsia="Arial" w:cs="Arial"/>
+                <w:sz w:val="20"/>
+                <w:szCs w:val="20"/>
+                <w:color w:val="111111"/>
+              </w:rPr>
+              <w:t xml:space="preserve">8</w:t>
+            </w:r>
+          </w:p>
+        </w:tc>
+        <w:tc>
+          <w:tcPr>
+            <w:tcBorders>
+              <w:bottom w:val="single" w:sz="16" w:space="0" w:color="000000"/>
+            </w:tcBorders>
+            <w:shd w:val="clear" w:color="auto" w:fill="FFFFFF"/>
+            <w:tcMar>
+              <w:top w:w="0" w:type="dxa"/>
+              <w:bottom w:w="0" w:type="dxa"/>
+              <w:left w:w="0" w:type="dxa"/>
+              <w:right w:w="0" w:type="dxa"/>
+            </w:tcMar>
+            <w:vAlign w:val="center"/>
+          </w:tcPr>
+          <w:p>
+            <w:pPr>
+              <w:jc w:val="right"/>
+              <w:spacing w:after="40" w:before="40"/>
+              <w:ind w:firstLine="0" w:left="100" w:right="100"/>
+            </w:pPr>
+            <w:r xmlns:w="http://schemas.openxmlformats.org/wordprocessingml/2006/main" xmlns:wp="http://schemas.openxmlformats.org/drawingml/2006/wordprocessingDrawing" xmlns:r="http://schemas.openxmlformats.org/officeDocument/2006/relationships" xmlns:w14="http://schemas.microsoft.com/office/word/2010/wordml">
+              <w:rPr>
+                <w:rFonts w:ascii="Arial" w:hAnsi="Arial" w:eastAsia="Arial" w:cs="Arial"/>
+                <w:sz w:val="20"/>
+                <w:szCs w:val="20"/>
+                <w:color w:val="111111"/>
+              </w:rPr>
+              <w:t xml:space="preserve">89</w:t>
+            </w:r>
+          </w:p>
+        </w:tc>
+        <w:tc>
+          <w:tcPr>
+            <w:tcBorders>
+              <w:bottom w:val="single" w:sz="16" w:space="0" w:color="000000"/>
+            </w:tcBorders>
+            <w:shd w:val="clear" w:color="auto" w:fill="FFFFFF"/>
+            <w:tcMar>
+              <w:top w:w="0" w:type="dxa"/>
+              <w:bottom w:w="0" w:type="dxa"/>
+              <w:left w:w="0" w:type="dxa"/>
+              <w:right w:w="0" w:type="dxa"/>
+            </w:tcMar>
+            <w:vAlign w:val="center"/>
+          </w:tcPr>
+          <w:p>
+            <w:pPr>
+              <w:jc w:val="right"/>
+              <w:spacing w:after="40" w:before="40"/>
+              <w:ind w:firstLine="0" w:left="100" w:right="100"/>
+            </w:pPr>
+            <w:r xmlns:w="http://schemas.openxmlformats.org/wordprocessingml/2006/main" xmlns:wp="http://schemas.openxmlformats.org/drawingml/2006/wordprocessingDrawing" xmlns:r="http://schemas.openxmlformats.org/officeDocument/2006/relationships" xmlns:w14="http://schemas.microsoft.com/office/word/2010/wordml">
+              <w:rPr>
+                <w:rFonts w:ascii="Arial" w:hAnsi="Arial" w:eastAsia="Arial" w:cs="Arial"/>
+                <w:sz w:val="20"/>
+                <w:szCs w:val="20"/>
+                <w:color w:val="111111"/>
+              </w:rPr>
+              <w:t xml:space="preserve">9</w:t>
+            </w:r>
+          </w:p>
+        </w:tc>
+        <w:tc>
+          <w:tcPr>
+            <w:tcBorders>
+              <w:bottom w:val="single" w:sz="16" w:space="0" w:color="000000"/>
+            </w:tcBorders>
+            <w:shd w:val="clear" w:color="auto" w:fill="FFFFFF"/>
+            <w:tcMar>
+              <w:top w:w="0" w:type="dxa"/>
+              <w:bottom w:w="0" w:type="dxa"/>
+              <w:left w:w="0" w:type="dxa"/>
+              <w:right w:w="0" w:type="dxa"/>
+            </w:tcMar>
+            <w:vAlign w:val="center"/>
+          </w:tcPr>
+          <w:p>
+            <w:pPr>
+              <w:jc w:val="right"/>
+              <w:spacing w:after="40" w:before="40"/>
+              <w:ind w:firstLine="0" w:left="100" w:right="100"/>
+            </w:pPr>
+            <w:r xmlns:w="http://schemas.openxmlformats.org/wordprocessingml/2006/main" xmlns:wp="http://schemas.openxmlformats.org/drawingml/2006/wordprocessingDrawing" xmlns:r="http://schemas.openxmlformats.org/officeDocument/2006/relationships" xmlns:w14="http://schemas.microsoft.com/office/word/2010/wordml">
+              <w:rPr>
+                <w:rFonts w:ascii="Arial" w:hAnsi="Arial" w:eastAsia="Arial" w:cs="Arial"/>
+                <w:sz w:val="20"/>
+                <w:szCs w:val="20"/>
+                <w:color w:val="111111"/>
+              </w:rPr>
+              <w:t xml:space="preserve">0</w:t>
+            </w:r>
+          </w:p>
+        </w:tc>
+        <w:tc>
+          <w:tcPr>
+            <w:tcBorders>
+              <w:bottom w:val="single" w:sz="16" w:space="0" w:color="000000"/>
+            </w:tcBorders>
+            <w:shd w:val="clear" w:color="auto" w:fill="FFFFFF"/>
+            <w:tcMar>
+              <w:top w:w="0" w:type="dxa"/>
+              <w:bottom w:w="0" w:type="dxa"/>
+              <w:left w:w="0" w:type="dxa"/>
+              <w:right w:w="0" w:type="dxa"/>
+            </w:tcMar>
+            <w:vAlign w:val="center"/>
+          </w:tcPr>
+          <w:p>
+            <w:pPr>
+              <w:jc w:val="right"/>
+              <w:spacing w:after="40" w:before="40"/>
+              <w:ind w:firstLine="0" w:left="100" w:right="100"/>
+            </w:pPr>
+            <w:r xmlns:w="http://schemas.openxmlformats.org/wordprocessingml/2006/main" xmlns:wp="http://schemas.openxmlformats.org/drawingml/2006/wordprocessingDrawing" xmlns:r="http://schemas.openxmlformats.org/officeDocument/2006/relationships" xmlns:w14="http://schemas.microsoft.com/office/word/2010/wordml">
+              <w:rPr>
+                <w:rFonts w:ascii="Arial" w:hAnsi="Arial" w:eastAsia="Arial" w:cs="Arial"/>
+                <w:sz w:val="20"/>
+                <w:szCs w:val="20"/>
+                <w:color w:val="111111"/>
+              </w:rPr>
+              <w:t xml:space="preserve">25</w:t>
+            </w:r>
+          </w:p>
+        </w:tc>
+        <w:tc>
+          <w:tcPr>
+            <w:tcBorders>
+              <w:bottom w:val="single" w:sz="16" w:space="0" w:color="000000"/>
+            </w:tcBorders>
+            <w:shd w:val="clear" w:color="auto" w:fill="FFFFFF"/>
+            <w:tcMar>
+              <w:top w:w="0" w:type="dxa"/>
+              <w:bottom w:w="0" w:type="dxa"/>
+              <w:left w:w="0" w:type="dxa"/>
+              <w:right w:w="0" w:type="dxa"/>
+            </w:tcMar>
+            <w:vAlign w:val="center"/>
+          </w:tcPr>
+          <w:p>
+            <w:pPr>
+              <w:jc w:val="right"/>
+              <w:spacing w:after="40" w:before="40"/>
+              <w:ind w:firstLine="0" w:left="100" w:right="100"/>
+            </w:pPr>
+            <w:r xmlns:w="http://schemas.openxmlformats.org/wordprocessingml/2006/main" xmlns:wp="http://schemas.openxmlformats.org/drawingml/2006/wordprocessingDrawing" xmlns:r="http://schemas.openxmlformats.org/officeDocument/2006/relationships" xmlns:w14="http://schemas.microsoft.com/office/word/2010/wordml">
+              <w:rPr>
+                <w:rFonts w:ascii="Arial" w:hAnsi="Arial" w:eastAsia="Arial" w:cs="Arial"/>
+                <w:sz w:val="20"/>
+                <w:szCs w:val="20"/>
+                <w:color w:val="111111"/>
+              </w:rPr>
+              <w:t xml:space="preserve">191</w:t>
+            </w:r>
+          </w:p>
+        </w:tc>
+        <w:tc>
+          <w:tcPr>
+            <w:tcBorders>
+              <w:bottom w:val="single" w:sz="16" w:space="0" w:color="000000"/>
+            </w:tcBorders>
+            <w:shd w:val="clear" w:color="auto" w:fill="FFFFFF"/>
+            <w:tcMar>
+              <w:top w:w="0" w:type="dxa"/>
+              <w:bottom w:w="0" w:type="dxa"/>
+              <w:left w:w="0" w:type="dxa"/>
+              <w:right w:w="0" w:type="dxa"/>
+            </w:tcMar>
+            <w:vAlign w:val="center"/>
+          </w:tcPr>
+          <w:p>
+            <w:pPr>
+              <w:jc w:val="right"/>
+              <w:spacing w:after="40" w:before="40"/>
+              <w:ind w:firstLine="0" w:left="100" w:right="100"/>
+            </w:pPr>
+            <w:r xmlns:w="http://schemas.openxmlformats.org/wordprocessingml/2006/main" xmlns:wp="http://schemas.openxmlformats.org/drawingml/2006/wordprocessingDrawing" xmlns:r="http://schemas.openxmlformats.org/officeDocument/2006/relationships" xmlns:w14="http://schemas.microsoft.com/office/word/2010/wordml">
+              <w:rPr>
+                <w:rFonts w:ascii="Arial" w:hAnsi="Arial" w:eastAsia="Arial" w:cs="Arial"/>
+                <w:sz w:val="20"/>
+                <w:szCs w:val="20"/>
+                <w:color w:val="111111"/>
+              </w:rPr>
+              <w:t xml:space="preserve">219</w:t>
+            </w:r>
+          </w:p>
+        </w:tc>
+        <w:tc>
+          <w:tcPr>
+            <w:tcBorders>
+              <w:bottom w:val="single" w:sz="16" w:space="0" w:color="000000"/>
+            </w:tcBorders>
+            <w:shd w:val="clear" w:color="auto" w:fill="FFFFFF"/>
+            <w:tcMar>
+              <w:top w:w="0" w:type="dxa"/>
+              <w:bottom w:w="0" w:type="dxa"/>
+              <w:left w:w="0" w:type="dxa"/>
+              <w:right w:w="0" w:type="dxa"/>
+            </w:tcMar>
+            <w:vAlign w:val="center"/>
+          </w:tcPr>
+          <w:p>
+            <w:pPr>
+              <w:jc w:val="right"/>
+              <w:spacing w:after="40" w:before="40"/>
+              <w:ind w:firstLine="0" w:left="100" w:right="100"/>
+            </w:pPr>
+            <w:r xmlns:w="http://schemas.openxmlformats.org/wordprocessingml/2006/main" xmlns:wp="http://schemas.openxmlformats.org/drawingml/2006/wordprocessingDrawing" xmlns:r="http://schemas.openxmlformats.org/officeDocument/2006/relationships" xmlns:w14="http://schemas.microsoft.com/office/word/2010/wordml">
+              <w:rPr>
+                <w:rFonts w:ascii="Arial" w:hAnsi="Arial" w:eastAsia="Arial" w:cs="Arial"/>
+                <w:sz w:val="20"/>
+                <w:szCs w:val="20"/>
+                <w:color w:val="111111"/>
+              </w:rPr>
+              <w:t xml:space="preserve">9</w:t>
+            </w:r>
+          </w:p>
+        </w:tc>
+      </w:tr>
+    </w:tbl>
     <w:p>
       <w:r>
         <w:br w:type="page"/>

</xml_diff>

<commit_message>
fig 10, removed species number, filled by species number, added legend
</commit_message>
<xml_diff>
--- a/figures_draft.docx
+++ b/figures_draft.docx
@@ -80,7 +80,7 @@
       <w:pPr>
         <w:pStyle w:val="Ttulo3"/>
       </w:pPr>
-      <w:bookmarkStart w:id="22" w:name="figure-2.-geographic-bioclimatic-and-veg-type-coverage"/>
+      <w:bookmarkStart w:id="22" w:name="X3055981a0b82e112bde79dbe0e2b8e4bf767e4a"/>
       <w:r>
         <w:t xml:space="preserve">Figure 2. Geographic, bioclimatic and veg type coverage</w:t>
       </w:r>
@@ -120,7 +120,7 @@
       <w:pPr>
         <w:pStyle w:val="Ttulo3"/>
       </w:pPr>
-      <w:bookmarkStart w:id="23" w:name="figure-3.-detailed-geographic-distribution."/>
+      <w:bookmarkStart w:id="23" w:name="Xccb9d28f6fd251a8fd8680bc6751d3b6b5b0cff"/>
       <w:r>
         <w:t xml:space="preserve">Figure 3. Detailed geographic distribution.</w:t>
       </w:r>
@@ -135,13 +135,13 @@
         </w:numPr>
       </w:pPr>
       <w:r>
-        <w:t xml:space="preserve">The idea of this was to get rid of the global map, so it would not repeat somehow fig. 2. See comment</w:t>
+        <w:t xml:space="preserve">The idea of this was to get rid of the global map, so it would not repeat somehow fig. 2. See comment</w:t>
       </w:r>
       <w:r>
         <w:t xml:space="preserve"> </w:t>
       </w:r>
       <w:r>
-        <w:t xml:space="preserve">on fig. 2 …</w:t>
+        <w:t xml:space="preserve">on fig. 2 …</w:t>
       </w:r>
     </w:p>
     <w:p>
@@ -170,7 +170,7 @@
       <w:pPr>
         <w:pStyle w:val="Ttulo3"/>
       </w:pPr>
-      <w:bookmarkStart w:id="25" w:name="figure-5.-sap-flow-methods-and-measurement-level."/>
+      <w:bookmarkStart w:id="25" w:name="Xc6efa185cb7d9c90b78200916c1bf7c849a5833"/>
       <w:r>
         <w:t xml:space="preserve">Figure 5. Sap flow methods and measurement level.</w:t>
       </w:r>
@@ -190,7 +190,7 @@
       <w:pPr>
         <w:pStyle w:val="Ttulo3"/>
       </w:pPr>
-      <w:bookmarkStart w:id="27" w:name="table-2.-whole-plant-integration-of-sap-flow-data."/>
+      <w:bookmarkStart w:id="27" w:name="Xbe0133df3b2a7c220c09847bfd4cddd484289b2"/>
       <w:r>
         <w:t xml:space="preserve">Table 2. Whole-plant integration of sap flow data.</w:t>
       </w:r>
@@ -200,7 +200,7 @@
       <w:pPr>
         <w:pStyle w:val="Ttulo3"/>
       </w:pPr>
-      <w:bookmarkStart w:id="28" w:name="figure-6.-site-and-plant-level-attributes"/>
+      <w:bookmarkStart w:id="28" w:name="Xe3456f4b730043cb9113e2ee2e819192f6678d7"/>
       <w:r>
         <w:t xml:space="preserve">Figure 6. Site and plant level attributes</w:t>
       </w:r>
@@ -281,11 +281,6 @@
         <w:t xml:space="preserve">Figure 10. Scaling.</w:t>
       </w:r>
       <w:bookmarkEnd w:id="32"/>
-    </w:p>
-    <w:p>
-      <w:r>
-        <w:br w:type="page"/>
-      </w:r>
     </w:p>
     <w:p>
       <w:pPr>
@@ -343,11 +338,6 @@
       </w:r>
     </w:p>
     <w:p>
-      <w:r>
-        <w:br w:type="page"/>
-      </w:r>
-    </w:p>
-    <w:p>
       <w:pPr>
         <w:pStyle w:val="Cuerpodetexto"/>
       </w:pPr>
@@ -400,11 +390,6 @@
       </w:pPr>
       <w:r>
         <w:t xml:space="preserve">Figure 2. Geographical distribution of SAPFLUXNET datasets.</w:t>
-      </w:r>
-    </w:p>
-    <w:p>
-      <w:r>
-        <w:br w:type="page"/>
       </w:r>
     </w:p>
     <w:p>
@@ -461,13 +446,19 @@
       </w:r>
     </w:p>
     <w:p>
+      <w:pPr>
+        <w:pStyle w:val="SourceCode"/>
+      </w:pPr>
       <w:r>
-        <w:br w:type="page"/>
+        <w:rPr>
+          <w:rStyle w:val="VerbatimChar"/>
+        </w:rPr>
+        <w:t xml:space="preserve">## Joining, by = "genus"Joining, by = "sp_name"</w:t>
       </w:r>
     </w:p>
     <w:p>
       <w:pPr>
-        <w:pStyle w:val="Cuerpodetexto"/>
+        <w:pStyle w:val="FirstParagraph"/>
       </w:pPr>
       <w:r>
         <w:drawing>
@@ -519,11 +510,6 @@
       </w:r>
     </w:p>
     <w:p>
-      <w:r>
-        <w:br w:type="page"/>
-      </w:r>
-    </w:p>
-    <w:p>
       <w:pPr>
         <w:pStyle w:val="Cuerpodetexto"/>
       </w:pPr>
@@ -579,11 +565,6 @@
       </w:r>
     </w:p>
     <w:p>
-      <w:r>
-        <w:br w:type="page"/>
-      </w:r>
-    </w:p>
-    <w:p>
       <w:pPr>
         <w:pStyle w:val="TableCaption"/>
       </w:pPr>
@@ -597,16 +578,16 @@
         <w:jc w:val="center"/>
       </w:tblPr>
       <w:tblGrid>
-        <w:gridCol w:w="1144"/>
-        <w:gridCol w:w="1413"/>
-        <w:gridCol w:w="1841"/>
-        <w:gridCol w:w="1658"/>
-        <w:gridCol w:w="1621"/>
+        <w:gridCol w:w="1162"/>
+        <w:gridCol w:w="1410"/>
+        <w:gridCol w:w="1847"/>
+        <w:gridCol w:w="1667"/>
+        <w:gridCol w:w="1598"/>
       </w:tblGrid>
       <w:tr>
         <w:trPr>
           <w:cantSplit/>
-          <w:trHeight w:val="456" w:hRule="exact"/>
+          <w:trHeight w:val="460" w:hRule="exact"/>
           <w:tblHeader/>
         </w:trPr>
         <w:tc>
@@ -632,7 +613,7 @@
             </w:pPr>
             <w:r xmlns:w="http://schemas.openxmlformats.org/wordprocessingml/2006/main" xmlns:wp="http://schemas.openxmlformats.org/drawingml/2006/wordprocessingDrawing" xmlns:r="http://schemas.openxmlformats.org/officeDocument/2006/relationships" xmlns:w14="http://schemas.microsoft.com/office/word/2010/wordml">
               <w:rPr>
-                <w:rFonts w:ascii="Arial" w:hAnsi="Arial" w:eastAsia="Arial" w:cs="Arial"/>
+                <w:rFonts w:ascii="Roboto" w:hAnsi="Roboto" w:eastAsia="Roboto" w:cs="Roboto"/>
                 <w:sz w:val="22"/>
                 <w:szCs w:val="22"/>
                 <w:color w:val="111111"/>
@@ -664,7 +645,7 @@
             </w:pPr>
             <w:r xmlns:w="http://schemas.openxmlformats.org/wordprocessingml/2006/main" xmlns:wp="http://schemas.openxmlformats.org/drawingml/2006/wordprocessingDrawing" xmlns:r="http://schemas.openxmlformats.org/officeDocument/2006/relationships" xmlns:w14="http://schemas.microsoft.com/office/word/2010/wordml">
               <w:rPr>
-                <w:rFonts w:ascii="Arial" w:hAnsi="Arial" w:eastAsia="Arial" w:cs="Arial"/>
+                <w:rFonts w:ascii="Roboto" w:hAnsi="Roboto" w:eastAsia="Roboto" w:cs="Roboto"/>
                 <w:sz w:val="22"/>
                 <w:szCs w:val="22"/>
                 <w:color w:val="111111"/>
@@ -696,7 +677,7 @@
             </w:pPr>
             <w:r xmlns:w="http://schemas.openxmlformats.org/wordprocessingml/2006/main" xmlns:wp="http://schemas.openxmlformats.org/drawingml/2006/wordprocessingDrawing" xmlns:r="http://schemas.openxmlformats.org/officeDocument/2006/relationships" xmlns:w14="http://schemas.microsoft.com/office/word/2010/wordml">
               <w:rPr>
-                <w:rFonts w:ascii="Arial" w:hAnsi="Arial" w:eastAsia="Arial" w:cs="Arial"/>
+                <w:rFonts w:ascii="Roboto" w:hAnsi="Roboto" w:eastAsia="Roboto" w:cs="Roboto"/>
                 <w:sz w:val="22"/>
                 <w:szCs w:val="22"/>
                 <w:color w:val="111111"/>
@@ -728,7 +709,7 @@
             </w:pPr>
             <w:r xmlns:w="http://schemas.openxmlformats.org/wordprocessingml/2006/main" xmlns:wp="http://schemas.openxmlformats.org/drawingml/2006/wordprocessingDrawing" xmlns:r="http://schemas.openxmlformats.org/officeDocument/2006/relationships" xmlns:w14="http://schemas.microsoft.com/office/word/2010/wordml">
               <w:rPr>
-                <w:rFonts w:ascii="Arial" w:hAnsi="Arial" w:eastAsia="Arial" w:cs="Arial"/>
+                <w:rFonts w:ascii="Roboto" w:hAnsi="Roboto" w:eastAsia="Roboto" w:cs="Roboto"/>
                 <w:sz w:val="22"/>
                 <w:szCs w:val="22"/>
                 <w:color w:val="111111"/>
@@ -760,7 +741,7 @@
             </w:pPr>
             <w:r xmlns:w="http://schemas.openxmlformats.org/wordprocessingml/2006/main" xmlns:wp="http://schemas.openxmlformats.org/drawingml/2006/wordprocessingDrawing" xmlns:r="http://schemas.openxmlformats.org/officeDocument/2006/relationships" xmlns:w14="http://schemas.microsoft.com/office/word/2010/wordml">
               <w:rPr>
-                <w:rFonts w:ascii="Arial" w:hAnsi="Arial" w:eastAsia="Arial" w:cs="Arial"/>
+                <w:rFonts w:ascii="Roboto" w:hAnsi="Roboto" w:eastAsia="Roboto" w:cs="Roboto"/>
                 <w:sz w:val="22"/>
                 <w:szCs w:val="22"/>
                 <w:color w:val="111111"/>
@@ -773,7 +754,7 @@
       <w:tr>
         <w:trPr>
           <w:cantSplit/>
-          <w:trHeight w:val="406" w:hRule="exact"/>
+          <w:trHeight w:val="411" w:hRule="exact"/>
         </w:trPr>
         <w:tc>
           <w:tcPr>
@@ -795,7 +776,7 @@
             </w:pPr>
             <w:r xmlns:w="http://schemas.openxmlformats.org/wordprocessingml/2006/main" xmlns:wp="http://schemas.openxmlformats.org/drawingml/2006/wordprocessingDrawing" xmlns:r="http://schemas.openxmlformats.org/officeDocument/2006/relationships" xmlns:w14="http://schemas.microsoft.com/office/word/2010/wordml">
               <w:rPr>
-                <w:rFonts w:ascii="Arial" w:hAnsi="Arial" w:eastAsia="Arial" w:cs="Arial"/>
+                <w:rFonts w:ascii="Roboto" w:hAnsi="Roboto" w:eastAsia="Roboto" w:cs="Roboto"/>
                 <w:sz w:val="22"/>
                 <w:szCs w:val="22"/>
                 <w:color w:val="111111"/>
@@ -824,7 +805,7 @@
             </w:pPr>
             <w:r xmlns:w="http://schemas.openxmlformats.org/wordprocessingml/2006/main" xmlns:wp="http://schemas.openxmlformats.org/drawingml/2006/wordprocessingDrawing" xmlns:r="http://schemas.openxmlformats.org/officeDocument/2006/relationships" xmlns:w14="http://schemas.microsoft.com/office/word/2010/wordml">
               <w:rPr>
-                <w:rFonts w:ascii="Arial" w:hAnsi="Arial" w:eastAsia="Arial" w:cs="Arial"/>
+                <w:rFonts w:ascii="Roboto" w:hAnsi="Roboto" w:eastAsia="Roboto" w:cs="Roboto"/>
                 <w:sz w:val="22"/>
                 <w:szCs w:val="22"/>
                 <w:color w:val="111111"/>
@@ -853,7 +834,7 @@
             </w:pPr>
             <w:r xmlns:w="http://schemas.openxmlformats.org/wordprocessingml/2006/main" xmlns:wp="http://schemas.openxmlformats.org/drawingml/2006/wordprocessingDrawing" xmlns:r="http://schemas.openxmlformats.org/officeDocument/2006/relationships" xmlns:w14="http://schemas.microsoft.com/office/word/2010/wordml">
               <w:rPr>
-                <w:rFonts w:ascii="Arial" w:hAnsi="Arial" w:eastAsia="Arial" w:cs="Arial"/>
+                <w:rFonts w:ascii="Roboto" w:hAnsi="Roboto" w:eastAsia="Roboto" w:cs="Roboto"/>
                 <w:sz w:val="22"/>
                 <w:szCs w:val="22"/>
                 <w:color w:val="111111"/>
@@ -882,7 +863,7 @@
             </w:pPr>
             <w:r xmlns:w="http://schemas.openxmlformats.org/wordprocessingml/2006/main" xmlns:wp="http://schemas.openxmlformats.org/drawingml/2006/wordprocessingDrawing" xmlns:r="http://schemas.openxmlformats.org/officeDocument/2006/relationships" xmlns:w14="http://schemas.microsoft.com/office/word/2010/wordml">
               <w:rPr>
-                <w:rFonts w:ascii="Arial" w:hAnsi="Arial" w:eastAsia="Arial" w:cs="Arial"/>
+                <w:rFonts w:ascii="Roboto" w:hAnsi="Roboto" w:eastAsia="Roboto" w:cs="Roboto"/>
                 <w:sz w:val="22"/>
                 <w:szCs w:val="22"/>
                 <w:color w:val="111111"/>
@@ -911,7 +892,7 @@
             </w:pPr>
             <w:r xmlns:w="http://schemas.openxmlformats.org/wordprocessingml/2006/main" xmlns:wp="http://schemas.openxmlformats.org/drawingml/2006/wordprocessingDrawing" xmlns:r="http://schemas.openxmlformats.org/officeDocument/2006/relationships" xmlns:w14="http://schemas.microsoft.com/office/word/2010/wordml">
               <w:rPr>
-                <w:rFonts w:ascii="Arial" w:hAnsi="Arial" w:eastAsia="Arial" w:cs="Arial"/>
+                <w:rFonts w:ascii="Roboto" w:hAnsi="Roboto" w:eastAsia="Roboto" w:cs="Roboto"/>
                 <w:sz w:val="22"/>
                 <w:szCs w:val="22"/>
                 <w:color w:val="111111"/>
@@ -924,7 +905,7 @@
       <w:tr>
         <w:trPr>
           <w:cantSplit/>
-          <w:trHeight w:val="406" w:hRule="exact"/>
+          <w:trHeight w:val="411" w:hRule="exact"/>
         </w:trPr>
         <w:tc>
           <w:tcPr>
@@ -946,7 +927,7 @@
             </w:pPr>
             <w:r xmlns:w="http://schemas.openxmlformats.org/wordprocessingml/2006/main" xmlns:wp="http://schemas.openxmlformats.org/drawingml/2006/wordprocessingDrawing" xmlns:r="http://schemas.openxmlformats.org/officeDocument/2006/relationships" xmlns:w14="http://schemas.microsoft.com/office/word/2010/wordml">
               <w:rPr>
-                <w:rFonts w:ascii="Arial" w:hAnsi="Arial" w:eastAsia="Arial" w:cs="Arial"/>
+                <w:rFonts w:ascii="Roboto" w:hAnsi="Roboto" w:eastAsia="Roboto" w:cs="Roboto"/>
                 <w:sz w:val="22"/>
                 <w:szCs w:val="22"/>
                 <w:color w:val="111111"/>
@@ -975,7 +956,7 @@
             </w:pPr>
             <w:r xmlns:w="http://schemas.openxmlformats.org/wordprocessingml/2006/main" xmlns:wp="http://schemas.openxmlformats.org/drawingml/2006/wordprocessingDrawing" xmlns:r="http://schemas.openxmlformats.org/officeDocument/2006/relationships" xmlns:w14="http://schemas.microsoft.com/office/word/2010/wordml">
               <w:rPr>
-                <w:rFonts w:ascii="Arial" w:hAnsi="Arial" w:eastAsia="Arial" w:cs="Arial"/>
+                <w:rFonts w:ascii="Roboto" w:hAnsi="Roboto" w:eastAsia="Roboto" w:cs="Roboto"/>
                 <w:sz w:val="22"/>
                 <w:szCs w:val="22"/>
                 <w:color w:val="111111"/>
@@ -1004,7 +985,7 @@
             </w:pPr>
             <w:r xmlns:w="http://schemas.openxmlformats.org/wordprocessingml/2006/main" xmlns:wp="http://schemas.openxmlformats.org/drawingml/2006/wordprocessingDrawing" xmlns:r="http://schemas.openxmlformats.org/officeDocument/2006/relationships" xmlns:w14="http://schemas.microsoft.com/office/word/2010/wordml">
               <w:rPr>
-                <w:rFonts w:ascii="Arial" w:hAnsi="Arial" w:eastAsia="Arial" w:cs="Arial"/>
+                <w:rFonts w:ascii="Roboto" w:hAnsi="Roboto" w:eastAsia="Roboto" w:cs="Roboto"/>
                 <w:sz w:val="22"/>
                 <w:szCs w:val="22"/>
                 <w:color w:val="111111"/>
@@ -1033,7 +1014,7 @@
             </w:pPr>
             <w:r xmlns:w="http://schemas.openxmlformats.org/wordprocessingml/2006/main" xmlns:wp="http://schemas.openxmlformats.org/drawingml/2006/wordprocessingDrawing" xmlns:r="http://schemas.openxmlformats.org/officeDocument/2006/relationships" xmlns:w14="http://schemas.microsoft.com/office/word/2010/wordml">
               <w:rPr>
-                <w:rFonts w:ascii="Arial" w:hAnsi="Arial" w:eastAsia="Arial" w:cs="Arial"/>
+                <w:rFonts w:ascii="Roboto" w:hAnsi="Roboto" w:eastAsia="Roboto" w:cs="Roboto"/>
                 <w:sz w:val="22"/>
                 <w:szCs w:val="22"/>
                 <w:color w:val="111111"/>
@@ -1062,7 +1043,7 @@
             </w:pPr>
             <w:r xmlns:w="http://schemas.openxmlformats.org/wordprocessingml/2006/main" xmlns:wp="http://schemas.openxmlformats.org/drawingml/2006/wordprocessingDrawing" xmlns:r="http://schemas.openxmlformats.org/officeDocument/2006/relationships" xmlns:w14="http://schemas.microsoft.com/office/word/2010/wordml">
               <w:rPr>
-                <w:rFonts w:ascii="Arial" w:hAnsi="Arial" w:eastAsia="Arial" w:cs="Arial"/>
+                <w:rFonts w:ascii="Roboto" w:hAnsi="Roboto" w:eastAsia="Roboto" w:cs="Roboto"/>
                 <w:sz w:val="22"/>
                 <w:szCs w:val="22"/>
                 <w:color w:val="111111"/>
@@ -1075,7 +1056,7 @@
       <w:tr>
         <w:trPr>
           <w:cantSplit/>
-          <w:trHeight w:val="406" w:hRule="exact"/>
+          <w:trHeight w:val="411" w:hRule="exact"/>
         </w:trPr>
         <w:tc>
           <w:tcPr>
@@ -1097,7 +1078,7 @@
             </w:pPr>
             <w:r xmlns:w="http://schemas.openxmlformats.org/wordprocessingml/2006/main" xmlns:wp="http://schemas.openxmlformats.org/drawingml/2006/wordprocessingDrawing" xmlns:r="http://schemas.openxmlformats.org/officeDocument/2006/relationships" xmlns:w14="http://schemas.microsoft.com/office/word/2010/wordml">
               <w:rPr>
-                <w:rFonts w:ascii="Arial" w:hAnsi="Arial" w:eastAsia="Arial" w:cs="Arial"/>
+                <w:rFonts w:ascii="Roboto" w:hAnsi="Roboto" w:eastAsia="Roboto" w:cs="Roboto"/>
                 <w:sz w:val="22"/>
                 <w:szCs w:val="22"/>
                 <w:color w:val="111111"/>
@@ -1126,7 +1107,7 @@
             </w:pPr>
             <w:r xmlns:w="http://schemas.openxmlformats.org/wordprocessingml/2006/main" xmlns:wp="http://schemas.openxmlformats.org/drawingml/2006/wordprocessingDrawing" xmlns:r="http://schemas.openxmlformats.org/officeDocument/2006/relationships" xmlns:w14="http://schemas.microsoft.com/office/word/2010/wordml">
               <w:rPr>
-                <w:rFonts w:ascii="Arial" w:hAnsi="Arial" w:eastAsia="Arial" w:cs="Arial"/>
+                <w:rFonts w:ascii="Roboto" w:hAnsi="Roboto" w:eastAsia="Roboto" w:cs="Roboto"/>
                 <w:sz w:val="22"/>
                 <w:szCs w:val="22"/>
                 <w:color w:val="111111"/>
@@ -1155,7 +1136,7 @@
             </w:pPr>
             <w:r xmlns:w="http://schemas.openxmlformats.org/wordprocessingml/2006/main" xmlns:wp="http://schemas.openxmlformats.org/drawingml/2006/wordprocessingDrawing" xmlns:r="http://schemas.openxmlformats.org/officeDocument/2006/relationships" xmlns:w14="http://schemas.microsoft.com/office/word/2010/wordml">
               <w:rPr>
-                <w:rFonts w:ascii="Arial" w:hAnsi="Arial" w:eastAsia="Arial" w:cs="Arial"/>
+                <w:rFonts w:ascii="Roboto" w:hAnsi="Roboto" w:eastAsia="Roboto" w:cs="Roboto"/>
                 <w:sz w:val="22"/>
                 <w:szCs w:val="22"/>
                 <w:color w:val="111111"/>
@@ -1184,7 +1165,7 @@
             </w:pPr>
             <w:r xmlns:w="http://schemas.openxmlformats.org/wordprocessingml/2006/main" xmlns:wp="http://schemas.openxmlformats.org/drawingml/2006/wordprocessingDrawing" xmlns:r="http://schemas.openxmlformats.org/officeDocument/2006/relationships" xmlns:w14="http://schemas.microsoft.com/office/word/2010/wordml">
               <w:rPr>
-                <w:rFonts w:ascii="Arial" w:hAnsi="Arial" w:eastAsia="Arial" w:cs="Arial"/>
+                <w:rFonts w:ascii="Roboto" w:hAnsi="Roboto" w:eastAsia="Roboto" w:cs="Roboto"/>
                 <w:sz w:val="22"/>
                 <w:szCs w:val="22"/>
                 <w:color w:val="111111"/>
@@ -1213,7 +1194,7 @@
             </w:pPr>
             <w:r xmlns:w="http://schemas.openxmlformats.org/wordprocessingml/2006/main" xmlns:wp="http://schemas.openxmlformats.org/drawingml/2006/wordprocessingDrawing" xmlns:r="http://schemas.openxmlformats.org/officeDocument/2006/relationships" xmlns:w14="http://schemas.microsoft.com/office/word/2010/wordml">
               <w:rPr>
-                <w:rFonts w:ascii="Arial" w:hAnsi="Arial" w:eastAsia="Arial" w:cs="Arial"/>
+                <w:rFonts w:ascii="Roboto" w:hAnsi="Roboto" w:eastAsia="Roboto" w:cs="Roboto"/>
                 <w:sz w:val="22"/>
                 <w:szCs w:val="22"/>
                 <w:color w:val="111111"/>
@@ -1226,7 +1207,7 @@
       <w:tr>
         <w:trPr>
           <w:cantSplit/>
-          <w:trHeight w:val="406" w:hRule="exact"/>
+          <w:trHeight w:val="411" w:hRule="exact"/>
         </w:trPr>
         <w:tc>
           <w:tcPr>
@@ -1248,7 +1229,7 @@
             </w:pPr>
             <w:r xmlns:w="http://schemas.openxmlformats.org/wordprocessingml/2006/main" xmlns:wp="http://schemas.openxmlformats.org/drawingml/2006/wordprocessingDrawing" xmlns:r="http://schemas.openxmlformats.org/officeDocument/2006/relationships" xmlns:w14="http://schemas.microsoft.com/office/word/2010/wordml">
               <w:rPr>
-                <w:rFonts w:ascii="Arial" w:hAnsi="Arial" w:eastAsia="Arial" w:cs="Arial"/>
+                <w:rFonts w:ascii="Roboto" w:hAnsi="Roboto" w:eastAsia="Roboto" w:cs="Roboto"/>
                 <w:sz w:val="22"/>
                 <w:szCs w:val="22"/>
                 <w:color w:val="111111"/>
@@ -1277,7 +1258,7 @@
             </w:pPr>
             <w:r xmlns:w="http://schemas.openxmlformats.org/wordprocessingml/2006/main" xmlns:wp="http://schemas.openxmlformats.org/drawingml/2006/wordprocessingDrawing" xmlns:r="http://schemas.openxmlformats.org/officeDocument/2006/relationships" xmlns:w14="http://schemas.microsoft.com/office/word/2010/wordml">
               <w:rPr>
-                <w:rFonts w:ascii="Arial" w:hAnsi="Arial" w:eastAsia="Arial" w:cs="Arial"/>
+                <w:rFonts w:ascii="Roboto" w:hAnsi="Roboto" w:eastAsia="Roboto" w:cs="Roboto"/>
                 <w:sz w:val="22"/>
                 <w:szCs w:val="22"/>
                 <w:color w:val="111111"/>
@@ -1306,7 +1287,7 @@
             </w:pPr>
             <w:r xmlns:w="http://schemas.openxmlformats.org/wordprocessingml/2006/main" xmlns:wp="http://schemas.openxmlformats.org/drawingml/2006/wordprocessingDrawing" xmlns:r="http://schemas.openxmlformats.org/officeDocument/2006/relationships" xmlns:w14="http://schemas.microsoft.com/office/word/2010/wordml">
               <w:rPr>
-                <w:rFonts w:ascii="Arial" w:hAnsi="Arial" w:eastAsia="Arial" w:cs="Arial"/>
+                <w:rFonts w:ascii="Roboto" w:hAnsi="Roboto" w:eastAsia="Roboto" w:cs="Roboto"/>
                 <w:sz w:val="22"/>
                 <w:szCs w:val="22"/>
                 <w:color w:val="111111"/>
@@ -1335,7 +1316,7 @@
             </w:pPr>
             <w:r xmlns:w="http://schemas.openxmlformats.org/wordprocessingml/2006/main" xmlns:wp="http://schemas.openxmlformats.org/drawingml/2006/wordprocessingDrawing" xmlns:r="http://schemas.openxmlformats.org/officeDocument/2006/relationships" xmlns:w14="http://schemas.microsoft.com/office/word/2010/wordml">
               <w:rPr>
-                <w:rFonts w:ascii="Arial" w:hAnsi="Arial" w:eastAsia="Arial" w:cs="Arial"/>
+                <w:rFonts w:ascii="Roboto" w:hAnsi="Roboto" w:eastAsia="Roboto" w:cs="Roboto"/>
                 <w:sz w:val="22"/>
                 <w:szCs w:val="22"/>
                 <w:color w:val="111111"/>
@@ -1364,7 +1345,7 @@
             </w:pPr>
             <w:r xmlns:w="http://schemas.openxmlformats.org/wordprocessingml/2006/main" xmlns:wp="http://schemas.openxmlformats.org/drawingml/2006/wordprocessingDrawing" xmlns:r="http://schemas.openxmlformats.org/officeDocument/2006/relationships" xmlns:w14="http://schemas.microsoft.com/office/word/2010/wordml">
               <w:rPr>
-                <w:rFonts w:ascii="Arial" w:hAnsi="Arial" w:eastAsia="Arial" w:cs="Arial"/>
+                <w:rFonts w:ascii="Roboto" w:hAnsi="Roboto" w:eastAsia="Roboto" w:cs="Roboto"/>
                 <w:sz w:val="22"/>
                 <w:szCs w:val="22"/>
                 <w:color w:val="111111"/>
@@ -1377,7 +1358,7 @@
       <w:tr>
         <w:trPr>
           <w:cantSplit/>
-          <w:trHeight w:val="406" w:hRule="exact"/>
+          <w:trHeight w:val="411" w:hRule="exact"/>
         </w:trPr>
         <w:tc>
           <w:tcPr>
@@ -1399,7 +1380,7 @@
             </w:pPr>
             <w:r xmlns:w="http://schemas.openxmlformats.org/wordprocessingml/2006/main" xmlns:wp="http://schemas.openxmlformats.org/drawingml/2006/wordprocessingDrawing" xmlns:r="http://schemas.openxmlformats.org/officeDocument/2006/relationships" xmlns:w14="http://schemas.microsoft.com/office/word/2010/wordml">
               <w:rPr>
-                <w:rFonts w:ascii="Arial" w:hAnsi="Arial" w:eastAsia="Arial" w:cs="Arial"/>
+                <w:rFonts w:ascii="Roboto" w:hAnsi="Roboto" w:eastAsia="Roboto" w:cs="Roboto"/>
                 <w:sz w:val="22"/>
                 <w:szCs w:val="22"/>
                 <w:color w:val="111111"/>
@@ -1428,7 +1409,7 @@
             </w:pPr>
             <w:r xmlns:w="http://schemas.openxmlformats.org/wordprocessingml/2006/main" xmlns:wp="http://schemas.openxmlformats.org/drawingml/2006/wordprocessingDrawing" xmlns:r="http://schemas.openxmlformats.org/officeDocument/2006/relationships" xmlns:w14="http://schemas.microsoft.com/office/word/2010/wordml">
               <w:rPr>
-                <w:rFonts w:ascii="Arial" w:hAnsi="Arial" w:eastAsia="Arial" w:cs="Arial"/>
+                <w:rFonts w:ascii="Roboto" w:hAnsi="Roboto" w:eastAsia="Roboto" w:cs="Roboto"/>
                 <w:sz w:val="22"/>
                 <w:szCs w:val="22"/>
                 <w:color w:val="111111"/>
@@ -1457,7 +1438,7 @@
             </w:pPr>
             <w:r xmlns:w="http://schemas.openxmlformats.org/wordprocessingml/2006/main" xmlns:wp="http://schemas.openxmlformats.org/drawingml/2006/wordprocessingDrawing" xmlns:r="http://schemas.openxmlformats.org/officeDocument/2006/relationships" xmlns:w14="http://schemas.microsoft.com/office/word/2010/wordml">
               <w:rPr>
-                <w:rFonts w:ascii="Arial" w:hAnsi="Arial" w:eastAsia="Arial" w:cs="Arial"/>
+                <w:rFonts w:ascii="Roboto" w:hAnsi="Roboto" w:eastAsia="Roboto" w:cs="Roboto"/>
                 <w:sz w:val="22"/>
                 <w:szCs w:val="22"/>
                 <w:color w:val="111111"/>
@@ -1486,7 +1467,7 @@
             </w:pPr>
             <w:r xmlns:w="http://schemas.openxmlformats.org/wordprocessingml/2006/main" xmlns:wp="http://schemas.openxmlformats.org/drawingml/2006/wordprocessingDrawing" xmlns:r="http://schemas.openxmlformats.org/officeDocument/2006/relationships" xmlns:w14="http://schemas.microsoft.com/office/word/2010/wordml">
               <w:rPr>
-                <w:rFonts w:ascii="Arial" w:hAnsi="Arial" w:eastAsia="Arial" w:cs="Arial"/>
+                <w:rFonts w:ascii="Roboto" w:hAnsi="Roboto" w:eastAsia="Roboto" w:cs="Roboto"/>
                 <w:sz w:val="22"/>
                 <w:szCs w:val="22"/>
                 <w:color w:val="111111"/>
@@ -1515,7 +1496,7 @@
             </w:pPr>
             <w:r xmlns:w="http://schemas.openxmlformats.org/wordprocessingml/2006/main" xmlns:wp="http://schemas.openxmlformats.org/drawingml/2006/wordprocessingDrawing" xmlns:r="http://schemas.openxmlformats.org/officeDocument/2006/relationships" xmlns:w14="http://schemas.microsoft.com/office/word/2010/wordml">
               <w:rPr>
-                <w:rFonts w:ascii="Arial" w:hAnsi="Arial" w:eastAsia="Arial" w:cs="Arial"/>
+                <w:rFonts w:ascii="Roboto" w:hAnsi="Roboto" w:eastAsia="Roboto" w:cs="Roboto"/>
                 <w:sz w:val="22"/>
                 <w:szCs w:val="22"/>
                 <w:color w:val="111111"/>
@@ -1528,7 +1509,7 @@
       <w:tr>
         <w:trPr>
           <w:cantSplit/>
-          <w:trHeight w:val="406" w:hRule="exact"/>
+          <w:trHeight w:val="411" w:hRule="exact"/>
         </w:trPr>
         <w:tc>
           <w:tcPr>
@@ -1550,7 +1531,7 @@
             </w:pPr>
             <w:r xmlns:w="http://schemas.openxmlformats.org/wordprocessingml/2006/main" xmlns:wp="http://schemas.openxmlformats.org/drawingml/2006/wordprocessingDrawing" xmlns:r="http://schemas.openxmlformats.org/officeDocument/2006/relationships" xmlns:w14="http://schemas.microsoft.com/office/word/2010/wordml">
               <w:rPr>
-                <w:rFonts w:ascii="Arial" w:hAnsi="Arial" w:eastAsia="Arial" w:cs="Arial"/>
+                <w:rFonts w:ascii="Roboto" w:hAnsi="Roboto" w:eastAsia="Roboto" w:cs="Roboto"/>
                 <w:sz w:val="22"/>
                 <w:szCs w:val="22"/>
                 <w:color w:val="111111"/>
@@ -1579,7 +1560,7 @@
             </w:pPr>
             <w:r xmlns:w="http://schemas.openxmlformats.org/wordprocessingml/2006/main" xmlns:wp="http://schemas.openxmlformats.org/drawingml/2006/wordprocessingDrawing" xmlns:r="http://schemas.openxmlformats.org/officeDocument/2006/relationships" xmlns:w14="http://schemas.microsoft.com/office/word/2010/wordml">
               <w:rPr>
-                <w:rFonts w:ascii="Arial" w:hAnsi="Arial" w:eastAsia="Arial" w:cs="Arial"/>
+                <w:rFonts w:ascii="Roboto" w:hAnsi="Roboto" w:eastAsia="Roboto" w:cs="Roboto"/>
                 <w:sz w:val="22"/>
                 <w:szCs w:val="22"/>
                 <w:color w:val="111111"/>
@@ -1608,7 +1589,7 @@
             </w:pPr>
             <w:r xmlns:w="http://schemas.openxmlformats.org/wordprocessingml/2006/main" xmlns:wp="http://schemas.openxmlformats.org/drawingml/2006/wordprocessingDrawing" xmlns:r="http://schemas.openxmlformats.org/officeDocument/2006/relationships" xmlns:w14="http://schemas.microsoft.com/office/word/2010/wordml">
               <w:rPr>
-                <w:rFonts w:ascii="Arial" w:hAnsi="Arial" w:eastAsia="Arial" w:cs="Arial"/>
+                <w:rFonts w:ascii="Roboto" w:hAnsi="Roboto" w:eastAsia="Roboto" w:cs="Roboto"/>
                 <w:sz w:val="22"/>
                 <w:szCs w:val="22"/>
                 <w:color w:val="111111"/>
@@ -1637,7 +1618,7 @@
             </w:pPr>
             <w:r xmlns:w="http://schemas.openxmlformats.org/wordprocessingml/2006/main" xmlns:wp="http://schemas.openxmlformats.org/drawingml/2006/wordprocessingDrawing" xmlns:r="http://schemas.openxmlformats.org/officeDocument/2006/relationships" xmlns:w14="http://schemas.microsoft.com/office/word/2010/wordml">
               <w:rPr>
-                <w:rFonts w:ascii="Arial" w:hAnsi="Arial" w:eastAsia="Arial" w:cs="Arial"/>
+                <w:rFonts w:ascii="Roboto" w:hAnsi="Roboto" w:eastAsia="Roboto" w:cs="Roboto"/>
                 <w:sz w:val="22"/>
                 <w:szCs w:val="22"/>
                 <w:color w:val="111111"/>
@@ -1666,7 +1647,7 @@
             </w:pPr>
             <w:r xmlns:w="http://schemas.openxmlformats.org/wordprocessingml/2006/main" xmlns:wp="http://schemas.openxmlformats.org/drawingml/2006/wordprocessingDrawing" xmlns:r="http://schemas.openxmlformats.org/officeDocument/2006/relationships" xmlns:w14="http://schemas.microsoft.com/office/word/2010/wordml">
               <w:rPr>
-                <w:rFonts w:ascii="Arial" w:hAnsi="Arial" w:eastAsia="Arial" w:cs="Arial"/>
+                <w:rFonts w:ascii="Roboto" w:hAnsi="Roboto" w:eastAsia="Roboto" w:cs="Roboto"/>
                 <w:sz w:val="22"/>
                 <w:szCs w:val="22"/>
                 <w:color w:val="111111"/>
@@ -1679,7 +1660,7 @@
       <w:tr>
         <w:trPr>
           <w:cantSplit/>
-          <w:trHeight w:val="406" w:hRule="exact"/>
+          <w:trHeight w:val="411" w:hRule="exact"/>
         </w:trPr>
         <w:tc>
           <w:tcPr>
@@ -1701,7 +1682,7 @@
             </w:pPr>
             <w:r xmlns:w="http://schemas.openxmlformats.org/wordprocessingml/2006/main" xmlns:wp="http://schemas.openxmlformats.org/drawingml/2006/wordprocessingDrawing" xmlns:r="http://schemas.openxmlformats.org/officeDocument/2006/relationships" xmlns:w14="http://schemas.microsoft.com/office/word/2010/wordml">
               <w:rPr>
-                <w:rFonts w:ascii="Arial" w:hAnsi="Arial" w:eastAsia="Arial" w:cs="Arial"/>
+                <w:rFonts w:ascii="Roboto" w:hAnsi="Roboto" w:eastAsia="Roboto" w:cs="Roboto"/>
                 <w:sz w:val="22"/>
                 <w:szCs w:val="22"/>
                 <w:color w:val="111111"/>
@@ -1730,7 +1711,7 @@
             </w:pPr>
             <w:r xmlns:w="http://schemas.openxmlformats.org/wordprocessingml/2006/main" xmlns:wp="http://schemas.openxmlformats.org/drawingml/2006/wordprocessingDrawing" xmlns:r="http://schemas.openxmlformats.org/officeDocument/2006/relationships" xmlns:w14="http://schemas.microsoft.com/office/word/2010/wordml">
               <w:rPr>
-                <w:rFonts w:ascii="Arial" w:hAnsi="Arial" w:eastAsia="Arial" w:cs="Arial"/>
+                <w:rFonts w:ascii="Roboto" w:hAnsi="Roboto" w:eastAsia="Roboto" w:cs="Roboto"/>
                 <w:sz w:val="22"/>
                 <w:szCs w:val="22"/>
                 <w:color w:val="111111"/>
@@ -1759,7 +1740,7 @@
             </w:pPr>
             <w:r xmlns:w="http://schemas.openxmlformats.org/wordprocessingml/2006/main" xmlns:wp="http://schemas.openxmlformats.org/drawingml/2006/wordprocessingDrawing" xmlns:r="http://schemas.openxmlformats.org/officeDocument/2006/relationships" xmlns:w14="http://schemas.microsoft.com/office/word/2010/wordml">
               <w:rPr>
-                <w:rFonts w:ascii="Arial" w:hAnsi="Arial" w:eastAsia="Arial" w:cs="Arial"/>
+                <w:rFonts w:ascii="Roboto" w:hAnsi="Roboto" w:eastAsia="Roboto" w:cs="Roboto"/>
                 <w:sz w:val="22"/>
                 <w:szCs w:val="22"/>
                 <w:color w:val="111111"/>
@@ -1788,7 +1769,7 @@
             </w:pPr>
             <w:r xmlns:w="http://schemas.openxmlformats.org/wordprocessingml/2006/main" xmlns:wp="http://schemas.openxmlformats.org/drawingml/2006/wordprocessingDrawing" xmlns:r="http://schemas.openxmlformats.org/officeDocument/2006/relationships" xmlns:w14="http://schemas.microsoft.com/office/word/2010/wordml">
               <w:rPr>
-                <w:rFonts w:ascii="Arial" w:hAnsi="Arial" w:eastAsia="Arial" w:cs="Arial"/>
+                <w:rFonts w:ascii="Roboto" w:hAnsi="Roboto" w:eastAsia="Roboto" w:cs="Roboto"/>
                 <w:sz w:val="22"/>
                 <w:szCs w:val="22"/>
                 <w:color w:val="111111"/>
@@ -1817,7 +1798,7 @@
             </w:pPr>
             <w:r xmlns:w="http://schemas.openxmlformats.org/wordprocessingml/2006/main" xmlns:wp="http://schemas.openxmlformats.org/drawingml/2006/wordprocessingDrawing" xmlns:r="http://schemas.openxmlformats.org/officeDocument/2006/relationships" xmlns:w14="http://schemas.microsoft.com/office/word/2010/wordml">
               <w:rPr>
-                <w:rFonts w:ascii="Arial" w:hAnsi="Arial" w:eastAsia="Arial" w:cs="Arial"/>
+                <w:rFonts w:ascii="Roboto" w:hAnsi="Roboto" w:eastAsia="Roboto" w:cs="Roboto"/>
                 <w:sz w:val="22"/>
                 <w:szCs w:val="22"/>
                 <w:color w:val="111111"/>
@@ -1830,7 +1811,7 @@
       <w:tr>
         <w:trPr>
           <w:cantSplit/>
-          <w:trHeight w:val="406" w:hRule="exact"/>
+          <w:trHeight w:val="411" w:hRule="exact"/>
         </w:trPr>
         <w:tc>
           <w:tcPr>
@@ -1854,7 +1835,7 @@
             </w:pPr>
             <w:r xmlns:w="http://schemas.openxmlformats.org/wordprocessingml/2006/main" xmlns:wp="http://schemas.openxmlformats.org/drawingml/2006/wordprocessingDrawing" xmlns:r="http://schemas.openxmlformats.org/officeDocument/2006/relationships" xmlns:w14="http://schemas.microsoft.com/office/word/2010/wordml">
               <w:rPr>
-                <w:rFonts w:ascii="Arial" w:hAnsi="Arial" w:eastAsia="Arial" w:cs="Arial"/>
+                <w:rFonts w:ascii="Roboto" w:hAnsi="Roboto" w:eastAsia="Roboto" w:cs="Roboto"/>
                 <w:sz w:val="22"/>
                 <w:szCs w:val="22"/>
                 <w:color w:val="111111"/>
@@ -1885,7 +1866,7 @@
             </w:pPr>
             <w:r xmlns:w="http://schemas.openxmlformats.org/wordprocessingml/2006/main" xmlns:wp="http://schemas.openxmlformats.org/drawingml/2006/wordprocessingDrawing" xmlns:r="http://schemas.openxmlformats.org/officeDocument/2006/relationships" xmlns:w14="http://schemas.microsoft.com/office/word/2010/wordml">
               <w:rPr>
-                <w:rFonts w:ascii="Arial" w:hAnsi="Arial" w:eastAsia="Arial" w:cs="Arial"/>
+                <w:rFonts w:ascii="Roboto" w:hAnsi="Roboto" w:eastAsia="Roboto" w:cs="Roboto"/>
                 <w:sz w:val="22"/>
                 <w:szCs w:val="22"/>
                 <w:color w:val="111111"/>
@@ -1916,12 +1897,12 @@
             </w:pPr>
             <w:r xmlns:w="http://schemas.openxmlformats.org/wordprocessingml/2006/main" xmlns:wp="http://schemas.openxmlformats.org/drawingml/2006/wordprocessingDrawing" xmlns:r="http://schemas.openxmlformats.org/officeDocument/2006/relationships" xmlns:w14="http://schemas.microsoft.com/office/word/2010/wordml">
               <w:rPr>
-                <w:rFonts w:ascii="Arial" w:hAnsi="Arial" w:eastAsia="Arial" w:cs="Arial"/>
+                <w:rFonts w:ascii="Roboto" w:hAnsi="Roboto" w:eastAsia="Roboto" w:cs="Roboto"/>
                 <w:sz w:val="22"/>
                 <w:szCs w:val="22"/>
                 <w:color w:val="111111"/>
               </w:rPr>
-              <w:t xml:space="preserve">433</w:t>
+              <w:t xml:space="preserve">437</w:t>
             </w:r>
           </w:p>
         </w:tc>
@@ -1947,7 +1928,7 @@
             </w:pPr>
             <w:r xmlns:w="http://schemas.openxmlformats.org/wordprocessingml/2006/main" xmlns:wp="http://schemas.openxmlformats.org/drawingml/2006/wordprocessingDrawing" xmlns:r="http://schemas.openxmlformats.org/officeDocument/2006/relationships" xmlns:w14="http://schemas.microsoft.com/office/word/2010/wordml">
               <w:rPr>
-                <w:rFonts w:ascii="Arial" w:hAnsi="Arial" w:eastAsia="Arial" w:cs="Arial"/>
+                <w:rFonts w:ascii="Roboto" w:hAnsi="Roboto" w:eastAsia="Roboto" w:cs="Roboto"/>
                 <w:sz w:val="22"/>
                 <w:szCs w:val="22"/>
                 <w:color w:val="111111"/>
@@ -1978,7 +1959,7 @@
             </w:pPr>
             <w:r xmlns:w="http://schemas.openxmlformats.org/wordprocessingml/2006/main" xmlns:wp="http://schemas.openxmlformats.org/drawingml/2006/wordprocessingDrawing" xmlns:r="http://schemas.openxmlformats.org/officeDocument/2006/relationships" xmlns:w14="http://schemas.microsoft.com/office/word/2010/wordml">
               <w:rPr>
-                <w:rFonts w:ascii="Arial" w:hAnsi="Arial" w:eastAsia="Arial" w:cs="Arial"/>
+                <w:rFonts w:ascii="Roboto" w:hAnsi="Roboto" w:eastAsia="Roboto" w:cs="Roboto"/>
                 <w:sz w:val="22"/>
                 <w:szCs w:val="22"/>
                 <w:color w:val="111111"/>
@@ -1989,11 +1970,6 @@
         </w:tc>
       </w:tr>
     </w:tbl>
-    <w:p>
-      <w:r>
-        <w:br w:type="page"/>
-      </w:r>
-    </w:p>
     <w:p>
       <w:pPr>
         <w:pStyle w:val="TableCaption"/>
@@ -2154,7 +2130,7 @@
             </w:pPr>
             <w:r xmlns:w="http://schemas.openxmlformats.org/wordprocessingml/2006/main" xmlns:wp="http://schemas.openxmlformats.org/drawingml/2006/wordprocessingDrawing" xmlns:r="http://schemas.openxmlformats.org/officeDocument/2006/relationships" xmlns:w14="http://schemas.microsoft.com/office/word/2010/wordml">
               <w:rPr>
-                <w:rFonts w:ascii="Arial" w:hAnsi="Arial" w:eastAsia="Arial" w:cs="Arial"/>
+                <w:rFonts w:ascii="Roboto" w:hAnsi="Roboto" w:eastAsia="Roboto" w:cs="Roboto"/>
                 <w:sz w:val="20"/>
                 <w:szCs w:val="20"/>
                 <w:color w:val="111111"/>
@@ -2186,7 +2162,7 @@
             </w:pPr>
             <w:r xmlns:w="http://schemas.openxmlformats.org/wordprocessingml/2006/main" xmlns:wp="http://schemas.openxmlformats.org/drawingml/2006/wordprocessingDrawing" xmlns:r="http://schemas.openxmlformats.org/officeDocument/2006/relationships" xmlns:w14="http://schemas.microsoft.com/office/word/2010/wordml">
               <w:rPr>
-                <w:rFonts w:ascii="Arial" w:hAnsi="Arial" w:eastAsia="Arial" w:cs="Arial"/>
+                <w:rFonts w:ascii="Roboto" w:hAnsi="Roboto" w:eastAsia="Roboto" w:cs="Roboto"/>
                 <w:sz w:val="20"/>
                 <w:szCs w:val="20"/>
                 <w:color w:val="111111"/>
@@ -2218,7 +2194,7 @@
             </w:pPr>
             <w:r xmlns:w="http://schemas.openxmlformats.org/wordprocessingml/2006/main" xmlns:wp="http://schemas.openxmlformats.org/drawingml/2006/wordprocessingDrawing" xmlns:r="http://schemas.openxmlformats.org/officeDocument/2006/relationships" xmlns:w14="http://schemas.microsoft.com/office/word/2010/wordml">
               <w:rPr>
-                <w:rFonts w:ascii="Arial" w:hAnsi="Arial" w:eastAsia="Arial" w:cs="Arial"/>
+                <w:rFonts w:ascii="Roboto" w:hAnsi="Roboto" w:eastAsia="Roboto" w:cs="Roboto"/>
                 <w:sz w:val="20"/>
                 <w:szCs w:val="20"/>
                 <w:color w:val="111111"/>
@@ -2250,7 +2226,7 @@
             </w:pPr>
             <w:r xmlns:w="http://schemas.openxmlformats.org/wordprocessingml/2006/main" xmlns:wp="http://schemas.openxmlformats.org/drawingml/2006/wordprocessingDrawing" xmlns:r="http://schemas.openxmlformats.org/officeDocument/2006/relationships" xmlns:w14="http://schemas.microsoft.com/office/word/2010/wordml">
               <w:rPr>
-                <w:rFonts w:ascii="Arial" w:hAnsi="Arial" w:eastAsia="Arial" w:cs="Arial"/>
+                <w:rFonts w:ascii="Roboto" w:hAnsi="Roboto" w:eastAsia="Roboto" w:cs="Roboto"/>
                 <w:sz w:val="20"/>
                 <w:szCs w:val="20"/>
                 <w:color w:val="111111"/>
@@ -2282,7 +2258,7 @@
             </w:pPr>
             <w:r xmlns:w="http://schemas.openxmlformats.org/wordprocessingml/2006/main" xmlns:wp="http://schemas.openxmlformats.org/drawingml/2006/wordprocessingDrawing" xmlns:r="http://schemas.openxmlformats.org/officeDocument/2006/relationships" xmlns:w14="http://schemas.microsoft.com/office/word/2010/wordml">
               <w:rPr>
-                <w:rFonts w:ascii="Arial" w:hAnsi="Arial" w:eastAsia="Arial" w:cs="Arial"/>
+                <w:rFonts w:ascii="Roboto" w:hAnsi="Roboto" w:eastAsia="Roboto" w:cs="Roboto"/>
                 <w:sz w:val="20"/>
                 <w:szCs w:val="20"/>
                 <w:color w:val="111111"/>
@@ -2314,7 +2290,7 @@
             </w:pPr>
             <w:r xmlns:w="http://schemas.openxmlformats.org/wordprocessingml/2006/main" xmlns:wp="http://schemas.openxmlformats.org/drawingml/2006/wordprocessingDrawing" xmlns:r="http://schemas.openxmlformats.org/officeDocument/2006/relationships" xmlns:w14="http://schemas.microsoft.com/office/word/2010/wordml">
               <w:rPr>
-                <w:rFonts w:ascii="Arial" w:hAnsi="Arial" w:eastAsia="Arial" w:cs="Arial"/>
+                <w:rFonts w:ascii="Roboto" w:hAnsi="Roboto" w:eastAsia="Roboto" w:cs="Roboto"/>
                 <w:sz w:val="20"/>
                 <w:szCs w:val="20"/>
                 <w:color w:val="111111"/>
@@ -2346,7 +2322,7 @@
             </w:pPr>
             <w:r xmlns:w="http://schemas.openxmlformats.org/wordprocessingml/2006/main" xmlns:wp="http://schemas.openxmlformats.org/drawingml/2006/wordprocessingDrawing" xmlns:r="http://schemas.openxmlformats.org/officeDocument/2006/relationships" xmlns:w14="http://schemas.microsoft.com/office/word/2010/wordml">
               <w:rPr>
-                <w:rFonts w:ascii="Arial" w:hAnsi="Arial" w:eastAsia="Arial" w:cs="Arial"/>
+                <w:rFonts w:ascii="Roboto" w:hAnsi="Roboto" w:eastAsia="Roboto" w:cs="Roboto"/>
                 <w:sz w:val="20"/>
                 <w:szCs w:val="20"/>
                 <w:color w:val="111111"/>
@@ -2378,7 +2354,7 @@
             </w:pPr>
             <w:r xmlns:w="http://schemas.openxmlformats.org/wordprocessingml/2006/main" xmlns:wp="http://schemas.openxmlformats.org/drawingml/2006/wordprocessingDrawing" xmlns:r="http://schemas.openxmlformats.org/officeDocument/2006/relationships" xmlns:w14="http://schemas.microsoft.com/office/word/2010/wordml">
               <w:rPr>
-                <w:rFonts w:ascii="Arial" w:hAnsi="Arial" w:eastAsia="Arial" w:cs="Arial"/>
+                <w:rFonts w:ascii="Roboto" w:hAnsi="Roboto" w:eastAsia="Roboto" w:cs="Roboto"/>
                 <w:sz w:val="20"/>
                 <w:szCs w:val="20"/>
                 <w:color w:val="111111"/>
@@ -2410,7 +2386,7 @@
             </w:pPr>
             <w:r xmlns:w="http://schemas.openxmlformats.org/wordprocessingml/2006/main" xmlns:wp="http://schemas.openxmlformats.org/drawingml/2006/wordprocessingDrawing" xmlns:r="http://schemas.openxmlformats.org/officeDocument/2006/relationships" xmlns:w14="http://schemas.microsoft.com/office/word/2010/wordml">
               <w:rPr>
-                <w:rFonts w:ascii="Arial" w:hAnsi="Arial" w:eastAsia="Arial" w:cs="Arial"/>
+                <w:rFonts w:ascii="Roboto" w:hAnsi="Roboto" w:eastAsia="Roboto" w:cs="Roboto"/>
                 <w:sz w:val="20"/>
                 <w:szCs w:val="20"/>
                 <w:color w:val="111111"/>
@@ -2442,7 +2418,7 @@
             </w:pPr>
             <w:r xmlns:w="http://schemas.openxmlformats.org/wordprocessingml/2006/main" xmlns:wp="http://schemas.openxmlformats.org/drawingml/2006/wordprocessingDrawing" xmlns:r="http://schemas.openxmlformats.org/officeDocument/2006/relationships" xmlns:w14="http://schemas.microsoft.com/office/word/2010/wordml">
               <w:rPr>
-                <w:rFonts w:ascii="Arial" w:hAnsi="Arial" w:eastAsia="Arial" w:cs="Arial"/>
+                <w:rFonts w:ascii="Roboto" w:hAnsi="Roboto" w:eastAsia="Roboto" w:cs="Roboto"/>
                 <w:sz w:val="20"/>
                 <w:szCs w:val="20"/>
                 <w:color w:val="111111"/>
@@ -2474,7 +2450,7 @@
             </w:pPr>
             <w:r xmlns:w="http://schemas.openxmlformats.org/wordprocessingml/2006/main" xmlns:wp="http://schemas.openxmlformats.org/drawingml/2006/wordprocessingDrawing" xmlns:r="http://schemas.openxmlformats.org/officeDocument/2006/relationships" xmlns:w14="http://schemas.microsoft.com/office/word/2010/wordml">
               <w:rPr>
-                <w:rFonts w:ascii="Arial" w:hAnsi="Arial" w:eastAsia="Arial" w:cs="Arial"/>
+                <w:rFonts w:ascii="Roboto" w:hAnsi="Roboto" w:eastAsia="Roboto" w:cs="Roboto"/>
                 <w:sz w:val="20"/>
                 <w:szCs w:val="20"/>
                 <w:color w:val="111111"/>
@@ -2509,7 +2485,7 @@
             </w:pPr>
             <w:r xmlns:w="http://schemas.openxmlformats.org/wordprocessingml/2006/main" xmlns:wp="http://schemas.openxmlformats.org/drawingml/2006/wordprocessingDrawing" xmlns:r="http://schemas.openxmlformats.org/officeDocument/2006/relationships" xmlns:w14="http://schemas.microsoft.com/office/word/2010/wordml">
               <w:rPr>
-                <w:rFonts w:ascii="Arial" w:hAnsi="Arial" w:eastAsia="Arial" w:cs="Arial"/>
+                <w:rFonts w:ascii="Roboto" w:hAnsi="Roboto" w:eastAsia="Roboto" w:cs="Roboto"/>
                 <w:sz w:val="20"/>
                 <w:szCs w:val="20"/>
                 <w:color w:val="111111"/>
@@ -2538,7 +2514,7 @@
             </w:pPr>
             <w:r xmlns:w="http://schemas.openxmlformats.org/wordprocessingml/2006/main" xmlns:wp="http://schemas.openxmlformats.org/drawingml/2006/wordprocessingDrawing" xmlns:r="http://schemas.openxmlformats.org/officeDocument/2006/relationships" xmlns:w14="http://schemas.microsoft.com/office/word/2010/wordml">
               <w:rPr>
-                <w:rFonts w:ascii="Arial" w:hAnsi="Arial" w:eastAsia="Arial" w:cs="Arial"/>
+                <w:rFonts w:ascii="Roboto" w:hAnsi="Roboto" w:eastAsia="Roboto" w:cs="Roboto"/>
                 <w:sz w:val="20"/>
                 <w:szCs w:val="20"/>
                 <w:color w:val="111111"/>
@@ -2567,7 +2543,7 @@
             </w:pPr>
             <w:r xmlns:w="http://schemas.openxmlformats.org/wordprocessingml/2006/main" xmlns:wp="http://schemas.openxmlformats.org/drawingml/2006/wordprocessingDrawing" xmlns:r="http://schemas.openxmlformats.org/officeDocument/2006/relationships" xmlns:w14="http://schemas.microsoft.com/office/word/2010/wordml">
               <w:rPr>
-                <w:rFonts w:ascii="Arial" w:hAnsi="Arial" w:eastAsia="Arial" w:cs="Arial"/>
+                <w:rFonts w:ascii="Roboto" w:hAnsi="Roboto" w:eastAsia="Roboto" w:cs="Roboto"/>
                 <w:sz w:val="20"/>
                 <w:szCs w:val="20"/>
                 <w:color w:val="111111"/>
@@ -2596,7 +2572,7 @@
             </w:pPr>
             <w:r xmlns:w="http://schemas.openxmlformats.org/wordprocessingml/2006/main" xmlns:wp="http://schemas.openxmlformats.org/drawingml/2006/wordprocessingDrawing" xmlns:r="http://schemas.openxmlformats.org/officeDocument/2006/relationships" xmlns:w14="http://schemas.microsoft.com/office/word/2010/wordml">
               <w:rPr>
-                <w:rFonts w:ascii="Arial" w:hAnsi="Arial" w:eastAsia="Arial" w:cs="Arial"/>
+                <w:rFonts w:ascii="Roboto" w:hAnsi="Roboto" w:eastAsia="Roboto" w:cs="Roboto"/>
                 <w:sz w:val="20"/>
                 <w:szCs w:val="20"/>
                 <w:color w:val="111111"/>
@@ -2625,7 +2601,7 @@
             </w:pPr>
             <w:r xmlns:w="http://schemas.openxmlformats.org/wordprocessingml/2006/main" xmlns:wp="http://schemas.openxmlformats.org/drawingml/2006/wordprocessingDrawing" xmlns:r="http://schemas.openxmlformats.org/officeDocument/2006/relationships" xmlns:w14="http://schemas.microsoft.com/office/word/2010/wordml">
               <w:rPr>
-                <w:rFonts w:ascii="Arial" w:hAnsi="Arial" w:eastAsia="Arial" w:cs="Arial"/>
+                <w:rFonts w:ascii="Roboto" w:hAnsi="Roboto" w:eastAsia="Roboto" w:cs="Roboto"/>
                 <w:sz w:val="20"/>
                 <w:szCs w:val="20"/>
                 <w:color w:val="111111"/>
@@ -2654,7 +2630,7 @@
             </w:pPr>
             <w:r xmlns:w="http://schemas.openxmlformats.org/wordprocessingml/2006/main" xmlns:wp="http://schemas.openxmlformats.org/drawingml/2006/wordprocessingDrawing" xmlns:r="http://schemas.openxmlformats.org/officeDocument/2006/relationships" xmlns:w14="http://schemas.microsoft.com/office/word/2010/wordml">
               <w:rPr>
-                <w:rFonts w:ascii="Arial" w:hAnsi="Arial" w:eastAsia="Arial" w:cs="Arial"/>
+                <w:rFonts w:ascii="Roboto" w:hAnsi="Roboto" w:eastAsia="Roboto" w:cs="Roboto"/>
                 <w:sz w:val="20"/>
                 <w:szCs w:val="20"/>
                 <w:color w:val="111111"/>
@@ -2683,7 +2659,7 @@
             </w:pPr>
             <w:r xmlns:w="http://schemas.openxmlformats.org/wordprocessingml/2006/main" xmlns:wp="http://schemas.openxmlformats.org/drawingml/2006/wordprocessingDrawing" xmlns:r="http://schemas.openxmlformats.org/officeDocument/2006/relationships" xmlns:w14="http://schemas.microsoft.com/office/word/2010/wordml">
               <w:rPr>
-                <w:rFonts w:ascii="Arial" w:hAnsi="Arial" w:eastAsia="Arial" w:cs="Arial"/>
+                <w:rFonts w:ascii="Roboto" w:hAnsi="Roboto" w:eastAsia="Roboto" w:cs="Roboto"/>
                 <w:sz w:val="20"/>
                 <w:szCs w:val="20"/>
                 <w:color w:val="111111"/>
@@ -2712,7 +2688,7 @@
             </w:pPr>
             <w:r xmlns:w="http://schemas.openxmlformats.org/wordprocessingml/2006/main" xmlns:wp="http://schemas.openxmlformats.org/drawingml/2006/wordprocessingDrawing" xmlns:r="http://schemas.openxmlformats.org/officeDocument/2006/relationships" xmlns:w14="http://schemas.microsoft.com/office/word/2010/wordml">
               <w:rPr>
-                <w:rFonts w:ascii="Arial" w:hAnsi="Arial" w:eastAsia="Arial" w:cs="Arial"/>
+                <w:rFonts w:ascii="Roboto" w:hAnsi="Roboto" w:eastAsia="Roboto" w:cs="Roboto"/>
                 <w:sz w:val="20"/>
                 <w:szCs w:val="20"/>
                 <w:color w:val="111111"/>
@@ -2741,7 +2717,7 @@
             </w:pPr>
             <w:r xmlns:w="http://schemas.openxmlformats.org/wordprocessingml/2006/main" xmlns:wp="http://schemas.openxmlformats.org/drawingml/2006/wordprocessingDrawing" xmlns:r="http://schemas.openxmlformats.org/officeDocument/2006/relationships" xmlns:w14="http://schemas.microsoft.com/office/word/2010/wordml">
               <w:rPr>
-                <w:rFonts w:ascii="Arial" w:hAnsi="Arial" w:eastAsia="Arial" w:cs="Arial"/>
+                <w:rFonts w:ascii="Roboto" w:hAnsi="Roboto" w:eastAsia="Roboto" w:cs="Roboto"/>
                 <w:sz w:val="20"/>
                 <w:szCs w:val="20"/>
                 <w:color w:val="111111"/>
@@ -2770,7 +2746,7 @@
             </w:pPr>
             <w:r xmlns:w="http://schemas.openxmlformats.org/wordprocessingml/2006/main" xmlns:wp="http://schemas.openxmlformats.org/drawingml/2006/wordprocessingDrawing" xmlns:r="http://schemas.openxmlformats.org/officeDocument/2006/relationships" xmlns:w14="http://schemas.microsoft.com/office/word/2010/wordml">
               <w:rPr>
-                <w:rFonts w:ascii="Arial" w:hAnsi="Arial" w:eastAsia="Arial" w:cs="Arial"/>
+                <w:rFonts w:ascii="Roboto" w:hAnsi="Roboto" w:eastAsia="Roboto" w:cs="Roboto"/>
                 <w:sz w:val="20"/>
                 <w:szCs w:val="20"/>
                 <w:color w:val="111111"/>
@@ -2799,7 +2775,7 @@
             </w:pPr>
             <w:r xmlns:w="http://schemas.openxmlformats.org/wordprocessingml/2006/main" xmlns:wp="http://schemas.openxmlformats.org/drawingml/2006/wordprocessingDrawing" xmlns:r="http://schemas.openxmlformats.org/officeDocument/2006/relationships" xmlns:w14="http://schemas.microsoft.com/office/word/2010/wordml">
               <w:rPr>
-                <w:rFonts w:ascii="Arial" w:hAnsi="Arial" w:eastAsia="Arial" w:cs="Arial"/>
+                <w:rFonts w:ascii="Roboto" w:hAnsi="Roboto" w:eastAsia="Roboto" w:cs="Roboto"/>
                 <w:sz w:val="20"/>
                 <w:szCs w:val="20"/>
                 <w:color w:val="111111"/>
@@ -2834,7 +2810,7 @@
             </w:pPr>
             <w:r xmlns:w="http://schemas.openxmlformats.org/wordprocessingml/2006/main" xmlns:wp="http://schemas.openxmlformats.org/drawingml/2006/wordprocessingDrawing" xmlns:r="http://schemas.openxmlformats.org/officeDocument/2006/relationships" xmlns:w14="http://schemas.microsoft.com/office/word/2010/wordml">
               <w:rPr>
-                <w:rFonts w:ascii="Arial" w:hAnsi="Arial" w:eastAsia="Arial" w:cs="Arial"/>
+                <w:rFonts w:ascii="Roboto" w:hAnsi="Roboto" w:eastAsia="Roboto" w:cs="Roboto"/>
                 <w:sz w:val="20"/>
                 <w:szCs w:val="20"/>
                 <w:color w:val="111111"/>
@@ -2863,7 +2839,7 @@
             </w:pPr>
             <w:r xmlns:w="http://schemas.openxmlformats.org/wordprocessingml/2006/main" xmlns:wp="http://schemas.openxmlformats.org/drawingml/2006/wordprocessingDrawing" xmlns:r="http://schemas.openxmlformats.org/officeDocument/2006/relationships" xmlns:w14="http://schemas.microsoft.com/office/word/2010/wordml">
               <w:rPr>
-                <w:rFonts w:ascii="Arial" w:hAnsi="Arial" w:eastAsia="Arial" w:cs="Arial"/>
+                <w:rFonts w:ascii="Roboto" w:hAnsi="Roboto" w:eastAsia="Roboto" w:cs="Roboto"/>
                 <w:sz w:val="20"/>
                 <w:szCs w:val="20"/>
                 <w:color w:val="111111"/>
@@ -2892,7 +2868,7 @@
             </w:pPr>
             <w:r xmlns:w="http://schemas.openxmlformats.org/wordprocessingml/2006/main" xmlns:wp="http://schemas.openxmlformats.org/drawingml/2006/wordprocessingDrawing" xmlns:r="http://schemas.openxmlformats.org/officeDocument/2006/relationships" xmlns:w14="http://schemas.microsoft.com/office/word/2010/wordml">
               <w:rPr>
-                <w:rFonts w:ascii="Arial" w:hAnsi="Arial" w:eastAsia="Arial" w:cs="Arial"/>
+                <w:rFonts w:ascii="Roboto" w:hAnsi="Roboto" w:eastAsia="Roboto" w:cs="Roboto"/>
                 <w:sz w:val="20"/>
                 <w:szCs w:val="20"/>
                 <w:color w:val="111111"/>
@@ -2921,7 +2897,7 @@
             </w:pPr>
             <w:r xmlns:w="http://schemas.openxmlformats.org/wordprocessingml/2006/main" xmlns:wp="http://schemas.openxmlformats.org/drawingml/2006/wordprocessingDrawing" xmlns:r="http://schemas.openxmlformats.org/officeDocument/2006/relationships" xmlns:w14="http://schemas.microsoft.com/office/word/2010/wordml">
               <w:rPr>
-                <w:rFonts w:ascii="Arial" w:hAnsi="Arial" w:eastAsia="Arial" w:cs="Arial"/>
+                <w:rFonts w:ascii="Roboto" w:hAnsi="Roboto" w:eastAsia="Roboto" w:cs="Roboto"/>
                 <w:sz w:val="20"/>
                 <w:szCs w:val="20"/>
                 <w:color w:val="111111"/>
@@ -2950,7 +2926,7 @@
             </w:pPr>
             <w:r xmlns:w="http://schemas.openxmlformats.org/wordprocessingml/2006/main" xmlns:wp="http://schemas.openxmlformats.org/drawingml/2006/wordprocessingDrawing" xmlns:r="http://schemas.openxmlformats.org/officeDocument/2006/relationships" xmlns:w14="http://schemas.microsoft.com/office/word/2010/wordml">
               <w:rPr>
-                <w:rFonts w:ascii="Arial" w:hAnsi="Arial" w:eastAsia="Arial" w:cs="Arial"/>
+                <w:rFonts w:ascii="Roboto" w:hAnsi="Roboto" w:eastAsia="Roboto" w:cs="Roboto"/>
                 <w:sz w:val="20"/>
                 <w:szCs w:val="20"/>
                 <w:color w:val="111111"/>
@@ -2979,7 +2955,7 @@
             </w:pPr>
             <w:r xmlns:w="http://schemas.openxmlformats.org/wordprocessingml/2006/main" xmlns:wp="http://schemas.openxmlformats.org/drawingml/2006/wordprocessingDrawing" xmlns:r="http://schemas.openxmlformats.org/officeDocument/2006/relationships" xmlns:w14="http://schemas.microsoft.com/office/word/2010/wordml">
               <w:rPr>
-                <w:rFonts w:ascii="Arial" w:hAnsi="Arial" w:eastAsia="Arial" w:cs="Arial"/>
+                <w:rFonts w:ascii="Roboto" w:hAnsi="Roboto" w:eastAsia="Roboto" w:cs="Roboto"/>
                 <w:sz w:val="20"/>
                 <w:szCs w:val="20"/>
                 <w:color w:val="111111"/>
@@ -3008,7 +2984,7 @@
             </w:pPr>
             <w:r xmlns:w="http://schemas.openxmlformats.org/wordprocessingml/2006/main" xmlns:wp="http://schemas.openxmlformats.org/drawingml/2006/wordprocessingDrawing" xmlns:r="http://schemas.openxmlformats.org/officeDocument/2006/relationships" xmlns:w14="http://schemas.microsoft.com/office/word/2010/wordml">
               <w:rPr>
-                <w:rFonts w:ascii="Arial" w:hAnsi="Arial" w:eastAsia="Arial" w:cs="Arial"/>
+                <w:rFonts w:ascii="Roboto" w:hAnsi="Roboto" w:eastAsia="Roboto" w:cs="Roboto"/>
                 <w:sz w:val="20"/>
                 <w:szCs w:val="20"/>
                 <w:color w:val="111111"/>
@@ -3037,7 +3013,7 @@
             </w:pPr>
             <w:r xmlns:w="http://schemas.openxmlformats.org/wordprocessingml/2006/main" xmlns:wp="http://schemas.openxmlformats.org/drawingml/2006/wordprocessingDrawing" xmlns:r="http://schemas.openxmlformats.org/officeDocument/2006/relationships" xmlns:w14="http://schemas.microsoft.com/office/word/2010/wordml">
               <w:rPr>
-                <w:rFonts w:ascii="Arial" w:hAnsi="Arial" w:eastAsia="Arial" w:cs="Arial"/>
+                <w:rFonts w:ascii="Roboto" w:hAnsi="Roboto" w:eastAsia="Roboto" w:cs="Roboto"/>
                 <w:sz w:val="20"/>
                 <w:szCs w:val="20"/>
                 <w:color w:val="111111"/>
@@ -3066,7 +3042,7 @@
             </w:pPr>
             <w:r xmlns:w="http://schemas.openxmlformats.org/wordprocessingml/2006/main" xmlns:wp="http://schemas.openxmlformats.org/drawingml/2006/wordprocessingDrawing" xmlns:r="http://schemas.openxmlformats.org/officeDocument/2006/relationships" xmlns:w14="http://schemas.microsoft.com/office/word/2010/wordml">
               <w:rPr>
-                <w:rFonts w:ascii="Arial" w:hAnsi="Arial" w:eastAsia="Arial" w:cs="Arial"/>
+                <w:rFonts w:ascii="Roboto" w:hAnsi="Roboto" w:eastAsia="Roboto" w:cs="Roboto"/>
                 <w:sz w:val="20"/>
                 <w:szCs w:val="20"/>
                 <w:color w:val="111111"/>
@@ -3095,7 +3071,7 @@
             </w:pPr>
             <w:r xmlns:w="http://schemas.openxmlformats.org/wordprocessingml/2006/main" xmlns:wp="http://schemas.openxmlformats.org/drawingml/2006/wordprocessingDrawing" xmlns:r="http://schemas.openxmlformats.org/officeDocument/2006/relationships" xmlns:w14="http://schemas.microsoft.com/office/word/2010/wordml">
               <w:rPr>
-                <w:rFonts w:ascii="Arial" w:hAnsi="Arial" w:eastAsia="Arial" w:cs="Arial"/>
+                <w:rFonts w:ascii="Roboto" w:hAnsi="Roboto" w:eastAsia="Roboto" w:cs="Roboto"/>
                 <w:sz w:val="20"/>
                 <w:szCs w:val="20"/>
                 <w:color w:val="111111"/>
@@ -3124,7 +3100,7 @@
             </w:pPr>
             <w:r xmlns:w="http://schemas.openxmlformats.org/wordprocessingml/2006/main" xmlns:wp="http://schemas.openxmlformats.org/drawingml/2006/wordprocessingDrawing" xmlns:r="http://schemas.openxmlformats.org/officeDocument/2006/relationships" xmlns:w14="http://schemas.microsoft.com/office/word/2010/wordml">
               <w:rPr>
-                <w:rFonts w:ascii="Arial" w:hAnsi="Arial" w:eastAsia="Arial" w:cs="Arial"/>
+                <w:rFonts w:ascii="Roboto" w:hAnsi="Roboto" w:eastAsia="Roboto" w:cs="Roboto"/>
                 <w:sz w:val="20"/>
                 <w:szCs w:val="20"/>
                 <w:color w:val="111111"/>
@@ -3159,7 +3135,7 @@
             </w:pPr>
             <w:r xmlns:w="http://schemas.openxmlformats.org/wordprocessingml/2006/main" xmlns:wp="http://schemas.openxmlformats.org/drawingml/2006/wordprocessingDrawing" xmlns:r="http://schemas.openxmlformats.org/officeDocument/2006/relationships" xmlns:w14="http://schemas.microsoft.com/office/word/2010/wordml">
               <w:rPr>
-                <w:rFonts w:ascii="Arial" w:hAnsi="Arial" w:eastAsia="Arial" w:cs="Arial"/>
+                <w:rFonts w:ascii="Roboto" w:hAnsi="Roboto" w:eastAsia="Roboto" w:cs="Roboto"/>
                 <w:sz w:val="20"/>
                 <w:szCs w:val="20"/>
                 <w:color w:val="111111"/>
@@ -3188,7 +3164,7 @@
             </w:pPr>
             <w:r xmlns:w="http://schemas.openxmlformats.org/wordprocessingml/2006/main" xmlns:wp="http://schemas.openxmlformats.org/drawingml/2006/wordprocessingDrawing" xmlns:r="http://schemas.openxmlformats.org/officeDocument/2006/relationships" xmlns:w14="http://schemas.microsoft.com/office/word/2010/wordml">
               <w:rPr>
-                <w:rFonts w:ascii="Arial" w:hAnsi="Arial" w:eastAsia="Arial" w:cs="Arial"/>
+                <w:rFonts w:ascii="Roboto" w:hAnsi="Roboto" w:eastAsia="Roboto" w:cs="Roboto"/>
                 <w:sz w:val="20"/>
                 <w:szCs w:val="20"/>
                 <w:color w:val="111111"/>
@@ -3217,7 +3193,7 @@
             </w:pPr>
             <w:r xmlns:w="http://schemas.openxmlformats.org/wordprocessingml/2006/main" xmlns:wp="http://schemas.openxmlformats.org/drawingml/2006/wordprocessingDrawing" xmlns:r="http://schemas.openxmlformats.org/officeDocument/2006/relationships" xmlns:w14="http://schemas.microsoft.com/office/word/2010/wordml">
               <w:rPr>
-                <w:rFonts w:ascii="Arial" w:hAnsi="Arial" w:eastAsia="Arial" w:cs="Arial"/>
+                <w:rFonts w:ascii="Roboto" w:hAnsi="Roboto" w:eastAsia="Roboto" w:cs="Roboto"/>
                 <w:sz w:val="20"/>
                 <w:szCs w:val="20"/>
                 <w:color w:val="111111"/>
@@ -3246,7 +3222,7 @@
             </w:pPr>
             <w:r xmlns:w="http://schemas.openxmlformats.org/wordprocessingml/2006/main" xmlns:wp="http://schemas.openxmlformats.org/drawingml/2006/wordprocessingDrawing" xmlns:r="http://schemas.openxmlformats.org/officeDocument/2006/relationships" xmlns:w14="http://schemas.microsoft.com/office/word/2010/wordml">
               <w:rPr>
-                <w:rFonts w:ascii="Arial" w:hAnsi="Arial" w:eastAsia="Arial" w:cs="Arial"/>
+                <w:rFonts w:ascii="Roboto" w:hAnsi="Roboto" w:eastAsia="Roboto" w:cs="Roboto"/>
                 <w:sz w:val="20"/>
                 <w:szCs w:val="20"/>
                 <w:color w:val="111111"/>
@@ -3275,7 +3251,7 @@
             </w:pPr>
             <w:r xmlns:w="http://schemas.openxmlformats.org/wordprocessingml/2006/main" xmlns:wp="http://schemas.openxmlformats.org/drawingml/2006/wordprocessingDrawing" xmlns:r="http://schemas.openxmlformats.org/officeDocument/2006/relationships" xmlns:w14="http://schemas.microsoft.com/office/word/2010/wordml">
               <w:rPr>
-                <w:rFonts w:ascii="Arial" w:hAnsi="Arial" w:eastAsia="Arial" w:cs="Arial"/>
+                <w:rFonts w:ascii="Roboto" w:hAnsi="Roboto" w:eastAsia="Roboto" w:cs="Roboto"/>
                 <w:sz w:val="20"/>
                 <w:szCs w:val="20"/>
                 <w:color w:val="111111"/>
@@ -3304,7 +3280,7 @@
             </w:pPr>
             <w:r xmlns:w="http://schemas.openxmlformats.org/wordprocessingml/2006/main" xmlns:wp="http://schemas.openxmlformats.org/drawingml/2006/wordprocessingDrawing" xmlns:r="http://schemas.openxmlformats.org/officeDocument/2006/relationships" xmlns:w14="http://schemas.microsoft.com/office/word/2010/wordml">
               <w:rPr>
-                <w:rFonts w:ascii="Arial" w:hAnsi="Arial" w:eastAsia="Arial" w:cs="Arial"/>
+                <w:rFonts w:ascii="Roboto" w:hAnsi="Roboto" w:eastAsia="Roboto" w:cs="Roboto"/>
                 <w:sz w:val="20"/>
                 <w:szCs w:val="20"/>
                 <w:color w:val="111111"/>
@@ -3333,7 +3309,7 @@
             </w:pPr>
             <w:r xmlns:w="http://schemas.openxmlformats.org/wordprocessingml/2006/main" xmlns:wp="http://schemas.openxmlformats.org/drawingml/2006/wordprocessingDrawing" xmlns:r="http://schemas.openxmlformats.org/officeDocument/2006/relationships" xmlns:w14="http://schemas.microsoft.com/office/word/2010/wordml">
               <w:rPr>
-                <w:rFonts w:ascii="Arial" w:hAnsi="Arial" w:eastAsia="Arial" w:cs="Arial"/>
+                <w:rFonts w:ascii="Roboto" w:hAnsi="Roboto" w:eastAsia="Roboto" w:cs="Roboto"/>
                 <w:sz w:val="20"/>
                 <w:szCs w:val="20"/>
                 <w:color w:val="111111"/>
@@ -3362,7 +3338,7 @@
             </w:pPr>
             <w:r xmlns:w="http://schemas.openxmlformats.org/wordprocessingml/2006/main" xmlns:wp="http://schemas.openxmlformats.org/drawingml/2006/wordprocessingDrawing" xmlns:r="http://schemas.openxmlformats.org/officeDocument/2006/relationships" xmlns:w14="http://schemas.microsoft.com/office/word/2010/wordml">
               <w:rPr>
-                <w:rFonts w:ascii="Arial" w:hAnsi="Arial" w:eastAsia="Arial" w:cs="Arial"/>
+                <w:rFonts w:ascii="Roboto" w:hAnsi="Roboto" w:eastAsia="Roboto" w:cs="Roboto"/>
                 <w:sz w:val="20"/>
                 <w:szCs w:val="20"/>
                 <w:color w:val="111111"/>
@@ -3391,7 +3367,7 @@
             </w:pPr>
             <w:r xmlns:w="http://schemas.openxmlformats.org/wordprocessingml/2006/main" xmlns:wp="http://schemas.openxmlformats.org/drawingml/2006/wordprocessingDrawing" xmlns:r="http://schemas.openxmlformats.org/officeDocument/2006/relationships" xmlns:w14="http://schemas.microsoft.com/office/word/2010/wordml">
               <w:rPr>
-                <w:rFonts w:ascii="Arial" w:hAnsi="Arial" w:eastAsia="Arial" w:cs="Arial"/>
+                <w:rFonts w:ascii="Roboto" w:hAnsi="Roboto" w:eastAsia="Roboto" w:cs="Roboto"/>
                 <w:sz w:val="20"/>
                 <w:szCs w:val="20"/>
                 <w:color w:val="111111"/>
@@ -3420,7 +3396,7 @@
             </w:pPr>
             <w:r xmlns:w="http://schemas.openxmlformats.org/wordprocessingml/2006/main" xmlns:wp="http://schemas.openxmlformats.org/drawingml/2006/wordprocessingDrawing" xmlns:r="http://schemas.openxmlformats.org/officeDocument/2006/relationships" xmlns:w14="http://schemas.microsoft.com/office/word/2010/wordml">
               <w:rPr>
-                <w:rFonts w:ascii="Arial" w:hAnsi="Arial" w:eastAsia="Arial" w:cs="Arial"/>
+                <w:rFonts w:ascii="Roboto" w:hAnsi="Roboto" w:eastAsia="Roboto" w:cs="Roboto"/>
                 <w:sz w:val="20"/>
                 <w:szCs w:val="20"/>
                 <w:color w:val="111111"/>
@@ -3449,7 +3425,7 @@
             </w:pPr>
             <w:r xmlns:w="http://schemas.openxmlformats.org/wordprocessingml/2006/main" xmlns:wp="http://schemas.openxmlformats.org/drawingml/2006/wordprocessingDrawing" xmlns:r="http://schemas.openxmlformats.org/officeDocument/2006/relationships" xmlns:w14="http://schemas.microsoft.com/office/word/2010/wordml">
               <w:rPr>
-                <w:rFonts w:ascii="Arial" w:hAnsi="Arial" w:eastAsia="Arial" w:cs="Arial"/>
+                <w:rFonts w:ascii="Roboto" w:hAnsi="Roboto" w:eastAsia="Roboto" w:cs="Roboto"/>
                 <w:sz w:val="20"/>
                 <w:szCs w:val="20"/>
                 <w:color w:val="111111"/>
@@ -3484,7 +3460,7 @@
             </w:pPr>
             <w:r xmlns:w="http://schemas.openxmlformats.org/wordprocessingml/2006/main" xmlns:wp="http://schemas.openxmlformats.org/drawingml/2006/wordprocessingDrawing" xmlns:r="http://schemas.openxmlformats.org/officeDocument/2006/relationships" xmlns:w14="http://schemas.microsoft.com/office/word/2010/wordml">
               <w:rPr>
-                <w:rFonts w:ascii="Arial" w:hAnsi="Arial" w:eastAsia="Arial" w:cs="Arial"/>
+                <w:rFonts w:ascii="Roboto" w:hAnsi="Roboto" w:eastAsia="Roboto" w:cs="Roboto"/>
                 <w:sz w:val="20"/>
                 <w:szCs w:val="20"/>
                 <w:color w:val="111111"/>
@@ -3513,7 +3489,7 @@
             </w:pPr>
             <w:r xmlns:w="http://schemas.openxmlformats.org/wordprocessingml/2006/main" xmlns:wp="http://schemas.openxmlformats.org/drawingml/2006/wordprocessingDrawing" xmlns:r="http://schemas.openxmlformats.org/officeDocument/2006/relationships" xmlns:w14="http://schemas.microsoft.com/office/word/2010/wordml">
               <w:rPr>
-                <w:rFonts w:ascii="Arial" w:hAnsi="Arial" w:eastAsia="Arial" w:cs="Arial"/>
+                <w:rFonts w:ascii="Roboto" w:hAnsi="Roboto" w:eastAsia="Roboto" w:cs="Roboto"/>
                 <w:sz w:val="20"/>
                 <w:szCs w:val="20"/>
                 <w:color w:val="111111"/>
@@ -3542,7 +3518,7 @@
             </w:pPr>
             <w:r xmlns:w="http://schemas.openxmlformats.org/wordprocessingml/2006/main" xmlns:wp="http://schemas.openxmlformats.org/drawingml/2006/wordprocessingDrawing" xmlns:r="http://schemas.openxmlformats.org/officeDocument/2006/relationships" xmlns:w14="http://schemas.microsoft.com/office/word/2010/wordml">
               <w:rPr>
-                <w:rFonts w:ascii="Arial" w:hAnsi="Arial" w:eastAsia="Arial" w:cs="Arial"/>
+                <w:rFonts w:ascii="Roboto" w:hAnsi="Roboto" w:eastAsia="Roboto" w:cs="Roboto"/>
                 <w:sz w:val="20"/>
                 <w:szCs w:val="20"/>
                 <w:color w:val="111111"/>
@@ -3571,7 +3547,7 @@
             </w:pPr>
             <w:r xmlns:w="http://schemas.openxmlformats.org/wordprocessingml/2006/main" xmlns:wp="http://schemas.openxmlformats.org/drawingml/2006/wordprocessingDrawing" xmlns:r="http://schemas.openxmlformats.org/officeDocument/2006/relationships" xmlns:w14="http://schemas.microsoft.com/office/word/2010/wordml">
               <w:rPr>
-                <w:rFonts w:ascii="Arial" w:hAnsi="Arial" w:eastAsia="Arial" w:cs="Arial"/>
+                <w:rFonts w:ascii="Roboto" w:hAnsi="Roboto" w:eastAsia="Roboto" w:cs="Roboto"/>
                 <w:sz w:val="20"/>
                 <w:szCs w:val="20"/>
                 <w:color w:val="111111"/>
@@ -3600,7 +3576,7 @@
             </w:pPr>
             <w:r xmlns:w="http://schemas.openxmlformats.org/wordprocessingml/2006/main" xmlns:wp="http://schemas.openxmlformats.org/drawingml/2006/wordprocessingDrawing" xmlns:r="http://schemas.openxmlformats.org/officeDocument/2006/relationships" xmlns:w14="http://schemas.microsoft.com/office/word/2010/wordml">
               <w:rPr>
-                <w:rFonts w:ascii="Arial" w:hAnsi="Arial" w:eastAsia="Arial" w:cs="Arial"/>
+                <w:rFonts w:ascii="Roboto" w:hAnsi="Roboto" w:eastAsia="Roboto" w:cs="Roboto"/>
                 <w:sz w:val="20"/>
                 <w:szCs w:val="20"/>
                 <w:color w:val="111111"/>
@@ -3629,7 +3605,7 @@
             </w:pPr>
             <w:r xmlns:w="http://schemas.openxmlformats.org/wordprocessingml/2006/main" xmlns:wp="http://schemas.openxmlformats.org/drawingml/2006/wordprocessingDrawing" xmlns:r="http://schemas.openxmlformats.org/officeDocument/2006/relationships" xmlns:w14="http://schemas.microsoft.com/office/word/2010/wordml">
               <w:rPr>
-                <w:rFonts w:ascii="Arial" w:hAnsi="Arial" w:eastAsia="Arial" w:cs="Arial"/>
+                <w:rFonts w:ascii="Roboto" w:hAnsi="Roboto" w:eastAsia="Roboto" w:cs="Roboto"/>
                 <w:sz w:val="20"/>
                 <w:szCs w:val="20"/>
                 <w:color w:val="111111"/>
@@ -3658,7 +3634,7 @@
             </w:pPr>
             <w:r xmlns:w="http://schemas.openxmlformats.org/wordprocessingml/2006/main" xmlns:wp="http://schemas.openxmlformats.org/drawingml/2006/wordprocessingDrawing" xmlns:r="http://schemas.openxmlformats.org/officeDocument/2006/relationships" xmlns:w14="http://schemas.microsoft.com/office/word/2010/wordml">
               <w:rPr>
-                <w:rFonts w:ascii="Arial" w:hAnsi="Arial" w:eastAsia="Arial" w:cs="Arial"/>
+                <w:rFonts w:ascii="Roboto" w:hAnsi="Roboto" w:eastAsia="Roboto" w:cs="Roboto"/>
                 <w:sz w:val="20"/>
                 <w:szCs w:val="20"/>
                 <w:color w:val="111111"/>
@@ -3687,7 +3663,7 @@
             </w:pPr>
             <w:r xmlns:w="http://schemas.openxmlformats.org/wordprocessingml/2006/main" xmlns:wp="http://schemas.openxmlformats.org/drawingml/2006/wordprocessingDrawing" xmlns:r="http://schemas.openxmlformats.org/officeDocument/2006/relationships" xmlns:w14="http://schemas.microsoft.com/office/word/2010/wordml">
               <w:rPr>
-                <w:rFonts w:ascii="Arial" w:hAnsi="Arial" w:eastAsia="Arial" w:cs="Arial"/>
+                <w:rFonts w:ascii="Roboto" w:hAnsi="Roboto" w:eastAsia="Roboto" w:cs="Roboto"/>
                 <w:sz w:val="20"/>
                 <w:szCs w:val="20"/>
                 <w:color w:val="111111"/>
@@ -3716,7 +3692,7 @@
             </w:pPr>
             <w:r xmlns:w="http://schemas.openxmlformats.org/wordprocessingml/2006/main" xmlns:wp="http://schemas.openxmlformats.org/drawingml/2006/wordprocessingDrawing" xmlns:r="http://schemas.openxmlformats.org/officeDocument/2006/relationships" xmlns:w14="http://schemas.microsoft.com/office/word/2010/wordml">
               <w:rPr>
-                <w:rFonts w:ascii="Arial" w:hAnsi="Arial" w:eastAsia="Arial" w:cs="Arial"/>
+                <w:rFonts w:ascii="Roboto" w:hAnsi="Roboto" w:eastAsia="Roboto" w:cs="Roboto"/>
                 <w:sz w:val="20"/>
                 <w:szCs w:val="20"/>
                 <w:color w:val="111111"/>
@@ -3745,7 +3721,7 @@
             </w:pPr>
             <w:r xmlns:w="http://schemas.openxmlformats.org/wordprocessingml/2006/main" xmlns:wp="http://schemas.openxmlformats.org/drawingml/2006/wordprocessingDrawing" xmlns:r="http://schemas.openxmlformats.org/officeDocument/2006/relationships" xmlns:w14="http://schemas.microsoft.com/office/word/2010/wordml">
               <w:rPr>
-                <w:rFonts w:ascii="Arial" w:hAnsi="Arial" w:eastAsia="Arial" w:cs="Arial"/>
+                <w:rFonts w:ascii="Roboto" w:hAnsi="Roboto" w:eastAsia="Roboto" w:cs="Roboto"/>
                 <w:sz w:val="20"/>
                 <w:szCs w:val="20"/>
                 <w:color w:val="111111"/>
@@ -3774,7 +3750,7 @@
             </w:pPr>
             <w:r xmlns:w="http://schemas.openxmlformats.org/wordprocessingml/2006/main" xmlns:wp="http://schemas.openxmlformats.org/drawingml/2006/wordprocessingDrawing" xmlns:r="http://schemas.openxmlformats.org/officeDocument/2006/relationships" xmlns:w14="http://schemas.microsoft.com/office/word/2010/wordml">
               <w:rPr>
-                <w:rFonts w:ascii="Arial" w:hAnsi="Arial" w:eastAsia="Arial" w:cs="Arial"/>
+                <w:rFonts w:ascii="Roboto" w:hAnsi="Roboto" w:eastAsia="Roboto" w:cs="Roboto"/>
                 <w:sz w:val="20"/>
                 <w:szCs w:val="20"/>
                 <w:color w:val="111111"/>
@@ -3809,7 +3785,7 @@
             </w:pPr>
             <w:r xmlns:w="http://schemas.openxmlformats.org/wordprocessingml/2006/main" xmlns:wp="http://schemas.openxmlformats.org/drawingml/2006/wordprocessingDrawing" xmlns:r="http://schemas.openxmlformats.org/officeDocument/2006/relationships" xmlns:w14="http://schemas.microsoft.com/office/word/2010/wordml">
               <w:rPr>
-                <w:rFonts w:ascii="Arial" w:hAnsi="Arial" w:eastAsia="Arial" w:cs="Arial"/>
+                <w:rFonts w:ascii="Roboto" w:hAnsi="Roboto" w:eastAsia="Roboto" w:cs="Roboto"/>
                 <w:sz w:val="20"/>
                 <w:szCs w:val="20"/>
                 <w:color w:val="111111"/>
@@ -3838,7 +3814,7 @@
             </w:pPr>
             <w:r xmlns:w="http://schemas.openxmlformats.org/wordprocessingml/2006/main" xmlns:wp="http://schemas.openxmlformats.org/drawingml/2006/wordprocessingDrawing" xmlns:r="http://schemas.openxmlformats.org/officeDocument/2006/relationships" xmlns:w14="http://schemas.microsoft.com/office/word/2010/wordml">
               <w:rPr>
-                <w:rFonts w:ascii="Arial" w:hAnsi="Arial" w:eastAsia="Arial" w:cs="Arial"/>
+                <w:rFonts w:ascii="Roboto" w:hAnsi="Roboto" w:eastAsia="Roboto" w:cs="Roboto"/>
                 <w:sz w:val="20"/>
                 <w:szCs w:val="20"/>
                 <w:color w:val="111111"/>
@@ -3867,7 +3843,7 @@
             </w:pPr>
             <w:r xmlns:w="http://schemas.openxmlformats.org/wordprocessingml/2006/main" xmlns:wp="http://schemas.openxmlformats.org/drawingml/2006/wordprocessingDrawing" xmlns:r="http://schemas.openxmlformats.org/officeDocument/2006/relationships" xmlns:w14="http://schemas.microsoft.com/office/word/2010/wordml">
               <w:rPr>
-                <w:rFonts w:ascii="Arial" w:hAnsi="Arial" w:eastAsia="Arial" w:cs="Arial"/>
+                <w:rFonts w:ascii="Roboto" w:hAnsi="Roboto" w:eastAsia="Roboto" w:cs="Roboto"/>
                 <w:sz w:val="20"/>
                 <w:szCs w:val="20"/>
                 <w:color w:val="111111"/>
@@ -3896,7 +3872,7 @@
             </w:pPr>
             <w:r xmlns:w="http://schemas.openxmlformats.org/wordprocessingml/2006/main" xmlns:wp="http://schemas.openxmlformats.org/drawingml/2006/wordprocessingDrawing" xmlns:r="http://schemas.openxmlformats.org/officeDocument/2006/relationships" xmlns:w14="http://schemas.microsoft.com/office/word/2010/wordml">
               <w:rPr>
-                <w:rFonts w:ascii="Arial" w:hAnsi="Arial" w:eastAsia="Arial" w:cs="Arial"/>
+                <w:rFonts w:ascii="Roboto" w:hAnsi="Roboto" w:eastAsia="Roboto" w:cs="Roboto"/>
                 <w:sz w:val="20"/>
                 <w:szCs w:val="20"/>
                 <w:color w:val="111111"/>
@@ -3925,7 +3901,7 @@
             </w:pPr>
             <w:r xmlns:w="http://schemas.openxmlformats.org/wordprocessingml/2006/main" xmlns:wp="http://schemas.openxmlformats.org/drawingml/2006/wordprocessingDrawing" xmlns:r="http://schemas.openxmlformats.org/officeDocument/2006/relationships" xmlns:w14="http://schemas.microsoft.com/office/word/2010/wordml">
               <w:rPr>
-                <w:rFonts w:ascii="Arial" w:hAnsi="Arial" w:eastAsia="Arial" w:cs="Arial"/>
+                <w:rFonts w:ascii="Roboto" w:hAnsi="Roboto" w:eastAsia="Roboto" w:cs="Roboto"/>
                 <w:sz w:val="20"/>
                 <w:szCs w:val="20"/>
                 <w:color w:val="111111"/>
@@ -3954,7 +3930,7 @@
             </w:pPr>
             <w:r xmlns:w="http://schemas.openxmlformats.org/wordprocessingml/2006/main" xmlns:wp="http://schemas.openxmlformats.org/drawingml/2006/wordprocessingDrawing" xmlns:r="http://schemas.openxmlformats.org/officeDocument/2006/relationships" xmlns:w14="http://schemas.microsoft.com/office/word/2010/wordml">
               <w:rPr>
-                <w:rFonts w:ascii="Arial" w:hAnsi="Arial" w:eastAsia="Arial" w:cs="Arial"/>
+                <w:rFonts w:ascii="Roboto" w:hAnsi="Roboto" w:eastAsia="Roboto" w:cs="Roboto"/>
                 <w:sz w:val="20"/>
                 <w:szCs w:val="20"/>
                 <w:color w:val="111111"/>
@@ -3983,7 +3959,7 @@
             </w:pPr>
             <w:r xmlns:w="http://schemas.openxmlformats.org/wordprocessingml/2006/main" xmlns:wp="http://schemas.openxmlformats.org/drawingml/2006/wordprocessingDrawing" xmlns:r="http://schemas.openxmlformats.org/officeDocument/2006/relationships" xmlns:w14="http://schemas.microsoft.com/office/word/2010/wordml">
               <w:rPr>
-                <w:rFonts w:ascii="Arial" w:hAnsi="Arial" w:eastAsia="Arial" w:cs="Arial"/>
+                <w:rFonts w:ascii="Roboto" w:hAnsi="Roboto" w:eastAsia="Roboto" w:cs="Roboto"/>
                 <w:sz w:val="20"/>
                 <w:szCs w:val="20"/>
                 <w:color w:val="111111"/>
@@ -4012,7 +3988,7 @@
             </w:pPr>
             <w:r xmlns:w="http://schemas.openxmlformats.org/wordprocessingml/2006/main" xmlns:wp="http://schemas.openxmlformats.org/drawingml/2006/wordprocessingDrawing" xmlns:r="http://schemas.openxmlformats.org/officeDocument/2006/relationships" xmlns:w14="http://schemas.microsoft.com/office/word/2010/wordml">
               <w:rPr>
-                <w:rFonts w:ascii="Arial" w:hAnsi="Arial" w:eastAsia="Arial" w:cs="Arial"/>
+                <w:rFonts w:ascii="Roboto" w:hAnsi="Roboto" w:eastAsia="Roboto" w:cs="Roboto"/>
                 <w:sz w:val="20"/>
                 <w:szCs w:val="20"/>
                 <w:color w:val="111111"/>
@@ -4041,7 +4017,7 @@
             </w:pPr>
             <w:r xmlns:w="http://schemas.openxmlformats.org/wordprocessingml/2006/main" xmlns:wp="http://schemas.openxmlformats.org/drawingml/2006/wordprocessingDrawing" xmlns:r="http://schemas.openxmlformats.org/officeDocument/2006/relationships" xmlns:w14="http://schemas.microsoft.com/office/word/2010/wordml">
               <w:rPr>
-                <w:rFonts w:ascii="Arial" w:hAnsi="Arial" w:eastAsia="Arial" w:cs="Arial"/>
+                <w:rFonts w:ascii="Roboto" w:hAnsi="Roboto" w:eastAsia="Roboto" w:cs="Roboto"/>
                 <w:sz w:val="20"/>
                 <w:szCs w:val="20"/>
                 <w:color w:val="111111"/>
@@ -4070,7 +4046,7 @@
             </w:pPr>
             <w:r xmlns:w="http://schemas.openxmlformats.org/wordprocessingml/2006/main" xmlns:wp="http://schemas.openxmlformats.org/drawingml/2006/wordprocessingDrawing" xmlns:r="http://schemas.openxmlformats.org/officeDocument/2006/relationships" xmlns:w14="http://schemas.microsoft.com/office/word/2010/wordml">
               <w:rPr>
-                <w:rFonts w:ascii="Arial" w:hAnsi="Arial" w:eastAsia="Arial" w:cs="Arial"/>
+                <w:rFonts w:ascii="Roboto" w:hAnsi="Roboto" w:eastAsia="Roboto" w:cs="Roboto"/>
                 <w:sz w:val="20"/>
                 <w:szCs w:val="20"/>
                 <w:color w:val="111111"/>
@@ -4099,7 +4075,7 @@
             </w:pPr>
             <w:r xmlns:w="http://schemas.openxmlformats.org/wordprocessingml/2006/main" xmlns:wp="http://schemas.openxmlformats.org/drawingml/2006/wordprocessingDrawing" xmlns:r="http://schemas.openxmlformats.org/officeDocument/2006/relationships" xmlns:w14="http://schemas.microsoft.com/office/word/2010/wordml">
               <w:rPr>
-                <w:rFonts w:ascii="Arial" w:hAnsi="Arial" w:eastAsia="Arial" w:cs="Arial"/>
+                <w:rFonts w:ascii="Roboto" w:hAnsi="Roboto" w:eastAsia="Roboto" w:cs="Roboto"/>
                 <w:sz w:val="20"/>
                 <w:szCs w:val="20"/>
                 <w:color w:val="111111"/>
@@ -4134,7 +4110,7 @@
             </w:pPr>
             <w:r xmlns:w="http://schemas.openxmlformats.org/wordprocessingml/2006/main" xmlns:wp="http://schemas.openxmlformats.org/drawingml/2006/wordprocessingDrawing" xmlns:r="http://schemas.openxmlformats.org/officeDocument/2006/relationships" xmlns:w14="http://schemas.microsoft.com/office/word/2010/wordml">
               <w:rPr>
-                <w:rFonts w:ascii="Arial" w:hAnsi="Arial" w:eastAsia="Arial" w:cs="Arial"/>
+                <w:rFonts w:ascii="Roboto" w:hAnsi="Roboto" w:eastAsia="Roboto" w:cs="Roboto"/>
                 <w:sz w:val="20"/>
                 <w:szCs w:val="20"/>
                 <w:color w:val="111111"/>
@@ -4163,7 +4139,7 @@
             </w:pPr>
             <w:r xmlns:w="http://schemas.openxmlformats.org/wordprocessingml/2006/main" xmlns:wp="http://schemas.openxmlformats.org/drawingml/2006/wordprocessingDrawing" xmlns:r="http://schemas.openxmlformats.org/officeDocument/2006/relationships" xmlns:w14="http://schemas.microsoft.com/office/word/2010/wordml">
               <w:rPr>
-                <w:rFonts w:ascii="Arial" w:hAnsi="Arial" w:eastAsia="Arial" w:cs="Arial"/>
+                <w:rFonts w:ascii="Roboto" w:hAnsi="Roboto" w:eastAsia="Roboto" w:cs="Roboto"/>
                 <w:sz w:val="20"/>
                 <w:szCs w:val="20"/>
                 <w:color w:val="111111"/>
@@ -4192,7 +4168,7 @@
             </w:pPr>
             <w:r xmlns:w="http://schemas.openxmlformats.org/wordprocessingml/2006/main" xmlns:wp="http://schemas.openxmlformats.org/drawingml/2006/wordprocessingDrawing" xmlns:r="http://schemas.openxmlformats.org/officeDocument/2006/relationships" xmlns:w14="http://schemas.microsoft.com/office/word/2010/wordml">
               <w:rPr>
-                <w:rFonts w:ascii="Arial" w:hAnsi="Arial" w:eastAsia="Arial" w:cs="Arial"/>
+                <w:rFonts w:ascii="Roboto" w:hAnsi="Roboto" w:eastAsia="Roboto" w:cs="Roboto"/>
                 <w:sz w:val="20"/>
                 <w:szCs w:val="20"/>
                 <w:color w:val="111111"/>
@@ -4221,7 +4197,7 @@
             </w:pPr>
             <w:r xmlns:w="http://schemas.openxmlformats.org/wordprocessingml/2006/main" xmlns:wp="http://schemas.openxmlformats.org/drawingml/2006/wordprocessingDrawing" xmlns:r="http://schemas.openxmlformats.org/officeDocument/2006/relationships" xmlns:w14="http://schemas.microsoft.com/office/word/2010/wordml">
               <w:rPr>
-                <w:rFonts w:ascii="Arial" w:hAnsi="Arial" w:eastAsia="Arial" w:cs="Arial"/>
+                <w:rFonts w:ascii="Roboto" w:hAnsi="Roboto" w:eastAsia="Roboto" w:cs="Roboto"/>
                 <w:sz w:val="20"/>
                 <w:szCs w:val="20"/>
                 <w:color w:val="111111"/>
@@ -4250,7 +4226,7 @@
             </w:pPr>
             <w:r xmlns:w="http://schemas.openxmlformats.org/wordprocessingml/2006/main" xmlns:wp="http://schemas.openxmlformats.org/drawingml/2006/wordprocessingDrawing" xmlns:r="http://schemas.openxmlformats.org/officeDocument/2006/relationships" xmlns:w14="http://schemas.microsoft.com/office/word/2010/wordml">
               <w:rPr>
-                <w:rFonts w:ascii="Arial" w:hAnsi="Arial" w:eastAsia="Arial" w:cs="Arial"/>
+                <w:rFonts w:ascii="Roboto" w:hAnsi="Roboto" w:eastAsia="Roboto" w:cs="Roboto"/>
                 <w:sz w:val="20"/>
                 <w:szCs w:val="20"/>
                 <w:color w:val="111111"/>
@@ -4279,7 +4255,7 @@
             </w:pPr>
             <w:r xmlns:w="http://schemas.openxmlformats.org/wordprocessingml/2006/main" xmlns:wp="http://schemas.openxmlformats.org/drawingml/2006/wordprocessingDrawing" xmlns:r="http://schemas.openxmlformats.org/officeDocument/2006/relationships" xmlns:w14="http://schemas.microsoft.com/office/word/2010/wordml">
               <w:rPr>
-                <w:rFonts w:ascii="Arial" w:hAnsi="Arial" w:eastAsia="Arial" w:cs="Arial"/>
+                <w:rFonts w:ascii="Roboto" w:hAnsi="Roboto" w:eastAsia="Roboto" w:cs="Roboto"/>
                 <w:sz w:val="20"/>
                 <w:szCs w:val="20"/>
                 <w:color w:val="111111"/>
@@ -4308,7 +4284,7 @@
             </w:pPr>
             <w:r xmlns:w="http://schemas.openxmlformats.org/wordprocessingml/2006/main" xmlns:wp="http://schemas.openxmlformats.org/drawingml/2006/wordprocessingDrawing" xmlns:r="http://schemas.openxmlformats.org/officeDocument/2006/relationships" xmlns:w14="http://schemas.microsoft.com/office/word/2010/wordml">
               <w:rPr>
-                <w:rFonts w:ascii="Arial" w:hAnsi="Arial" w:eastAsia="Arial" w:cs="Arial"/>
+                <w:rFonts w:ascii="Roboto" w:hAnsi="Roboto" w:eastAsia="Roboto" w:cs="Roboto"/>
                 <w:sz w:val="20"/>
                 <w:szCs w:val="20"/>
                 <w:color w:val="111111"/>
@@ -4337,7 +4313,7 @@
             </w:pPr>
             <w:r xmlns:w="http://schemas.openxmlformats.org/wordprocessingml/2006/main" xmlns:wp="http://schemas.openxmlformats.org/drawingml/2006/wordprocessingDrawing" xmlns:r="http://schemas.openxmlformats.org/officeDocument/2006/relationships" xmlns:w14="http://schemas.microsoft.com/office/word/2010/wordml">
               <w:rPr>
-                <w:rFonts w:ascii="Arial" w:hAnsi="Arial" w:eastAsia="Arial" w:cs="Arial"/>
+                <w:rFonts w:ascii="Roboto" w:hAnsi="Roboto" w:eastAsia="Roboto" w:cs="Roboto"/>
                 <w:sz w:val="20"/>
                 <w:szCs w:val="20"/>
                 <w:color w:val="111111"/>
@@ -4366,7 +4342,7 @@
             </w:pPr>
             <w:r xmlns:w="http://schemas.openxmlformats.org/wordprocessingml/2006/main" xmlns:wp="http://schemas.openxmlformats.org/drawingml/2006/wordprocessingDrawing" xmlns:r="http://schemas.openxmlformats.org/officeDocument/2006/relationships" xmlns:w14="http://schemas.microsoft.com/office/word/2010/wordml">
               <w:rPr>
-                <w:rFonts w:ascii="Arial" w:hAnsi="Arial" w:eastAsia="Arial" w:cs="Arial"/>
+                <w:rFonts w:ascii="Roboto" w:hAnsi="Roboto" w:eastAsia="Roboto" w:cs="Roboto"/>
                 <w:sz w:val="20"/>
                 <w:szCs w:val="20"/>
                 <w:color w:val="111111"/>
@@ -4395,7 +4371,7 @@
             </w:pPr>
             <w:r xmlns:w="http://schemas.openxmlformats.org/wordprocessingml/2006/main" xmlns:wp="http://schemas.openxmlformats.org/drawingml/2006/wordprocessingDrawing" xmlns:r="http://schemas.openxmlformats.org/officeDocument/2006/relationships" xmlns:w14="http://schemas.microsoft.com/office/word/2010/wordml">
               <w:rPr>
-                <w:rFonts w:ascii="Arial" w:hAnsi="Arial" w:eastAsia="Arial" w:cs="Arial"/>
+                <w:rFonts w:ascii="Roboto" w:hAnsi="Roboto" w:eastAsia="Roboto" w:cs="Roboto"/>
                 <w:sz w:val="20"/>
                 <w:szCs w:val="20"/>
                 <w:color w:val="111111"/>
@@ -4424,7 +4400,7 @@
             </w:pPr>
             <w:r xmlns:w="http://schemas.openxmlformats.org/wordprocessingml/2006/main" xmlns:wp="http://schemas.openxmlformats.org/drawingml/2006/wordprocessingDrawing" xmlns:r="http://schemas.openxmlformats.org/officeDocument/2006/relationships" xmlns:w14="http://schemas.microsoft.com/office/word/2010/wordml">
               <w:rPr>
-                <w:rFonts w:ascii="Arial" w:hAnsi="Arial" w:eastAsia="Arial" w:cs="Arial"/>
+                <w:rFonts w:ascii="Roboto" w:hAnsi="Roboto" w:eastAsia="Roboto" w:cs="Roboto"/>
                 <w:sz w:val="20"/>
                 <w:szCs w:val="20"/>
                 <w:color w:val="111111"/>
@@ -4459,7 +4435,7 @@
             </w:pPr>
             <w:r xmlns:w="http://schemas.openxmlformats.org/wordprocessingml/2006/main" xmlns:wp="http://schemas.openxmlformats.org/drawingml/2006/wordprocessingDrawing" xmlns:r="http://schemas.openxmlformats.org/officeDocument/2006/relationships" xmlns:w14="http://schemas.microsoft.com/office/word/2010/wordml">
               <w:rPr>
-                <w:rFonts w:ascii="Arial" w:hAnsi="Arial" w:eastAsia="Arial" w:cs="Arial"/>
+                <w:rFonts w:ascii="Roboto" w:hAnsi="Roboto" w:eastAsia="Roboto" w:cs="Roboto"/>
                 <w:sz w:val="20"/>
                 <w:szCs w:val="20"/>
                 <w:color w:val="111111"/>
@@ -4488,7 +4464,7 @@
             </w:pPr>
             <w:r xmlns:w="http://schemas.openxmlformats.org/wordprocessingml/2006/main" xmlns:wp="http://schemas.openxmlformats.org/drawingml/2006/wordprocessingDrawing" xmlns:r="http://schemas.openxmlformats.org/officeDocument/2006/relationships" xmlns:w14="http://schemas.microsoft.com/office/word/2010/wordml">
               <w:rPr>
-                <w:rFonts w:ascii="Arial" w:hAnsi="Arial" w:eastAsia="Arial" w:cs="Arial"/>
+                <w:rFonts w:ascii="Roboto" w:hAnsi="Roboto" w:eastAsia="Roboto" w:cs="Roboto"/>
                 <w:sz w:val="20"/>
                 <w:szCs w:val="20"/>
                 <w:color w:val="111111"/>
@@ -4517,7 +4493,7 @@
             </w:pPr>
             <w:r xmlns:w="http://schemas.openxmlformats.org/wordprocessingml/2006/main" xmlns:wp="http://schemas.openxmlformats.org/drawingml/2006/wordprocessingDrawing" xmlns:r="http://schemas.openxmlformats.org/officeDocument/2006/relationships" xmlns:w14="http://schemas.microsoft.com/office/word/2010/wordml">
               <w:rPr>
-                <w:rFonts w:ascii="Arial" w:hAnsi="Arial" w:eastAsia="Arial" w:cs="Arial"/>
+                <w:rFonts w:ascii="Roboto" w:hAnsi="Roboto" w:eastAsia="Roboto" w:cs="Roboto"/>
                 <w:sz w:val="20"/>
                 <w:szCs w:val="20"/>
                 <w:color w:val="111111"/>
@@ -4546,7 +4522,7 @@
             </w:pPr>
             <w:r xmlns:w="http://schemas.openxmlformats.org/wordprocessingml/2006/main" xmlns:wp="http://schemas.openxmlformats.org/drawingml/2006/wordprocessingDrawing" xmlns:r="http://schemas.openxmlformats.org/officeDocument/2006/relationships" xmlns:w14="http://schemas.microsoft.com/office/word/2010/wordml">
               <w:rPr>
-                <w:rFonts w:ascii="Arial" w:hAnsi="Arial" w:eastAsia="Arial" w:cs="Arial"/>
+                <w:rFonts w:ascii="Roboto" w:hAnsi="Roboto" w:eastAsia="Roboto" w:cs="Roboto"/>
                 <w:sz w:val="20"/>
                 <w:szCs w:val="20"/>
                 <w:color w:val="111111"/>
@@ -4575,7 +4551,7 @@
             </w:pPr>
             <w:r xmlns:w="http://schemas.openxmlformats.org/wordprocessingml/2006/main" xmlns:wp="http://schemas.openxmlformats.org/drawingml/2006/wordprocessingDrawing" xmlns:r="http://schemas.openxmlformats.org/officeDocument/2006/relationships" xmlns:w14="http://schemas.microsoft.com/office/word/2010/wordml">
               <w:rPr>
-                <w:rFonts w:ascii="Arial" w:hAnsi="Arial" w:eastAsia="Arial" w:cs="Arial"/>
+                <w:rFonts w:ascii="Roboto" w:hAnsi="Roboto" w:eastAsia="Roboto" w:cs="Roboto"/>
                 <w:sz w:val="20"/>
                 <w:szCs w:val="20"/>
                 <w:color w:val="111111"/>
@@ -4604,7 +4580,7 @@
             </w:pPr>
             <w:r xmlns:w="http://schemas.openxmlformats.org/wordprocessingml/2006/main" xmlns:wp="http://schemas.openxmlformats.org/drawingml/2006/wordprocessingDrawing" xmlns:r="http://schemas.openxmlformats.org/officeDocument/2006/relationships" xmlns:w14="http://schemas.microsoft.com/office/word/2010/wordml">
               <w:rPr>
-                <w:rFonts w:ascii="Arial" w:hAnsi="Arial" w:eastAsia="Arial" w:cs="Arial"/>
+                <w:rFonts w:ascii="Roboto" w:hAnsi="Roboto" w:eastAsia="Roboto" w:cs="Roboto"/>
                 <w:sz w:val="20"/>
                 <w:szCs w:val="20"/>
                 <w:color w:val="111111"/>
@@ -4633,7 +4609,7 @@
             </w:pPr>
             <w:r xmlns:w="http://schemas.openxmlformats.org/wordprocessingml/2006/main" xmlns:wp="http://schemas.openxmlformats.org/drawingml/2006/wordprocessingDrawing" xmlns:r="http://schemas.openxmlformats.org/officeDocument/2006/relationships" xmlns:w14="http://schemas.microsoft.com/office/word/2010/wordml">
               <w:rPr>
-                <w:rFonts w:ascii="Arial" w:hAnsi="Arial" w:eastAsia="Arial" w:cs="Arial"/>
+                <w:rFonts w:ascii="Roboto" w:hAnsi="Roboto" w:eastAsia="Roboto" w:cs="Roboto"/>
                 <w:sz w:val="20"/>
                 <w:szCs w:val="20"/>
                 <w:color w:val="111111"/>
@@ -4662,7 +4638,7 @@
             </w:pPr>
             <w:r xmlns:w="http://schemas.openxmlformats.org/wordprocessingml/2006/main" xmlns:wp="http://schemas.openxmlformats.org/drawingml/2006/wordprocessingDrawing" xmlns:r="http://schemas.openxmlformats.org/officeDocument/2006/relationships" xmlns:w14="http://schemas.microsoft.com/office/word/2010/wordml">
               <w:rPr>
-                <w:rFonts w:ascii="Arial" w:hAnsi="Arial" w:eastAsia="Arial" w:cs="Arial"/>
+                <w:rFonts w:ascii="Roboto" w:hAnsi="Roboto" w:eastAsia="Roboto" w:cs="Roboto"/>
                 <w:sz w:val="20"/>
                 <w:szCs w:val="20"/>
                 <w:color w:val="111111"/>
@@ -4691,7 +4667,7 @@
             </w:pPr>
             <w:r xmlns:w="http://schemas.openxmlformats.org/wordprocessingml/2006/main" xmlns:wp="http://schemas.openxmlformats.org/drawingml/2006/wordprocessingDrawing" xmlns:r="http://schemas.openxmlformats.org/officeDocument/2006/relationships" xmlns:w14="http://schemas.microsoft.com/office/word/2010/wordml">
               <w:rPr>
-                <w:rFonts w:ascii="Arial" w:hAnsi="Arial" w:eastAsia="Arial" w:cs="Arial"/>
+                <w:rFonts w:ascii="Roboto" w:hAnsi="Roboto" w:eastAsia="Roboto" w:cs="Roboto"/>
                 <w:sz w:val="20"/>
                 <w:szCs w:val="20"/>
                 <w:color w:val="111111"/>
@@ -4720,7 +4696,7 @@
             </w:pPr>
             <w:r xmlns:w="http://schemas.openxmlformats.org/wordprocessingml/2006/main" xmlns:wp="http://schemas.openxmlformats.org/drawingml/2006/wordprocessingDrawing" xmlns:r="http://schemas.openxmlformats.org/officeDocument/2006/relationships" xmlns:w14="http://schemas.microsoft.com/office/word/2010/wordml">
               <w:rPr>
-                <w:rFonts w:ascii="Arial" w:hAnsi="Arial" w:eastAsia="Arial" w:cs="Arial"/>
+                <w:rFonts w:ascii="Roboto" w:hAnsi="Roboto" w:eastAsia="Roboto" w:cs="Roboto"/>
                 <w:sz w:val="20"/>
                 <w:szCs w:val="20"/>
                 <w:color w:val="111111"/>
@@ -4749,7 +4725,7 @@
             </w:pPr>
             <w:r xmlns:w="http://schemas.openxmlformats.org/wordprocessingml/2006/main" xmlns:wp="http://schemas.openxmlformats.org/drawingml/2006/wordprocessingDrawing" xmlns:r="http://schemas.openxmlformats.org/officeDocument/2006/relationships" xmlns:w14="http://schemas.microsoft.com/office/word/2010/wordml">
               <w:rPr>
-                <w:rFonts w:ascii="Arial" w:hAnsi="Arial" w:eastAsia="Arial" w:cs="Arial"/>
+                <w:rFonts w:ascii="Roboto" w:hAnsi="Roboto" w:eastAsia="Roboto" w:cs="Roboto"/>
                 <w:sz w:val="20"/>
                 <w:szCs w:val="20"/>
                 <w:color w:val="111111"/>
@@ -4786,7 +4762,7 @@
             </w:pPr>
             <w:r xmlns:w="http://schemas.openxmlformats.org/wordprocessingml/2006/main" xmlns:wp="http://schemas.openxmlformats.org/drawingml/2006/wordprocessingDrawing" xmlns:r="http://schemas.openxmlformats.org/officeDocument/2006/relationships" xmlns:w14="http://schemas.microsoft.com/office/word/2010/wordml">
               <w:rPr>
-                <w:rFonts w:ascii="Arial" w:hAnsi="Arial" w:eastAsia="Arial" w:cs="Arial"/>
+                <w:rFonts w:ascii="Roboto" w:hAnsi="Roboto" w:eastAsia="Roboto" w:cs="Roboto"/>
                 <w:sz w:val="20"/>
                 <w:szCs w:val="20"/>
                 <w:color w:val="111111"/>
@@ -4817,7 +4793,7 @@
             </w:pPr>
             <w:r xmlns:w="http://schemas.openxmlformats.org/wordprocessingml/2006/main" xmlns:wp="http://schemas.openxmlformats.org/drawingml/2006/wordprocessingDrawing" xmlns:r="http://schemas.openxmlformats.org/officeDocument/2006/relationships" xmlns:w14="http://schemas.microsoft.com/office/word/2010/wordml">
               <w:rPr>
-                <w:rFonts w:ascii="Arial" w:hAnsi="Arial" w:eastAsia="Arial" w:cs="Arial"/>
+                <w:rFonts w:ascii="Roboto" w:hAnsi="Roboto" w:eastAsia="Roboto" w:cs="Roboto"/>
                 <w:sz w:val="20"/>
                 <w:szCs w:val="20"/>
                 <w:color w:val="111111"/>
@@ -4848,12 +4824,12 @@
             </w:pPr>
             <w:r xmlns:w="http://schemas.openxmlformats.org/wordprocessingml/2006/main" xmlns:wp="http://schemas.openxmlformats.org/drawingml/2006/wordprocessingDrawing" xmlns:r="http://schemas.openxmlformats.org/officeDocument/2006/relationships" xmlns:w14="http://schemas.microsoft.com/office/word/2010/wordml">
               <w:rPr>
-                <w:rFonts w:ascii="Arial" w:hAnsi="Arial" w:eastAsia="Arial" w:cs="Arial"/>
-                <w:sz w:val="20"/>
-                <w:szCs w:val="20"/>
-                <w:color w:val="111111"/>
-              </w:rPr>
-              <w:t xml:space="preserve">338</w:t>
+                <w:rFonts w:ascii="Roboto" w:hAnsi="Roboto" w:eastAsia="Roboto" w:cs="Roboto"/>
+                <w:sz w:val="20"/>
+                <w:szCs w:val="20"/>
+                <w:color w:val="111111"/>
+              </w:rPr>
+              <w:t xml:space="preserve">342</w:t>
             </w:r>
           </w:p>
         </w:tc>
@@ -4879,7 +4855,7 @@
             </w:pPr>
             <w:r xmlns:w="http://schemas.openxmlformats.org/wordprocessingml/2006/main" xmlns:wp="http://schemas.openxmlformats.org/drawingml/2006/wordprocessingDrawing" xmlns:r="http://schemas.openxmlformats.org/officeDocument/2006/relationships" xmlns:w14="http://schemas.microsoft.com/office/word/2010/wordml">
               <w:rPr>
-                <w:rFonts w:ascii="Arial" w:hAnsi="Arial" w:eastAsia="Arial" w:cs="Arial"/>
+                <w:rFonts w:ascii="Roboto" w:hAnsi="Roboto" w:eastAsia="Roboto" w:cs="Roboto"/>
                 <w:sz w:val="20"/>
                 <w:szCs w:val="20"/>
                 <w:color w:val="111111"/>
@@ -4910,7 +4886,7 @@
             </w:pPr>
             <w:r xmlns:w="http://schemas.openxmlformats.org/wordprocessingml/2006/main" xmlns:wp="http://schemas.openxmlformats.org/drawingml/2006/wordprocessingDrawing" xmlns:r="http://schemas.openxmlformats.org/officeDocument/2006/relationships" xmlns:w14="http://schemas.microsoft.com/office/word/2010/wordml">
               <w:rPr>
-                <w:rFonts w:ascii="Arial" w:hAnsi="Arial" w:eastAsia="Arial" w:cs="Arial"/>
+                <w:rFonts w:ascii="Roboto" w:hAnsi="Roboto" w:eastAsia="Roboto" w:cs="Roboto"/>
                 <w:sz w:val="20"/>
                 <w:szCs w:val="20"/>
                 <w:color w:val="111111"/>
@@ -4941,7 +4917,7 @@
             </w:pPr>
             <w:r xmlns:w="http://schemas.openxmlformats.org/wordprocessingml/2006/main" xmlns:wp="http://schemas.openxmlformats.org/drawingml/2006/wordprocessingDrawing" xmlns:r="http://schemas.openxmlformats.org/officeDocument/2006/relationships" xmlns:w14="http://schemas.microsoft.com/office/word/2010/wordml">
               <w:rPr>
-                <w:rFonts w:ascii="Arial" w:hAnsi="Arial" w:eastAsia="Arial" w:cs="Arial"/>
+                <w:rFonts w:ascii="Roboto" w:hAnsi="Roboto" w:eastAsia="Roboto" w:cs="Roboto"/>
                 <w:sz w:val="20"/>
                 <w:szCs w:val="20"/>
                 <w:color w:val="111111"/>
@@ -4972,7 +4948,7 @@
             </w:pPr>
             <w:r xmlns:w="http://schemas.openxmlformats.org/wordprocessingml/2006/main" xmlns:wp="http://schemas.openxmlformats.org/drawingml/2006/wordprocessingDrawing" xmlns:r="http://schemas.openxmlformats.org/officeDocument/2006/relationships" xmlns:w14="http://schemas.microsoft.com/office/word/2010/wordml">
               <w:rPr>
-                <w:rFonts w:ascii="Arial" w:hAnsi="Arial" w:eastAsia="Arial" w:cs="Arial"/>
+                <w:rFonts w:ascii="Roboto" w:hAnsi="Roboto" w:eastAsia="Roboto" w:cs="Roboto"/>
                 <w:sz w:val="20"/>
                 <w:szCs w:val="20"/>
                 <w:color w:val="111111"/>
@@ -5003,12 +4979,12 @@
             </w:pPr>
             <w:r xmlns:w="http://schemas.openxmlformats.org/wordprocessingml/2006/main" xmlns:wp="http://schemas.openxmlformats.org/drawingml/2006/wordprocessingDrawing" xmlns:r="http://schemas.openxmlformats.org/officeDocument/2006/relationships" xmlns:w14="http://schemas.microsoft.com/office/word/2010/wordml">
               <w:rPr>
-                <w:rFonts w:ascii="Arial" w:hAnsi="Arial" w:eastAsia="Arial" w:cs="Arial"/>
-                <w:sz w:val="20"/>
-                <w:szCs w:val="20"/>
-                <w:color w:val="111111"/>
-              </w:rPr>
-              <w:t xml:space="preserve">25</w:t>
+                <w:rFonts w:ascii="Roboto" w:hAnsi="Roboto" w:eastAsia="Roboto" w:cs="Roboto"/>
+                <w:sz w:val="20"/>
+                <w:szCs w:val="20"/>
+                <w:color w:val="111111"/>
+              </w:rPr>
+              <w:t xml:space="preserve">29</w:t>
             </w:r>
           </w:p>
         </w:tc>
@@ -5034,7 +5010,7 @@
             </w:pPr>
             <w:r xmlns:w="http://schemas.openxmlformats.org/wordprocessingml/2006/main" xmlns:wp="http://schemas.openxmlformats.org/drawingml/2006/wordprocessingDrawing" xmlns:r="http://schemas.openxmlformats.org/officeDocument/2006/relationships" xmlns:w14="http://schemas.microsoft.com/office/word/2010/wordml">
               <w:rPr>
-                <w:rFonts w:ascii="Arial" w:hAnsi="Arial" w:eastAsia="Arial" w:cs="Arial"/>
+                <w:rFonts w:ascii="Roboto" w:hAnsi="Roboto" w:eastAsia="Roboto" w:cs="Roboto"/>
                 <w:sz w:val="20"/>
                 <w:szCs w:val="20"/>
                 <w:color w:val="111111"/>
@@ -5065,7 +5041,7 @@
             </w:pPr>
             <w:r xmlns:w="http://schemas.openxmlformats.org/wordprocessingml/2006/main" xmlns:wp="http://schemas.openxmlformats.org/drawingml/2006/wordprocessingDrawing" xmlns:r="http://schemas.openxmlformats.org/officeDocument/2006/relationships" xmlns:w14="http://schemas.microsoft.com/office/word/2010/wordml">
               <w:rPr>
-                <w:rFonts w:ascii="Arial" w:hAnsi="Arial" w:eastAsia="Arial" w:cs="Arial"/>
+                <w:rFonts w:ascii="Roboto" w:hAnsi="Roboto" w:eastAsia="Roboto" w:cs="Roboto"/>
                 <w:sz w:val="20"/>
                 <w:szCs w:val="20"/>
                 <w:color w:val="111111"/>
@@ -5096,7 +5072,7 @@
             </w:pPr>
             <w:r xmlns:w="http://schemas.openxmlformats.org/wordprocessingml/2006/main" xmlns:wp="http://schemas.openxmlformats.org/drawingml/2006/wordprocessingDrawing" xmlns:r="http://schemas.openxmlformats.org/officeDocument/2006/relationships" xmlns:w14="http://schemas.microsoft.com/office/word/2010/wordml">
               <w:rPr>
-                <w:rFonts w:ascii="Arial" w:hAnsi="Arial" w:eastAsia="Arial" w:cs="Arial"/>
+                <w:rFonts w:ascii="Roboto" w:hAnsi="Roboto" w:eastAsia="Roboto" w:cs="Roboto"/>
                 <w:sz w:val="20"/>
                 <w:szCs w:val="20"/>
                 <w:color w:val="111111"/>
@@ -5107,11 +5083,6 @@
         </w:tc>
       </w:tr>
     </w:tbl>
-    <w:p>
-      <w:r>
-        <w:br w:type="page"/>
-      </w:r>
-    </w:p>
     <w:p>
       <w:pPr>
         <w:pStyle w:val="Cuerpodetexto"/>
@@ -5168,11 +5139,6 @@
       </w:r>
     </w:p>
     <w:p>
-      <w:r>
-        <w:br w:type="page"/>
-      </w:r>
-    </w:p>
-    <w:p>
       <w:pPr>
         <w:pStyle w:val="Cuerpodetexto"/>
       </w:pPr>
@@ -5228,11 +5194,6 @@
       </w:r>
     </w:p>
     <w:p>
-      <w:r>
-        <w:br w:type="page"/>
-      </w:r>
-    </w:p>
-    <w:p>
       <w:pPr>
         <w:pStyle w:val="Cuerpodetexto"/>
       </w:pPr>
@@ -5288,11 +5249,6 @@
       </w:r>
     </w:p>
     <w:p>
-      <w:r>
-        <w:br w:type="page"/>
-      </w:r>
-    </w:p>
-    <w:p>
       <w:pPr>
         <w:pStyle w:val="Cuerpodetexto"/>
       </w:pPr>
@@ -5302,18 +5258,7 @@
     </w:p>
     <w:p>
       <w:pPr>
-        <w:pStyle w:val="SourceCode"/>
-      </w:pPr>
-      <w:r>
-        <w:rPr>
-          <w:rStyle w:val="VerbatimChar"/>
-        </w:rPr>
-        <w:t xml:space="preserve">## Warning: Ignoring unknown aesthetics: stat, position</w:t>
-      </w:r>
-    </w:p>
-    <w:p>
-      <w:pPr>
-        <w:pStyle w:val="FirstParagraph"/>
+        <w:pStyle w:val="Cuerpodetexto"/>
       </w:pPr>
       <w:r>
         <w:drawing>
@@ -5360,48 +5305,7 @@
     </w:p>
     <w:p>
       <w:pPr>
-        <w:pStyle w:val="SourceCode"/>
-      </w:pPr>
-      <w:r>
-        <w:rPr>
-          <w:rStyle w:val="NormalTok"/>
-        </w:rPr>
-        <w:t xml:space="preserve">knitr</w:t>
-      </w:r>
-      <w:r>
-        <w:rPr>
-          <w:rStyle w:val="OperatorTok"/>
-        </w:rPr>
-        <w:t xml:space="preserve">::</w:t>
-      </w:r>
-      <w:r>
-        <w:rPr>
-          <w:rStyle w:val="KeywordTok"/>
-        </w:rPr>
-        <w:t xml:space="preserve">include_graphics</w:t>
-      </w:r>
-      <w:r>
-        <w:rPr>
-          <w:rStyle w:val="NormalTok"/>
-        </w:rPr>
-        <w:t xml:space="preserve">(</w:t>
-      </w:r>
-      <w:r>
-        <w:rPr>
-          <w:rStyle w:val="StringTok"/>
-        </w:rPr>
-        <w:t xml:space="preserve">'resources/venn_test.tiff'</w:t>
-      </w:r>
-      <w:r>
-        <w:rPr>
-          <w:rStyle w:val="NormalTok"/>
-        </w:rPr>
-        <w:t xml:space="preserve">)</w:t>
-      </w:r>
-    </w:p>
-    <w:p>
-      <w:pPr>
-        <w:pStyle w:val="FirstParagraph"/>
+        <w:pStyle w:val="Cuerpodetexto"/>
       </w:pPr>
       <w:r>
         <w:drawing>
@@ -5447,8 +5351,113 @@
       </w:r>
     </w:p>
     <w:p>
+      <w:pPr>
+        <w:pStyle w:val="Cuerpodetexto"/>
+      </w:pPr>
       <w:r>
-        <w:br w:type="page"/>
+        <w:drawing>
+          <wp:inline>
+            <wp:extent cx="5943600" cy="7132320"/>
+            <wp:effectExtent b="0" l="0" r="0" t="0"/>
+            <wp:docPr descr="" title="" id="1" name="Picture"/>
+            <a:graphic>
+              <a:graphicData uri="http://schemas.openxmlformats.org/drawingml/2006/picture">
+                <pic:pic>
+                  <pic:nvPicPr>
+                    <pic:cNvPr descr="figures_draft_files/figure-docx/scaling-1.png" id="0" name="Picture"/>
+                    <pic:cNvPicPr>
+                      <a:picLocks noChangeArrowheads="1" noChangeAspect="1"/>
+                    </pic:cNvPicPr>
+                  </pic:nvPicPr>
+                  <pic:blipFill>
+                    <a:blip r:embed="rId43"/>
+                    <a:stretch>
+                      <a:fillRect/>
+                    </a:stretch>
+                  </pic:blipFill>
+                  <pic:spPr bwMode="auto">
+                    <a:xfrm>
+                      <a:off x="0" y="0"/>
+                      <a:ext cx="5943600" cy="7132320"/>
+                    </a:xfrm>
+                    <a:prstGeom prst="rect">
+                      <a:avLst/>
+                    </a:prstGeom>
+                    <a:noFill/>
+                    <a:ln w="9525">
+                      <a:noFill/>
+                      <a:headEnd/>
+                      <a:tailEnd/>
+                    </a:ln>
+                  </pic:spPr>
+                </pic:pic>
+              </a:graphicData>
+            </a:graphic>
+          </wp:inline>
+        </w:drawing>
+      </w:r>
+    </w:p>
+    <w:p>
+      <w:pPr>
+        <w:pStyle w:val="Cuerpodetexto"/>
+      </w:pPr>
+      <w:r>
+        <w:t xml:space="preserve">Figure 10. Basal area scaling</w:t>
+      </w:r>
+    </w:p>
+    <w:p>
+      <w:pPr>
+        <w:pStyle w:val="Cuerpodetexto"/>
+      </w:pPr>
+      <w:r>
+        <w:drawing>
+          <wp:inline>
+            <wp:extent cx="5943600" cy="5943600"/>
+            <wp:effectExtent b="0" l="0" r="0" t="0"/>
+            <wp:docPr descr="" title="" id="1" name="Picture"/>
+            <a:graphic>
+              <a:graphicData uri="http://schemas.openxmlformats.org/drawingml/2006/picture">
+                <pic:pic>
+                  <pic:nvPicPr>
+                    <pic:cNvPr descr="figures_draft_files/figure-docx/wordclouds_treatments-1.png" id="0" name="Picture"/>
+                    <pic:cNvPicPr>
+                      <a:picLocks noChangeArrowheads="1" noChangeAspect="1"/>
+                    </pic:cNvPicPr>
+                  </pic:nvPicPr>
+                  <pic:blipFill>
+                    <a:blip r:embed="rId44"/>
+                    <a:stretch>
+                      <a:fillRect/>
+                    </a:stretch>
+                  </pic:blipFill>
+                  <pic:spPr bwMode="auto">
+                    <a:xfrm>
+                      <a:off x="0" y="0"/>
+                      <a:ext cx="5943600" cy="5943600"/>
+                    </a:xfrm>
+                    <a:prstGeom prst="rect">
+                      <a:avLst/>
+                    </a:prstGeom>
+                    <a:noFill/>
+                    <a:ln w="9525">
+                      <a:noFill/>
+                      <a:headEnd/>
+                      <a:tailEnd/>
+                    </a:ln>
+                  </pic:spPr>
+                </pic:pic>
+              </a:graphicData>
+            </a:graphic>
+          </wp:inline>
+        </w:drawing>
+      </w:r>
+    </w:p>
+    <w:p>
+      <w:pPr>
+        <w:pStyle w:val="Cuerpodetexto"/>
+      </w:pPr>
+      <w:r>
+        <w:t xml:space="preserve">Figure 11. Treatment wordclouds</w:t>
       </w:r>
     </w:p>
     <w:sectPr>

</xml_diff>